<commit_message>
fin CDC, reste trello et gitIssues
</commit_message>
<xml_diff>
--- a/CDC.docx
+++ b/CDC.docx
@@ -1126,8 +1126,18 @@
                                 <w:szCs w:val="28"/>
                                 <w:lang w:val="fr-FR"/>
                               </w:rPr>
-                              <w:t>KodingCore developpement</w:t>
+                              <w:t xml:space="preserve">KodingCore </w:t>
                             </w:r>
+                            <w:proofErr w:type="spellStart"/>
+                            <w:r>
+                              <w:rPr>
+                                <w:sz w:val="28"/>
+                                <w:szCs w:val="28"/>
+                                <w:lang w:val="fr-FR"/>
+                              </w:rPr>
+                              <w:t>developpement</w:t>
+                            </w:r>
+                            <w:proofErr w:type="spellEnd"/>
                           </w:p>
                           <w:p>
                             <w:pPr>
@@ -1223,8 +1233,18 @@
                           <w:szCs w:val="28"/>
                           <w:lang w:val="fr-FR"/>
                         </w:rPr>
-                        <w:t>KodingCore developpement</w:t>
+                        <w:t xml:space="preserve">KodingCore </w:t>
                       </w:r>
+                      <w:proofErr w:type="spellStart"/>
+                      <w:r>
+                        <w:rPr>
+                          <w:sz w:val="28"/>
+                          <w:szCs w:val="28"/>
+                          <w:lang w:val="fr-FR"/>
+                        </w:rPr>
+                        <w:t>developpement</w:t>
+                      </w:r>
+                      <w:proofErr w:type="spellEnd"/>
                     </w:p>
                     <w:p>
                       <w:pPr>
@@ -2278,48 +2298,6 @@
         </w:rPr>
         <w:t>7.1 Identité visuelle et branding</w:t>
       </w:r>
-    </w:p>
-    <w:p>
-      <w:pPr>
-        <w:tabs>
-          <w:tab w:val="left" w:pos="8205"/>
-        </w:tabs>
-        <w:spacing w:line="240" w:lineRule="auto"/>
-        <w:rPr>
-          <w:noProof/>
-          <w:color w:val="2F5496" w:themeColor="accent1" w:themeShade="BF"/>
-          <w:sz w:val="24"/>
-          <w:szCs w:val="24"/>
-          <w:lang w:val="fr-FR"/>
-        </w:rPr>
-      </w:pPr>
-    </w:p>
-    <w:p>
-      <w:pPr>
-        <w:tabs>
-          <w:tab w:val="left" w:pos="8205"/>
-        </w:tabs>
-        <w:spacing w:line="240" w:lineRule="auto"/>
-        <w:rPr>
-          <w:noProof/>
-          <w:color w:val="2F5496" w:themeColor="accent1" w:themeShade="BF"/>
-          <w:sz w:val="24"/>
-          <w:szCs w:val="24"/>
-          <w:u w:val="single"/>
-          <w:lang w:val="fr-FR"/>
-        </w:rPr>
-      </w:pPr>
-      <w:r>
-        <w:rPr>
-          <w:noProof/>
-          <w:color w:val="2F5496" w:themeColor="accent1" w:themeShade="BF"/>
-          <w:sz w:val="24"/>
-          <w:szCs w:val="24"/>
-          <w:u w:val="single"/>
-          <w:lang w:val="fr-FR"/>
-        </w:rPr>
-        <w:t>Annexes</w:t>
-      </w:r>
       <w:r>
         <w:rPr>
           <w:color w:val="2F5496" w:themeColor="accent1" w:themeShade="BF"/>
@@ -2346,6 +2324,16 @@
           <w:color w:val="2F5496" w:themeColor="accent1" w:themeShade="BF"/>
           <w:sz w:val="36"/>
           <w:szCs w:val="36"/>
+          <w:lang w:val="fr-FR"/>
+        </w:rPr>
+      </w:pPr>
+    </w:p>
+    <w:p>
+      <w:pPr>
+        <w:rPr>
+          <w:color w:val="2F5496" w:themeColor="accent1" w:themeShade="BF"/>
+          <w:sz w:val="52"/>
+          <w:szCs w:val="52"/>
           <w:lang w:val="fr-FR"/>
         </w:rPr>
       </w:pPr>
@@ -2971,7 +2959,47 @@
           <w:szCs w:val="24"/>
           <w:lang w:val="fr-FR"/>
         </w:rPr>
-        <w:t>Le projet vise à créer une plateforme en ligne proposant une variété de templates pour la conception de sites internet professionnels. Ces templates seront conçus de manière à offrir des designs élégants, fonctionnels et personnalisables, permettant de répondre aux besoins spécifiques de chaque client.</w:t>
+        <w:t xml:space="preserve">Le projet vise à créer une plateforme en ligne proposant une variété de </w:t>
+      </w:r>
+      <w:proofErr w:type="spellStart"/>
+      <w:r>
+        <w:rPr>
+          <w:color w:val="2F5496" w:themeColor="accent1" w:themeShade="BF"/>
+          <w:sz w:val="24"/>
+          <w:szCs w:val="24"/>
+          <w:lang w:val="fr-FR"/>
+        </w:rPr>
+        <w:t>templates</w:t>
+      </w:r>
+      <w:proofErr w:type="spellEnd"/>
+      <w:r>
+        <w:rPr>
+          <w:color w:val="2F5496" w:themeColor="accent1" w:themeShade="BF"/>
+          <w:sz w:val="24"/>
+          <w:szCs w:val="24"/>
+          <w:lang w:val="fr-FR"/>
+        </w:rPr>
+        <w:t xml:space="preserve"> pour la conception de sites internet professionnels. Ces </w:t>
+      </w:r>
+      <w:proofErr w:type="spellStart"/>
+      <w:r>
+        <w:rPr>
+          <w:color w:val="2F5496" w:themeColor="accent1" w:themeShade="BF"/>
+          <w:sz w:val="24"/>
+          <w:szCs w:val="24"/>
+          <w:lang w:val="fr-FR"/>
+        </w:rPr>
+        <w:t>templates</w:t>
+      </w:r>
+      <w:proofErr w:type="spellEnd"/>
+      <w:r>
+        <w:rPr>
+          <w:color w:val="2F5496" w:themeColor="accent1" w:themeShade="BF"/>
+          <w:sz w:val="24"/>
+          <w:szCs w:val="24"/>
+          <w:lang w:val="fr-FR"/>
+        </w:rPr>
+        <w:t xml:space="preserve"> seront conçus de manière à offrir des designs élégants, fonctionnels et personnalisables, permettant de répondre aux besoins spécifiques de chaque client.</w:t>
       </w:r>
     </w:p>
     <w:p>
@@ -3373,7 +3401,47 @@
           <w:szCs w:val="24"/>
           <w:lang w:val="fr-FR"/>
         </w:rPr>
-        <w:t>L'objectif principal de la plateforme est de simplifier et d'accélérer le processus de création de sites web pour les entreprises. En proposant des templates pré-conçus, les clients pourront économiser du temps et des ressources tout en bénéficiant d'une solution web de qualité professionnelle.</w:t>
+        <w:t xml:space="preserve">L'objectif principal de la plateforme est de simplifier et d'accélérer le processus de création de sites web pour les entreprises. En proposant des </w:t>
+      </w:r>
+      <w:proofErr w:type="spellStart"/>
+      <w:r>
+        <w:rPr>
+          <w:color w:val="2F5496" w:themeColor="accent1" w:themeShade="BF"/>
+          <w:sz w:val="24"/>
+          <w:szCs w:val="24"/>
+          <w:lang w:val="fr-FR"/>
+        </w:rPr>
+        <w:t>templates</w:t>
+      </w:r>
+      <w:proofErr w:type="spellEnd"/>
+      <w:r>
+        <w:rPr>
+          <w:color w:val="2F5496" w:themeColor="accent1" w:themeShade="BF"/>
+          <w:sz w:val="24"/>
+          <w:szCs w:val="24"/>
+          <w:lang w:val="fr-FR"/>
+        </w:rPr>
+        <w:t xml:space="preserve"> </w:t>
+      </w:r>
+      <w:proofErr w:type="spellStart"/>
+      <w:r>
+        <w:rPr>
+          <w:color w:val="2F5496" w:themeColor="accent1" w:themeShade="BF"/>
+          <w:sz w:val="24"/>
+          <w:szCs w:val="24"/>
+          <w:lang w:val="fr-FR"/>
+        </w:rPr>
+        <w:t>pré-conçus</w:t>
+      </w:r>
+      <w:proofErr w:type="spellEnd"/>
+      <w:r>
+        <w:rPr>
+          <w:color w:val="2F5496" w:themeColor="accent1" w:themeShade="BF"/>
+          <w:sz w:val="24"/>
+          <w:szCs w:val="24"/>
+          <w:lang w:val="fr-FR"/>
+        </w:rPr>
+        <w:t>, les clients pourront économiser du temps et des ressources tout en bénéficiant d'une solution web de qualité professionnelle.</w:t>
       </w:r>
     </w:p>
     <w:p>
@@ -3444,6 +3512,7 @@
         </w:rPr>
         <w:t xml:space="preserve"> </w:t>
       </w:r>
+      <w:proofErr w:type="spellStart"/>
       <w:r>
         <w:rPr>
           <w:color w:val="2F5496" w:themeColor="accent1" w:themeShade="BF"/>
@@ -3451,8 +3520,29 @@
           <w:szCs w:val="28"/>
           <w:u w:val="single"/>
         </w:rPr>
-        <w:t>Objectifs commerciaux</w:t>
-      </w:r>
+        <w:t>Objectifs</w:t>
+      </w:r>
+      <w:proofErr w:type="spellEnd"/>
+      <w:r>
+        <w:rPr>
+          <w:color w:val="2F5496" w:themeColor="accent1" w:themeShade="BF"/>
+          <w:sz w:val="28"/>
+          <w:szCs w:val="28"/>
+          <w:u w:val="single"/>
+        </w:rPr>
+        <w:t xml:space="preserve"> </w:t>
+      </w:r>
+      <w:proofErr w:type="spellStart"/>
+      <w:r>
+        <w:rPr>
+          <w:color w:val="2F5496" w:themeColor="accent1" w:themeShade="BF"/>
+          <w:sz w:val="28"/>
+          <w:szCs w:val="28"/>
+          <w:u w:val="single"/>
+        </w:rPr>
+        <w:t>commerciaux</w:t>
+      </w:r>
+      <w:proofErr w:type="spellEnd"/>
     </w:p>
     <w:p>
       <w:pPr>
@@ -3486,7 +3576,27 @@
           <w:szCs w:val="24"/>
           <w:lang w:val="fr-FR"/>
         </w:rPr>
-        <w:t>Augmenter le chiffre d'affaires de l'entreprise en attirant un nombre croissant de clients grâce à la qualité et à la diversité des templates proposés.</w:t>
+        <w:t xml:space="preserve">Augmenter le chiffre d'affaires de l'entreprise en attirant un nombre croissant de clients grâce à la qualité et à la diversité des </w:t>
+      </w:r>
+      <w:proofErr w:type="spellStart"/>
+      <w:r>
+        <w:rPr>
+          <w:color w:val="2F5496" w:themeColor="accent1" w:themeShade="BF"/>
+          <w:sz w:val="24"/>
+          <w:szCs w:val="24"/>
+          <w:lang w:val="fr-FR"/>
+        </w:rPr>
+        <w:t>templates</w:t>
+      </w:r>
+      <w:proofErr w:type="spellEnd"/>
+      <w:r>
+        <w:rPr>
+          <w:color w:val="2F5496" w:themeColor="accent1" w:themeShade="BF"/>
+          <w:sz w:val="24"/>
+          <w:szCs w:val="24"/>
+          <w:lang w:val="fr-FR"/>
+        </w:rPr>
+        <w:t xml:space="preserve"> proposés.</w:t>
       </w:r>
     </w:p>
     <w:p>
@@ -3717,6 +3827,7 @@
           </mc:Fallback>
         </mc:AlternateContent>
       </w:r>
+      <w:proofErr w:type="spellStart"/>
       <w:r>
         <w:rPr>
           <w:color w:val="2F5496" w:themeColor="accent1" w:themeShade="BF"/>
@@ -3726,6 +3837,7 @@
         </w:rPr>
         <w:t>Fonctionnalitées</w:t>
       </w:r>
+      <w:proofErr w:type="spellEnd"/>
     </w:p>
     <w:p>
       <w:pPr>
@@ -4081,19 +4193,16 @@
     </w:p>
     <w:p>
       <w:pPr>
-        <w:pStyle w:val="Paragraphedeliste"/>
-        <w:tabs>
-          <w:tab w:val="left" w:pos="8205"/>
-        </w:tabs>
-        <w:spacing w:line="240" w:lineRule="auto"/>
-        <w:rPr>
-          <w:b/>
-          <w:bCs/>
-          <w:noProof/>
-          <w:color w:val="2F5496" w:themeColor="accent1" w:themeShade="BF"/>
-          <w:sz w:val="24"/>
-          <w:szCs w:val="24"/>
-          <w:u w:val="single"/>
+        <w:tabs>
+          <w:tab w:val="left" w:pos="8205"/>
+        </w:tabs>
+        <w:spacing w:line="240" w:lineRule="auto"/>
+        <w:ind w:left="1440"/>
+        <w:rPr>
+          <w:noProof/>
+          <w:color w:val="2F5496" w:themeColor="accent1" w:themeShade="BF"/>
+          <w:sz w:val="24"/>
+          <w:szCs w:val="24"/>
           <w:lang w:val="fr-FR"/>
         </w:rPr>
       </w:pPr>
@@ -4131,7 +4240,7 @@
           <w:u w:val="single"/>
           <w:lang w:val="fr-FR"/>
         </w:rPr>
-        <w:t>Consulter Mon Porte-folio</w:t>
+        <w:t>Créer un Compte / Se Connecter</w:t>
       </w:r>
     </w:p>
     <w:p>
@@ -4157,24 +4266,8 @@
           <w:szCs w:val="24"/>
           <w:lang w:val="fr-FR"/>
         </w:rPr>
-        <w:t>Un porte-folio sera présenté aux visiteurs et aux clients, mettant en valeur des exemples de projets précédemment réalisés. Cela permettra de présenter vos réalisations et d'inspirer les clients potentiels.</w:t>
-      </w:r>
-    </w:p>
-    <w:p>
-      <w:pPr>
-        <w:tabs>
-          <w:tab w:val="left" w:pos="8205"/>
-        </w:tabs>
-        <w:spacing w:line="240" w:lineRule="auto"/>
-        <w:ind w:left="1440"/>
-        <w:rPr>
-          <w:noProof/>
-          <w:color w:val="2F5496" w:themeColor="accent1" w:themeShade="BF"/>
-          <w:sz w:val="24"/>
-          <w:szCs w:val="24"/>
-          <w:lang w:val="fr-FR"/>
-        </w:rPr>
-      </w:pPr>
+        <w:t>Les utilisateurs auront la possibilité de créer un compte pour accéder à des fonctionnalités supplémentaires, telles que la sauvegarde de devis, le suivi des commandes en cours, et la gestion de leurs informations personnelles.</w:t>
+      </w:r>
     </w:p>
     <w:p>
       <w:pPr>
@@ -4187,7 +4280,55 @@
           <w:color w:val="2F5496" w:themeColor="accent1" w:themeShade="BF"/>
           <w:sz w:val="52"/>
           <w:szCs w:val="52"/>
-          <w:u w:val="single"/>
+          <w:lang w:val="fr-FR"/>
+        </w:rPr>
+      </w:pPr>
+    </w:p>
+    <w:p>
+      <w:pPr>
+        <w:pStyle w:val="Paragraphedeliste"/>
+        <w:numPr>
+          <w:ilvl w:val="1"/>
+          <w:numId w:val="6"/>
+        </w:numPr>
+        <w:tabs>
+          <w:tab w:val="left" w:pos="8205"/>
+        </w:tabs>
+        <w:spacing w:line="240" w:lineRule="auto"/>
+        <w:rPr>
+          <w:noProof/>
+          <w:color w:val="2F5496" w:themeColor="accent1" w:themeShade="BF"/>
+          <w:sz w:val="28"/>
+          <w:szCs w:val="28"/>
+          <w:u w:val="single"/>
+          <w:lang w:val="fr-FR"/>
+        </w:rPr>
+      </w:pPr>
+      <w:r>
+        <w:rPr>
+          <w:noProof/>
+          <w:color w:val="2F5496" w:themeColor="accent1" w:themeShade="BF"/>
+          <w:sz w:val="28"/>
+          <w:szCs w:val="28"/>
+          <w:u w:val="single"/>
+          <w:lang w:val="fr-FR"/>
+        </w:rPr>
+        <w:t>Fonctionnalités supplémentaires potentielles</w:t>
+      </w:r>
+    </w:p>
+    <w:p>
+      <w:pPr>
+        <w:pStyle w:val="Paragraphedeliste"/>
+        <w:tabs>
+          <w:tab w:val="left" w:pos="8205"/>
+        </w:tabs>
+        <w:spacing w:line="240" w:lineRule="auto"/>
+        <w:ind w:left="375"/>
+        <w:rPr>
+          <w:noProof/>
+          <w:color w:val="2F5496" w:themeColor="accent1" w:themeShade="BF"/>
+          <w:sz w:val="24"/>
+          <w:szCs w:val="24"/>
           <w:lang w:val="fr-FR"/>
         </w:rPr>
       </w:pPr>
@@ -4202,7 +4343,6 @@
         <w:tabs>
           <w:tab w:val="left" w:pos="8205"/>
         </w:tabs>
-        <w:spacing w:line="240" w:lineRule="auto"/>
         <w:rPr>
           <w:b/>
           <w:bCs/>
@@ -4210,7 +4350,6 @@
           <w:color w:val="2F5496" w:themeColor="accent1" w:themeShade="BF"/>
           <w:sz w:val="24"/>
           <w:szCs w:val="24"/>
-          <w:u w:val="single"/>
           <w:lang w:val="fr-FR"/>
         </w:rPr>
       </w:pPr>
@@ -4225,15 +4364,30 @@
           <w:u w:val="single"/>
           <w:lang w:val="fr-FR"/>
         </w:rPr>
-        <w:t>Créer un Compte / Se Connecter</w:t>
-      </w:r>
-    </w:p>
-    <w:p>
-      <w:pPr>
-        <w:tabs>
-          <w:tab w:val="left" w:pos="8205"/>
-        </w:tabs>
-        <w:spacing w:line="240" w:lineRule="auto"/>
+        <w:t>Passer des Commandes</w:t>
+      </w:r>
+    </w:p>
+    <w:p>
+      <w:pPr>
+        <w:pStyle w:val="Paragraphedeliste"/>
+        <w:tabs>
+          <w:tab w:val="left" w:pos="8205"/>
+        </w:tabs>
+        <w:rPr>
+          <w:noProof/>
+          <w:color w:val="2F5496" w:themeColor="accent1" w:themeShade="BF"/>
+          <w:sz w:val="24"/>
+          <w:szCs w:val="24"/>
+          <w:lang w:val="fr-FR"/>
+        </w:rPr>
+      </w:pPr>
+    </w:p>
+    <w:p>
+      <w:pPr>
+        <w:pStyle w:val="Paragraphedeliste"/>
+        <w:tabs>
+          <w:tab w:val="left" w:pos="8205"/>
+        </w:tabs>
         <w:ind w:left="1440"/>
         <w:rPr>
           <w:noProof/>
@@ -4251,54 +4405,7 @@
           <w:szCs w:val="24"/>
           <w:lang w:val="fr-FR"/>
         </w:rPr>
-        <w:t>Les utilisateurs auront la possibilité de créer un compte pour accéder à des fonctionnalités supplémentaires, telles que la sauvegarde de devis, le suivi des commandes en cours, et la gestion de leurs informations personnelles.</w:t>
-      </w:r>
-    </w:p>
-    <w:p>
-      <w:pPr>
-        <w:tabs>
-          <w:tab w:val="left" w:pos="8205"/>
-        </w:tabs>
-        <w:spacing w:line="240" w:lineRule="auto"/>
-        <w:rPr>
-          <w:noProof/>
-          <w:color w:val="2F5496" w:themeColor="accent1" w:themeShade="BF"/>
-          <w:sz w:val="52"/>
-          <w:szCs w:val="52"/>
-          <w:lang w:val="fr-FR"/>
-        </w:rPr>
-      </w:pPr>
-    </w:p>
-    <w:p>
-      <w:pPr>
-        <w:pStyle w:val="Paragraphedeliste"/>
-        <w:numPr>
-          <w:ilvl w:val="1"/>
-          <w:numId w:val="6"/>
-        </w:numPr>
-        <w:tabs>
-          <w:tab w:val="left" w:pos="8205"/>
-        </w:tabs>
-        <w:spacing w:line="240" w:lineRule="auto"/>
-        <w:rPr>
-          <w:noProof/>
-          <w:color w:val="2F5496" w:themeColor="accent1" w:themeShade="BF"/>
-          <w:sz w:val="28"/>
-          <w:szCs w:val="28"/>
-          <w:u w:val="single"/>
-          <w:lang w:val="fr-FR"/>
-        </w:rPr>
-      </w:pPr>
-      <w:r>
-        <w:rPr>
-          <w:noProof/>
-          <w:color w:val="2F5496" w:themeColor="accent1" w:themeShade="BF"/>
-          <w:sz w:val="28"/>
-          <w:szCs w:val="28"/>
-          <w:u w:val="single"/>
-          <w:lang w:val="fr-FR"/>
-        </w:rPr>
-        <w:t>Fonctionnalités supplémentaires potentielles</w:t>
+        <w:t>Une fois qu'un client potentiel aura reçu et accepté un devis personnalisé, il pourra passer sa commande en confirmant les détails de sa demande et en procédant au paiement.</w:t>
       </w:r>
     </w:p>
     <w:p>
@@ -4335,6 +4442,7 @@
           <w:color w:val="2F5496" w:themeColor="accent1" w:themeShade="BF"/>
           <w:sz w:val="24"/>
           <w:szCs w:val="24"/>
+          <w:u w:val="single"/>
           <w:lang w:val="fr-FR"/>
         </w:rPr>
       </w:pPr>
@@ -4349,7 +4457,7 @@
           <w:u w:val="single"/>
           <w:lang w:val="fr-FR"/>
         </w:rPr>
-        <w:t>Passer des Commandes</w:t>
+        <w:t>Partager des Avis</w:t>
       </w:r>
     </w:p>
     <w:p>
@@ -4363,6 +4471,7 @@
           <w:color w:val="2F5496" w:themeColor="accent1" w:themeShade="BF"/>
           <w:sz w:val="24"/>
           <w:szCs w:val="24"/>
+          <w:u w:val="single"/>
           <w:lang w:val="fr-FR"/>
         </w:rPr>
       </w:pPr>
@@ -4390,7 +4499,7 @@
           <w:szCs w:val="24"/>
           <w:lang w:val="fr-FR"/>
         </w:rPr>
-        <w:t>Une fois qu'un client potentiel aura reçu et accepté un devis personnalisé, il pourra passer sa commande en confirmant les détails de sa demande et en procédant au paiement.</w:t>
+        <w:t>Les clients pourront laisser des avis et des témoignages concernant leur expérience avec votre service. Ces avis seront affichés sur le site pour montrer la satisfaction des clients précédents.</w:t>
       </w:r>
     </w:p>
     <w:p>
@@ -4413,37 +4522,19 @@
     <w:p>
       <w:pPr>
         <w:pStyle w:val="Paragraphedeliste"/>
-        <w:numPr>
-          <w:ilvl w:val="0"/>
-          <w:numId w:val="1"/>
-        </w:numPr>
-        <w:tabs>
-          <w:tab w:val="left" w:pos="8205"/>
-        </w:tabs>
-        <w:rPr>
-          <w:b/>
-          <w:bCs/>
-          <w:noProof/>
-          <w:color w:val="2F5496" w:themeColor="accent1" w:themeShade="BF"/>
-          <w:sz w:val="24"/>
-          <w:szCs w:val="24"/>
-          <w:u w:val="single"/>
-          <w:lang w:val="fr-FR"/>
-        </w:rPr>
-      </w:pPr>
-      <w:r>
-        <w:rPr>
-          <w:b/>
-          <w:bCs/>
-          <w:noProof/>
-          <w:color w:val="2F5496" w:themeColor="accent1" w:themeShade="BF"/>
-          <w:sz w:val="24"/>
-          <w:szCs w:val="24"/>
-          <w:u w:val="single"/>
-          <w:lang w:val="fr-FR"/>
-        </w:rPr>
-        <w:t>Partager des Avis</w:t>
-      </w:r>
+        <w:tabs>
+          <w:tab w:val="left" w:pos="8205"/>
+        </w:tabs>
+        <w:spacing w:line="240" w:lineRule="auto"/>
+        <w:ind w:left="375"/>
+        <w:rPr>
+          <w:noProof/>
+          <w:color w:val="2F5496" w:themeColor="accent1" w:themeShade="BF"/>
+          <w:sz w:val="24"/>
+          <w:szCs w:val="24"/>
+          <w:lang w:val="fr-FR"/>
+        </w:rPr>
+      </w:pPr>
     </w:p>
     <w:p>
       <w:pPr>
@@ -4451,12 +4542,13 @@
         <w:tabs>
           <w:tab w:val="left" w:pos="8205"/>
         </w:tabs>
-        <w:rPr>
-          <w:noProof/>
-          <w:color w:val="2F5496" w:themeColor="accent1" w:themeShade="BF"/>
-          <w:sz w:val="24"/>
-          <w:szCs w:val="24"/>
-          <w:u w:val="single"/>
+        <w:spacing w:line="240" w:lineRule="auto"/>
+        <w:ind w:left="375"/>
+        <w:rPr>
+          <w:noProof/>
+          <w:color w:val="2F5496" w:themeColor="accent1" w:themeShade="BF"/>
+          <w:sz w:val="24"/>
+          <w:szCs w:val="24"/>
           <w:lang w:val="fr-FR"/>
         </w:rPr>
       </w:pPr>
@@ -4467,25 +4559,16 @@
         <w:tabs>
           <w:tab w:val="left" w:pos="8205"/>
         </w:tabs>
-        <w:ind w:left="1440"/>
-        <w:rPr>
-          <w:noProof/>
-          <w:color w:val="2F5496" w:themeColor="accent1" w:themeShade="BF"/>
-          <w:sz w:val="24"/>
-          <w:szCs w:val="24"/>
-          <w:lang w:val="fr-FR"/>
-        </w:rPr>
-      </w:pPr>
-      <w:r>
-        <w:rPr>
-          <w:noProof/>
-          <w:color w:val="2F5496" w:themeColor="accent1" w:themeShade="BF"/>
-          <w:sz w:val="24"/>
-          <w:szCs w:val="24"/>
-          <w:lang w:val="fr-FR"/>
-        </w:rPr>
-        <w:t>Les clients pourront laisser des avis et des témoignages concernant leur expérience avec votre service. Ces avis seront affichés sur le site pour montrer la satisfaction des clients précédents.</w:t>
-      </w:r>
+        <w:spacing w:line="240" w:lineRule="auto"/>
+        <w:ind w:left="375"/>
+        <w:rPr>
+          <w:noProof/>
+          <w:color w:val="2F5496" w:themeColor="accent1" w:themeShade="BF"/>
+          <w:sz w:val="24"/>
+          <w:szCs w:val="24"/>
+          <w:lang w:val="fr-FR"/>
+        </w:rPr>
+      </w:pPr>
     </w:p>
     <w:p>
       <w:pPr>
@@ -4591,68 +4674,45 @@
     </w:p>
     <w:p>
       <w:pPr>
-        <w:pStyle w:val="Paragraphedeliste"/>
-        <w:tabs>
-          <w:tab w:val="left" w:pos="8205"/>
-        </w:tabs>
-        <w:spacing w:line="240" w:lineRule="auto"/>
-        <w:ind w:left="375"/>
-        <w:rPr>
-          <w:noProof/>
-          <w:color w:val="2F5496" w:themeColor="accent1" w:themeShade="BF"/>
-          <w:sz w:val="24"/>
-          <w:szCs w:val="24"/>
-          <w:lang w:val="fr-FR"/>
-        </w:rPr>
-      </w:pPr>
-    </w:p>
-    <w:p>
-      <w:pPr>
-        <w:pStyle w:val="Paragraphedeliste"/>
-        <w:tabs>
-          <w:tab w:val="left" w:pos="8205"/>
-        </w:tabs>
-        <w:spacing w:line="240" w:lineRule="auto"/>
-        <w:ind w:left="375"/>
-        <w:rPr>
-          <w:noProof/>
-          <w:color w:val="2F5496" w:themeColor="accent1" w:themeShade="BF"/>
-          <w:sz w:val="24"/>
-          <w:szCs w:val="24"/>
-          <w:lang w:val="fr-FR"/>
-        </w:rPr>
-      </w:pPr>
-    </w:p>
-    <w:p>
-      <w:pPr>
-        <w:pStyle w:val="Paragraphedeliste"/>
-        <w:tabs>
-          <w:tab w:val="left" w:pos="8205"/>
-        </w:tabs>
-        <w:spacing w:line="240" w:lineRule="auto"/>
-        <w:ind w:left="375"/>
-        <w:rPr>
-          <w:noProof/>
-          <w:color w:val="2F5496" w:themeColor="accent1" w:themeShade="BF"/>
-          <w:sz w:val="24"/>
-          <w:szCs w:val="24"/>
-          <w:lang w:val="fr-FR"/>
-        </w:rPr>
-      </w:pPr>
-    </w:p>
-    <w:p>
-      <w:pPr>
-        <w:pStyle w:val="Paragraphedeliste"/>
-        <w:tabs>
-          <w:tab w:val="left" w:pos="8205"/>
-        </w:tabs>
-        <w:spacing w:line="240" w:lineRule="auto"/>
-        <w:ind w:left="375"/>
-        <w:rPr>
-          <w:noProof/>
-          <w:color w:val="2F5496" w:themeColor="accent1" w:themeShade="BF"/>
-          <w:sz w:val="24"/>
-          <w:szCs w:val="24"/>
+        <w:tabs>
+          <w:tab w:val="left" w:pos="8205"/>
+        </w:tabs>
+        <w:spacing w:line="240" w:lineRule="auto"/>
+        <w:rPr>
+          <w:noProof/>
+          <w:color w:val="2F5496" w:themeColor="accent1" w:themeShade="BF"/>
+          <w:sz w:val="52"/>
+          <w:szCs w:val="52"/>
+          <w:lang w:val="fr-FR"/>
+        </w:rPr>
+      </w:pPr>
+    </w:p>
+    <w:p>
+      <w:pPr>
+        <w:tabs>
+          <w:tab w:val="left" w:pos="8205"/>
+        </w:tabs>
+        <w:spacing w:line="240" w:lineRule="auto"/>
+        <w:rPr>
+          <w:noProof/>
+          <w:color w:val="2F5496" w:themeColor="accent1" w:themeShade="BF"/>
+          <w:sz w:val="52"/>
+          <w:szCs w:val="52"/>
+          <w:lang w:val="fr-FR"/>
+        </w:rPr>
+      </w:pPr>
+    </w:p>
+    <w:p>
+      <w:pPr>
+        <w:tabs>
+          <w:tab w:val="left" w:pos="8205"/>
+        </w:tabs>
+        <w:spacing w:line="240" w:lineRule="auto"/>
+        <w:rPr>
+          <w:noProof/>
+          <w:color w:val="2F5496" w:themeColor="accent1" w:themeShade="BF"/>
+          <w:sz w:val="52"/>
+          <w:szCs w:val="52"/>
           <w:lang w:val="fr-FR"/>
         </w:rPr>
       </w:pPr>
@@ -11098,6 +11158,214 @@
           <w:color w:val="2F5496" w:themeColor="accent1" w:themeShade="BF"/>
           <w:sz w:val="24"/>
           <w:szCs w:val="24"/>
+          <w:u w:val="single"/>
+          <w:lang w:val="fr-FR"/>
+        </w:rPr>
+      </w:pPr>
+    </w:p>
+    <w:p>
+      <w:pPr>
+        <w:tabs>
+          <w:tab w:val="left" w:pos="8205"/>
+        </w:tabs>
+        <w:spacing w:line="240" w:lineRule="auto"/>
+        <w:rPr>
+          <w:noProof/>
+          <w:color w:val="2F5496" w:themeColor="accent1" w:themeShade="BF"/>
+          <w:sz w:val="24"/>
+          <w:szCs w:val="24"/>
+          <w:u w:val="single"/>
+          <w:lang w:val="fr-FR"/>
+        </w:rPr>
+      </w:pPr>
+    </w:p>
+    <w:p>
+      <w:pPr>
+        <w:tabs>
+          <w:tab w:val="left" w:pos="8205"/>
+        </w:tabs>
+        <w:spacing w:line="240" w:lineRule="auto"/>
+        <w:rPr>
+          <w:noProof/>
+          <w:color w:val="2F5496" w:themeColor="accent1" w:themeShade="BF"/>
+          <w:sz w:val="24"/>
+          <w:szCs w:val="24"/>
+          <w:u w:val="single"/>
+          <w:lang w:val="fr-FR"/>
+        </w:rPr>
+      </w:pPr>
+    </w:p>
+    <w:p>
+      <w:pPr>
+        <w:tabs>
+          <w:tab w:val="left" w:pos="8205"/>
+        </w:tabs>
+        <w:spacing w:line="240" w:lineRule="auto"/>
+        <w:rPr>
+          <w:noProof/>
+          <w:color w:val="2F5496" w:themeColor="accent1" w:themeShade="BF"/>
+          <w:sz w:val="24"/>
+          <w:szCs w:val="24"/>
+          <w:u w:val="single"/>
+          <w:lang w:val="fr-FR"/>
+        </w:rPr>
+      </w:pPr>
+    </w:p>
+    <w:p>
+      <w:pPr>
+        <w:tabs>
+          <w:tab w:val="left" w:pos="8205"/>
+        </w:tabs>
+        <w:spacing w:line="240" w:lineRule="auto"/>
+        <w:rPr>
+          <w:noProof/>
+          <w:color w:val="2F5496" w:themeColor="accent1" w:themeShade="BF"/>
+          <w:sz w:val="24"/>
+          <w:szCs w:val="24"/>
+          <w:u w:val="single"/>
+          <w:lang w:val="fr-FR"/>
+        </w:rPr>
+      </w:pPr>
+    </w:p>
+    <w:p>
+      <w:pPr>
+        <w:tabs>
+          <w:tab w:val="left" w:pos="8205"/>
+        </w:tabs>
+        <w:spacing w:line="240" w:lineRule="auto"/>
+        <w:rPr>
+          <w:noProof/>
+          <w:color w:val="2F5496" w:themeColor="accent1" w:themeShade="BF"/>
+          <w:sz w:val="24"/>
+          <w:szCs w:val="24"/>
+          <w:u w:val="single"/>
+          <w:lang w:val="fr-FR"/>
+        </w:rPr>
+      </w:pPr>
+    </w:p>
+    <w:p>
+      <w:pPr>
+        <w:tabs>
+          <w:tab w:val="left" w:pos="8205"/>
+        </w:tabs>
+        <w:spacing w:line="240" w:lineRule="auto"/>
+        <w:rPr>
+          <w:noProof/>
+          <w:color w:val="2F5496" w:themeColor="accent1" w:themeShade="BF"/>
+          <w:sz w:val="24"/>
+          <w:szCs w:val="24"/>
+          <w:u w:val="single"/>
+          <w:lang w:val="fr-FR"/>
+        </w:rPr>
+      </w:pPr>
+    </w:p>
+    <w:p>
+      <w:pPr>
+        <w:tabs>
+          <w:tab w:val="left" w:pos="8205"/>
+        </w:tabs>
+        <w:spacing w:line="240" w:lineRule="auto"/>
+        <w:rPr>
+          <w:noProof/>
+          <w:color w:val="2F5496" w:themeColor="accent1" w:themeShade="BF"/>
+          <w:sz w:val="24"/>
+          <w:szCs w:val="24"/>
+          <w:u w:val="single"/>
+          <w:lang w:val="fr-FR"/>
+        </w:rPr>
+      </w:pPr>
+    </w:p>
+    <w:p>
+      <w:pPr>
+        <w:tabs>
+          <w:tab w:val="left" w:pos="8205"/>
+        </w:tabs>
+        <w:spacing w:line="240" w:lineRule="auto"/>
+        <w:rPr>
+          <w:noProof/>
+          <w:color w:val="2F5496" w:themeColor="accent1" w:themeShade="BF"/>
+          <w:sz w:val="24"/>
+          <w:szCs w:val="24"/>
+          <w:u w:val="single"/>
+          <w:lang w:val="fr-FR"/>
+        </w:rPr>
+      </w:pPr>
+    </w:p>
+    <w:p>
+      <w:pPr>
+        <w:tabs>
+          <w:tab w:val="left" w:pos="8205"/>
+        </w:tabs>
+        <w:spacing w:line="240" w:lineRule="auto"/>
+        <w:rPr>
+          <w:noProof/>
+          <w:color w:val="2F5496" w:themeColor="accent1" w:themeShade="BF"/>
+          <w:sz w:val="24"/>
+          <w:szCs w:val="24"/>
+          <w:u w:val="single"/>
+          <w:lang w:val="fr-FR"/>
+        </w:rPr>
+      </w:pPr>
+    </w:p>
+    <w:p>
+      <w:pPr>
+        <w:tabs>
+          <w:tab w:val="left" w:pos="8205"/>
+        </w:tabs>
+        <w:spacing w:line="240" w:lineRule="auto"/>
+        <w:rPr>
+          <w:noProof/>
+          <w:color w:val="2F5496" w:themeColor="accent1" w:themeShade="BF"/>
+          <w:sz w:val="24"/>
+          <w:szCs w:val="24"/>
+          <w:u w:val="single"/>
+          <w:lang w:val="fr-FR"/>
+        </w:rPr>
+      </w:pPr>
+    </w:p>
+    <w:p>
+      <w:pPr>
+        <w:tabs>
+          <w:tab w:val="left" w:pos="8205"/>
+        </w:tabs>
+        <w:spacing w:line="240" w:lineRule="auto"/>
+        <w:rPr>
+          <w:noProof/>
+          <w:color w:val="2F5496" w:themeColor="accent1" w:themeShade="BF"/>
+          <w:sz w:val="24"/>
+          <w:szCs w:val="24"/>
+          <w:u w:val="single"/>
+          <w:lang w:val="fr-FR"/>
+        </w:rPr>
+      </w:pPr>
+    </w:p>
+    <w:p>
+      <w:pPr>
+        <w:tabs>
+          <w:tab w:val="left" w:pos="8205"/>
+        </w:tabs>
+        <w:spacing w:line="240" w:lineRule="auto"/>
+        <w:rPr>
+          <w:noProof/>
+          <w:color w:val="2F5496" w:themeColor="accent1" w:themeShade="BF"/>
+          <w:sz w:val="52"/>
+          <w:szCs w:val="52"/>
+          <w:u w:val="single"/>
+          <w:lang w:val="fr-FR"/>
+        </w:rPr>
+      </w:pPr>
+    </w:p>
+    <w:p>
+      <w:pPr>
+        <w:tabs>
+          <w:tab w:val="left" w:pos="8205"/>
+        </w:tabs>
+        <w:spacing w:line="240" w:lineRule="auto"/>
+        <w:rPr>
+          <w:noProof/>
+          <w:color w:val="2F5496" w:themeColor="accent1" w:themeShade="BF"/>
+          <w:sz w:val="24"/>
+          <w:szCs w:val="24"/>
           <w:lang w:val="fr-FR"/>
         </w:rPr>
       </w:pPr>
@@ -11134,6 +11402,271 @@
           <w:color w:val="2F5496" w:themeColor="accent1" w:themeShade="BF"/>
           <w:sz w:val="24"/>
           <w:szCs w:val="24"/>
+          <w:lang w:val="fr-FR"/>
+        </w:rPr>
+      </w:pPr>
+      <w:r>
+        <w:rPr>
+          <w:noProof/>
+          <w:color w:val="2F5496" w:themeColor="accent1" w:themeShade="BF"/>
+          <w:sz w:val="24"/>
+          <w:szCs w:val="24"/>
+          <w:lang w:val="fr-FR"/>
+        </w:rPr>
+        <w:drawing>
+          <wp:inline distT="0" distB="0" distL="0" distR="0" wp14:anchorId="3B3FB8F3" wp14:editId="0C7979F9">
+            <wp:extent cx="5963920" cy="4708525"/>
+            <wp:effectExtent l="0" t="0" r="0" b="0"/>
+            <wp:docPr id="1636556733" name="Image 1"/>
+            <wp:cNvGraphicFramePr>
+              <a:graphicFrameLocks xmlns:a="http://schemas.openxmlformats.org/drawingml/2006/main" noChangeAspect="1"/>
+            </wp:cNvGraphicFramePr>
+            <a:graphic xmlns:a="http://schemas.openxmlformats.org/drawingml/2006/main">
+              <a:graphicData uri="http://schemas.openxmlformats.org/drawingml/2006/picture">
+                <pic:pic xmlns:pic="http://schemas.openxmlformats.org/drawingml/2006/picture">
+                  <pic:nvPicPr>
+                    <pic:cNvPr id="0" name="Picture 1"/>
+                    <pic:cNvPicPr>
+                      <a:picLocks noChangeAspect="1" noChangeArrowheads="1"/>
+                    </pic:cNvPicPr>
+                  </pic:nvPicPr>
+                  <pic:blipFill>
+                    <a:blip r:embed="rId13">
+                      <a:extLst>
+                        <a:ext uri="{28A0092B-C50C-407E-A947-70E740481C1C}">
+                          <a14:useLocalDpi xmlns:a14="http://schemas.microsoft.com/office/drawing/2010/main" val="0"/>
+                        </a:ext>
+                      </a:extLst>
+                    </a:blip>
+                    <a:srcRect/>
+                    <a:stretch>
+                      <a:fillRect/>
+                    </a:stretch>
+                  </pic:blipFill>
+                  <pic:spPr bwMode="auto">
+                    <a:xfrm>
+                      <a:off x="0" y="0"/>
+                      <a:ext cx="5963920" cy="4708525"/>
+                    </a:xfrm>
+                    <a:prstGeom prst="rect">
+                      <a:avLst/>
+                    </a:prstGeom>
+                    <a:noFill/>
+                    <a:ln>
+                      <a:noFill/>
+                    </a:ln>
+                  </pic:spPr>
+                </pic:pic>
+              </a:graphicData>
+            </a:graphic>
+          </wp:inline>
+        </w:drawing>
+      </w:r>
+    </w:p>
+    <w:p>
+      <w:pPr>
+        <w:pStyle w:val="Paragraphedeliste"/>
+        <w:tabs>
+          <w:tab w:val="left" w:pos="8205"/>
+        </w:tabs>
+        <w:spacing w:line="240" w:lineRule="auto"/>
+        <w:rPr>
+          <w:noProof/>
+          <w:color w:val="2F5496" w:themeColor="accent1" w:themeShade="BF"/>
+          <w:sz w:val="24"/>
+          <w:szCs w:val="24"/>
+          <w:lang w:val="fr-FR"/>
+        </w:rPr>
+      </w:pPr>
+    </w:p>
+    <w:p>
+      <w:pPr>
+        <w:pStyle w:val="Paragraphedeliste"/>
+        <w:tabs>
+          <w:tab w:val="left" w:pos="8205"/>
+        </w:tabs>
+        <w:spacing w:line="240" w:lineRule="auto"/>
+        <w:rPr>
+          <w:noProof/>
+          <w:color w:val="2F5496" w:themeColor="accent1" w:themeShade="BF"/>
+          <w:sz w:val="24"/>
+          <w:szCs w:val="24"/>
+          <w:lang w:val="fr-FR"/>
+        </w:rPr>
+      </w:pPr>
+    </w:p>
+    <w:p>
+      <w:pPr>
+        <w:pStyle w:val="Paragraphedeliste"/>
+        <w:tabs>
+          <w:tab w:val="left" w:pos="8205"/>
+        </w:tabs>
+        <w:spacing w:line="240" w:lineRule="auto"/>
+        <w:rPr>
+          <w:noProof/>
+          <w:color w:val="2F5496" w:themeColor="accent1" w:themeShade="BF"/>
+          <w:sz w:val="24"/>
+          <w:szCs w:val="24"/>
+          <w:lang w:val="fr-FR"/>
+        </w:rPr>
+      </w:pPr>
+    </w:p>
+    <w:p>
+      <w:pPr>
+        <w:pStyle w:val="Paragraphedeliste"/>
+        <w:tabs>
+          <w:tab w:val="left" w:pos="8205"/>
+        </w:tabs>
+        <w:spacing w:line="240" w:lineRule="auto"/>
+        <w:rPr>
+          <w:noProof/>
+          <w:color w:val="2F5496" w:themeColor="accent1" w:themeShade="BF"/>
+          <w:sz w:val="24"/>
+          <w:szCs w:val="24"/>
+          <w:lang w:val="fr-FR"/>
+        </w:rPr>
+      </w:pPr>
+    </w:p>
+    <w:p>
+      <w:pPr>
+        <w:pStyle w:val="Paragraphedeliste"/>
+        <w:tabs>
+          <w:tab w:val="left" w:pos="8205"/>
+        </w:tabs>
+        <w:spacing w:line="240" w:lineRule="auto"/>
+        <w:rPr>
+          <w:noProof/>
+          <w:color w:val="2F5496" w:themeColor="accent1" w:themeShade="BF"/>
+          <w:sz w:val="24"/>
+          <w:szCs w:val="24"/>
+          <w:lang w:val="fr-FR"/>
+        </w:rPr>
+      </w:pPr>
+    </w:p>
+    <w:p>
+      <w:pPr>
+        <w:pStyle w:val="Paragraphedeliste"/>
+        <w:tabs>
+          <w:tab w:val="left" w:pos="8205"/>
+        </w:tabs>
+        <w:spacing w:line="240" w:lineRule="auto"/>
+        <w:rPr>
+          <w:noProof/>
+          <w:color w:val="2F5496" w:themeColor="accent1" w:themeShade="BF"/>
+          <w:sz w:val="24"/>
+          <w:szCs w:val="24"/>
+          <w:lang w:val="fr-FR"/>
+        </w:rPr>
+      </w:pPr>
+    </w:p>
+    <w:p>
+      <w:pPr>
+        <w:pStyle w:val="Paragraphedeliste"/>
+        <w:tabs>
+          <w:tab w:val="left" w:pos="8205"/>
+        </w:tabs>
+        <w:spacing w:line="240" w:lineRule="auto"/>
+        <w:rPr>
+          <w:noProof/>
+          <w:color w:val="2F5496" w:themeColor="accent1" w:themeShade="BF"/>
+          <w:sz w:val="24"/>
+          <w:szCs w:val="24"/>
+          <w:lang w:val="fr-FR"/>
+        </w:rPr>
+      </w:pPr>
+    </w:p>
+    <w:p>
+      <w:pPr>
+        <w:pStyle w:val="Paragraphedeliste"/>
+        <w:tabs>
+          <w:tab w:val="left" w:pos="8205"/>
+        </w:tabs>
+        <w:spacing w:line="240" w:lineRule="auto"/>
+        <w:rPr>
+          <w:noProof/>
+          <w:color w:val="2F5496" w:themeColor="accent1" w:themeShade="BF"/>
+          <w:sz w:val="24"/>
+          <w:szCs w:val="24"/>
+          <w:lang w:val="fr-FR"/>
+        </w:rPr>
+      </w:pPr>
+    </w:p>
+    <w:p>
+      <w:pPr>
+        <w:pStyle w:val="Paragraphedeliste"/>
+        <w:tabs>
+          <w:tab w:val="left" w:pos="8205"/>
+        </w:tabs>
+        <w:spacing w:line="240" w:lineRule="auto"/>
+        <w:rPr>
+          <w:noProof/>
+          <w:color w:val="2F5496" w:themeColor="accent1" w:themeShade="BF"/>
+          <w:sz w:val="24"/>
+          <w:szCs w:val="24"/>
+          <w:lang w:val="fr-FR"/>
+        </w:rPr>
+      </w:pPr>
+    </w:p>
+    <w:p>
+      <w:pPr>
+        <w:pStyle w:val="Paragraphedeliste"/>
+        <w:tabs>
+          <w:tab w:val="left" w:pos="8205"/>
+        </w:tabs>
+        <w:spacing w:line="240" w:lineRule="auto"/>
+        <w:rPr>
+          <w:noProof/>
+          <w:color w:val="2F5496" w:themeColor="accent1" w:themeShade="BF"/>
+          <w:sz w:val="24"/>
+          <w:szCs w:val="24"/>
+          <w:lang w:val="fr-FR"/>
+        </w:rPr>
+      </w:pPr>
+    </w:p>
+    <w:p>
+      <w:pPr>
+        <w:pStyle w:val="Paragraphedeliste"/>
+        <w:tabs>
+          <w:tab w:val="left" w:pos="8205"/>
+        </w:tabs>
+        <w:spacing w:line="240" w:lineRule="auto"/>
+        <w:rPr>
+          <w:noProof/>
+          <w:color w:val="2F5496" w:themeColor="accent1" w:themeShade="BF"/>
+          <w:sz w:val="24"/>
+          <w:szCs w:val="24"/>
+          <w:lang w:val="fr-FR"/>
+        </w:rPr>
+      </w:pPr>
+    </w:p>
+    <w:p>
+      <w:pPr>
+        <w:pStyle w:val="Paragraphedeliste"/>
+        <w:tabs>
+          <w:tab w:val="left" w:pos="8205"/>
+        </w:tabs>
+        <w:spacing w:line="240" w:lineRule="auto"/>
+        <w:rPr>
+          <w:noProof/>
+          <w:color w:val="2F5496" w:themeColor="accent1" w:themeShade="BF"/>
+          <w:sz w:val="24"/>
+          <w:szCs w:val="24"/>
+          <w:lang w:val="fr-FR"/>
+        </w:rPr>
+      </w:pPr>
+    </w:p>
+    <w:p>
+      <w:pPr>
+        <w:pStyle w:val="Paragraphedeliste"/>
+        <w:tabs>
+          <w:tab w:val="left" w:pos="8205"/>
+        </w:tabs>
+        <w:spacing w:line="240" w:lineRule="auto"/>
+        <w:rPr>
+          <w:noProof/>
+          <w:color w:val="2F5496" w:themeColor="accent1" w:themeShade="BF"/>
+          <w:sz w:val="52"/>
+          <w:szCs w:val="52"/>
           <w:lang w:val="fr-FR"/>
         </w:rPr>
       </w:pPr>
@@ -11164,7 +11697,7 @@
           <w:u w:val="single"/>
           <w:lang w:val="fr-FR"/>
         </w:rPr>
-        <w:t xml:space="preserve">Consulter </w:t>
+        <w:t>Recevoir un Devis Personnalisé</w:t>
       </w:r>
       <w:r>
         <w:rPr>
@@ -11177,33 +11710,7 @@
           <w:u w:val="single"/>
           <w:lang w:val="fr-FR"/>
         </w:rPr>
-        <w:t>Le</w:t>
-      </w:r>
-      <w:r>
-        <w:rPr>
-          <w:b/>
-          <w:bCs/>
-          <w:noProof/>
-          <w:color w:val="2F5496" w:themeColor="accent1" w:themeShade="BF"/>
-          <w:sz w:val="24"/>
-          <w:szCs w:val="24"/>
-          <w:u w:val="single"/>
-          <w:lang w:val="fr-FR"/>
-        </w:rPr>
-        <w:t xml:space="preserve"> Port</w:t>
-      </w:r>
-      <w:r>
-        <w:rPr>
-          <w:b/>
-          <w:bCs/>
-          <w:noProof/>
-          <w:color w:val="2F5496" w:themeColor="accent1" w:themeShade="BF"/>
-          <w:sz w:val="24"/>
-          <w:szCs w:val="24"/>
-          <w:u w:val="single"/>
-          <w:lang w:val="fr-FR"/>
-        </w:rPr>
-        <w:t>folio (portfolio)</w:t>
+        <w:t xml:space="preserve"> (quotations)</w:t>
       </w:r>
     </w:p>
     <w:p>
@@ -11269,7 +11776,7 @@
           <w:szCs w:val="24"/>
           <w:lang w:val="fr-FR"/>
         </w:rPr>
-        <w:t xml:space="preserve"> Afficher une galerie d'images mettant en valeur les projets réalisés.</w:t>
+        <w:t xml:space="preserve"> Afficher un formulaire de demande de devis avec des champs pertinents à remplir.</w:t>
       </w:r>
     </w:p>
     <w:p>
@@ -11299,59 +11806,7 @@
           <w:szCs w:val="24"/>
           <w:lang w:val="fr-FR"/>
         </w:rPr>
-        <w:t xml:space="preserve"> Fournir des descriptions et des détails sur chaque projet présenté.</w:t>
-      </w:r>
-    </w:p>
-    <w:p>
-      <w:pPr>
-        <w:pStyle w:val="Paragraphedeliste"/>
-        <w:tabs>
-          <w:tab w:val="left" w:pos="8205"/>
-        </w:tabs>
-        <w:spacing w:line="240" w:lineRule="auto"/>
-        <w:rPr>
-          <w:noProof/>
-          <w:color w:val="2F5496" w:themeColor="accent1" w:themeShade="BF"/>
-          <w:sz w:val="24"/>
-          <w:szCs w:val="24"/>
-          <w:lang w:val="fr-FR"/>
-        </w:rPr>
-      </w:pPr>
-    </w:p>
-    <w:p>
-      <w:pPr>
-        <w:tabs>
-          <w:tab w:val="left" w:pos="8205"/>
-        </w:tabs>
-        <w:spacing w:line="240" w:lineRule="auto"/>
-        <w:rPr>
-          <w:noProof/>
-          <w:color w:val="2F5496" w:themeColor="accent1" w:themeShade="BF"/>
-          <w:sz w:val="24"/>
-          <w:szCs w:val="24"/>
-          <w:lang w:val="fr-FR"/>
-        </w:rPr>
-      </w:pPr>
-      <w:r>
-        <w:rPr>
-          <w:noProof/>
-          <w:color w:val="2F5496" w:themeColor="accent1" w:themeShade="BF"/>
-          <w:sz w:val="24"/>
-          <w:szCs w:val="24"/>
-          <w:u w:val="single"/>
-          <w:lang w:val="fr-FR"/>
-        </w:rPr>
-        <w:t>Contraintes</w:t>
-      </w:r>
-      <w:r>
-        <w:rPr>
-          <w:noProof/>
-          <w:color w:val="2F5496" w:themeColor="accent1" w:themeShade="BF"/>
-          <w:sz w:val="24"/>
-          <w:szCs w:val="24"/>
-          <w:lang w:val="fr-FR"/>
-        </w:rPr>
-        <w:t xml:space="preserve"> :</w:t>
+        <w:t xml:space="preserve"> Valider et traiter les informations fournies par le client pour générer un devis personnalisé.</w:t>
       </w:r>
     </w:p>
     <w:p>
@@ -11381,7 +11836,7 @@
           <w:szCs w:val="24"/>
           <w:lang w:val="fr-FR"/>
         </w:rPr>
-        <w:t xml:space="preserve"> Les images du portfolio doivent être de haute qualité pour une présentation professionnelle.</w:t>
+        <w:t xml:space="preserve"> Envoyer le devis par courrier électronique au client potentiel.</w:t>
       </w:r>
     </w:p>
     <w:p>
@@ -11423,133 +11878,7 @@
           <w:u w:val="single"/>
           <w:lang w:val="fr-FR"/>
         </w:rPr>
-        <w:t>WIreframe</w:t>
-      </w:r>
-      <w:r>
-        <w:rPr>
-          <w:noProof/>
-          <w:color w:val="2F5496" w:themeColor="accent1" w:themeShade="BF"/>
-          <w:sz w:val="24"/>
-          <w:szCs w:val="24"/>
-          <w:lang w:val="fr-FR"/>
-        </w:rPr>
-        <w:t xml:space="preserve"> :</w:t>
-      </w:r>
-    </w:p>
-    <w:p>
-      <w:pPr>
-        <w:pStyle w:val="Paragraphedeliste"/>
-        <w:tabs>
-          <w:tab w:val="left" w:pos="8205"/>
-        </w:tabs>
-        <w:spacing w:line="240" w:lineRule="auto"/>
-        <w:rPr>
-          <w:noProof/>
-          <w:color w:val="2F5496" w:themeColor="accent1" w:themeShade="BF"/>
-          <w:sz w:val="24"/>
-          <w:szCs w:val="24"/>
-          <w:lang w:val="fr-FR"/>
-        </w:rPr>
-      </w:pPr>
-    </w:p>
-    <w:p>
-      <w:pPr>
-        <w:pStyle w:val="Paragraphedeliste"/>
-        <w:tabs>
-          <w:tab w:val="left" w:pos="8205"/>
-        </w:tabs>
-        <w:spacing w:line="240" w:lineRule="auto"/>
-        <w:rPr>
-          <w:noProof/>
-          <w:color w:val="2F5496" w:themeColor="accent1" w:themeShade="BF"/>
-          <w:sz w:val="24"/>
-          <w:szCs w:val="24"/>
-          <w:lang w:val="fr-FR"/>
-        </w:rPr>
-      </w:pPr>
-    </w:p>
-    <w:p>
-      <w:pPr>
-        <w:pStyle w:val="Paragraphedeliste"/>
-        <w:tabs>
-          <w:tab w:val="left" w:pos="8205"/>
-        </w:tabs>
-        <w:spacing w:line="240" w:lineRule="auto"/>
-        <w:rPr>
-          <w:noProof/>
-          <w:color w:val="2F5496" w:themeColor="accent1" w:themeShade="BF"/>
-          <w:sz w:val="24"/>
-          <w:szCs w:val="24"/>
-          <w:lang w:val="fr-FR"/>
-        </w:rPr>
-      </w:pPr>
-    </w:p>
-    <w:p>
-      <w:pPr>
-        <w:tabs>
-          <w:tab w:val="left" w:pos="8205"/>
-        </w:tabs>
-        <w:spacing w:line="240" w:lineRule="auto"/>
-        <w:rPr>
-          <w:noProof/>
-          <w:color w:val="2F5496" w:themeColor="accent1" w:themeShade="BF"/>
-          <w:sz w:val="24"/>
-          <w:szCs w:val="24"/>
-          <w:u w:val="single"/>
-          <w:lang w:val="fr-FR"/>
-        </w:rPr>
-      </w:pPr>
-      <w:r>
-        <w:rPr>
-          <w:b/>
-          <w:bCs/>
-          <w:noProof/>
-          <w:color w:val="2F5496" w:themeColor="accent1" w:themeShade="BF"/>
-          <w:sz w:val="24"/>
-          <w:szCs w:val="24"/>
-          <w:u w:val="single"/>
-          <w:lang w:val="fr-FR"/>
-        </w:rPr>
-        <w:t>Recevoir un Devis Personnalisé</w:t>
-      </w:r>
-      <w:r>
-        <w:rPr>
-          <w:b/>
-          <w:bCs/>
-          <w:noProof/>
-          <w:color w:val="2F5496" w:themeColor="accent1" w:themeShade="BF"/>
-          <w:sz w:val="24"/>
-          <w:szCs w:val="24"/>
-          <w:u w:val="single"/>
-          <w:lang w:val="fr-FR"/>
-        </w:rPr>
-        <w:t xml:space="preserve"> (quotations)</w:t>
-      </w:r>
-    </w:p>
-    <w:p>
-      <w:pPr>
-        <w:tabs>
-          <w:tab w:val="left" w:pos="8205"/>
-        </w:tabs>
-        <w:spacing w:line="240" w:lineRule="auto"/>
-        <w:rPr>
-          <w:noProof/>
-          <w:color w:val="2F5496" w:themeColor="accent1" w:themeShade="BF"/>
-          <w:sz w:val="24"/>
-          <w:szCs w:val="24"/>
-          <w:lang w:val="fr-FR"/>
-        </w:rPr>
-      </w:pPr>
-      <w:r>
-        <w:rPr>
-          <w:noProof/>
-          <w:color w:val="2F5496" w:themeColor="accent1" w:themeShade="BF"/>
-          <w:sz w:val="24"/>
-          <w:szCs w:val="24"/>
-          <w:u w:val="single"/>
-          <w:lang w:val="fr-FR"/>
-        </w:rPr>
-        <w:t>Sous-fonctionnalités</w:t>
+        <w:t>Contraintes</w:t>
       </w:r>
       <w:r>
         <w:rPr>
@@ -11589,7 +11918,56 @@
           <w:szCs w:val="24"/>
           <w:lang w:val="fr-FR"/>
         </w:rPr>
-        <w:t xml:space="preserve"> Afficher un formulaire de demande de devis avec des champs pertinents à remplir.</w:t>
+        <w:t xml:space="preserve"> Le formulaire de demande de devis doit être convivial et intuitif pour encourager les clients potentiels à le remplir.</w:t>
+      </w:r>
+    </w:p>
+    <w:p>
+      <w:pPr>
+        <w:pStyle w:val="Paragraphedeliste"/>
+        <w:tabs>
+          <w:tab w:val="left" w:pos="8205"/>
+        </w:tabs>
+        <w:spacing w:line="240" w:lineRule="auto"/>
+        <w:rPr>
+          <w:noProof/>
+          <w:color w:val="2F5496" w:themeColor="accent1" w:themeShade="BF"/>
+          <w:sz w:val="24"/>
+          <w:szCs w:val="24"/>
+          <w:lang w:val="fr-FR"/>
+        </w:rPr>
+      </w:pPr>
+    </w:p>
+    <w:p>
+      <w:pPr>
+        <w:tabs>
+          <w:tab w:val="left" w:pos="8205"/>
+        </w:tabs>
+        <w:spacing w:line="240" w:lineRule="auto"/>
+        <w:rPr>
+          <w:noProof/>
+          <w:color w:val="2F5496" w:themeColor="accent1" w:themeShade="BF"/>
+          <w:sz w:val="24"/>
+          <w:szCs w:val="24"/>
+        </w:rPr>
+      </w:pPr>
+      <w:r>
+        <w:rPr>
+          <w:noProof/>
+          <w:color w:val="2F5496" w:themeColor="accent1" w:themeShade="BF"/>
+          <w:sz w:val="24"/>
+          <w:szCs w:val="24"/>
+          <w:u w:val="single"/>
+        </w:rPr>
+        <w:t>WIreframe</w:t>
+      </w:r>
+      <w:r>
+        <w:rPr>
+          <w:noProof/>
+          <w:color w:val="2F5496" w:themeColor="accent1" w:themeShade="BF"/>
+          <w:sz w:val="24"/>
+          <w:szCs w:val="24"/>
+        </w:rPr>
+        <w:t xml:space="preserve"> :</w:t>
       </w:r>
     </w:p>
     <w:p>
@@ -11619,7 +11997,142 @@
           <w:szCs w:val="24"/>
           <w:lang w:val="fr-FR"/>
         </w:rPr>
-        <w:t xml:space="preserve"> Valider et traiter les informations fournies par le client pour générer un devis personnalisé.</w:t>
+        <w:t xml:space="preserve">Le wireframe de </w:t>
+      </w:r>
+      <w:r>
+        <w:rPr>
+          <w:noProof/>
+          <w:color w:val="2F5496" w:themeColor="accent1" w:themeShade="BF"/>
+          <w:sz w:val="24"/>
+          <w:szCs w:val="24"/>
+          <w:lang w:val="fr-FR"/>
+        </w:rPr>
+        <w:t>devis personnalisé</w:t>
+      </w:r>
+      <w:r>
+        <w:rPr>
+          <w:noProof/>
+          <w:color w:val="2F5496" w:themeColor="accent1" w:themeShade="BF"/>
+          <w:sz w:val="24"/>
+          <w:szCs w:val="24"/>
+          <w:lang w:val="fr-FR"/>
+        </w:rPr>
+        <w:t xml:space="preserve"> e</w:t>
+      </w:r>
+      <w:r>
+        <w:rPr>
+          <w:noProof/>
+          <w:color w:val="2F5496" w:themeColor="accent1" w:themeShade="BF"/>
+          <w:sz w:val="24"/>
+          <w:szCs w:val="24"/>
+          <w:lang w:val="fr-FR"/>
+        </w:rPr>
+        <w:t>st le même que la homepage, à la seul différence que la présentation est remplacée par le formulaire de demande de devis.</w:t>
+      </w:r>
+    </w:p>
+    <w:p>
+      <w:pPr>
+        <w:tabs>
+          <w:tab w:val="left" w:pos="8205"/>
+        </w:tabs>
+        <w:spacing w:line="240" w:lineRule="auto"/>
+        <w:rPr>
+          <w:noProof/>
+          <w:color w:val="2F5496" w:themeColor="accent1" w:themeShade="BF"/>
+          <w:sz w:val="24"/>
+          <w:szCs w:val="24"/>
+          <w:lang w:val="fr-FR"/>
+        </w:rPr>
+      </w:pPr>
+    </w:p>
+    <w:p>
+      <w:pPr>
+        <w:tabs>
+          <w:tab w:val="left" w:pos="8205"/>
+        </w:tabs>
+        <w:spacing w:line="240" w:lineRule="auto"/>
+        <w:rPr>
+          <w:noProof/>
+          <w:color w:val="2F5496" w:themeColor="accent1" w:themeShade="BF"/>
+          <w:sz w:val="24"/>
+          <w:szCs w:val="24"/>
+          <w:lang w:val="fr-FR"/>
+        </w:rPr>
+      </w:pPr>
+    </w:p>
+    <w:p>
+      <w:pPr>
+        <w:tabs>
+          <w:tab w:val="left" w:pos="8205"/>
+        </w:tabs>
+        <w:spacing w:line="240" w:lineRule="auto"/>
+        <w:rPr>
+          <w:noProof/>
+          <w:color w:val="2F5496" w:themeColor="accent1" w:themeShade="BF"/>
+          <w:sz w:val="24"/>
+          <w:szCs w:val="24"/>
+          <w:lang w:val="fr-FR"/>
+        </w:rPr>
+      </w:pPr>
+      <w:r>
+        <w:rPr>
+          <w:b/>
+          <w:bCs/>
+          <w:noProof/>
+          <w:color w:val="2F5496" w:themeColor="accent1" w:themeShade="BF"/>
+          <w:sz w:val="24"/>
+          <w:szCs w:val="24"/>
+          <w:lang w:val="fr-FR"/>
+        </w:rPr>
+        <w:t>Me Contacter</w:t>
+      </w:r>
+      <w:r>
+        <w:rPr>
+          <w:b/>
+          <w:bCs/>
+          <w:noProof/>
+          <w:color w:val="2F5496" w:themeColor="accent1" w:themeShade="BF"/>
+          <w:sz w:val="24"/>
+          <w:szCs w:val="24"/>
+          <w:lang w:val="fr-FR"/>
+        </w:rPr>
+        <w:t xml:space="preserve"> (contact)</w:t>
+      </w:r>
+    </w:p>
+    <w:p>
+      <w:pPr>
+        <w:tabs>
+          <w:tab w:val="left" w:pos="8205"/>
+        </w:tabs>
+        <w:spacing w:line="240" w:lineRule="auto"/>
+        <w:rPr>
+          <w:noProof/>
+          <w:color w:val="2F5496" w:themeColor="accent1" w:themeShade="BF"/>
+          <w:sz w:val="24"/>
+          <w:szCs w:val="24"/>
+          <w:lang w:val="fr-FR"/>
+        </w:rPr>
+      </w:pPr>
+      <w:r>
+        <w:rPr>
+          <w:noProof/>
+          <w:color w:val="2F5496" w:themeColor="accent1" w:themeShade="BF"/>
+          <w:sz w:val="24"/>
+          <w:szCs w:val="24"/>
+          <w:u w:val="single"/>
+          <w:lang w:val="fr-FR"/>
+        </w:rPr>
+        <w:t xml:space="preserve">Sous-fonctionnalités </w:t>
+      </w:r>
+      <w:r>
+        <w:rPr>
+          <w:noProof/>
+          <w:color w:val="2F5496" w:themeColor="accent1" w:themeShade="BF"/>
+          <w:sz w:val="24"/>
+          <w:szCs w:val="24"/>
+          <w:lang w:val="fr-FR"/>
+        </w:rPr>
+        <w:t>:</w:t>
       </w:r>
     </w:p>
     <w:p>
@@ -11649,59 +12162,7 @@
           <w:szCs w:val="24"/>
           <w:lang w:val="fr-FR"/>
         </w:rPr>
-        <w:t xml:space="preserve"> Envoyer le devis par courrier électronique au client potentiel.</w:t>
-      </w:r>
-    </w:p>
-    <w:p>
-      <w:pPr>
-        <w:pStyle w:val="Paragraphedeliste"/>
-        <w:tabs>
-          <w:tab w:val="left" w:pos="8205"/>
-        </w:tabs>
-        <w:spacing w:line="240" w:lineRule="auto"/>
-        <w:rPr>
-          <w:noProof/>
-          <w:color w:val="2F5496" w:themeColor="accent1" w:themeShade="BF"/>
-          <w:sz w:val="24"/>
-          <w:szCs w:val="24"/>
-          <w:lang w:val="fr-FR"/>
-        </w:rPr>
-      </w:pPr>
-    </w:p>
-    <w:p>
-      <w:pPr>
-        <w:tabs>
-          <w:tab w:val="left" w:pos="8205"/>
-        </w:tabs>
-        <w:spacing w:line="240" w:lineRule="auto"/>
-        <w:rPr>
-          <w:noProof/>
-          <w:color w:val="2F5496" w:themeColor="accent1" w:themeShade="BF"/>
-          <w:sz w:val="24"/>
-          <w:szCs w:val="24"/>
-          <w:lang w:val="fr-FR"/>
-        </w:rPr>
-      </w:pPr>
-      <w:r>
-        <w:rPr>
-          <w:noProof/>
-          <w:color w:val="2F5496" w:themeColor="accent1" w:themeShade="BF"/>
-          <w:sz w:val="24"/>
-          <w:szCs w:val="24"/>
-          <w:u w:val="single"/>
-          <w:lang w:val="fr-FR"/>
-        </w:rPr>
-        <w:t>Contraintes</w:t>
-      </w:r>
-      <w:r>
-        <w:rPr>
-          <w:noProof/>
-          <w:color w:val="2F5496" w:themeColor="accent1" w:themeShade="BF"/>
-          <w:sz w:val="24"/>
-          <w:szCs w:val="24"/>
-          <w:lang w:val="fr-FR"/>
-        </w:rPr>
-        <w:t xml:space="preserve"> :</w:t>
+        <w:t xml:space="preserve"> Afficher un formulaire de contact avec des champs pour le nom, l'adresse e-mail et le message.</w:t>
       </w:r>
     </w:p>
     <w:p>
@@ -11731,54 +12192,56 @@
           <w:szCs w:val="24"/>
           <w:lang w:val="fr-FR"/>
         </w:rPr>
-        <w:t xml:space="preserve"> Le formulaire de demande de devis doit être convivial et intuitif pour encourager les clients potentiels à le remplir.</w:t>
-      </w:r>
-    </w:p>
-    <w:p>
-      <w:pPr>
-        <w:pStyle w:val="Paragraphedeliste"/>
-        <w:tabs>
-          <w:tab w:val="left" w:pos="8205"/>
-        </w:tabs>
-        <w:spacing w:line="240" w:lineRule="auto"/>
-        <w:rPr>
-          <w:noProof/>
-          <w:color w:val="2F5496" w:themeColor="accent1" w:themeShade="BF"/>
-          <w:sz w:val="24"/>
-          <w:szCs w:val="24"/>
-          <w:lang w:val="fr-FR"/>
-        </w:rPr>
-      </w:pPr>
-    </w:p>
-    <w:p>
-      <w:pPr>
-        <w:tabs>
-          <w:tab w:val="left" w:pos="8205"/>
-        </w:tabs>
-        <w:spacing w:line="240" w:lineRule="auto"/>
-        <w:rPr>
-          <w:noProof/>
-          <w:color w:val="2F5496" w:themeColor="accent1" w:themeShade="BF"/>
-          <w:sz w:val="24"/>
-          <w:szCs w:val="24"/>
-        </w:rPr>
-      </w:pPr>
-      <w:r>
-        <w:rPr>
-          <w:noProof/>
-          <w:color w:val="2F5496" w:themeColor="accent1" w:themeShade="BF"/>
-          <w:sz w:val="24"/>
-          <w:szCs w:val="24"/>
-          <w:u w:val="single"/>
-        </w:rPr>
-        <w:t>WIreframe</w:t>
-      </w:r>
-      <w:r>
-        <w:rPr>
-          <w:noProof/>
-          <w:color w:val="2F5496" w:themeColor="accent1" w:themeShade="BF"/>
-          <w:sz w:val="24"/>
-          <w:szCs w:val="24"/>
+        <w:t xml:space="preserve"> Envoyer une notification par e-mail à l'administrateur pour chaque nouveau message reçu.</w:t>
+      </w:r>
+    </w:p>
+    <w:p>
+      <w:pPr>
+        <w:tabs>
+          <w:tab w:val="left" w:pos="8205"/>
+        </w:tabs>
+        <w:spacing w:line="240" w:lineRule="auto"/>
+        <w:rPr>
+          <w:noProof/>
+          <w:color w:val="2F5496" w:themeColor="accent1" w:themeShade="BF"/>
+          <w:sz w:val="24"/>
+          <w:szCs w:val="24"/>
+          <w:lang w:val="fr-FR"/>
+        </w:rPr>
+      </w:pPr>
+    </w:p>
+    <w:p>
+      <w:pPr>
+        <w:tabs>
+          <w:tab w:val="left" w:pos="8205"/>
+        </w:tabs>
+        <w:spacing w:line="240" w:lineRule="auto"/>
+        <w:rPr>
+          <w:noProof/>
+          <w:color w:val="2F5496" w:themeColor="accent1" w:themeShade="BF"/>
+          <w:sz w:val="24"/>
+          <w:szCs w:val="24"/>
+          <w:lang w:val="fr-FR"/>
+        </w:rPr>
+      </w:pPr>
+      <w:r>
+        <w:rPr>
+          <w:noProof/>
+          <w:color w:val="2F5496" w:themeColor="accent1" w:themeShade="BF"/>
+          <w:sz w:val="24"/>
+          <w:szCs w:val="24"/>
+          <w:u w:val="single"/>
+          <w:lang w:val="fr-FR"/>
+        </w:rPr>
+        <w:t>Contraintes</w:t>
+      </w:r>
+      <w:r>
+        <w:rPr>
+          <w:noProof/>
+          <w:color w:val="2F5496" w:themeColor="accent1" w:themeShade="BF"/>
+          <w:sz w:val="24"/>
+          <w:szCs w:val="24"/>
+          <w:lang w:val="fr-FR"/>
         </w:rPr>
         <w:t xml:space="preserve"> :</w:t>
       </w:r>
@@ -11810,142 +12273,56 @@
           <w:szCs w:val="24"/>
           <w:lang w:val="fr-FR"/>
         </w:rPr>
-        <w:t xml:space="preserve">Le wireframe de </w:t>
-      </w:r>
-      <w:r>
-        <w:rPr>
-          <w:noProof/>
-          <w:color w:val="2F5496" w:themeColor="accent1" w:themeShade="BF"/>
-          <w:sz w:val="24"/>
-          <w:szCs w:val="24"/>
-          <w:lang w:val="fr-FR"/>
-        </w:rPr>
-        <w:t>devis personnalisé</w:t>
-      </w:r>
-      <w:r>
-        <w:rPr>
-          <w:noProof/>
-          <w:color w:val="2F5496" w:themeColor="accent1" w:themeShade="BF"/>
-          <w:sz w:val="24"/>
-          <w:szCs w:val="24"/>
-          <w:lang w:val="fr-FR"/>
-        </w:rPr>
-        <w:t xml:space="preserve"> e</w:t>
-      </w:r>
-      <w:r>
-        <w:rPr>
-          <w:noProof/>
-          <w:color w:val="2F5496" w:themeColor="accent1" w:themeShade="BF"/>
-          <w:sz w:val="24"/>
-          <w:szCs w:val="24"/>
-          <w:lang w:val="fr-FR"/>
-        </w:rPr>
-        <w:t>st le même que la homepage, à la seul différence que la présentation est remplacée par le formulaire de demande de devis.</w:t>
-      </w:r>
-    </w:p>
-    <w:p>
-      <w:pPr>
-        <w:tabs>
-          <w:tab w:val="left" w:pos="8205"/>
-        </w:tabs>
-        <w:spacing w:line="240" w:lineRule="auto"/>
-        <w:rPr>
-          <w:noProof/>
-          <w:color w:val="2F5496" w:themeColor="accent1" w:themeShade="BF"/>
-          <w:sz w:val="24"/>
-          <w:szCs w:val="24"/>
-          <w:lang w:val="fr-FR"/>
-        </w:rPr>
-      </w:pPr>
-    </w:p>
-    <w:p>
-      <w:pPr>
-        <w:tabs>
-          <w:tab w:val="left" w:pos="8205"/>
-        </w:tabs>
-        <w:spacing w:line="240" w:lineRule="auto"/>
-        <w:rPr>
-          <w:noProof/>
-          <w:color w:val="2F5496" w:themeColor="accent1" w:themeShade="BF"/>
-          <w:sz w:val="24"/>
-          <w:szCs w:val="24"/>
-          <w:lang w:val="fr-FR"/>
-        </w:rPr>
-      </w:pPr>
-    </w:p>
-    <w:p>
-      <w:pPr>
-        <w:tabs>
-          <w:tab w:val="left" w:pos="8205"/>
-        </w:tabs>
-        <w:spacing w:line="240" w:lineRule="auto"/>
-        <w:rPr>
-          <w:noProof/>
-          <w:color w:val="2F5496" w:themeColor="accent1" w:themeShade="BF"/>
-          <w:sz w:val="24"/>
-          <w:szCs w:val="24"/>
-          <w:lang w:val="fr-FR"/>
-        </w:rPr>
-      </w:pPr>
-      <w:r>
-        <w:rPr>
-          <w:b/>
-          <w:bCs/>
-          <w:noProof/>
-          <w:color w:val="2F5496" w:themeColor="accent1" w:themeShade="BF"/>
-          <w:sz w:val="24"/>
-          <w:szCs w:val="24"/>
-          <w:lang w:val="fr-FR"/>
-        </w:rPr>
-        <w:t>Me Contacter</w:t>
-      </w:r>
-      <w:r>
-        <w:rPr>
-          <w:b/>
-          <w:bCs/>
-          <w:noProof/>
-          <w:color w:val="2F5496" w:themeColor="accent1" w:themeShade="BF"/>
-          <w:sz w:val="24"/>
-          <w:szCs w:val="24"/>
-          <w:lang w:val="fr-FR"/>
-        </w:rPr>
-        <w:t xml:space="preserve"> (contact)</w:t>
-      </w:r>
-    </w:p>
-    <w:p>
-      <w:pPr>
-        <w:tabs>
-          <w:tab w:val="left" w:pos="8205"/>
-        </w:tabs>
-        <w:spacing w:line="240" w:lineRule="auto"/>
-        <w:rPr>
-          <w:noProof/>
-          <w:color w:val="2F5496" w:themeColor="accent1" w:themeShade="BF"/>
-          <w:sz w:val="24"/>
-          <w:szCs w:val="24"/>
-          <w:lang w:val="fr-FR"/>
-        </w:rPr>
-      </w:pPr>
-      <w:r>
-        <w:rPr>
-          <w:noProof/>
-          <w:color w:val="2F5496" w:themeColor="accent1" w:themeShade="BF"/>
-          <w:sz w:val="24"/>
-          <w:szCs w:val="24"/>
-          <w:u w:val="single"/>
-          <w:lang w:val="fr-FR"/>
-        </w:rPr>
-        <w:t xml:space="preserve">Sous-fonctionnalités </w:t>
-      </w:r>
-      <w:r>
-        <w:rPr>
-          <w:noProof/>
-          <w:color w:val="2F5496" w:themeColor="accent1" w:themeShade="BF"/>
-          <w:sz w:val="24"/>
-          <w:szCs w:val="24"/>
-          <w:lang w:val="fr-FR"/>
-        </w:rPr>
-        <w:t>:</w:t>
+        <w:t xml:space="preserve"> Le formulaire de contact doit être sécurisé pour éviter les spams et les abus.</w:t>
+      </w:r>
+    </w:p>
+    <w:p>
+      <w:pPr>
+        <w:pStyle w:val="Paragraphedeliste"/>
+        <w:tabs>
+          <w:tab w:val="left" w:pos="8205"/>
+        </w:tabs>
+        <w:spacing w:line="240" w:lineRule="auto"/>
+        <w:rPr>
+          <w:noProof/>
+          <w:color w:val="2F5496" w:themeColor="accent1" w:themeShade="BF"/>
+          <w:sz w:val="24"/>
+          <w:szCs w:val="24"/>
+          <w:lang w:val="fr-FR"/>
+        </w:rPr>
+      </w:pPr>
+    </w:p>
+    <w:p>
+      <w:pPr>
+        <w:tabs>
+          <w:tab w:val="left" w:pos="8205"/>
+        </w:tabs>
+        <w:spacing w:line="240" w:lineRule="auto"/>
+        <w:rPr>
+          <w:noProof/>
+          <w:color w:val="2F5496" w:themeColor="accent1" w:themeShade="BF"/>
+          <w:sz w:val="24"/>
+          <w:szCs w:val="24"/>
+        </w:rPr>
+      </w:pPr>
+      <w:r>
+        <w:rPr>
+          <w:noProof/>
+          <w:color w:val="2F5496" w:themeColor="accent1" w:themeShade="BF"/>
+          <w:sz w:val="24"/>
+          <w:szCs w:val="24"/>
+          <w:u w:val="single"/>
+        </w:rPr>
+        <w:t>WIreframe</w:t>
+      </w:r>
+      <w:r>
+        <w:rPr>
+          <w:noProof/>
+          <w:color w:val="2F5496" w:themeColor="accent1" w:themeShade="BF"/>
+          <w:sz w:val="24"/>
+          <w:szCs w:val="24"/>
+        </w:rPr>
+        <w:t xml:space="preserve"> :</w:t>
       </w:r>
     </w:p>
     <w:p>
@@ -11975,236 +12352,31 @@
           <w:szCs w:val="24"/>
           <w:lang w:val="fr-FR"/>
         </w:rPr>
-        <w:t xml:space="preserve"> Afficher un formulaire de contact avec des champs pour le nom, l'adresse e-mail et le message.</w:t>
+        <w:t>Le wireframe de register e</w:t>
+      </w:r>
+      <w:r>
+        <w:rPr>
+          <w:noProof/>
+          <w:color w:val="2F5496" w:themeColor="accent1" w:themeShade="BF"/>
+          <w:sz w:val="24"/>
+          <w:szCs w:val="24"/>
+          <w:lang w:val="fr-FR"/>
+        </w:rPr>
+        <w:t>st le même que la homepage, à la seul différence que la présentation est remplacée par le formulaire de contact.</w:t>
       </w:r>
     </w:p>
     <w:p>
       <w:pPr>
         <w:pStyle w:val="Paragraphedeliste"/>
-        <w:numPr>
-          <w:ilvl w:val="0"/>
-          <w:numId w:val="1"/>
-        </w:numPr>
-        <w:tabs>
-          <w:tab w:val="left" w:pos="8205"/>
-        </w:tabs>
-        <w:spacing w:line="240" w:lineRule="auto"/>
-        <w:rPr>
-          <w:noProof/>
-          <w:color w:val="2F5496" w:themeColor="accent1" w:themeShade="BF"/>
-          <w:sz w:val="24"/>
-          <w:szCs w:val="24"/>
-          <w:lang w:val="fr-FR"/>
-        </w:rPr>
-      </w:pPr>
-      <w:r>
-        <w:rPr>
-          <w:noProof/>
-          <w:color w:val="2F5496" w:themeColor="accent1" w:themeShade="BF"/>
-          <w:sz w:val="24"/>
-          <w:szCs w:val="24"/>
-          <w:lang w:val="fr-FR"/>
-        </w:rPr>
-        <w:t xml:space="preserve"> Envoyer une notification par e-mail à l'administrateur pour chaque nouveau message reçu.</w:t>
-      </w:r>
-    </w:p>
-    <w:p>
-      <w:pPr>
-        <w:tabs>
-          <w:tab w:val="left" w:pos="8205"/>
-        </w:tabs>
-        <w:spacing w:line="240" w:lineRule="auto"/>
-        <w:rPr>
-          <w:noProof/>
-          <w:color w:val="2F5496" w:themeColor="accent1" w:themeShade="BF"/>
-          <w:sz w:val="24"/>
-          <w:szCs w:val="24"/>
-          <w:lang w:val="fr-FR"/>
-        </w:rPr>
-      </w:pPr>
-    </w:p>
-    <w:p>
-      <w:pPr>
-        <w:tabs>
-          <w:tab w:val="left" w:pos="8205"/>
-        </w:tabs>
-        <w:spacing w:line="240" w:lineRule="auto"/>
-        <w:rPr>
-          <w:noProof/>
-          <w:color w:val="2F5496" w:themeColor="accent1" w:themeShade="BF"/>
-          <w:sz w:val="24"/>
-          <w:szCs w:val="24"/>
-          <w:lang w:val="fr-FR"/>
-        </w:rPr>
-      </w:pPr>
-      <w:r>
-        <w:rPr>
-          <w:noProof/>
-          <w:color w:val="2F5496" w:themeColor="accent1" w:themeShade="BF"/>
-          <w:sz w:val="24"/>
-          <w:szCs w:val="24"/>
-          <w:u w:val="single"/>
-          <w:lang w:val="fr-FR"/>
-        </w:rPr>
-        <w:t>Contraintes</w:t>
-      </w:r>
-      <w:r>
-        <w:rPr>
-          <w:noProof/>
-          <w:color w:val="2F5496" w:themeColor="accent1" w:themeShade="BF"/>
-          <w:sz w:val="24"/>
-          <w:szCs w:val="24"/>
-          <w:lang w:val="fr-FR"/>
-        </w:rPr>
-        <w:t xml:space="preserve"> :</w:t>
-      </w:r>
-    </w:p>
-    <w:p>
-      <w:pPr>
-        <w:pStyle w:val="Paragraphedeliste"/>
-        <w:numPr>
-          <w:ilvl w:val="0"/>
-          <w:numId w:val="1"/>
-        </w:numPr>
-        <w:tabs>
-          <w:tab w:val="left" w:pos="8205"/>
-        </w:tabs>
-        <w:spacing w:line="240" w:lineRule="auto"/>
-        <w:rPr>
-          <w:noProof/>
-          <w:color w:val="2F5496" w:themeColor="accent1" w:themeShade="BF"/>
-          <w:sz w:val="24"/>
-          <w:szCs w:val="24"/>
-          <w:lang w:val="fr-FR"/>
-        </w:rPr>
-      </w:pPr>
-      <w:r>
-        <w:rPr>
-          <w:noProof/>
-          <w:color w:val="2F5496" w:themeColor="accent1" w:themeShade="BF"/>
-          <w:sz w:val="24"/>
-          <w:szCs w:val="24"/>
-          <w:lang w:val="fr-FR"/>
-        </w:rPr>
-        <w:t xml:space="preserve"> Le formulaire de contact doit être sécurisé pour éviter les spams et les abus.</w:t>
-      </w:r>
-    </w:p>
-    <w:p>
-      <w:pPr>
-        <w:pStyle w:val="Paragraphedeliste"/>
-        <w:tabs>
-          <w:tab w:val="left" w:pos="8205"/>
-        </w:tabs>
-        <w:spacing w:line="240" w:lineRule="auto"/>
-        <w:rPr>
-          <w:noProof/>
-          <w:color w:val="2F5496" w:themeColor="accent1" w:themeShade="BF"/>
-          <w:sz w:val="24"/>
-          <w:szCs w:val="24"/>
-          <w:lang w:val="fr-FR"/>
-        </w:rPr>
-      </w:pPr>
-    </w:p>
-    <w:p>
-      <w:pPr>
-        <w:tabs>
-          <w:tab w:val="left" w:pos="8205"/>
-        </w:tabs>
-        <w:spacing w:line="240" w:lineRule="auto"/>
-        <w:rPr>
-          <w:noProof/>
-          <w:color w:val="2F5496" w:themeColor="accent1" w:themeShade="BF"/>
-          <w:sz w:val="24"/>
-          <w:szCs w:val="24"/>
-        </w:rPr>
-      </w:pPr>
-      <w:r>
-        <w:rPr>
-          <w:noProof/>
-          <w:color w:val="2F5496" w:themeColor="accent1" w:themeShade="BF"/>
-          <w:sz w:val="24"/>
-          <w:szCs w:val="24"/>
-          <w:u w:val="single"/>
-        </w:rPr>
-        <w:t>WIreframe</w:t>
-      </w:r>
-      <w:r>
-        <w:rPr>
-          <w:noProof/>
-          <w:color w:val="2F5496" w:themeColor="accent1" w:themeShade="BF"/>
-          <w:sz w:val="24"/>
-          <w:szCs w:val="24"/>
-        </w:rPr>
-        <w:t xml:space="preserve"> :</w:t>
-      </w:r>
-    </w:p>
-    <w:p>
-      <w:pPr>
-        <w:pStyle w:val="Paragraphedeliste"/>
-        <w:numPr>
-          <w:ilvl w:val="0"/>
-          <w:numId w:val="1"/>
-        </w:numPr>
-        <w:tabs>
-          <w:tab w:val="left" w:pos="8205"/>
-        </w:tabs>
-        <w:spacing w:line="240" w:lineRule="auto"/>
-        <w:rPr>
-          <w:noProof/>
-          <w:color w:val="2F5496" w:themeColor="accent1" w:themeShade="BF"/>
-          <w:sz w:val="24"/>
-          <w:szCs w:val="24"/>
-          <w:lang w:val="fr-FR"/>
-        </w:rPr>
-      </w:pPr>
-      <w:r>
-        <w:rPr>
-          <w:noProof/>
-          <w:color w:val="2F5496" w:themeColor="accent1" w:themeShade="BF"/>
-          <w:sz w:val="24"/>
-          <w:szCs w:val="24"/>
-          <w:lang w:val="fr-FR"/>
-        </w:rPr>
-        <w:t>Le wireframe de register e</w:t>
-      </w:r>
-      <w:r>
-        <w:rPr>
-          <w:noProof/>
-          <w:color w:val="2F5496" w:themeColor="accent1" w:themeShade="BF"/>
-          <w:sz w:val="24"/>
-          <w:szCs w:val="24"/>
-          <w:lang w:val="fr-FR"/>
-        </w:rPr>
-        <w:t>st le même que la homepage, à la seul différence que la présentation est remplacée par le formulaire de contact.</w:t>
-      </w:r>
-    </w:p>
-    <w:p>
-      <w:pPr>
-        <w:pStyle w:val="Paragraphedeliste"/>
-        <w:tabs>
-          <w:tab w:val="left" w:pos="8205"/>
-        </w:tabs>
-        <w:spacing w:line="240" w:lineRule="auto"/>
-        <w:rPr>
-          <w:noProof/>
-          <w:color w:val="2F5496" w:themeColor="accent1" w:themeShade="BF"/>
-          <w:sz w:val="24"/>
-          <w:szCs w:val="24"/>
-          <w:lang w:val="fr-FR"/>
-        </w:rPr>
-      </w:pPr>
-    </w:p>
-    <w:p>
-      <w:pPr>
-        <w:tabs>
-          <w:tab w:val="left" w:pos="8205"/>
-        </w:tabs>
-        <w:spacing w:line="240" w:lineRule="auto"/>
-        <w:rPr>
-          <w:noProof/>
-          <w:color w:val="2F5496" w:themeColor="accent1" w:themeShade="BF"/>
-          <w:sz w:val="52"/>
-          <w:szCs w:val="52"/>
+        <w:tabs>
+          <w:tab w:val="left" w:pos="8205"/>
+        </w:tabs>
+        <w:spacing w:line="240" w:lineRule="auto"/>
+        <w:rPr>
+          <w:noProof/>
+          <w:color w:val="2F5496" w:themeColor="accent1" w:themeShade="BF"/>
+          <w:sz w:val="24"/>
+          <w:szCs w:val="24"/>
           <w:lang w:val="fr-FR"/>
         </w:rPr>
       </w:pPr>
@@ -12350,7 +12522,7 @@
                     </pic:cNvPicPr>
                   </pic:nvPicPr>
                   <pic:blipFill>
-                    <a:blip r:embed="rId13">
+                    <a:blip r:embed="rId14">
                       <a:extLst>
                         <a:ext uri="{28A0092B-C50C-407E-A947-70E740481C1C}">
                           <a14:useLocalDpi xmlns:a14="http://schemas.microsoft.com/office/drawing/2010/main" val="0"/>
@@ -14313,8 +14485,8 @@
         <w:rPr>
           <w:noProof/>
           <w:color w:val="2F5496" w:themeColor="accent1" w:themeShade="BF"/>
-          <w:sz w:val="52"/>
-          <w:szCs w:val="52"/>
+          <w:sz w:val="28"/>
+          <w:szCs w:val="28"/>
           <w:lang w:val="fr-FR"/>
         </w:rPr>
       </w:pPr>
@@ -15215,16 +15387,16 @@
         <mc:AlternateContent>
           <mc:Choice Requires="wps">
             <w:drawing>
-              <wp:anchor distT="91440" distB="91440" distL="137160" distR="137160" simplePos="0" relativeHeight="251729920" behindDoc="0" locked="0" layoutInCell="0" allowOverlap="1" wp14:anchorId="1C6D3057" wp14:editId="74802708">
+              <wp:anchor distT="91440" distB="91440" distL="137160" distR="137160" simplePos="0" relativeHeight="251729920" behindDoc="0" locked="0" layoutInCell="0" allowOverlap="1" wp14:anchorId="1C6D3057" wp14:editId="2223C79F">
                 <wp:simplePos x="0" y="0"/>
                 <wp:positionH relativeFrom="margin">
                   <wp:align>left</wp:align>
                 </wp:positionH>
                 <wp:positionV relativeFrom="margin">
-                  <wp:posOffset>1160780</wp:posOffset>
+                  <wp:posOffset>1047115</wp:posOffset>
                 </wp:positionV>
-                <wp:extent cx="483235" cy="4204335"/>
-                <wp:effectExtent l="6350" t="0" r="0" b="0"/>
+                <wp:extent cx="483235" cy="4409440"/>
+                <wp:effectExtent l="0" t="952" r="0" b="0"/>
                 <wp:wrapSquare wrapText="bothSides"/>
                 <wp:docPr id="306" name="Forme automatique 2"/>
                 <wp:cNvGraphicFramePr>
@@ -15239,7 +15411,7 @@
                       <wps:spPr bwMode="auto">
                         <a:xfrm rot="5400000">
                           <a:off x="0" y="0"/>
-                          <a:ext cx="483235" cy="4204335"/>
+                          <a:ext cx="483235" cy="4409440"/>
                         </a:xfrm>
                         <a:prstGeom prst="roundRect">
                           <a:avLst>
@@ -15298,7 +15470,29 @@
                                 <w:sz w:val="32"/>
                                 <w:szCs w:val="32"/>
                               </w:rPr>
-                              <w:t xml:space="preserve"> your dreams are taking shape”</w:t>
+                              <w:t xml:space="preserve"> your dreams are taking </w:t>
+                            </w:r>
+                            <w:r>
+                              <w:rPr>
+                                <w:i/>
+                                <w:iCs/>
+                                <w:noProof/>
+                                <w:color w:val="FFFFFF" w:themeColor="background1"/>
+                                <w:sz w:val="32"/>
+                                <w:szCs w:val="32"/>
+                              </w:rPr>
+                              <w:t xml:space="preserve"> </w:t>
+                            </w:r>
+                            <w:r>
+                              <w:rPr>
+                                <w:i/>
+                                <w:iCs/>
+                                <w:noProof/>
+                                <w:color w:val="FFFFFF" w:themeColor="background1"/>
+                                <w:sz w:val="32"/>
+                                <w:szCs w:val="32"/>
+                              </w:rPr>
+                              <w:t>shape”</w:t>
                             </w:r>
                           </w:p>
                           <w:p>
@@ -15333,7 +15527,7 @@
           </mc:Choice>
           <mc:Fallback>
             <w:pict>
-              <v:roundrect w14:anchorId="1C6D3057" id="Forme automatique 2" o:spid="_x0000_s1028" style="position:absolute;margin-left:0;margin-top:91.4pt;width:38.05pt;height:331.05pt;rotation:90;z-index:251729920;visibility:visible;mso-wrap-style:square;mso-width-percent:0;mso-height-percent:0;mso-wrap-distance-left:10.8pt;mso-wrap-distance-top:7.2pt;mso-wrap-distance-right:10.8pt;mso-wrap-distance-bottom:7.2pt;mso-position-horizontal:left;mso-position-horizontal-relative:margin;mso-position-vertical:absolute;mso-position-vertical-relative:margin;mso-width-percent:0;mso-height-percent:0;mso-width-relative:margin;mso-height-relative:margin;v-text-anchor:middle" arcsize="8541f" o:gfxdata="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" o:allowincell="f" fillcolor="#4472c4 [3204]" stroked="f">
+              <v:roundrect w14:anchorId="1C6D3057" id="Forme automatique 2" o:spid="_x0000_s1028" style="position:absolute;margin-left:0;margin-top:82.45pt;width:38.05pt;height:347.2pt;rotation:90;z-index:251729920;visibility:visible;mso-wrap-style:square;mso-width-percent:0;mso-height-percent:0;mso-wrap-distance-left:10.8pt;mso-wrap-distance-top:7.2pt;mso-wrap-distance-right:10.8pt;mso-wrap-distance-bottom:7.2pt;mso-position-horizontal:left;mso-position-horizontal-relative:margin;mso-position-vertical:absolute;mso-position-vertical-relative:margin;mso-width-percent:0;mso-height-percent:0;mso-width-relative:margin;mso-height-relative:margin;v-text-anchor:middle" arcsize="8541f" o:gfxdata="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" o:allowincell="f" fillcolor="#4472c4 [3204]" stroked="f">
                 <v:textbox>
                   <w:txbxContent>
                     <w:p>
@@ -15382,7 +15576,29 @@
                           <w:sz w:val="32"/>
                           <w:szCs w:val="32"/>
                         </w:rPr>
-                        <w:t xml:space="preserve"> your dreams are taking shape”</w:t>
+                        <w:t xml:space="preserve"> your dreams are taking </w:t>
+                      </w:r>
+                      <w:r>
+                        <w:rPr>
+                          <w:i/>
+                          <w:iCs/>
+                          <w:noProof/>
+                          <w:color w:val="FFFFFF" w:themeColor="background1"/>
+                          <w:sz w:val="32"/>
+                          <w:szCs w:val="32"/>
+                        </w:rPr>
+                        <w:t xml:space="preserve"> </w:t>
+                      </w:r>
+                      <w:r>
+                        <w:rPr>
+                          <w:i/>
+                          <w:iCs/>
+                          <w:noProof/>
+                          <w:color w:val="FFFFFF" w:themeColor="background1"/>
+                          <w:sz w:val="32"/>
+                          <w:szCs w:val="32"/>
+                        </w:rPr>
+                        <w:t>shape”</w:t>
                       </w:r>
                     </w:p>
                     <w:p>
@@ -15596,7 +15812,7 @@
       </w:pPr>
     </w:p>
     <w:sectPr>
-      <w:footerReference w:type="default" r:id="rId14"/>
+      <w:footerReference w:type="default" r:id="rId15"/>
       <w:type w:val="continuous"/>
       <w:pgSz w:w="12240" w:h="15840"/>
       <w:pgMar w:top="1417" w:right="1417" w:bottom="1417" w:left="1417" w:header="708" w:footer="708" w:gutter="0"/>
@@ -20153,6 +20369,7 @@
     <w:rsid w:val="007522F3"/>
     <w:rsid w:val="009302C9"/>
     <w:rsid w:val="00A8681C"/>
+    <w:rsid w:val="00BC554A"/>
     <w:rsid w:val="00D25AD2"/>
   </w:rsids>
   <m:mathPr>

</xml_diff>

<commit_message>
passage de la colonne description de la table templates de VARCHAR(255) à TEXT
</commit_message>
<xml_diff>
--- a/CDC.docx
+++ b/CDC.docx
@@ -181,7 +181,7 @@
               </wp:anchor>
             </w:drawing>
           </mc:Choice>
-          <mc:Fallback xmlns:w16se="http://schemas.microsoft.com/office/word/2015/wordml/symex" xmlns:w16sdtdh="http://schemas.microsoft.com/office/word/2020/wordml/sdtdatahash" xmlns:w16="http://schemas.microsoft.com/office/word/2018/wordml" xmlns:w16cid="http://schemas.microsoft.com/office/word/2016/wordml/cid" xmlns:w16cex="http://schemas.microsoft.com/office/word/2018/wordml/cex" xmlns:oel="http://schemas.microsoft.com/office/2019/extlst" xmlns:am3d="http://schemas.microsoft.com/office/drawing/2017/model3d" xmlns:aink="http://schemas.microsoft.com/office/drawing/2016/ink" xmlns:cx8="http://schemas.microsoft.com/office/drawing/2016/5/14/chartex" xmlns:cx7="http://schemas.microsoft.com/office/drawing/2016/5/13/chartex" xmlns:cx6="http://schemas.microsoft.com/office/drawing/2016/5/12/chartex" xmlns:cx5="http://schemas.microsoft.com/office/drawing/2016/5/11/chartex" xmlns:cx4="http://schemas.microsoft.com/office/drawing/2016/5/10/chartex" xmlns:cx3="http://schemas.microsoft.com/office/drawing/2016/5/9/chartex" xmlns:cx2="http://schemas.microsoft.com/office/drawing/2015/10/21/chartex" xmlns:cx1="http://schemas.microsoft.com/office/drawing/2015/9/8/chartex" xmlns:cx="http://schemas.microsoft.com/office/drawing/2014/chartex">
+          <mc:Fallback xmlns:cx="http://schemas.microsoft.com/office/drawing/2014/chartex" xmlns:cx1="http://schemas.microsoft.com/office/drawing/2015/9/8/chartex" xmlns:cx2="http://schemas.microsoft.com/office/drawing/2015/10/21/chartex" xmlns:cx3="http://schemas.microsoft.com/office/drawing/2016/5/9/chartex" xmlns:cx4="http://schemas.microsoft.com/office/drawing/2016/5/10/chartex" xmlns:cx5="http://schemas.microsoft.com/office/drawing/2016/5/11/chartex" xmlns:cx6="http://schemas.microsoft.com/office/drawing/2016/5/12/chartex" xmlns:cx7="http://schemas.microsoft.com/office/drawing/2016/5/13/chartex" xmlns:cx8="http://schemas.microsoft.com/office/drawing/2016/5/14/chartex" xmlns:aink="http://schemas.microsoft.com/office/drawing/2016/ink" xmlns:am3d="http://schemas.microsoft.com/office/drawing/2017/model3d" xmlns:oel="http://schemas.microsoft.com/office/2019/extlst" xmlns:w16cex="http://schemas.microsoft.com/office/word/2018/wordml/cex" xmlns:w16cid="http://schemas.microsoft.com/office/word/2016/wordml/cid" xmlns:w16="http://schemas.microsoft.com/office/word/2018/wordml" xmlns:w16sdtdh="http://schemas.microsoft.com/office/word/2020/wordml/sdtdatahash" xmlns:w16se="http://schemas.microsoft.com/office/word/2015/wordml/symex">
             <w:pict>
               <v:line w14:anchorId="23DC213C" id="Connecteur droit 5" o:spid="_x0000_s1026" style="position:absolute;z-index:-251660289;visibility:visible;mso-wrap-style:square;mso-wrap-distance-left:9pt;mso-wrap-distance-top:0;mso-wrap-distance-right:9pt;mso-wrap-distance-bottom:0;mso-position-horizontal:absolute;mso-position-horizontal-relative:text;mso-position-vertical:absolute;mso-position-vertical-relative:text" from="370.5pt,-33.45pt" to="1006.35pt,681.85pt" o:gfxdata="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" strokecolor="#5b9bd5 [3208]" strokeweight="1.5pt">
                 <v:stroke joinstyle="miter"/>
@@ -252,7 +252,7 @@
               </wp:anchor>
             </w:drawing>
           </mc:Choice>
-          <mc:Fallback xmlns:w16se="http://schemas.microsoft.com/office/word/2015/wordml/symex" xmlns:w16sdtdh="http://schemas.microsoft.com/office/word/2020/wordml/sdtdatahash" xmlns:w16="http://schemas.microsoft.com/office/word/2018/wordml" xmlns:w16cid="http://schemas.microsoft.com/office/word/2016/wordml/cid" xmlns:w16cex="http://schemas.microsoft.com/office/word/2018/wordml/cex" xmlns:oel="http://schemas.microsoft.com/office/2019/extlst" xmlns:am3d="http://schemas.microsoft.com/office/drawing/2017/model3d" xmlns:aink="http://schemas.microsoft.com/office/drawing/2016/ink" xmlns:cx8="http://schemas.microsoft.com/office/drawing/2016/5/14/chartex" xmlns:cx7="http://schemas.microsoft.com/office/drawing/2016/5/13/chartex" xmlns:cx6="http://schemas.microsoft.com/office/drawing/2016/5/12/chartex" xmlns:cx5="http://schemas.microsoft.com/office/drawing/2016/5/11/chartex" xmlns:cx4="http://schemas.microsoft.com/office/drawing/2016/5/10/chartex" xmlns:cx3="http://schemas.microsoft.com/office/drawing/2016/5/9/chartex" xmlns:cx2="http://schemas.microsoft.com/office/drawing/2015/10/21/chartex" xmlns:cx1="http://schemas.microsoft.com/office/drawing/2015/9/8/chartex" xmlns:cx="http://schemas.microsoft.com/office/drawing/2014/chartex">
+          <mc:Fallback xmlns:cx="http://schemas.microsoft.com/office/drawing/2014/chartex" xmlns:cx1="http://schemas.microsoft.com/office/drawing/2015/9/8/chartex" xmlns:cx2="http://schemas.microsoft.com/office/drawing/2015/10/21/chartex" xmlns:cx3="http://schemas.microsoft.com/office/drawing/2016/5/9/chartex" xmlns:cx4="http://schemas.microsoft.com/office/drawing/2016/5/10/chartex" xmlns:cx5="http://schemas.microsoft.com/office/drawing/2016/5/11/chartex" xmlns:cx6="http://schemas.microsoft.com/office/drawing/2016/5/12/chartex" xmlns:cx7="http://schemas.microsoft.com/office/drawing/2016/5/13/chartex" xmlns:cx8="http://schemas.microsoft.com/office/drawing/2016/5/14/chartex" xmlns:aink="http://schemas.microsoft.com/office/drawing/2016/ink" xmlns:am3d="http://schemas.microsoft.com/office/drawing/2017/model3d" xmlns:oel="http://schemas.microsoft.com/office/2019/extlst" xmlns:w16cex="http://schemas.microsoft.com/office/word/2018/wordml/cex" xmlns:w16cid="http://schemas.microsoft.com/office/word/2016/wordml/cid" xmlns:w16="http://schemas.microsoft.com/office/word/2018/wordml" xmlns:w16sdtdh="http://schemas.microsoft.com/office/word/2020/wordml/sdtdatahash" xmlns:w16se="http://schemas.microsoft.com/office/word/2015/wordml/symex">
             <w:pict>
               <v:line w14:anchorId="2B1E387B" id="Connecteur droit 5" o:spid="_x0000_s1026" style="position:absolute;z-index:-251654144;visibility:visible;mso-wrap-style:square;mso-wrap-distance-left:9pt;mso-wrap-distance-top:0;mso-wrap-distance-right:9pt;mso-wrap-distance-bottom:0;mso-position-horizontal:absolute;mso-position-horizontal-relative:margin;mso-position-vertical:absolute;mso-position-vertical-relative:text" from="-438.35pt,-350.55pt" to="197.5pt,364.75pt" o:gfxdata="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" strokecolor="#d0dbf0" strokeweight="1.5pt">
                 <v:stroke joinstyle="miter"/>
@@ -324,7 +324,7 @@
               </wp:anchor>
             </w:drawing>
           </mc:Choice>
-          <mc:Fallback xmlns:w16se="http://schemas.microsoft.com/office/word/2015/wordml/symex" xmlns:w16sdtdh="http://schemas.microsoft.com/office/word/2020/wordml/sdtdatahash" xmlns:w16="http://schemas.microsoft.com/office/word/2018/wordml" xmlns:w16cid="http://schemas.microsoft.com/office/word/2016/wordml/cid" xmlns:w16cex="http://schemas.microsoft.com/office/word/2018/wordml/cex" xmlns:oel="http://schemas.microsoft.com/office/2019/extlst" xmlns:am3d="http://schemas.microsoft.com/office/drawing/2017/model3d" xmlns:aink="http://schemas.microsoft.com/office/drawing/2016/ink" xmlns:cx8="http://schemas.microsoft.com/office/drawing/2016/5/14/chartex" xmlns:cx7="http://schemas.microsoft.com/office/drawing/2016/5/13/chartex" xmlns:cx6="http://schemas.microsoft.com/office/drawing/2016/5/12/chartex" xmlns:cx5="http://schemas.microsoft.com/office/drawing/2016/5/11/chartex" xmlns:cx4="http://schemas.microsoft.com/office/drawing/2016/5/10/chartex" xmlns:cx3="http://schemas.microsoft.com/office/drawing/2016/5/9/chartex" xmlns:cx2="http://schemas.microsoft.com/office/drawing/2015/10/21/chartex" xmlns:cx1="http://schemas.microsoft.com/office/drawing/2015/9/8/chartex" xmlns:cx="http://schemas.microsoft.com/office/drawing/2014/chartex">
+          <mc:Fallback xmlns:cx="http://schemas.microsoft.com/office/drawing/2014/chartex" xmlns:cx1="http://schemas.microsoft.com/office/drawing/2015/9/8/chartex" xmlns:cx2="http://schemas.microsoft.com/office/drawing/2015/10/21/chartex" xmlns:cx3="http://schemas.microsoft.com/office/drawing/2016/5/9/chartex" xmlns:cx4="http://schemas.microsoft.com/office/drawing/2016/5/10/chartex" xmlns:cx5="http://schemas.microsoft.com/office/drawing/2016/5/11/chartex" xmlns:cx6="http://schemas.microsoft.com/office/drawing/2016/5/12/chartex" xmlns:cx7="http://schemas.microsoft.com/office/drawing/2016/5/13/chartex" xmlns:cx8="http://schemas.microsoft.com/office/drawing/2016/5/14/chartex" xmlns:aink="http://schemas.microsoft.com/office/drawing/2016/ink" xmlns:am3d="http://schemas.microsoft.com/office/drawing/2017/model3d" xmlns:oel="http://schemas.microsoft.com/office/2019/extlst" xmlns:w16cex="http://schemas.microsoft.com/office/word/2018/wordml/cex" xmlns:w16cid="http://schemas.microsoft.com/office/word/2016/wordml/cid" xmlns:w16="http://schemas.microsoft.com/office/word/2018/wordml" xmlns:w16sdtdh="http://schemas.microsoft.com/office/word/2020/wordml/sdtdatahash" xmlns:w16se="http://schemas.microsoft.com/office/word/2015/wordml/symex">
             <w:pict>
               <v:line w14:anchorId="5CAA336F" id="Connecteur droit 5" o:spid="_x0000_s1026" style="position:absolute;z-index:-251652096;visibility:visible;mso-wrap-style:square;mso-wrap-distance-left:9pt;mso-wrap-distance-top:0;mso-wrap-distance-right:9pt;mso-wrap-distance-bottom:0;mso-position-horizontal:right;mso-position-horizontal-relative:page;mso-position-vertical:absolute;mso-position-vertical-relative:text" from="584.65pt,-359.9pt" to="1220.5pt,355.4pt" o:gfxdata="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" strokecolor="#d0dbf0" strokeweight="1.5pt">
                 <v:stroke joinstyle="miter"/>
@@ -434,7 +434,7 @@
               </wp:anchor>
             </w:drawing>
           </mc:Choice>
-          <mc:Fallback xmlns:w16se="http://schemas.microsoft.com/office/word/2015/wordml/symex" xmlns:w16sdtdh="http://schemas.microsoft.com/office/word/2020/wordml/sdtdatahash" xmlns:w16="http://schemas.microsoft.com/office/word/2018/wordml" xmlns:w16cid="http://schemas.microsoft.com/office/word/2016/wordml/cid" xmlns:w16cex="http://schemas.microsoft.com/office/word/2018/wordml/cex" xmlns:oel="http://schemas.microsoft.com/office/2019/extlst" xmlns:am3d="http://schemas.microsoft.com/office/drawing/2017/model3d" xmlns:aink="http://schemas.microsoft.com/office/drawing/2016/ink" xmlns:cx8="http://schemas.microsoft.com/office/drawing/2016/5/14/chartex" xmlns:cx7="http://schemas.microsoft.com/office/drawing/2016/5/13/chartex" xmlns:cx6="http://schemas.microsoft.com/office/drawing/2016/5/12/chartex" xmlns:cx5="http://schemas.microsoft.com/office/drawing/2016/5/11/chartex" xmlns:cx4="http://schemas.microsoft.com/office/drawing/2016/5/10/chartex" xmlns:cx3="http://schemas.microsoft.com/office/drawing/2016/5/9/chartex" xmlns:cx2="http://schemas.microsoft.com/office/drawing/2015/10/21/chartex" xmlns:cx1="http://schemas.microsoft.com/office/drawing/2015/9/8/chartex" xmlns:cx="http://schemas.microsoft.com/office/drawing/2014/chartex">
+          <mc:Fallback xmlns:cx="http://schemas.microsoft.com/office/drawing/2014/chartex" xmlns:cx1="http://schemas.microsoft.com/office/drawing/2015/9/8/chartex" xmlns:cx2="http://schemas.microsoft.com/office/drawing/2015/10/21/chartex" xmlns:cx3="http://schemas.microsoft.com/office/drawing/2016/5/9/chartex" xmlns:cx4="http://schemas.microsoft.com/office/drawing/2016/5/10/chartex" xmlns:cx5="http://schemas.microsoft.com/office/drawing/2016/5/11/chartex" xmlns:cx6="http://schemas.microsoft.com/office/drawing/2016/5/12/chartex" xmlns:cx7="http://schemas.microsoft.com/office/drawing/2016/5/13/chartex" xmlns:cx8="http://schemas.microsoft.com/office/drawing/2016/5/14/chartex" xmlns:aink="http://schemas.microsoft.com/office/drawing/2016/ink" xmlns:am3d="http://schemas.microsoft.com/office/drawing/2017/model3d" xmlns:oel="http://schemas.microsoft.com/office/2019/extlst" xmlns:w16cex="http://schemas.microsoft.com/office/word/2018/wordml/cex" xmlns:w16cid="http://schemas.microsoft.com/office/word/2016/wordml/cid" xmlns:w16="http://schemas.microsoft.com/office/word/2018/wordml" xmlns:w16sdtdh="http://schemas.microsoft.com/office/word/2020/wordml/sdtdatahash" xmlns:w16se="http://schemas.microsoft.com/office/word/2015/wordml/symex">
             <w:pict>
               <v:line w14:anchorId="0D91F9B6" id="Connecteur droit 5" o:spid="_x0000_s1026" style="position:absolute;z-index:-251641856;visibility:visible;mso-wrap-style:square;mso-wrap-distance-left:9pt;mso-wrap-distance-top:0;mso-wrap-distance-right:9pt;mso-wrap-distance-bottom:0;mso-position-horizontal:absolute;mso-position-horizontal-relative:margin;mso-position-vertical:absolute;mso-position-vertical-relative:text" from="151.55pt,20.05pt" to="787.35pt,735.35pt" o:gfxdata="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" strokecolor="#d0dbf0" strokeweight="1.5pt">
                 <v:stroke joinstyle="miter"/>
@@ -506,7 +506,7 @@
               </wp:anchor>
             </w:drawing>
           </mc:Choice>
-          <mc:Fallback xmlns:w16se="http://schemas.microsoft.com/office/word/2015/wordml/symex" xmlns:w16sdtdh="http://schemas.microsoft.com/office/word/2020/wordml/sdtdatahash" xmlns:w16="http://schemas.microsoft.com/office/word/2018/wordml" xmlns:w16cid="http://schemas.microsoft.com/office/word/2016/wordml/cid" xmlns:w16cex="http://schemas.microsoft.com/office/word/2018/wordml/cex" xmlns:oel="http://schemas.microsoft.com/office/2019/extlst" xmlns:am3d="http://schemas.microsoft.com/office/drawing/2017/model3d" xmlns:aink="http://schemas.microsoft.com/office/drawing/2016/ink" xmlns:cx8="http://schemas.microsoft.com/office/drawing/2016/5/14/chartex" xmlns:cx7="http://schemas.microsoft.com/office/drawing/2016/5/13/chartex" xmlns:cx6="http://schemas.microsoft.com/office/drawing/2016/5/12/chartex" xmlns:cx5="http://schemas.microsoft.com/office/drawing/2016/5/11/chartex" xmlns:cx4="http://schemas.microsoft.com/office/drawing/2016/5/10/chartex" xmlns:cx3="http://schemas.microsoft.com/office/drawing/2016/5/9/chartex" xmlns:cx2="http://schemas.microsoft.com/office/drawing/2015/10/21/chartex" xmlns:cx1="http://schemas.microsoft.com/office/drawing/2015/9/8/chartex" xmlns:cx="http://schemas.microsoft.com/office/drawing/2014/chartex">
+          <mc:Fallback xmlns:cx="http://schemas.microsoft.com/office/drawing/2014/chartex" xmlns:cx1="http://schemas.microsoft.com/office/drawing/2015/9/8/chartex" xmlns:cx2="http://schemas.microsoft.com/office/drawing/2015/10/21/chartex" xmlns:cx3="http://schemas.microsoft.com/office/drawing/2016/5/9/chartex" xmlns:cx4="http://schemas.microsoft.com/office/drawing/2016/5/10/chartex" xmlns:cx5="http://schemas.microsoft.com/office/drawing/2016/5/11/chartex" xmlns:cx6="http://schemas.microsoft.com/office/drawing/2016/5/12/chartex" xmlns:cx7="http://schemas.microsoft.com/office/drawing/2016/5/13/chartex" xmlns:cx8="http://schemas.microsoft.com/office/drawing/2016/5/14/chartex" xmlns:aink="http://schemas.microsoft.com/office/drawing/2016/ink" xmlns:am3d="http://schemas.microsoft.com/office/drawing/2017/model3d" xmlns:oel="http://schemas.microsoft.com/office/2019/extlst" xmlns:w16cex="http://schemas.microsoft.com/office/word/2018/wordml/cex" xmlns:w16cid="http://schemas.microsoft.com/office/word/2016/wordml/cid" xmlns:w16="http://schemas.microsoft.com/office/word/2018/wordml" xmlns:w16sdtdh="http://schemas.microsoft.com/office/word/2020/wordml/sdtdatahash" xmlns:w16se="http://schemas.microsoft.com/office/word/2015/wordml/symex">
             <w:pict>
               <v:line w14:anchorId="7941FD1F" id="Connecteur droit 5" o:spid="_x0000_s1026" style="position:absolute;z-index:-251650048;visibility:visible;mso-wrap-style:square;mso-wrap-distance-left:9pt;mso-wrap-distance-top:0;mso-wrap-distance-right:9pt;mso-wrap-distance-bottom:0;mso-position-horizontal:absolute;mso-position-horizontal-relative:margin;mso-position-vertical:absolute;mso-position-vertical-relative:text" from="139.3pt,8.5pt" to="775.1pt,723.8pt" o:gfxdata="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" strokecolor="#d0dbf0" strokeweight="1.5pt">
                 <v:stroke joinstyle="miter"/>
@@ -630,7 +630,7 @@
               </wp:anchor>
             </w:drawing>
           </mc:Choice>
-          <mc:Fallback xmlns:w16se="http://schemas.microsoft.com/office/word/2015/wordml/symex" xmlns:w16sdtdh="http://schemas.microsoft.com/office/word/2020/wordml/sdtdatahash" xmlns:w16="http://schemas.microsoft.com/office/word/2018/wordml" xmlns:w16cid="http://schemas.microsoft.com/office/word/2016/wordml/cid" xmlns:w16cex="http://schemas.microsoft.com/office/word/2018/wordml/cex" xmlns:oel="http://schemas.microsoft.com/office/2019/extlst" xmlns:am3d="http://schemas.microsoft.com/office/drawing/2017/model3d" xmlns:aink="http://schemas.microsoft.com/office/drawing/2016/ink" xmlns:cx8="http://schemas.microsoft.com/office/drawing/2016/5/14/chartex" xmlns:cx7="http://schemas.microsoft.com/office/drawing/2016/5/13/chartex" xmlns:cx6="http://schemas.microsoft.com/office/drawing/2016/5/12/chartex" xmlns:cx5="http://schemas.microsoft.com/office/drawing/2016/5/11/chartex" xmlns:cx4="http://schemas.microsoft.com/office/drawing/2016/5/10/chartex" xmlns:cx3="http://schemas.microsoft.com/office/drawing/2016/5/9/chartex" xmlns:cx2="http://schemas.microsoft.com/office/drawing/2015/10/21/chartex" xmlns:cx1="http://schemas.microsoft.com/office/drawing/2015/9/8/chartex" xmlns:cx="http://schemas.microsoft.com/office/drawing/2014/chartex">
+          <mc:Fallback xmlns:cx="http://schemas.microsoft.com/office/drawing/2014/chartex" xmlns:cx1="http://schemas.microsoft.com/office/drawing/2015/9/8/chartex" xmlns:cx2="http://schemas.microsoft.com/office/drawing/2015/10/21/chartex" xmlns:cx3="http://schemas.microsoft.com/office/drawing/2016/5/9/chartex" xmlns:cx4="http://schemas.microsoft.com/office/drawing/2016/5/10/chartex" xmlns:cx5="http://schemas.microsoft.com/office/drawing/2016/5/11/chartex" xmlns:cx6="http://schemas.microsoft.com/office/drawing/2016/5/12/chartex" xmlns:cx7="http://schemas.microsoft.com/office/drawing/2016/5/13/chartex" xmlns:cx8="http://schemas.microsoft.com/office/drawing/2016/5/14/chartex" xmlns:aink="http://schemas.microsoft.com/office/drawing/2016/ink" xmlns:am3d="http://schemas.microsoft.com/office/drawing/2017/model3d" xmlns:oel="http://schemas.microsoft.com/office/2019/extlst" xmlns:w16cex="http://schemas.microsoft.com/office/word/2018/wordml/cex" xmlns:w16cid="http://schemas.microsoft.com/office/word/2016/wordml/cid" xmlns:w16="http://schemas.microsoft.com/office/word/2018/wordml" xmlns:w16sdtdh="http://schemas.microsoft.com/office/word/2020/wordml/sdtdatahash" xmlns:w16se="http://schemas.microsoft.com/office/word/2015/wordml/symex">
             <w:pict>
               <v:line w14:anchorId="4D79A636" id="Connecteur droit 5" o:spid="_x0000_s1026" style="position:absolute;z-index:-251648000;visibility:visible;mso-wrap-style:square;mso-wrap-distance-left:9pt;mso-wrap-distance-top:0;mso-wrap-distance-right:9pt;mso-wrap-distance-bottom:0;mso-position-horizontal:absolute;mso-position-horizontal-relative:margin;mso-position-vertical:absolute;mso-position-vertical-relative:text" from="-26.15pt,13.6pt" to="609.65pt,728.9pt" o:gfxdata="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" strokecolor="#d0dbf0" strokeweight="1.5pt">
                 <v:stroke joinstyle="miter"/>
@@ -966,7 +966,7 @@
               </wp:anchor>
             </w:drawing>
           </mc:Choice>
-          <mc:Fallback xmlns:w16se="http://schemas.microsoft.com/office/word/2015/wordml/symex" xmlns:w16sdtdh="http://schemas.microsoft.com/office/word/2020/wordml/sdtdatahash" xmlns:w16="http://schemas.microsoft.com/office/word/2018/wordml" xmlns:w16cid="http://schemas.microsoft.com/office/word/2016/wordml/cid" xmlns:w16cex="http://schemas.microsoft.com/office/word/2018/wordml/cex" xmlns:oel="http://schemas.microsoft.com/office/2019/extlst" xmlns:am3d="http://schemas.microsoft.com/office/drawing/2017/model3d" xmlns:aink="http://schemas.microsoft.com/office/drawing/2016/ink" xmlns:cx8="http://schemas.microsoft.com/office/drawing/2016/5/14/chartex" xmlns:cx7="http://schemas.microsoft.com/office/drawing/2016/5/13/chartex" xmlns:cx6="http://schemas.microsoft.com/office/drawing/2016/5/12/chartex" xmlns:cx5="http://schemas.microsoft.com/office/drawing/2016/5/11/chartex" xmlns:cx4="http://schemas.microsoft.com/office/drawing/2016/5/10/chartex" xmlns:cx3="http://schemas.microsoft.com/office/drawing/2016/5/9/chartex" xmlns:cx2="http://schemas.microsoft.com/office/drawing/2015/10/21/chartex" xmlns:cx1="http://schemas.microsoft.com/office/drawing/2015/9/8/chartex" xmlns:cx="http://schemas.microsoft.com/office/drawing/2014/chartex">
+          <mc:Fallback xmlns:cx="http://schemas.microsoft.com/office/drawing/2014/chartex" xmlns:cx1="http://schemas.microsoft.com/office/drawing/2015/9/8/chartex" xmlns:cx2="http://schemas.microsoft.com/office/drawing/2015/10/21/chartex" xmlns:cx3="http://schemas.microsoft.com/office/drawing/2016/5/9/chartex" xmlns:cx4="http://schemas.microsoft.com/office/drawing/2016/5/10/chartex" xmlns:cx5="http://schemas.microsoft.com/office/drawing/2016/5/11/chartex" xmlns:cx6="http://schemas.microsoft.com/office/drawing/2016/5/12/chartex" xmlns:cx7="http://schemas.microsoft.com/office/drawing/2016/5/13/chartex" xmlns:cx8="http://schemas.microsoft.com/office/drawing/2016/5/14/chartex" xmlns:aink="http://schemas.microsoft.com/office/drawing/2016/ink" xmlns:am3d="http://schemas.microsoft.com/office/drawing/2017/model3d" xmlns:oel="http://schemas.microsoft.com/office/2019/extlst" xmlns:w16cex="http://schemas.microsoft.com/office/word/2018/wordml/cex" xmlns:w16cid="http://schemas.microsoft.com/office/word/2016/wordml/cid" xmlns:w16="http://schemas.microsoft.com/office/word/2018/wordml" xmlns:w16sdtdh="http://schemas.microsoft.com/office/word/2020/wordml/sdtdatahash" xmlns:w16se="http://schemas.microsoft.com/office/word/2015/wordml/symex">
             <w:pict>
               <v:shapetype w14:anchorId="796914F8" id="_x0000_t202" coordsize="21600,21600" o:spt="202" path="m,l,21600r21600,l21600,xe">
                 <v:stroke joinstyle="miter"/>
@@ -1215,7 +1215,7 @@
               </wp:anchor>
             </w:drawing>
           </mc:Choice>
-          <mc:Fallback xmlns:w16se="http://schemas.microsoft.com/office/word/2015/wordml/symex" xmlns:w16sdtdh="http://schemas.microsoft.com/office/word/2020/wordml/sdtdatahash" xmlns:w16="http://schemas.microsoft.com/office/word/2018/wordml" xmlns:w16cid="http://schemas.microsoft.com/office/word/2016/wordml/cid" xmlns:w16cex="http://schemas.microsoft.com/office/word/2018/wordml/cex" xmlns:oel="http://schemas.microsoft.com/office/2019/extlst" xmlns:am3d="http://schemas.microsoft.com/office/drawing/2017/model3d" xmlns:aink="http://schemas.microsoft.com/office/drawing/2016/ink" xmlns:cx8="http://schemas.microsoft.com/office/drawing/2016/5/14/chartex" xmlns:cx7="http://schemas.microsoft.com/office/drawing/2016/5/13/chartex" xmlns:cx6="http://schemas.microsoft.com/office/drawing/2016/5/12/chartex" xmlns:cx5="http://schemas.microsoft.com/office/drawing/2016/5/11/chartex" xmlns:cx4="http://schemas.microsoft.com/office/drawing/2016/5/10/chartex" xmlns:cx3="http://schemas.microsoft.com/office/drawing/2016/5/9/chartex" xmlns:cx2="http://schemas.microsoft.com/office/drawing/2015/10/21/chartex" xmlns:cx1="http://schemas.microsoft.com/office/drawing/2015/9/8/chartex" xmlns:cx="http://schemas.microsoft.com/office/drawing/2014/chartex">
+          <mc:Fallback xmlns:cx="http://schemas.microsoft.com/office/drawing/2014/chartex" xmlns:cx1="http://schemas.microsoft.com/office/drawing/2015/9/8/chartex" xmlns:cx2="http://schemas.microsoft.com/office/drawing/2015/10/21/chartex" xmlns:cx3="http://schemas.microsoft.com/office/drawing/2016/5/9/chartex" xmlns:cx4="http://schemas.microsoft.com/office/drawing/2016/5/10/chartex" xmlns:cx5="http://schemas.microsoft.com/office/drawing/2016/5/11/chartex" xmlns:cx6="http://schemas.microsoft.com/office/drawing/2016/5/12/chartex" xmlns:cx7="http://schemas.microsoft.com/office/drawing/2016/5/13/chartex" xmlns:cx8="http://schemas.microsoft.com/office/drawing/2016/5/14/chartex" xmlns:aink="http://schemas.microsoft.com/office/drawing/2016/ink" xmlns:am3d="http://schemas.microsoft.com/office/drawing/2017/model3d" xmlns:oel="http://schemas.microsoft.com/office/2019/extlst" xmlns:w16cex="http://schemas.microsoft.com/office/word/2018/wordml/cex" xmlns:w16cid="http://schemas.microsoft.com/office/word/2016/wordml/cid" xmlns:w16="http://schemas.microsoft.com/office/word/2018/wordml" xmlns:w16sdtdh="http://schemas.microsoft.com/office/word/2020/wordml/sdtdatahash" xmlns:w16se="http://schemas.microsoft.com/office/word/2015/wordml/symex">
             <w:pict>
               <v:shape w14:anchorId="757647BE" id="_x0000_s1027" type="#_x0000_t202" style="position:absolute;margin-left:0;margin-top:.75pt;width:213.15pt;height:92.55pt;z-index:251670528;visibility:visible;mso-wrap-style:square;mso-width-percent:0;mso-height-percent:0;mso-wrap-distance-left:9pt;mso-wrap-distance-top:0;mso-wrap-distance-right:9pt;mso-wrap-distance-bottom:0;mso-position-horizontal:left;mso-position-horizontal-relative:margin;mso-position-vertical:absolute;mso-position-vertical-relative:text;mso-width-percent:0;mso-height-percent:0;mso-width-relative:margin;mso-height-relative:margin;v-text-anchor:top" o:gfxdata="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" filled="f" stroked="f" strokeweight=".5pt">
                 <v:textbox inset=",7.2pt,,0">
@@ -1433,7 +1433,7 @@
               </wp:anchor>
             </w:drawing>
           </mc:Choice>
-          <mc:Fallback xmlns:w16se="http://schemas.microsoft.com/office/word/2015/wordml/symex" xmlns:w16sdtdh="http://schemas.microsoft.com/office/word/2020/wordml/sdtdatahash" xmlns:w16="http://schemas.microsoft.com/office/word/2018/wordml" xmlns:w16cid="http://schemas.microsoft.com/office/word/2016/wordml/cid" xmlns:w16cex="http://schemas.microsoft.com/office/word/2018/wordml/cex" xmlns:oel="http://schemas.microsoft.com/office/2019/extlst" xmlns:am3d="http://schemas.microsoft.com/office/drawing/2017/model3d" xmlns:aink="http://schemas.microsoft.com/office/drawing/2016/ink" xmlns:cx8="http://schemas.microsoft.com/office/drawing/2016/5/14/chartex" xmlns:cx7="http://schemas.microsoft.com/office/drawing/2016/5/13/chartex" xmlns:cx6="http://schemas.microsoft.com/office/drawing/2016/5/12/chartex" xmlns:cx5="http://schemas.microsoft.com/office/drawing/2016/5/11/chartex" xmlns:cx4="http://schemas.microsoft.com/office/drawing/2016/5/10/chartex" xmlns:cx3="http://schemas.microsoft.com/office/drawing/2016/5/9/chartex" xmlns:cx2="http://schemas.microsoft.com/office/drawing/2015/10/21/chartex" xmlns:cx1="http://schemas.microsoft.com/office/drawing/2015/9/8/chartex" xmlns:cx="http://schemas.microsoft.com/office/drawing/2014/chartex">
+          <mc:Fallback xmlns:cx="http://schemas.microsoft.com/office/drawing/2014/chartex" xmlns:cx1="http://schemas.microsoft.com/office/drawing/2015/9/8/chartex" xmlns:cx2="http://schemas.microsoft.com/office/drawing/2015/10/21/chartex" xmlns:cx3="http://schemas.microsoft.com/office/drawing/2016/5/9/chartex" xmlns:cx4="http://schemas.microsoft.com/office/drawing/2016/5/10/chartex" xmlns:cx5="http://schemas.microsoft.com/office/drawing/2016/5/11/chartex" xmlns:cx6="http://schemas.microsoft.com/office/drawing/2016/5/12/chartex" xmlns:cx7="http://schemas.microsoft.com/office/drawing/2016/5/13/chartex" xmlns:cx8="http://schemas.microsoft.com/office/drawing/2016/5/14/chartex" xmlns:aink="http://schemas.microsoft.com/office/drawing/2016/ink" xmlns:am3d="http://schemas.microsoft.com/office/drawing/2017/model3d" xmlns:oel="http://schemas.microsoft.com/office/2019/extlst" xmlns:w16cex="http://schemas.microsoft.com/office/word/2018/wordml/cex" xmlns:w16cid="http://schemas.microsoft.com/office/word/2016/wordml/cid" xmlns:w16="http://schemas.microsoft.com/office/word/2018/wordml" xmlns:w16sdtdh="http://schemas.microsoft.com/office/word/2020/wordml/sdtdatahash" xmlns:w16se="http://schemas.microsoft.com/office/word/2015/wordml/symex">
             <w:pict>
               <v:line w14:anchorId="342DEA0A" id="Connecteur droit 1" o:spid="_x0000_s1026" style="position:absolute;z-index:251680768;visibility:visible;mso-wrap-style:square;mso-width-percent:0;mso-height-percent:0;mso-wrap-distance-left:9pt;mso-wrap-distance-top:0;mso-wrap-distance-right:9pt;mso-wrap-distance-bottom:0;mso-position-horizontal:absolute;mso-position-horizontal-relative:margin;mso-position-vertical:absolute;mso-position-vertical-relative:text;mso-width-percent:0;mso-height-percent:0;mso-width-relative:margin;mso-height-relative:margin" from="3.95pt,38.8pt" to="50.7pt,38.8pt" o:gfxdata="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" strokecolor="#4472c4 [3204]" strokeweight=".5pt">
                 <v:stroke joinstyle="miter"/>
@@ -2469,7 +2469,7 @@
               </wp:anchor>
             </w:drawing>
           </mc:Choice>
-          <mc:Fallback xmlns:w16se="http://schemas.microsoft.com/office/word/2015/wordml/symex" xmlns:w16sdtdh="http://schemas.microsoft.com/office/word/2020/wordml/sdtdatahash" xmlns:w16="http://schemas.microsoft.com/office/word/2018/wordml" xmlns:w16cid="http://schemas.microsoft.com/office/word/2016/wordml/cid" xmlns:w16cex="http://schemas.microsoft.com/office/word/2018/wordml/cex" xmlns:oel="http://schemas.microsoft.com/office/2019/extlst" xmlns:am3d="http://schemas.microsoft.com/office/drawing/2017/model3d" xmlns:aink="http://schemas.microsoft.com/office/drawing/2016/ink" xmlns:cx8="http://schemas.microsoft.com/office/drawing/2016/5/14/chartex" xmlns:cx7="http://schemas.microsoft.com/office/drawing/2016/5/13/chartex" xmlns:cx6="http://schemas.microsoft.com/office/drawing/2016/5/12/chartex" xmlns:cx5="http://schemas.microsoft.com/office/drawing/2016/5/11/chartex" xmlns:cx4="http://schemas.microsoft.com/office/drawing/2016/5/10/chartex" xmlns:cx3="http://schemas.microsoft.com/office/drawing/2016/5/9/chartex" xmlns:cx2="http://schemas.microsoft.com/office/drawing/2015/10/21/chartex" xmlns:cx1="http://schemas.microsoft.com/office/drawing/2015/9/8/chartex" xmlns:cx="http://schemas.microsoft.com/office/drawing/2014/chartex">
+          <mc:Fallback xmlns:cx="http://schemas.microsoft.com/office/drawing/2014/chartex" xmlns:cx1="http://schemas.microsoft.com/office/drawing/2015/9/8/chartex" xmlns:cx2="http://schemas.microsoft.com/office/drawing/2015/10/21/chartex" xmlns:cx3="http://schemas.microsoft.com/office/drawing/2016/5/9/chartex" xmlns:cx4="http://schemas.microsoft.com/office/drawing/2016/5/10/chartex" xmlns:cx5="http://schemas.microsoft.com/office/drawing/2016/5/11/chartex" xmlns:cx6="http://schemas.microsoft.com/office/drawing/2016/5/12/chartex" xmlns:cx7="http://schemas.microsoft.com/office/drawing/2016/5/13/chartex" xmlns:cx8="http://schemas.microsoft.com/office/drawing/2016/5/14/chartex" xmlns:aink="http://schemas.microsoft.com/office/drawing/2016/ink" xmlns:am3d="http://schemas.microsoft.com/office/drawing/2017/model3d" xmlns:oel="http://schemas.microsoft.com/office/2019/extlst" xmlns:w16cex="http://schemas.microsoft.com/office/word/2018/wordml/cex" xmlns:w16cid="http://schemas.microsoft.com/office/word/2016/wordml/cid" xmlns:w16="http://schemas.microsoft.com/office/word/2018/wordml" xmlns:w16sdtdh="http://schemas.microsoft.com/office/word/2020/wordml/sdtdatahash" xmlns:w16se="http://schemas.microsoft.com/office/word/2015/wordml/symex">
             <w:pict>
               <v:line w14:anchorId="6DCD2417" id="Connecteur droit 1" o:spid="_x0000_s1026" style="position:absolute;z-index:251701248;visibility:visible;mso-wrap-style:square;mso-width-percent:0;mso-height-percent:0;mso-wrap-distance-left:9pt;mso-wrap-distance-top:0;mso-wrap-distance-right:9pt;mso-wrap-distance-bottom:0;mso-position-horizontal:absolute;mso-position-horizontal-relative:margin;mso-position-vertical:absolute;mso-position-vertical-relative:text;mso-width-percent:0;mso-height-percent:0;mso-width-relative:margin;mso-height-relative:margin" from="3.95pt,38.8pt" to="50.7pt,38.8pt" o:gfxdata="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" strokecolor="#4472c4 [3204]" strokeweight=".5pt">
                 <v:stroke joinstyle="miter"/>
@@ -3298,7 +3298,7 @@
               </wp:anchor>
             </w:drawing>
           </mc:Choice>
-          <mc:Fallback xmlns:w16se="http://schemas.microsoft.com/office/word/2015/wordml/symex" xmlns:w16sdtdh="http://schemas.microsoft.com/office/word/2020/wordml/sdtdatahash" xmlns:w16="http://schemas.microsoft.com/office/word/2018/wordml" xmlns:w16cid="http://schemas.microsoft.com/office/word/2016/wordml/cid" xmlns:w16cex="http://schemas.microsoft.com/office/word/2018/wordml/cex" xmlns:oel="http://schemas.microsoft.com/office/2019/extlst" xmlns:am3d="http://schemas.microsoft.com/office/drawing/2017/model3d" xmlns:aink="http://schemas.microsoft.com/office/drawing/2016/ink" xmlns:cx8="http://schemas.microsoft.com/office/drawing/2016/5/14/chartex" xmlns:cx7="http://schemas.microsoft.com/office/drawing/2016/5/13/chartex" xmlns:cx6="http://schemas.microsoft.com/office/drawing/2016/5/12/chartex" xmlns:cx5="http://schemas.microsoft.com/office/drawing/2016/5/11/chartex" xmlns:cx4="http://schemas.microsoft.com/office/drawing/2016/5/10/chartex" xmlns:cx3="http://schemas.microsoft.com/office/drawing/2016/5/9/chartex" xmlns:cx2="http://schemas.microsoft.com/office/drawing/2015/10/21/chartex" xmlns:cx1="http://schemas.microsoft.com/office/drawing/2015/9/8/chartex" xmlns:cx="http://schemas.microsoft.com/office/drawing/2014/chartex">
+          <mc:Fallback xmlns:cx="http://schemas.microsoft.com/office/drawing/2014/chartex" xmlns:cx1="http://schemas.microsoft.com/office/drawing/2015/9/8/chartex" xmlns:cx2="http://schemas.microsoft.com/office/drawing/2015/10/21/chartex" xmlns:cx3="http://schemas.microsoft.com/office/drawing/2016/5/9/chartex" xmlns:cx4="http://schemas.microsoft.com/office/drawing/2016/5/10/chartex" xmlns:cx5="http://schemas.microsoft.com/office/drawing/2016/5/11/chartex" xmlns:cx6="http://schemas.microsoft.com/office/drawing/2016/5/12/chartex" xmlns:cx7="http://schemas.microsoft.com/office/drawing/2016/5/13/chartex" xmlns:cx8="http://schemas.microsoft.com/office/drawing/2016/5/14/chartex" xmlns:aink="http://schemas.microsoft.com/office/drawing/2016/ink" xmlns:am3d="http://schemas.microsoft.com/office/drawing/2017/model3d" xmlns:oel="http://schemas.microsoft.com/office/2019/extlst" xmlns:w16cex="http://schemas.microsoft.com/office/word/2018/wordml/cex" xmlns:w16cid="http://schemas.microsoft.com/office/word/2016/wordml/cid" xmlns:w16="http://schemas.microsoft.com/office/word/2018/wordml" xmlns:w16sdtdh="http://schemas.microsoft.com/office/word/2020/wordml/sdtdatahash" xmlns:w16se="http://schemas.microsoft.com/office/word/2015/wordml/symex">
             <w:pict>
               <v:line w14:anchorId="5FEA8265" id="Connecteur droit 1" o:spid="_x0000_s1026" style="position:absolute;z-index:251708416;visibility:visible;mso-wrap-style:square;mso-width-percent:0;mso-height-percent:0;mso-wrap-distance-left:9pt;mso-wrap-distance-top:0;mso-wrap-distance-right:9pt;mso-wrap-distance-bottom:0;mso-position-horizontal:absolute;mso-position-horizontal-relative:margin;mso-position-vertical:absolute;mso-position-vertical-relative:text;mso-width-percent:0;mso-height-percent:0;mso-width-relative:margin;mso-height-relative:margin" from="3.95pt,38.8pt" to="50.7pt,38.8pt" o:gfxdata="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" strokecolor="#4472c4 [3204]" strokeweight=".5pt">
                 <v:stroke joinstyle="miter"/>
@@ -3823,7 +3823,7 @@
               </wp:anchor>
             </w:drawing>
           </mc:Choice>
-          <mc:Fallback xmlns:w16se="http://schemas.microsoft.com/office/word/2015/wordml/symex" xmlns:w16sdtdh="http://schemas.microsoft.com/office/word/2020/wordml/sdtdatahash" xmlns:w16="http://schemas.microsoft.com/office/word/2018/wordml" xmlns:w16cid="http://schemas.microsoft.com/office/word/2016/wordml/cid" xmlns:w16cex="http://schemas.microsoft.com/office/word/2018/wordml/cex" xmlns:oel="http://schemas.microsoft.com/office/2019/extlst" xmlns:am3d="http://schemas.microsoft.com/office/drawing/2017/model3d" xmlns:aink="http://schemas.microsoft.com/office/drawing/2016/ink" xmlns:cx8="http://schemas.microsoft.com/office/drawing/2016/5/14/chartex" xmlns:cx7="http://schemas.microsoft.com/office/drawing/2016/5/13/chartex" xmlns:cx6="http://schemas.microsoft.com/office/drawing/2016/5/12/chartex" xmlns:cx5="http://schemas.microsoft.com/office/drawing/2016/5/11/chartex" xmlns:cx4="http://schemas.microsoft.com/office/drawing/2016/5/10/chartex" xmlns:cx3="http://schemas.microsoft.com/office/drawing/2016/5/9/chartex" xmlns:cx2="http://schemas.microsoft.com/office/drawing/2015/10/21/chartex" xmlns:cx1="http://schemas.microsoft.com/office/drawing/2015/9/8/chartex" xmlns:cx="http://schemas.microsoft.com/office/drawing/2014/chartex">
+          <mc:Fallback xmlns:cx="http://schemas.microsoft.com/office/drawing/2014/chartex" xmlns:cx1="http://schemas.microsoft.com/office/drawing/2015/9/8/chartex" xmlns:cx2="http://schemas.microsoft.com/office/drawing/2015/10/21/chartex" xmlns:cx3="http://schemas.microsoft.com/office/drawing/2016/5/9/chartex" xmlns:cx4="http://schemas.microsoft.com/office/drawing/2016/5/10/chartex" xmlns:cx5="http://schemas.microsoft.com/office/drawing/2016/5/11/chartex" xmlns:cx6="http://schemas.microsoft.com/office/drawing/2016/5/12/chartex" xmlns:cx7="http://schemas.microsoft.com/office/drawing/2016/5/13/chartex" xmlns:cx8="http://schemas.microsoft.com/office/drawing/2016/5/14/chartex" xmlns:aink="http://schemas.microsoft.com/office/drawing/2016/ink" xmlns:am3d="http://schemas.microsoft.com/office/drawing/2017/model3d" xmlns:oel="http://schemas.microsoft.com/office/2019/extlst" xmlns:w16cex="http://schemas.microsoft.com/office/word/2018/wordml/cex" xmlns:w16cid="http://schemas.microsoft.com/office/word/2016/wordml/cid" xmlns:w16="http://schemas.microsoft.com/office/word/2018/wordml" xmlns:w16sdtdh="http://schemas.microsoft.com/office/word/2020/wordml/sdtdatahash" xmlns:w16se="http://schemas.microsoft.com/office/word/2015/wordml/symex">
             <w:pict>
               <v:line w14:anchorId="57F9A92B" id="Connecteur droit 1" o:spid="_x0000_s1026" style="position:absolute;z-index:251710464;visibility:visible;mso-wrap-style:square;mso-width-percent:0;mso-height-percent:0;mso-wrap-distance-left:9pt;mso-wrap-distance-top:0;mso-wrap-distance-right:9pt;mso-wrap-distance-bottom:0;mso-position-horizontal:absolute;mso-position-horizontal-relative:margin;mso-position-vertical:absolute;mso-position-vertical-relative:text;mso-width-percent:0;mso-height-percent:0;mso-width-relative:margin;mso-height-relative:margin" from="3.95pt,38.8pt" to="50.7pt,38.8pt" o:gfxdata="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" strokecolor="#4472c4 [3204]" strokeweight=".5pt">
                 <v:stroke joinstyle="miter"/>
@@ -4854,7 +4854,7 @@
               </wp:anchor>
             </w:drawing>
           </mc:Choice>
-          <mc:Fallback xmlns:w16se="http://schemas.microsoft.com/office/word/2015/wordml/symex" xmlns:w16sdtdh="http://schemas.microsoft.com/office/word/2020/wordml/sdtdatahash" xmlns:w16="http://schemas.microsoft.com/office/word/2018/wordml" xmlns:w16cid="http://schemas.microsoft.com/office/word/2016/wordml/cid" xmlns:w16cex="http://schemas.microsoft.com/office/word/2018/wordml/cex" xmlns:oel="http://schemas.microsoft.com/office/2019/extlst" xmlns:am3d="http://schemas.microsoft.com/office/drawing/2017/model3d" xmlns:aink="http://schemas.microsoft.com/office/drawing/2016/ink" xmlns:cx8="http://schemas.microsoft.com/office/drawing/2016/5/14/chartex" xmlns:cx7="http://schemas.microsoft.com/office/drawing/2016/5/13/chartex" xmlns:cx6="http://schemas.microsoft.com/office/drawing/2016/5/12/chartex" xmlns:cx5="http://schemas.microsoft.com/office/drawing/2016/5/11/chartex" xmlns:cx4="http://schemas.microsoft.com/office/drawing/2016/5/10/chartex" xmlns:cx3="http://schemas.microsoft.com/office/drawing/2016/5/9/chartex" xmlns:cx2="http://schemas.microsoft.com/office/drawing/2015/10/21/chartex" xmlns:cx1="http://schemas.microsoft.com/office/drawing/2015/9/8/chartex" xmlns:cx="http://schemas.microsoft.com/office/drawing/2014/chartex">
+          <mc:Fallback xmlns:cx="http://schemas.microsoft.com/office/drawing/2014/chartex" xmlns:cx1="http://schemas.microsoft.com/office/drawing/2015/9/8/chartex" xmlns:cx2="http://schemas.microsoft.com/office/drawing/2015/10/21/chartex" xmlns:cx3="http://schemas.microsoft.com/office/drawing/2016/5/9/chartex" xmlns:cx4="http://schemas.microsoft.com/office/drawing/2016/5/10/chartex" xmlns:cx5="http://schemas.microsoft.com/office/drawing/2016/5/11/chartex" xmlns:cx6="http://schemas.microsoft.com/office/drawing/2016/5/12/chartex" xmlns:cx7="http://schemas.microsoft.com/office/drawing/2016/5/13/chartex" xmlns:cx8="http://schemas.microsoft.com/office/drawing/2016/5/14/chartex" xmlns:aink="http://schemas.microsoft.com/office/drawing/2016/ink" xmlns:am3d="http://schemas.microsoft.com/office/drawing/2017/model3d" xmlns:oel="http://schemas.microsoft.com/office/2019/extlst" xmlns:w16cex="http://schemas.microsoft.com/office/word/2018/wordml/cex" xmlns:w16cid="http://schemas.microsoft.com/office/word/2016/wordml/cid" xmlns:w16="http://schemas.microsoft.com/office/word/2018/wordml" xmlns:w16sdtdh="http://schemas.microsoft.com/office/word/2020/wordml/sdtdatahash" xmlns:w16se="http://schemas.microsoft.com/office/word/2015/wordml/symex">
             <w:pict>
               <v:line w14:anchorId="18903AD4" id="Connecteur droit 1" o:spid="_x0000_s1026" style="position:absolute;z-index:251712512;visibility:visible;mso-wrap-style:square;mso-width-percent:0;mso-height-percent:0;mso-wrap-distance-left:9pt;mso-wrap-distance-top:0;mso-wrap-distance-right:9pt;mso-wrap-distance-bottom:0;mso-position-horizontal:absolute;mso-position-horizontal-relative:margin;mso-position-vertical:absolute;mso-position-vertical-relative:text;mso-width-percent:0;mso-height-percent:0;mso-width-relative:margin;mso-height-relative:margin" from="3.95pt,38.8pt" to="50.7pt,38.8pt" o:gfxdata="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" strokecolor="#4472c4 [3204]" strokeweight=".5pt">
                 <v:stroke joinstyle="miter"/>
@@ -6044,7 +6044,7 @@
               </wp:anchor>
             </w:drawing>
           </mc:Choice>
-          <mc:Fallback xmlns:w16se="http://schemas.microsoft.com/office/word/2015/wordml/symex" xmlns:w16sdtdh="http://schemas.microsoft.com/office/word/2020/wordml/sdtdatahash" xmlns:w16="http://schemas.microsoft.com/office/word/2018/wordml" xmlns:w16cid="http://schemas.microsoft.com/office/word/2016/wordml/cid" xmlns:w16cex="http://schemas.microsoft.com/office/word/2018/wordml/cex" xmlns:oel="http://schemas.microsoft.com/office/2019/extlst" xmlns:am3d="http://schemas.microsoft.com/office/drawing/2017/model3d" xmlns:aink="http://schemas.microsoft.com/office/drawing/2016/ink" xmlns:cx8="http://schemas.microsoft.com/office/drawing/2016/5/14/chartex" xmlns:cx7="http://schemas.microsoft.com/office/drawing/2016/5/13/chartex" xmlns:cx6="http://schemas.microsoft.com/office/drawing/2016/5/12/chartex" xmlns:cx5="http://schemas.microsoft.com/office/drawing/2016/5/11/chartex" xmlns:cx4="http://schemas.microsoft.com/office/drawing/2016/5/10/chartex" xmlns:cx3="http://schemas.microsoft.com/office/drawing/2016/5/9/chartex" xmlns:cx2="http://schemas.microsoft.com/office/drawing/2015/10/21/chartex" xmlns:cx1="http://schemas.microsoft.com/office/drawing/2015/9/8/chartex" xmlns:cx="http://schemas.microsoft.com/office/drawing/2014/chartex">
+          <mc:Fallback xmlns:cx="http://schemas.microsoft.com/office/drawing/2014/chartex" xmlns:cx1="http://schemas.microsoft.com/office/drawing/2015/9/8/chartex" xmlns:cx2="http://schemas.microsoft.com/office/drawing/2015/10/21/chartex" xmlns:cx3="http://schemas.microsoft.com/office/drawing/2016/5/9/chartex" xmlns:cx4="http://schemas.microsoft.com/office/drawing/2016/5/10/chartex" xmlns:cx5="http://schemas.microsoft.com/office/drawing/2016/5/11/chartex" xmlns:cx6="http://schemas.microsoft.com/office/drawing/2016/5/12/chartex" xmlns:cx7="http://schemas.microsoft.com/office/drawing/2016/5/13/chartex" xmlns:cx8="http://schemas.microsoft.com/office/drawing/2016/5/14/chartex" xmlns:aink="http://schemas.microsoft.com/office/drawing/2016/ink" xmlns:am3d="http://schemas.microsoft.com/office/drawing/2017/model3d" xmlns:oel="http://schemas.microsoft.com/office/2019/extlst" xmlns:w16cex="http://schemas.microsoft.com/office/word/2018/wordml/cex" xmlns:w16cid="http://schemas.microsoft.com/office/word/2016/wordml/cid" xmlns:w16="http://schemas.microsoft.com/office/word/2018/wordml" xmlns:w16sdtdh="http://schemas.microsoft.com/office/word/2020/wordml/sdtdatahash" xmlns:w16se="http://schemas.microsoft.com/office/word/2015/wordml/symex">
             <w:pict>
               <v:line w14:anchorId="32DA1261" id="Connecteur droit 1" o:spid="_x0000_s1026" style="position:absolute;z-index:251714560;visibility:visible;mso-wrap-style:square;mso-width-percent:0;mso-height-percent:0;mso-wrap-distance-left:9pt;mso-wrap-distance-top:0;mso-wrap-distance-right:9pt;mso-wrap-distance-bottom:0;mso-position-horizontal:absolute;mso-position-horizontal-relative:margin;mso-position-vertical:absolute;mso-position-vertical-relative:text;mso-width-percent:0;mso-height-percent:0;mso-width-relative:margin;mso-height-relative:margin" from="3.95pt,38.8pt" to="50.7pt,38.8pt" o:gfxdata="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" strokecolor="#4472c4 [3204]" strokeweight=".5pt">
                 <v:stroke joinstyle="miter"/>
@@ -8050,7 +8050,7 @@
               </wp:anchor>
             </w:drawing>
           </mc:Choice>
-          <mc:Fallback xmlns:w16se="http://schemas.microsoft.com/office/word/2015/wordml/symex" xmlns:w16sdtdh="http://schemas.microsoft.com/office/word/2020/wordml/sdtdatahash" xmlns:w16="http://schemas.microsoft.com/office/word/2018/wordml" xmlns:w16cid="http://schemas.microsoft.com/office/word/2016/wordml/cid" xmlns:w16cex="http://schemas.microsoft.com/office/word/2018/wordml/cex" xmlns:oel="http://schemas.microsoft.com/office/2019/extlst" xmlns:am3d="http://schemas.microsoft.com/office/drawing/2017/model3d" xmlns:aink="http://schemas.microsoft.com/office/drawing/2016/ink" xmlns:cx8="http://schemas.microsoft.com/office/drawing/2016/5/14/chartex" xmlns:cx7="http://schemas.microsoft.com/office/drawing/2016/5/13/chartex" xmlns:cx6="http://schemas.microsoft.com/office/drawing/2016/5/12/chartex" xmlns:cx5="http://schemas.microsoft.com/office/drawing/2016/5/11/chartex" xmlns:cx4="http://schemas.microsoft.com/office/drawing/2016/5/10/chartex" xmlns:cx3="http://schemas.microsoft.com/office/drawing/2016/5/9/chartex" xmlns:cx2="http://schemas.microsoft.com/office/drawing/2015/10/21/chartex" xmlns:cx1="http://schemas.microsoft.com/office/drawing/2015/9/8/chartex" xmlns:cx="http://schemas.microsoft.com/office/drawing/2014/chartex">
+          <mc:Fallback xmlns:cx="http://schemas.microsoft.com/office/drawing/2014/chartex" xmlns:cx1="http://schemas.microsoft.com/office/drawing/2015/9/8/chartex" xmlns:cx2="http://schemas.microsoft.com/office/drawing/2015/10/21/chartex" xmlns:cx3="http://schemas.microsoft.com/office/drawing/2016/5/9/chartex" xmlns:cx4="http://schemas.microsoft.com/office/drawing/2016/5/10/chartex" xmlns:cx5="http://schemas.microsoft.com/office/drawing/2016/5/11/chartex" xmlns:cx6="http://schemas.microsoft.com/office/drawing/2016/5/12/chartex" xmlns:cx7="http://schemas.microsoft.com/office/drawing/2016/5/13/chartex" xmlns:cx8="http://schemas.microsoft.com/office/drawing/2016/5/14/chartex" xmlns:aink="http://schemas.microsoft.com/office/drawing/2016/ink" xmlns:am3d="http://schemas.microsoft.com/office/drawing/2017/model3d" xmlns:oel="http://schemas.microsoft.com/office/2019/extlst" xmlns:w16cex="http://schemas.microsoft.com/office/word/2018/wordml/cex" xmlns:w16cid="http://schemas.microsoft.com/office/word/2016/wordml/cid" xmlns:w16="http://schemas.microsoft.com/office/word/2018/wordml" xmlns:w16sdtdh="http://schemas.microsoft.com/office/word/2020/wordml/sdtdatahash" xmlns:w16se="http://schemas.microsoft.com/office/word/2015/wordml/symex">
             <w:pict>
               <v:line w14:anchorId="77511E23" id="Connecteur droit 1" o:spid="_x0000_s1026" style="position:absolute;z-index:251716608;visibility:visible;mso-wrap-style:square;mso-width-percent:0;mso-height-percent:0;mso-wrap-distance-left:9pt;mso-wrap-distance-top:0;mso-wrap-distance-right:9pt;mso-wrap-distance-bottom:0;mso-position-horizontal:absolute;mso-position-horizontal-relative:margin;mso-position-vertical:absolute;mso-position-vertical-relative:text;mso-width-percent:0;mso-height-percent:0;mso-width-relative:margin;mso-height-relative:margin" from="3.95pt,38.8pt" to="50.7pt,38.8pt" o:gfxdata="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" strokecolor="#4472c4 [3204]" strokeweight=".5pt">
                 <v:stroke joinstyle="miter"/>
@@ -12954,9 +12954,9 @@
           <w:lang w:val="fr-FR" w:eastAsia="fr-FR"/>
         </w:rPr>
         <w:drawing>
-          <wp:inline distT="0" distB="0" distL="0" distR="0" wp14:anchorId="391C6DF3" wp14:editId="26E0BE47">
-            <wp:extent cx="6189817" cy="4453247"/>
-            <wp:effectExtent l="0" t="0" r="1905" b="5080"/>
+          <wp:inline distT="0" distB="0" distL="0" distR="0" wp14:anchorId="391C6DF3" wp14:editId="00CA3AF2">
+            <wp:extent cx="6255476" cy="4500486"/>
+            <wp:effectExtent l="0" t="0" r="0" b="0"/>
             <wp:docPr id="1238894422" name="Image 1"/>
             <wp:cNvGraphicFramePr>
               <a:graphicFrameLocks xmlns:a="http://schemas.openxmlformats.org/drawingml/2006/main" noChangeAspect="1"/>
@@ -12985,7 +12985,7 @@
                   <pic:spPr bwMode="auto">
                     <a:xfrm>
                       <a:off x="0" y="0"/>
-                      <a:ext cx="6255477" cy="4500486"/>
+                      <a:ext cx="6255476" cy="4500486"/>
                     </a:xfrm>
                     <a:prstGeom prst="rect">
                       <a:avLst/>
@@ -13491,17 +13491,7 @@
           <w:szCs w:val="24"/>
           <w:lang w:val="fr-FR"/>
         </w:rPr>
-        <w:t>message</w:t>
-      </w:r>
-      <w:r>
-        <w:rPr>
-          <w:noProof/>
-          <w:color w:val="2F5496" w:themeColor="accent1" w:themeShade="BF"/>
-          <w:sz w:val="24"/>
-          <w:szCs w:val="24"/>
-          <w:lang w:val="fr-FR"/>
-        </w:rPr>
-        <w:t>_id (clé primaire) : INT</w:t>
+        <w:t>message_id (clé primaire) : INT</w:t>
       </w:r>
     </w:p>
     <w:p>
@@ -13530,57 +13520,7 @@
           <w:szCs w:val="24"/>
           <w:lang w:val="fr-FR"/>
         </w:rPr>
-        <w:t xml:space="preserve">subject </w:t>
-      </w:r>
-      <w:r>
-        <w:rPr>
-          <w:noProof/>
-          <w:color w:val="2F5496" w:themeColor="accent1" w:themeShade="BF"/>
-          <w:sz w:val="24"/>
-          <w:szCs w:val="24"/>
-          <w:lang w:val="fr-FR"/>
-        </w:rPr>
-        <w:t xml:space="preserve">: VARCHAR(50) </w:t>
-      </w:r>
-      <w:r>
-        <w:rPr>
-          <w:noProof/>
-          <w:color w:val="2F5496" w:themeColor="accent1" w:themeShade="BF"/>
-          <w:sz w:val="24"/>
-          <w:szCs w:val="24"/>
-          <w:lang w:val="fr-FR"/>
-        </w:rPr>
-        <w:t>–</w:t>
-      </w:r>
-      <w:r>
-        <w:rPr>
-          <w:noProof/>
-          <w:color w:val="2F5496" w:themeColor="accent1" w:themeShade="BF"/>
-          <w:sz w:val="24"/>
-          <w:szCs w:val="24"/>
-          <w:lang w:val="fr-FR"/>
-        </w:rPr>
-        <w:t xml:space="preserve"> </w:t>
-      </w:r>
-      <w:r>
-        <w:rPr>
-          <w:noProof/>
-          <w:color w:val="2F5496" w:themeColor="accent1" w:themeShade="BF"/>
-          <w:sz w:val="24"/>
-          <w:szCs w:val="24"/>
-          <w:lang w:val="fr-FR"/>
-        </w:rPr>
-        <w:t>sujet du message</w:t>
-      </w:r>
-      <w:r>
-        <w:rPr>
-          <w:noProof/>
-          <w:color w:val="2F5496" w:themeColor="accent1" w:themeShade="BF"/>
-          <w:sz w:val="24"/>
-          <w:szCs w:val="24"/>
-          <w:lang w:val="fr-FR"/>
-        </w:rPr>
-        <w:t>.</w:t>
+        <w:t>subject : VARCHAR(50) – sujet du message.</w:t>
       </w:r>
     </w:p>
     <w:p>
@@ -13609,27 +13549,7 @@
           <w:szCs w:val="24"/>
           <w:lang w:val="fr-FR"/>
         </w:rPr>
-        <w:t>content</w:t>
-      </w:r>
-      <w:r>
-        <w:rPr>
-          <w:noProof/>
-          <w:color w:val="2F5496" w:themeColor="accent1" w:themeShade="BF"/>
-          <w:sz w:val="24"/>
-          <w:szCs w:val="24"/>
-          <w:lang w:val="fr-FR"/>
-        </w:rPr>
-        <w:t xml:space="preserve"> : </w:t>
-      </w:r>
-      <w:r>
-        <w:rPr>
-          <w:noProof/>
-          <w:color w:val="2F5496" w:themeColor="accent1" w:themeShade="BF"/>
-          <w:sz w:val="24"/>
-          <w:szCs w:val="24"/>
-          <w:lang w:val="fr-FR"/>
-        </w:rPr>
-        <w:t>TEXT</w:t>
+        <w:t>content : TEXT</w:t>
       </w:r>
       <w:r>
         <w:rPr>
@@ -13952,47 +13872,7 @@
           <w:szCs w:val="24"/>
           <w:lang w:val="fr-FR"/>
         </w:rPr>
-        <w:t>content</w:t>
-      </w:r>
-      <w:r>
-        <w:rPr>
-          <w:noProof/>
-          <w:color w:val="2F5496" w:themeColor="accent1" w:themeShade="BF"/>
-          <w:sz w:val="24"/>
-          <w:szCs w:val="24"/>
-          <w:lang w:val="fr-FR"/>
-        </w:rPr>
-        <w:t xml:space="preserve"> : VARCHAR(50) </w:t>
-      </w:r>
-      <w:r>
-        <w:rPr>
-          <w:noProof/>
-          <w:color w:val="2F5496" w:themeColor="accent1" w:themeShade="BF"/>
-          <w:sz w:val="24"/>
-          <w:szCs w:val="24"/>
-          <w:lang w:val="fr-FR"/>
-        </w:rPr>
-        <w:t>–</w:t>
-      </w:r>
-      <w:r>
-        <w:rPr>
-          <w:noProof/>
-          <w:color w:val="2F5496" w:themeColor="accent1" w:themeShade="BF"/>
-          <w:sz w:val="24"/>
-          <w:szCs w:val="24"/>
-          <w:lang w:val="fr-FR"/>
-        </w:rPr>
-        <w:t xml:space="preserve"> </w:t>
-      </w:r>
-      <w:r>
-        <w:rPr>
-          <w:noProof/>
-          <w:color w:val="2F5496" w:themeColor="accent1" w:themeShade="BF"/>
-          <w:sz w:val="24"/>
-          <w:szCs w:val="24"/>
-          <w:lang w:val="fr-FR"/>
-        </w:rPr>
-        <w:t>contenu de l’avis</w:t>
+        <w:t>content : VARCHAR(50) – contenu de l’avis</w:t>
       </w:r>
       <w:r>
         <w:rPr>
@@ -14150,17 +14030,7 @@
           <w:szCs w:val="24"/>
           <w:lang w:val="fr-FR"/>
         </w:rPr>
-        <w:t xml:space="preserve">date </w:t>
-      </w:r>
-      <w:r>
-        <w:rPr>
-          <w:noProof/>
-          <w:color w:val="2F5496" w:themeColor="accent1" w:themeShade="BF"/>
-          <w:sz w:val="24"/>
-          <w:szCs w:val="24"/>
-          <w:lang w:val="fr-FR"/>
-        </w:rPr>
-        <w:t>de l’avis client</w:t>
+        <w:t>date de l’avis client</w:t>
       </w:r>
       <w:r>
         <w:rPr>
@@ -14217,8 +14087,6 @@
           <w:lang w:val="fr-FR"/>
         </w:rPr>
       </w:pPr>
-      <w:bookmarkStart w:id="0" w:name="_GoBack"/>
-      <w:bookmarkEnd w:id="0"/>
     </w:p>
     <w:p>
       <w:pPr>
@@ -14772,7 +14640,29 @@
           <w:szCs w:val="24"/>
           <w:lang w:val="fr-FR"/>
         </w:rPr>
-        <w:t>description : VARCHAR(255) - description du template.</w:t>
+        <w:t>description :</w:t>
+      </w:r>
+      <w:r>
+        <w:rPr>
+          <w:noProof/>
+          <w:color w:val="2F5496" w:themeColor="accent1" w:themeShade="BF"/>
+          <w:sz w:val="24"/>
+          <w:szCs w:val="24"/>
+          <w:lang w:val="fr-FR"/>
+        </w:rPr>
+        <w:t xml:space="preserve"> TEXT</w:t>
+      </w:r>
+      <w:bookmarkStart w:id="0" w:name="_GoBack"/>
+      <w:bookmarkEnd w:id="0"/>
+      <w:r>
+        <w:rPr>
+          <w:noProof/>
+          <w:color w:val="2F5496" w:themeColor="accent1" w:themeShade="BF"/>
+          <w:sz w:val="24"/>
+          <w:szCs w:val="24"/>
+          <w:lang w:val="fr-FR"/>
+        </w:rPr>
+        <w:t xml:space="preserve"> - description du template.</w:t>
       </w:r>
     </w:p>
     <w:p>
@@ -15940,7 +15830,7 @@
               </wp:anchor>
             </w:drawing>
           </mc:Choice>
-          <mc:Fallback xmlns:w16se="http://schemas.microsoft.com/office/word/2015/wordml/symex" xmlns:w16sdtdh="http://schemas.microsoft.com/office/word/2020/wordml/sdtdatahash" xmlns:w16="http://schemas.microsoft.com/office/word/2018/wordml" xmlns:w16cid="http://schemas.microsoft.com/office/word/2016/wordml/cid" xmlns:w16cex="http://schemas.microsoft.com/office/word/2018/wordml/cex" xmlns:oel="http://schemas.microsoft.com/office/2019/extlst" xmlns:am3d="http://schemas.microsoft.com/office/drawing/2017/model3d" xmlns:aink="http://schemas.microsoft.com/office/drawing/2016/ink" xmlns:cx8="http://schemas.microsoft.com/office/drawing/2016/5/14/chartex" xmlns:cx7="http://schemas.microsoft.com/office/drawing/2016/5/13/chartex" xmlns:cx6="http://schemas.microsoft.com/office/drawing/2016/5/12/chartex" xmlns:cx5="http://schemas.microsoft.com/office/drawing/2016/5/11/chartex" xmlns:cx4="http://schemas.microsoft.com/office/drawing/2016/5/10/chartex" xmlns:cx3="http://schemas.microsoft.com/office/drawing/2016/5/9/chartex" xmlns:cx2="http://schemas.microsoft.com/office/drawing/2015/10/21/chartex" xmlns:cx1="http://schemas.microsoft.com/office/drawing/2015/9/8/chartex" xmlns:cx="http://schemas.microsoft.com/office/drawing/2014/chartex">
+          <mc:Fallback xmlns:cx="http://schemas.microsoft.com/office/drawing/2014/chartex" xmlns:cx1="http://schemas.microsoft.com/office/drawing/2015/9/8/chartex" xmlns:cx2="http://schemas.microsoft.com/office/drawing/2015/10/21/chartex" xmlns:cx3="http://schemas.microsoft.com/office/drawing/2016/5/9/chartex" xmlns:cx4="http://schemas.microsoft.com/office/drawing/2016/5/10/chartex" xmlns:cx5="http://schemas.microsoft.com/office/drawing/2016/5/11/chartex" xmlns:cx6="http://schemas.microsoft.com/office/drawing/2016/5/12/chartex" xmlns:cx7="http://schemas.microsoft.com/office/drawing/2016/5/13/chartex" xmlns:cx8="http://schemas.microsoft.com/office/drawing/2016/5/14/chartex" xmlns:aink="http://schemas.microsoft.com/office/drawing/2016/ink" xmlns:am3d="http://schemas.microsoft.com/office/drawing/2017/model3d" xmlns:oel="http://schemas.microsoft.com/office/2019/extlst" xmlns:w16cex="http://schemas.microsoft.com/office/word/2018/wordml/cex" xmlns:w16cid="http://schemas.microsoft.com/office/word/2016/wordml/cid" xmlns:w16="http://schemas.microsoft.com/office/word/2018/wordml" xmlns:w16sdtdh="http://schemas.microsoft.com/office/word/2020/wordml/sdtdatahash" xmlns:w16se="http://schemas.microsoft.com/office/word/2015/wordml/symex">
             <w:pict>
               <v:line w14:anchorId="00A18175" id="Connecteur droit 1" o:spid="_x0000_s1026" style="position:absolute;z-index:251718656;visibility:visible;mso-wrap-style:square;mso-width-percent:0;mso-height-percent:0;mso-wrap-distance-left:9pt;mso-wrap-distance-top:0;mso-wrap-distance-right:9pt;mso-wrap-distance-bottom:0;mso-position-horizontal:absolute;mso-position-horizontal-relative:margin;mso-position-vertical:absolute;mso-position-vertical-relative:text;mso-width-percent:0;mso-height-percent:0;mso-width-relative:margin;mso-height-relative:margin" from="3.95pt,38.8pt" to="50.7pt,38.8pt" o:gfxdata="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" strokecolor="#4472c4 [3204]" strokeweight=".5pt">
                 <v:stroke joinstyle="miter"/>
@@ -16417,7 +16307,7 @@
               </wp:anchor>
             </w:drawing>
           </mc:Choice>
-          <mc:Fallback xmlns:w16se="http://schemas.microsoft.com/office/word/2015/wordml/symex" xmlns:w16sdtdh="http://schemas.microsoft.com/office/word/2020/wordml/sdtdatahash" xmlns:w16="http://schemas.microsoft.com/office/word/2018/wordml" xmlns:w16cid="http://schemas.microsoft.com/office/word/2016/wordml/cid" xmlns:w16cex="http://schemas.microsoft.com/office/word/2018/wordml/cex" xmlns:oel="http://schemas.microsoft.com/office/2019/extlst" xmlns:am3d="http://schemas.microsoft.com/office/drawing/2017/model3d" xmlns:aink="http://schemas.microsoft.com/office/drawing/2016/ink" xmlns:cx8="http://schemas.microsoft.com/office/drawing/2016/5/14/chartex" xmlns:cx7="http://schemas.microsoft.com/office/drawing/2016/5/13/chartex" xmlns:cx6="http://schemas.microsoft.com/office/drawing/2016/5/12/chartex" xmlns:cx5="http://schemas.microsoft.com/office/drawing/2016/5/11/chartex" xmlns:cx4="http://schemas.microsoft.com/office/drawing/2016/5/10/chartex" xmlns:cx3="http://schemas.microsoft.com/office/drawing/2016/5/9/chartex" xmlns:cx2="http://schemas.microsoft.com/office/drawing/2015/10/21/chartex" xmlns:cx1="http://schemas.microsoft.com/office/drawing/2015/9/8/chartex" xmlns:cx="http://schemas.microsoft.com/office/drawing/2014/chartex">
+          <mc:Fallback xmlns:cx="http://schemas.microsoft.com/office/drawing/2014/chartex" xmlns:cx1="http://schemas.microsoft.com/office/drawing/2015/9/8/chartex" xmlns:cx2="http://schemas.microsoft.com/office/drawing/2015/10/21/chartex" xmlns:cx3="http://schemas.microsoft.com/office/drawing/2016/5/9/chartex" xmlns:cx4="http://schemas.microsoft.com/office/drawing/2016/5/10/chartex" xmlns:cx5="http://schemas.microsoft.com/office/drawing/2016/5/11/chartex" xmlns:cx6="http://schemas.microsoft.com/office/drawing/2016/5/12/chartex" xmlns:cx7="http://schemas.microsoft.com/office/drawing/2016/5/13/chartex" xmlns:cx8="http://schemas.microsoft.com/office/drawing/2016/5/14/chartex" xmlns:aink="http://schemas.microsoft.com/office/drawing/2016/ink" xmlns:am3d="http://schemas.microsoft.com/office/drawing/2017/model3d" xmlns:oel="http://schemas.microsoft.com/office/2019/extlst" xmlns:w16cex="http://schemas.microsoft.com/office/word/2018/wordml/cex" xmlns:w16cid="http://schemas.microsoft.com/office/word/2016/wordml/cid" xmlns:w16="http://schemas.microsoft.com/office/word/2018/wordml" xmlns:w16sdtdh="http://schemas.microsoft.com/office/word/2020/wordml/sdtdatahash" xmlns:w16se="http://schemas.microsoft.com/office/word/2015/wordml/symex">
             <w:pict>
               <v:rect w14:anchorId="65AEE56E" id="Rectangle 3" o:spid="_x0000_s1026" style="position:absolute;margin-left:258.45pt;margin-top:10pt;width:54pt;height:51.75pt;z-index:251725824;visibility:visible;mso-wrap-style:square;mso-wrap-distance-left:9pt;mso-wrap-distance-top:0;mso-wrap-distance-right:9pt;mso-wrap-distance-bottom:0;mso-position-horizontal:absolute;mso-position-horizontal-relative:text;mso-position-vertical:absolute;mso-position-vertical-relative:text;v-text-anchor:middle" o:gfxdata="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" fillcolor="white [3212]" strokecolor="black [3213]" strokeweight="1pt">
                 <w10:wrap type="square"/>
@@ -16550,7 +16440,7 @@
               </wp:anchor>
             </w:drawing>
           </mc:Choice>
-          <mc:Fallback xmlns:w16se="http://schemas.microsoft.com/office/word/2015/wordml/symex" xmlns:w16sdtdh="http://schemas.microsoft.com/office/word/2020/wordml/sdtdatahash" xmlns:w16="http://schemas.microsoft.com/office/word/2018/wordml" xmlns:w16cid="http://schemas.microsoft.com/office/word/2016/wordml/cid" xmlns:w16cex="http://schemas.microsoft.com/office/word/2018/wordml/cex" xmlns:oel="http://schemas.microsoft.com/office/2019/extlst" xmlns:am3d="http://schemas.microsoft.com/office/drawing/2017/model3d" xmlns:aink="http://schemas.microsoft.com/office/drawing/2016/ink" xmlns:cx8="http://schemas.microsoft.com/office/drawing/2016/5/14/chartex" xmlns:cx7="http://schemas.microsoft.com/office/drawing/2016/5/13/chartex" xmlns:cx6="http://schemas.microsoft.com/office/drawing/2016/5/12/chartex" xmlns:cx5="http://schemas.microsoft.com/office/drawing/2016/5/11/chartex" xmlns:cx4="http://schemas.microsoft.com/office/drawing/2016/5/10/chartex" xmlns:cx3="http://schemas.microsoft.com/office/drawing/2016/5/9/chartex" xmlns:cx2="http://schemas.microsoft.com/office/drawing/2015/10/21/chartex" xmlns:cx1="http://schemas.microsoft.com/office/drawing/2015/9/8/chartex" xmlns:cx="http://schemas.microsoft.com/office/drawing/2014/chartex">
+          <mc:Fallback xmlns:cx="http://schemas.microsoft.com/office/drawing/2014/chartex" xmlns:cx1="http://schemas.microsoft.com/office/drawing/2015/9/8/chartex" xmlns:cx2="http://schemas.microsoft.com/office/drawing/2015/10/21/chartex" xmlns:cx3="http://schemas.microsoft.com/office/drawing/2016/5/9/chartex" xmlns:cx4="http://schemas.microsoft.com/office/drawing/2016/5/10/chartex" xmlns:cx5="http://schemas.microsoft.com/office/drawing/2016/5/11/chartex" xmlns:cx6="http://schemas.microsoft.com/office/drawing/2016/5/12/chartex" xmlns:cx7="http://schemas.microsoft.com/office/drawing/2016/5/13/chartex" xmlns:cx8="http://schemas.microsoft.com/office/drawing/2016/5/14/chartex" xmlns:aink="http://schemas.microsoft.com/office/drawing/2016/ink" xmlns:am3d="http://schemas.microsoft.com/office/drawing/2017/model3d" xmlns:oel="http://schemas.microsoft.com/office/2019/extlst" xmlns:w16cex="http://schemas.microsoft.com/office/word/2018/wordml/cex" xmlns:w16cid="http://schemas.microsoft.com/office/word/2016/wordml/cid" xmlns:w16="http://schemas.microsoft.com/office/word/2018/wordml" xmlns:w16sdtdh="http://schemas.microsoft.com/office/word/2020/wordml/sdtdatahash" xmlns:w16se="http://schemas.microsoft.com/office/word/2015/wordml/symex">
             <w:pict>
               <v:shape w14:anchorId="40D13A8B" id="Zone de texte 2" o:spid="_x0000_s1028" type="#_x0000_t202" style="position:absolute;margin-left:321.9pt;margin-top:12.25pt;width:106.35pt;height:46.2pt;z-index:251734016;visibility:visible;mso-wrap-style:square;mso-width-percent:0;mso-height-percent:0;mso-wrap-distance-left:9pt;mso-wrap-distance-top:3.6pt;mso-wrap-distance-right:9pt;mso-wrap-distance-bottom:3.6pt;mso-position-horizontal:absolute;mso-position-horizontal-relative:text;mso-position-vertical:absolute;mso-position-vertical-relative:text;mso-width-percent:0;mso-height-percent:0;mso-width-relative:margin;mso-height-relative:margin;v-text-anchor:top" o:gfxdata="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">
                 <v:textbox>
@@ -16689,7 +16579,7 @@
               </wp:anchor>
             </w:drawing>
           </mc:Choice>
-          <mc:Fallback xmlns:w16se="http://schemas.microsoft.com/office/word/2015/wordml/symex" xmlns:w16sdtdh="http://schemas.microsoft.com/office/word/2020/wordml/sdtdatahash" xmlns:w16="http://schemas.microsoft.com/office/word/2018/wordml" xmlns:w16cid="http://schemas.microsoft.com/office/word/2016/wordml/cid" xmlns:w16cex="http://schemas.microsoft.com/office/word/2018/wordml/cex" xmlns:oel="http://schemas.microsoft.com/office/2019/extlst" xmlns:am3d="http://schemas.microsoft.com/office/drawing/2017/model3d" xmlns:aink="http://schemas.microsoft.com/office/drawing/2016/ink" xmlns:cx8="http://schemas.microsoft.com/office/drawing/2016/5/14/chartex" xmlns:cx7="http://schemas.microsoft.com/office/drawing/2016/5/13/chartex" xmlns:cx6="http://schemas.microsoft.com/office/drawing/2016/5/12/chartex" xmlns:cx5="http://schemas.microsoft.com/office/drawing/2016/5/11/chartex" xmlns:cx4="http://schemas.microsoft.com/office/drawing/2016/5/10/chartex" xmlns:cx3="http://schemas.microsoft.com/office/drawing/2016/5/9/chartex" xmlns:cx2="http://schemas.microsoft.com/office/drawing/2015/10/21/chartex" xmlns:cx1="http://schemas.microsoft.com/office/drawing/2015/9/8/chartex" xmlns:cx="http://schemas.microsoft.com/office/drawing/2014/chartex">
+          <mc:Fallback xmlns:cx="http://schemas.microsoft.com/office/drawing/2014/chartex" xmlns:cx1="http://schemas.microsoft.com/office/drawing/2015/9/8/chartex" xmlns:cx2="http://schemas.microsoft.com/office/drawing/2015/10/21/chartex" xmlns:cx3="http://schemas.microsoft.com/office/drawing/2016/5/9/chartex" xmlns:cx4="http://schemas.microsoft.com/office/drawing/2016/5/10/chartex" xmlns:cx5="http://schemas.microsoft.com/office/drawing/2016/5/11/chartex" xmlns:cx6="http://schemas.microsoft.com/office/drawing/2016/5/12/chartex" xmlns:cx7="http://schemas.microsoft.com/office/drawing/2016/5/13/chartex" xmlns:cx8="http://schemas.microsoft.com/office/drawing/2016/5/14/chartex" xmlns:aink="http://schemas.microsoft.com/office/drawing/2016/ink" xmlns:am3d="http://schemas.microsoft.com/office/drawing/2017/model3d" xmlns:oel="http://schemas.microsoft.com/office/2019/extlst" xmlns:w16cex="http://schemas.microsoft.com/office/word/2018/wordml/cex" xmlns:w16cid="http://schemas.microsoft.com/office/word/2016/wordml/cid" xmlns:w16="http://schemas.microsoft.com/office/word/2018/wordml" xmlns:w16sdtdh="http://schemas.microsoft.com/office/word/2020/wordml/sdtdatahash" xmlns:w16se="http://schemas.microsoft.com/office/word/2015/wordml/symex">
             <w:pict>
               <v:rect w14:anchorId="4A161BD1" id="Rectangle 3" o:spid="_x0000_s1026" style="position:absolute;margin-left:0;margin-top:9.95pt;width:54pt;height:51.75pt;z-index:251731968;visibility:visible;mso-wrap-style:square;mso-wrap-distance-left:9pt;mso-wrap-distance-top:0;mso-wrap-distance-right:9pt;mso-wrap-distance-bottom:0;mso-position-horizontal:absolute;mso-position-horizontal-relative:margin;mso-position-vertical:absolute;mso-position-vertical-relative:text;v-text-anchor:middle" o:gfxdata="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" fillcolor="#2f5597" strokecolor="black [3213]" strokeweight="1pt">
                 <w10:wrap type="square" anchorx="margin"/>
@@ -16826,7 +16716,7 @@
               </wp:anchor>
             </w:drawing>
           </mc:Choice>
-          <mc:Fallback xmlns:w16se="http://schemas.microsoft.com/office/word/2015/wordml/symex" xmlns:w16sdtdh="http://schemas.microsoft.com/office/word/2020/wordml/sdtdatahash" xmlns:w16="http://schemas.microsoft.com/office/word/2018/wordml" xmlns:w16cid="http://schemas.microsoft.com/office/word/2016/wordml/cid" xmlns:w16cex="http://schemas.microsoft.com/office/word/2018/wordml/cex" xmlns:oel="http://schemas.microsoft.com/office/2019/extlst" xmlns:am3d="http://schemas.microsoft.com/office/drawing/2017/model3d" xmlns:aink="http://schemas.microsoft.com/office/drawing/2016/ink" xmlns:cx8="http://schemas.microsoft.com/office/drawing/2016/5/14/chartex" xmlns:cx7="http://schemas.microsoft.com/office/drawing/2016/5/13/chartex" xmlns:cx6="http://schemas.microsoft.com/office/drawing/2016/5/12/chartex" xmlns:cx5="http://schemas.microsoft.com/office/drawing/2016/5/11/chartex" xmlns:cx4="http://schemas.microsoft.com/office/drawing/2016/5/10/chartex" xmlns:cx3="http://schemas.microsoft.com/office/drawing/2016/5/9/chartex" xmlns:cx2="http://schemas.microsoft.com/office/drawing/2015/10/21/chartex" xmlns:cx1="http://schemas.microsoft.com/office/drawing/2015/9/8/chartex" xmlns:cx="http://schemas.microsoft.com/office/drawing/2014/chartex">
+          <mc:Fallback xmlns:cx="http://schemas.microsoft.com/office/drawing/2014/chartex" xmlns:cx1="http://schemas.microsoft.com/office/drawing/2015/9/8/chartex" xmlns:cx2="http://schemas.microsoft.com/office/drawing/2015/10/21/chartex" xmlns:cx3="http://schemas.microsoft.com/office/drawing/2016/5/9/chartex" xmlns:cx4="http://schemas.microsoft.com/office/drawing/2016/5/10/chartex" xmlns:cx5="http://schemas.microsoft.com/office/drawing/2016/5/11/chartex" xmlns:cx6="http://schemas.microsoft.com/office/drawing/2016/5/12/chartex" xmlns:cx7="http://schemas.microsoft.com/office/drawing/2016/5/13/chartex" xmlns:cx8="http://schemas.microsoft.com/office/drawing/2016/5/14/chartex" xmlns:aink="http://schemas.microsoft.com/office/drawing/2016/ink" xmlns:am3d="http://schemas.microsoft.com/office/drawing/2017/model3d" xmlns:oel="http://schemas.microsoft.com/office/2019/extlst" xmlns:w16cex="http://schemas.microsoft.com/office/word/2018/wordml/cex" xmlns:w16cid="http://schemas.microsoft.com/office/word/2016/wordml/cid" xmlns:w16="http://schemas.microsoft.com/office/word/2018/wordml" xmlns:w16sdtdh="http://schemas.microsoft.com/office/word/2020/wordml/sdtdatahash" xmlns:w16se="http://schemas.microsoft.com/office/word/2015/wordml/symex">
             <w:pict>
               <v:shape w14:anchorId="1739A652" id="_x0000_s1029" type="#_x0000_t202" style="position:absolute;margin-left:63.05pt;margin-top:13.45pt;width:106.35pt;height:46.2pt;z-index:251736064;visibility:visible;mso-wrap-style:square;mso-width-percent:0;mso-height-percent:0;mso-wrap-distance-left:9pt;mso-wrap-distance-top:3.6pt;mso-wrap-distance-right:9pt;mso-wrap-distance-bottom:3.6pt;mso-position-horizontal:absolute;mso-position-horizontal-relative:text;mso-position-vertical:absolute;mso-position-vertical-relative:text;mso-width-percent:0;mso-height-percent:0;mso-width-relative:margin;mso-height-relative:margin;v-text-anchor:top" o:gfxdata="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">
                 <v:textbox>
@@ -17094,7 +16984,7 @@
               </wp:anchor>
             </w:drawing>
           </mc:Choice>
-          <mc:Fallback xmlns:w16se="http://schemas.microsoft.com/office/word/2015/wordml/symex" xmlns:w16sdtdh="http://schemas.microsoft.com/office/word/2020/wordml/sdtdatahash" xmlns:w16="http://schemas.microsoft.com/office/word/2018/wordml" xmlns:w16cid="http://schemas.microsoft.com/office/word/2016/wordml/cid" xmlns:w16cex="http://schemas.microsoft.com/office/word/2018/wordml/cex" xmlns:oel="http://schemas.microsoft.com/office/2019/extlst" xmlns:am3d="http://schemas.microsoft.com/office/drawing/2017/model3d" xmlns:aink="http://schemas.microsoft.com/office/drawing/2016/ink" xmlns:cx8="http://schemas.microsoft.com/office/drawing/2016/5/14/chartex" xmlns:cx7="http://schemas.microsoft.com/office/drawing/2016/5/13/chartex" xmlns:cx6="http://schemas.microsoft.com/office/drawing/2016/5/12/chartex" xmlns:cx5="http://schemas.microsoft.com/office/drawing/2016/5/11/chartex" xmlns:cx4="http://schemas.microsoft.com/office/drawing/2016/5/10/chartex" xmlns:cx3="http://schemas.microsoft.com/office/drawing/2016/5/9/chartex" xmlns:cx2="http://schemas.microsoft.com/office/drawing/2015/10/21/chartex" xmlns:cx1="http://schemas.microsoft.com/office/drawing/2015/9/8/chartex" xmlns:cx="http://schemas.microsoft.com/office/drawing/2014/chartex">
+          <mc:Fallback xmlns:cx="http://schemas.microsoft.com/office/drawing/2014/chartex" xmlns:cx1="http://schemas.microsoft.com/office/drawing/2015/9/8/chartex" xmlns:cx2="http://schemas.microsoft.com/office/drawing/2015/10/21/chartex" xmlns:cx3="http://schemas.microsoft.com/office/drawing/2016/5/9/chartex" xmlns:cx4="http://schemas.microsoft.com/office/drawing/2016/5/10/chartex" xmlns:cx5="http://schemas.microsoft.com/office/drawing/2016/5/11/chartex" xmlns:cx6="http://schemas.microsoft.com/office/drawing/2016/5/12/chartex" xmlns:cx7="http://schemas.microsoft.com/office/drawing/2016/5/13/chartex" xmlns:cx8="http://schemas.microsoft.com/office/drawing/2016/5/14/chartex" xmlns:aink="http://schemas.microsoft.com/office/drawing/2016/ink" xmlns:am3d="http://schemas.microsoft.com/office/drawing/2017/model3d" xmlns:oel="http://schemas.microsoft.com/office/2019/extlst" xmlns:w16cex="http://schemas.microsoft.com/office/word/2018/wordml/cex" xmlns:w16cid="http://schemas.microsoft.com/office/word/2016/wordml/cid" xmlns:w16="http://schemas.microsoft.com/office/word/2018/wordml" xmlns:w16sdtdh="http://schemas.microsoft.com/office/word/2020/wordml/sdtdatahash" xmlns:w16se="http://schemas.microsoft.com/office/word/2015/wordml/symex">
             <w:pict>
               <v:shape w14:anchorId="4CF7CC0B" id="_x0000_s1030" type="#_x0000_t202" style="position:absolute;margin-left:322.05pt;margin-top:5.85pt;width:106.35pt;height:46.2pt;z-index:251740160;visibility:visible;mso-wrap-style:square;mso-width-percent:0;mso-height-percent:0;mso-wrap-distance-left:9pt;mso-wrap-distance-top:3.6pt;mso-wrap-distance-right:9pt;mso-wrap-distance-bottom:3.6pt;mso-position-horizontal:absolute;mso-position-horizontal-relative:text;mso-position-vertical:absolute;mso-position-vertical-relative:text;mso-width-percent:0;mso-height-percent:0;mso-width-relative:margin;mso-height-relative:margin;v-text-anchor:top" o:gfxdata="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">
                 <v:textbox>
@@ -17249,7 +17139,7 @@
               </wp:anchor>
             </w:drawing>
           </mc:Choice>
-          <mc:Fallback xmlns:w16se="http://schemas.microsoft.com/office/word/2015/wordml/symex" xmlns:w16sdtdh="http://schemas.microsoft.com/office/word/2020/wordml/sdtdatahash" xmlns:w16="http://schemas.microsoft.com/office/word/2018/wordml" xmlns:w16cid="http://schemas.microsoft.com/office/word/2016/wordml/cid" xmlns:w16cex="http://schemas.microsoft.com/office/word/2018/wordml/cex" xmlns:oel="http://schemas.microsoft.com/office/2019/extlst" xmlns:am3d="http://schemas.microsoft.com/office/drawing/2017/model3d" xmlns:aink="http://schemas.microsoft.com/office/drawing/2016/ink" xmlns:cx8="http://schemas.microsoft.com/office/drawing/2016/5/14/chartex" xmlns:cx7="http://schemas.microsoft.com/office/drawing/2016/5/13/chartex" xmlns:cx6="http://schemas.microsoft.com/office/drawing/2016/5/12/chartex" xmlns:cx5="http://schemas.microsoft.com/office/drawing/2016/5/11/chartex" xmlns:cx4="http://schemas.microsoft.com/office/drawing/2016/5/10/chartex" xmlns:cx3="http://schemas.microsoft.com/office/drawing/2016/5/9/chartex" xmlns:cx2="http://schemas.microsoft.com/office/drawing/2015/10/21/chartex" xmlns:cx1="http://schemas.microsoft.com/office/drawing/2015/9/8/chartex" xmlns:cx="http://schemas.microsoft.com/office/drawing/2014/chartex">
+          <mc:Fallback xmlns:cx="http://schemas.microsoft.com/office/drawing/2014/chartex" xmlns:cx1="http://schemas.microsoft.com/office/drawing/2015/9/8/chartex" xmlns:cx2="http://schemas.microsoft.com/office/drawing/2015/10/21/chartex" xmlns:cx3="http://schemas.microsoft.com/office/drawing/2016/5/9/chartex" xmlns:cx4="http://schemas.microsoft.com/office/drawing/2016/5/10/chartex" xmlns:cx5="http://schemas.microsoft.com/office/drawing/2016/5/11/chartex" xmlns:cx6="http://schemas.microsoft.com/office/drawing/2016/5/12/chartex" xmlns:cx7="http://schemas.microsoft.com/office/drawing/2016/5/13/chartex" xmlns:cx8="http://schemas.microsoft.com/office/drawing/2016/5/14/chartex" xmlns:aink="http://schemas.microsoft.com/office/drawing/2016/ink" xmlns:am3d="http://schemas.microsoft.com/office/drawing/2017/model3d" xmlns:oel="http://schemas.microsoft.com/office/2019/extlst" xmlns:w16cex="http://schemas.microsoft.com/office/word/2018/wordml/cex" xmlns:w16cid="http://schemas.microsoft.com/office/word/2016/wordml/cid" xmlns:w16="http://schemas.microsoft.com/office/word/2018/wordml" xmlns:w16sdtdh="http://schemas.microsoft.com/office/word/2020/wordml/sdtdatahash" xmlns:w16se="http://schemas.microsoft.com/office/word/2015/wordml/symex">
             <w:pict>
               <v:rect w14:anchorId="24BDF4DC" id="Rectangle 3" o:spid="_x0000_s1026" style="position:absolute;margin-left:258.45pt;margin-top:2.05pt;width:54pt;height:51.75pt;z-index:251727872;visibility:visible;mso-wrap-style:square;mso-wrap-distance-left:9pt;mso-wrap-distance-top:0;mso-wrap-distance-right:9pt;mso-wrap-distance-bottom:0;mso-position-horizontal:absolute;mso-position-horizontal-relative:text;mso-position-vertical:absolute;mso-position-vertical-relative:text;v-text-anchor:middle" o:gfxdata="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" fillcolor="#c45911 [2405]" strokecolor="black [3213]" strokeweight="1pt">
                 <w10:wrap type="square"/>
@@ -17331,7 +17221,7 @@
               </wp:anchor>
             </w:drawing>
           </mc:Choice>
-          <mc:Fallback xmlns:w16se="http://schemas.microsoft.com/office/word/2015/wordml/symex" xmlns:w16sdtdh="http://schemas.microsoft.com/office/word/2020/wordml/sdtdatahash" xmlns:w16="http://schemas.microsoft.com/office/word/2018/wordml" xmlns:w16cid="http://schemas.microsoft.com/office/word/2016/wordml/cid" xmlns:w16cex="http://schemas.microsoft.com/office/word/2018/wordml/cex" xmlns:oel="http://schemas.microsoft.com/office/2019/extlst" xmlns:am3d="http://schemas.microsoft.com/office/drawing/2017/model3d" xmlns:aink="http://schemas.microsoft.com/office/drawing/2016/ink" xmlns:cx8="http://schemas.microsoft.com/office/drawing/2016/5/14/chartex" xmlns:cx7="http://schemas.microsoft.com/office/drawing/2016/5/13/chartex" xmlns:cx6="http://schemas.microsoft.com/office/drawing/2016/5/12/chartex" xmlns:cx5="http://schemas.microsoft.com/office/drawing/2016/5/11/chartex" xmlns:cx4="http://schemas.microsoft.com/office/drawing/2016/5/10/chartex" xmlns:cx3="http://schemas.microsoft.com/office/drawing/2016/5/9/chartex" xmlns:cx2="http://schemas.microsoft.com/office/drawing/2015/10/21/chartex" xmlns:cx1="http://schemas.microsoft.com/office/drawing/2015/9/8/chartex" xmlns:cx="http://schemas.microsoft.com/office/drawing/2014/chartex">
+          <mc:Fallback xmlns:cx="http://schemas.microsoft.com/office/drawing/2014/chartex" xmlns:cx1="http://schemas.microsoft.com/office/drawing/2015/9/8/chartex" xmlns:cx2="http://schemas.microsoft.com/office/drawing/2015/10/21/chartex" xmlns:cx3="http://schemas.microsoft.com/office/drawing/2016/5/9/chartex" xmlns:cx4="http://schemas.microsoft.com/office/drawing/2016/5/10/chartex" xmlns:cx5="http://schemas.microsoft.com/office/drawing/2016/5/11/chartex" xmlns:cx6="http://schemas.microsoft.com/office/drawing/2016/5/12/chartex" xmlns:cx7="http://schemas.microsoft.com/office/drawing/2016/5/13/chartex" xmlns:cx8="http://schemas.microsoft.com/office/drawing/2016/5/14/chartex" xmlns:aink="http://schemas.microsoft.com/office/drawing/2016/ink" xmlns:am3d="http://schemas.microsoft.com/office/drawing/2017/model3d" xmlns:oel="http://schemas.microsoft.com/office/2019/extlst" xmlns:w16cex="http://schemas.microsoft.com/office/word/2018/wordml/cex" xmlns:w16cid="http://schemas.microsoft.com/office/word/2016/wordml/cid" xmlns:w16="http://schemas.microsoft.com/office/word/2018/wordml" xmlns:w16sdtdh="http://schemas.microsoft.com/office/word/2020/wordml/sdtdatahash" xmlns:w16se="http://schemas.microsoft.com/office/word/2015/wordml/symex">
             <w:pict>
               <v:rect w14:anchorId="07D22CDB" id="Rectangle 3" o:spid="_x0000_s1026" style="position:absolute;margin-left:0;margin-top:2.1pt;width:54pt;height:51.75pt;z-index:251721728;visibility:visible;mso-wrap-style:square;mso-wrap-distance-left:9pt;mso-wrap-distance-top:0;mso-wrap-distance-right:9pt;mso-wrap-distance-bottom:0;mso-position-horizontal:absolute;mso-position-horizontal-relative:margin;mso-position-vertical:absolute;mso-position-vertical-relative:text;v-text-anchor:middle" o:gfxdata="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" fillcolor="#8faadc" strokecolor="black [3213]" strokeweight="1pt">
                 <w10:wrap type="square" anchorx="margin"/>
@@ -17465,7 +17355,7 @@
               </wp:anchor>
             </w:drawing>
           </mc:Choice>
-          <mc:Fallback xmlns:w16se="http://schemas.microsoft.com/office/word/2015/wordml/symex" xmlns:w16sdtdh="http://schemas.microsoft.com/office/word/2020/wordml/sdtdatahash" xmlns:w16="http://schemas.microsoft.com/office/word/2018/wordml" xmlns:w16cid="http://schemas.microsoft.com/office/word/2016/wordml/cid" xmlns:w16cex="http://schemas.microsoft.com/office/word/2018/wordml/cex" xmlns:oel="http://schemas.microsoft.com/office/2019/extlst" xmlns:am3d="http://schemas.microsoft.com/office/drawing/2017/model3d" xmlns:aink="http://schemas.microsoft.com/office/drawing/2016/ink" xmlns:cx8="http://schemas.microsoft.com/office/drawing/2016/5/14/chartex" xmlns:cx7="http://schemas.microsoft.com/office/drawing/2016/5/13/chartex" xmlns:cx6="http://schemas.microsoft.com/office/drawing/2016/5/12/chartex" xmlns:cx5="http://schemas.microsoft.com/office/drawing/2016/5/11/chartex" xmlns:cx4="http://schemas.microsoft.com/office/drawing/2016/5/10/chartex" xmlns:cx3="http://schemas.microsoft.com/office/drawing/2016/5/9/chartex" xmlns:cx2="http://schemas.microsoft.com/office/drawing/2015/10/21/chartex" xmlns:cx1="http://schemas.microsoft.com/office/drawing/2015/9/8/chartex" xmlns:cx="http://schemas.microsoft.com/office/drawing/2014/chartex">
+          <mc:Fallback xmlns:cx="http://schemas.microsoft.com/office/drawing/2014/chartex" xmlns:cx1="http://schemas.microsoft.com/office/drawing/2015/9/8/chartex" xmlns:cx2="http://schemas.microsoft.com/office/drawing/2015/10/21/chartex" xmlns:cx3="http://schemas.microsoft.com/office/drawing/2016/5/9/chartex" xmlns:cx4="http://schemas.microsoft.com/office/drawing/2016/5/10/chartex" xmlns:cx5="http://schemas.microsoft.com/office/drawing/2016/5/11/chartex" xmlns:cx6="http://schemas.microsoft.com/office/drawing/2016/5/12/chartex" xmlns:cx7="http://schemas.microsoft.com/office/drawing/2016/5/13/chartex" xmlns:cx8="http://schemas.microsoft.com/office/drawing/2016/5/14/chartex" xmlns:aink="http://schemas.microsoft.com/office/drawing/2016/ink" xmlns:am3d="http://schemas.microsoft.com/office/drawing/2017/model3d" xmlns:oel="http://schemas.microsoft.com/office/2019/extlst" xmlns:w16cex="http://schemas.microsoft.com/office/word/2018/wordml/cex" xmlns:w16cid="http://schemas.microsoft.com/office/word/2016/wordml/cid" xmlns:w16="http://schemas.microsoft.com/office/word/2018/wordml" xmlns:w16sdtdh="http://schemas.microsoft.com/office/word/2020/wordml/sdtdatahash" xmlns:w16se="http://schemas.microsoft.com/office/word/2015/wordml/symex">
             <w:pict>
               <v:shape w14:anchorId="7ECD8CEA" id="_x0000_s1031" type="#_x0000_t202" style="position:absolute;margin-left:61.95pt;margin-top:4.8pt;width:106.35pt;height:46.2pt;z-index:251738112;visibility:visible;mso-wrap-style:square;mso-width-percent:0;mso-height-percent:0;mso-wrap-distance-left:9pt;mso-wrap-distance-top:3.6pt;mso-wrap-distance-right:9pt;mso-wrap-distance-bottom:3.6pt;mso-position-horizontal:absolute;mso-position-horizontal-relative:text;mso-position-vertical:absolute;mso-position-vertical-relative:text;mso-width-percent:0;mso-height-percent:0;mso-width-relative:margin;mso-height-relative:margin;v-text-anchor:top" o:gfxdata="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">
                 <v:textbox>
@@ -18069,7 +17959,7 @@
               </wp:anchor>
             </w:drawing>
           </mc:Choice>
-          <mc:Fallback xmlns:w16se="http://schemas.microsoft.com/office/word/2015/wordml/symex" xmlns:w16sdtdh="http://schemas.microsoft.com/office/word/2020/wordml/sdtdatahash" xmlns:w16="http://schemas.microsoft.com/office/word/2018/wordml" xmlns:w16cid="http://schemas.microsoft.com/office/word/2016/wordml/cid" xmlns:w16cex="http://schemas.microsoft.com/office/word/2018/wordml/cex" xmlns:oel="http://schemas.microsoft.com/office/2019/extlst" xmlns:am3d="http://schemas.microsoft.com/office/drawing/2017/model3d" xmlns:aink="http://schemas.microsoft.com/office/drawing/2016/ink" xmlns:cx8="http://schemas.microsoft.com/office/drawing/2016/5/14/chartex" xmlns:cx7="http://schemas.microsoft.com/office/drawing/2016/5/13/chartex" xmlns:cx6="http://schemas.microsoft.com/office/drawing/2016/5/12/chartex" xmlns:cx5="http://schemas.microsoft.com/office/drawing/2016/5/11/chartex" xmlns:cx4="http://schemas.microsoft.com/office/drawing/2016/5/10/chartex" xmlns:cx3="http://schemas.microsoft.com/office/drawing/2016/5/9/chartex" xmlns:cx2="http://schemas.microsoft.com/office/drawing/2015/10/21/chartex" xmlns:cx1="http://schemas.microsoft.com/office/drawing/2015/9/8/chartex" xmlns:cx="http://schemas.microsoft.com/office/drawing/2014/chartex">
+          <mc:Fallback xmlns:cx="http://schemas.microsoft.com/office/drawing/2014/chartex" xmlns:cx1="http://schemas.microsoft.com/office/drawing/2015/9/8/chartex" xmlns:cx2="http://schemas.microsoft.com/office/drawing/2015/10/21/chartex" xmlns:cx3="http://schemas.microsoft.com/office/drawing/2016/5/9/chartex" xmlns:cx4="http://schemas.microsoft.com/office/drawing/2016/5/10/chartex" xmlns:cx5="http://schemas.microsoft.com/office/drawing/2016/5/11/chartex" xmlns:cx6="http://schemas.microsoft.com/office/drawing/2016/5/12/chartex" xmlns:cx7="http://schemas.microsoft.com/office/drawing/2016/5/13/chartex" xmlns:cx8="http://schemas.microsoft.com/office/drawing/2016/5/14/chartex" xmlns:aink="http://schemas.microsoft.com/office/drawing/2016/ink" xmlns:am3d="http://schemas.microsoft.com/office/drawing/2017/model3d" xmlns:oel="http://schemas.microsoft.com/office/2019/extlst" xmlns:w16cex="http://schemas.microsoft.com/office/word/2018/wordml/cex" xmlns:w16cid="http://schemas.microsoft.com/office/word/2016/wordml/cid" xmlns:w16="http://schemas.microsoft.com/office/word/2018/wordml" xmlns:w16sdtdh="http://schemas.microsoft.com/office/word/2020/wordml/sdtdatahash" xmlns:w16se="http://schemas.microsoft.com/office/word/2015/wordml/symex">
             <w:pict>
               <v:roundrect w14:anchorId="1C6D3057" id="Forme automatique 2" o:spid="_x0000_s1032" style="position:absolute;margin-left:0;margin-top:366.5pt;width:38.05pt;height:347.2pt;rotation:90;z-index:251729920;visibility:visible;mso-wrap-style:square;mso-width-percent:0;mso-height-percent:0;mso-wrap-distance-left:10.8pt;mso-wrap-distance-top:7.2pt;mso-wrap-distance-right:10.8pt;mso-wrap-distance-bottom:7.2pt;mso-position-horizontal:left;mso-position-horizontal-relative:margin;mso-position-vertical:absolute;mso-position-vertical-relative:margin;mso-width-percent:0;mso-height-percent:0;mso-width-relative:margin;mso-height-relative:margin;v-text-anchor:middle" arcsize="8541f" o:gfxdata="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" o:allowincell="f" fillcolor="#4472c4 [3204]" stroked="f">
                 <v:textbox>
@@ -18572,7 +18462,7 @@
               <w:szCs w:val="18"/>
               <w:lang w:val="fr-FR"/>
             </w:rPr>
-            <w:t>25</w:t>
+            <w:t>26</w:t>
           </w:r>
           <w:r>
             <w:rPr>
@@ -18691,7 +18581,7 @@
             </wp:anchor>
           </w:drawing>
         </mc:Choice>
-        <mc:Fallback xmlns:w16se="http://schemas.microsoft.com/office/word/2015/wordml/symex" xmlns:w16sdtdh="http://schemas.microsoft.com/office/word/2020/wordml/sdtdatahash" xmlns:w16="http://schemas.microsoft.com/office/word/2018/wordml" xmlns:w16cid="http://schemas.microsoft.com/office/word/2016/wordml/cid" xmlns:w16cex="http://schemas.microsoft.com/office/word/2018/wordml/cex" xmlns:oel="http://schemas.microsoft.com/office/2019/extlst" xmlns:am3d="http://schemas.microsoft.com/office/drawing/2017/model3d" xmlns:aink="http://schemas.microsoft.com/office/drawing/2016/ink" xmlns:cx8="http://schemas.microsoft.com/office/drawing/2016/5/14/chartex" xmlns:cx7="http://schemas.microsoft.com/office/drawing/2016/5/13/chartex" xmlns:cx6="http://schemas.microsoft.com/office/drawing/2016/5/12/chartex" xmlns:cx5="http://schemas.microsoft.com/office/drawing/2016/5/11/chartex" xmlns:cx4="http://schemas.microsoft.com/office/drawing/2016/5/10/chartex" xmlns:cx3="http://schemas.microsoft.com/office/drawing/2016/5/9/chartex" xmlns:cx2="http://schemas.microsoft.com/office/drawing/2015/10/21/chartex" xmlns:cx1="http://schemas.microsoft.com/office/drawing/2015/9/8/chartex" xmlns:cx="http://schemas.microsoft.com/office/drawing/2014/chartex">
+        <mc:Fallback xmlns:cx="http://schemas.microsoft.com/office/drawing/2014/chartex" xmlns:cx1="http://schemas.microsoft.com/office/drawing/2015/9/8/chartex" xmlns:cx2="http://schemas.microsoft.com/office/drawing/2015/10/21/chartex" xmlns:cx3="http://schemas.microsoft.com/office/drawing/2016/5/9/chartex" xmlns:cx4="http://schemas.microsoft.com/office/drawing/2016/5/10/chartex" xmlns:cx5="http://schemas.microsoft.com/office/drawing/2016/5/11/chartex" xmlns:cx6="http://schemas.microsoft.com/office/drawing/2016/5/12/chartex" xmlns:cx7="http://schemas.microsoft.com/office/drawing/2016/5/13/chartex" xmlns:cx8="http://schemas.microsoft.com/office/drawing/2016/5/14/chartex" xmlns:aink="http://schemas.microsoft.com/office/drawing/2016/ink" xmlns:am3d="http://schemas.microsoft.com/office/drawing/2017/model3d" xmlns:oel="http://schemas.microsoft.com/office/2019/extlst" xmlns:w16cex="http://schemas.microsoft.com/office/word/2018/wordml/cex" xmlns:w16cid="http://schemas.microsoft.com/office/word/2016/wordml/cid" xmlns:w16="http://schemas.microsoft.com/office/word/2018/wordml" xmlns:w16sdtdh="http://schemas.microsoft.com/office/word/2020/wordml/sdtdatahash" xmlns:w16se="http://schemas.microsoft.com/office/word/2015/wordml/symex">
           <w:pict>
             <v:line w14:anchorId="75AB5FBD" id="Connecteur droit 2" o:spid="_x0000_s1026" style="position:absolute;z-index:251660288;visibility:visible;mso-wrap-style:square;mso-wrap-distance-left:9pt;mso-wrap-distance-top:0;mso-wrap-distance-right:9pt;mso-wrap-distance-bottom:0;mso-position-horizontal:absolute;mso-position-horizontal-relative:text;mso-position-vertical:absolute;mso-position-vertical-relative:text" from="1.15pt,28.35pt" to="471.4pt,29.5pt" o:gfxdata="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" strokecolor="#4472c4 [3204]" strokeweight="1pt">
               <v:stroke joinstyle="miter"/>
@@ -23072,6 +22962,7 @@
     <w:rsid w:val="00964973"/>
     <w:rsid w:val="009F0A3A"/>
     <w:rsid w:val="00A8681C"/>
+    <w:rsid w:val="00BA00FE"/>
     <w:rsid w:val="00C0197C"/>
     <w:rsid w:val="00D25AD2"/>
     <w:rsid w:val="00DD4A4E"/>
@@ -23845,7 +23736,7 @@
 </file>
 
 <file path=customXml/itemProps1.xml><?xml version="1.0" encoding="utf-8"?>
-<ds:datastoreItem xmlns:ds="http://schemas.openxmlformats.org/officeDocument/2006/customXml" ds:itemID="{08C45339-9F2B-4B13-B7D4-8B8EE6F7940B}">
+<ds:datastoreItem xmlns:ds="http://schemas.openxmlformats.org/officeDocument/2006/customXml" ds:itemID="{9C8CD2AE-AB62-404F-981B-0328AB8BEFC1}">
   <ds:schemaRefs>
     <ds:schemaRef ds:uri="http://schemas.openxmlformats.org/officeDocument/2006/bibliography"/>
   </ds:schemaRefs>

</xml_diff>

<commit_message>
correct column name bdd
</commit_message>
<xml_diff>
--- a/CDC.docx
+++ b/CDC.docx
@@ -9813,8 +9813,6 @@
         </w:rPr>
         <w:t>s</w:t>
       </w:r>
-      <w:bookmarkStart w:id="0" w:name="_GoBack"/>
-      <w:bookmarkEnd w:id="0"/>
       <w:r>
         <w:rPr>
           <w:noProof/>
@@ -14914,6 +14912,16 @@
           <w:szCs w:val="24"/>
           <w:lang w:val="fr-FR"/>
         </w:rPr>
+        <w:t>_time</w:t>
+      </w:r>
+      <w:r>
+        <w:rPr>
+          <w:noProof/>
+          <w:color w:val="2F5496" w:themeColor="accent1" w:themeShade="BF"/>
+          <w:sz w:val="24"/>
+          <w:szCs w:val="24"/>
+          <w:lang w:val="fr-FR"/>
+        </w:rPr>
         <w:t xml:space="preserve"> : </w:t>
       </w:r>
       <w:r>
@@ -14964,7 +14972,29 @@
           <w:szCs w:val="24"/>
           <w:lang w:val="fr-FR"/>
         </w:rPr>
-        <w:t>date du message</w:t>
+        <w:t xml:space="preserve">date </w:t>
+      </w:r>
+      <w:r>
+        <w:rPr>
+          <w:noProof/>
+          <w:color w:val="2F5496" w:themeColor="accent1" w:themeShade="BF"/>
+          <w:sz w:val="24"/>
+          <w:szCs w:val="24"/>
+          <w:lang w:val="fr-FR"/>
+        </w:rPr>
+        <w:t xml:space="preserve">et heure </w:t>
+      </w:r>
+      <w:bookmarkStart w:id="0" w:name="_GoBack"/>
+      <w:bookmarkEnd w:id="0"/>
+      <w:r>
+        <w:rPr>
+          <w:noProof/>
+          <w:color w:val="2F5496" w:themeColor="accent1" w:themeShade="BF"/>
+          <w:sz w:val="24"/>
+          <w:szCs w:val="24"/>
+          <w:lang w:val="fr-FR"/>
+        </w:rPr>
+        <w:t>du message</w:t>
       </w:r>
       <w:r>
         <w:rPr>
@@ -19648,7 +19678,7 @@
               <w:szCs w:val="18"/>
               <w:lang w:val="fr-FR"/>
             </w:rPr>
-            <w:t>20</w:t>
+            <w:t>27</w:t>
           </w:r>
           <w:r>
             <w:rPr>
@@ -24144,11 +24174,11 @@
     <w:rsid w:val="003624A7"/>
     <w:rsid w:val="0072146A"/>
     <w:rsid w:val="007522F3"/>
+    <w:rsid w:val="008C186D"/>
     <w:rsid w:val="008D6787"/>
     <w:rsid w:val="009302C9"/>
     <w:rsid w:val="00950748"/>
     <w:rsid w:val="00964973"/>
-    <w:rsid w:val="009C1B1E"/>
     <w:rsid w:val="009F0A3A"/>
     <w:rsid w:val="00A8681C"/>
     <w:rsid w:val="00BA00FE"/>
@@ -24926,7 +24956,7 @@
 </file>
 
 <file path=customXml/itemProps1.xml><?xml version="1.0" encoding="utf-8"?>
-<ds:datastoreItem xmlns:ds="http://schemas.openxmlformats.org/officeDocument/2006/customXml" ds:itemID="{C7D9F432-1017-4CD1-B540-6588BDC325E0}">
+<ds:datastoreItem xmlns:ds="http://schemas.openxmlformats.org/officeDocument/2006/customXml" ds:itemID="{68A43BB0-359A-4F59-A814-98C751B372EB}">
   <ds:schemaRefs>
     <ds:schemaRef ds:uri="http://schemas.openxmlformats.org/officeDocument/2006/bibliography"/>
   </ds:schemaRefs>

</xml_diff>

<commit_message>
add somes things to cdd
</commit_message>
<xml_diff>
--- a/CDC.docx
+++ b/CDC.docx
@@ -181,7 +181,7 @@
               </wp:anchor>
             </w:drawing>
           </mc:Choice>
-          <mc:Fallback xmlns:cx="http://schemas.microsoft.com/office/drawing/2014/chartex" xmlns:cx1="http://schemas.microsoft.com/office/drawing/2015/9/8/chartex" xmlns:cx2="http://schemas.microsoft.com/office/drawing/2015/10/21/chartex" xmlns:cx3="http://schemas.microsoft.com/office/drawing/2016/5/9/chartex" xmlns:cx4="http://schemas.microsoft.com/office/drawing/2016/5/10/chartex" xmlns:cx5="http://schemas.microsoft.com/office/drawing/2016/5/11/chartex" xmlns:cx6="http://schemas.microsoft.com/office/drawing/2016/5/12/chartex" xmlns:cx7="http://schemas.microsoft.com/office/drawing/2016/5/13/chartex" xmlns:cx8="http://schemas.microsoft.com/office/drawing/2016/5/14/chartex" xmlns:aink="http://schemas.microsoft.com/office/drawing/2016/ink" xmlns:am3d="http://schemas.microsoft.com/office/drawing/2017/model3d" xmlns:oel="http://schemas.microsoft.com/office/2019/extlst" xmlns:w16cex="http://schemas.microsoft.com/office/word/2018/wordml/cex" xmlns:w16cid="http://schemas.microsoft.com/office/word/2016/wordml/cid" xmlns:w16="http://schemas.microsoft.com/office/word/2018/wordml" xmlns:w16sdtdh="http://schemas.microsoft.com/office/word/2020/wordml/sdtdatahash" xmlns:w16se="http://schemas.microsoft.com/office/word/2015/wordml/symex">
+          <mc:Fallback xmlns:w16se="http://schemas.microsoft.com/office/word/2015/wordml/symex" xmlns:w16sdtdh="http://schemas.microsoft.com/office/word/2020/wordml/sdtdatahash" xmlns:w16="http://schemas.microsoft.com/office/word/2018/wordml" xmlns:w16cid="http://schemas.microsoft.com/office/word/2016/wordml/cid" xmlns:w16cex="http://schemas.microsoft.com/office/word/2018/wordml/cex" xmlns:oel="http://schemas.microsoft.com/office/2019/extlst" xmlns:am3d="http://schemas.microsoft.com/office/drawing/2017/model3d" xmlns:aink="http://schemas.microsoft.com/office/drawing/2016/ink" xmlns:cx8="http://schemas.microsoft.com/office/drawing/2016/5/14/chartex" xmlns:cx7="http://schemas.microsoft.com/office/drawing/2016/5/13/chartex" xmlns:cx6="http://schemas.microsoft.com/office/drawing/2016/5/12/chartex" xmlns:cx5="http://schemas.microsoft.com/office/drawing/2016/5/11/chartex" xmlns:cx4="http://schemas.microsoft.com/office/drawing/2016/5/10/chartex" xmlns:cx3="http://schemas.microsoft.com/office/drawing/2016/5/9/chartex" xmlns:cx2="http://schemas.microsoft.com/office/drawing/2015/10/21/chartex" xmlns:cx1="http://schemas.microsoft.com/office/drawing/2015/9/8/chartex" xmlns:cx="http://schemas.microsoft.com/office/drawing/2014/chartex">
             <w:pict>
               <v:line w14:anchorId="23DC213C" id="Connecteur droit 5" o:spid="_x0000_s1026" style="position:absolute;z-index:-251660289;visibility:visible;mso-wrap-style:square;mso-wrap-distance-left:9pt;mso-wrap-distance-top:0;mso-wrap-distance-right:9pt;mso-wrap-distance-bottom:0;mso-position-horizontal:absolute;mso-position-horizontal-relative:text;mso-position-vertical:absolute;mso-position-vertical-relative:text" from="370.5pt,-33.45pt" to="1006.35pt,681.85pt" o:gfxdata="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" strokecolor="#5b9bd5 [3208]" strokeweight="1.5pt">
                 <v:stroke joinstyle="miter"/>
@@ -252,7 +252,7 @@
               </wp:anchor>
             </w:drawing>
           </mc:Choice>
-          <mc:Fallback xmlns:cx="http://schemas.microsoft.com/office/drawing/2014/chartex" xmlns:cx1="http://schemas.microsoft.com/office/drawing/2015/9/8/chartex" xmlns:cx2="http://schemas.microsoft.com/office/drawing/2015/10/21/chartex" xmlns:cx3="http://schemas.microsoft.com/office/drawing/2016/5/9/chartex" xmlns:cx4="http://schemas.microsoft.com/office/drawing/2016/5/10/chartex" xmlns:cx5="http://schemas.microsoft.com/office/drawing/2016/5/11/chartex" xmlns:cx6="http://schemas.microsoft.com/office/drawing/2016/5/12/chartex" xmlns:cx7="http://schemas.microsoft.com/office/drawing/2016/5/13/chartex" xmlns:cx8="http://schemas.microsoft.com/office/drawing/2016/5/14/chartex" xmlns:aink="http://schemas.microsoft.com/office/drawing/2016/ink" xmlns:am3d="http://schemas.microsoft.com/office/drawing/2017/model3d" xmlns:oel="http://schemas.microsoft.com/office/2019/extlst" xmlns:w16cex="http://schemas.microsoft.com/office/word/2018/wordml/cex" xmlns:w16cid="http://schemas.microsoft.com/office/word/2016/wordml/cid" xmlns:w16="http://schemas.microsoft.com/office/word/2018/wordml" xmlns:w16sdtdh="http://schemas.microsoft.com/office/word/2020/wordml/sdtdatahash" xmlns:w16se="http://schemas.microsoft.com/office/word/2015/wordml/symex">
+          <mc:Fallback xmlns:w16se="http://schemas.microsoft.com/office/word/2015/wordml/symex" xmlns:w16sdtdh="http://schemas.microsoft.com/office/word/2020/wordml/sdtdatahash" xmlns:w16="http://schemas.microsoft.com/office/word/2018/wordml" xmlns:w16cid="http://schemas.microsoft.com/office/word/2016/wordml/cid" xmlns:w16cex="http://schemas.microsoft.com/office/word/2018/wordml/cex" xmlns:oel="http://schemas.microsoft.com/office/2019/extlst" xmlns:am3d="http://schemas.microsoft.com/office/drawing/2017/model3d" xmlns:aink="http://schemas.microsoft.com/office/drawing/2016/ink" xmlns:cx8="http://schemas.microsoft.com/office/drawing/2016/5/14/chartex" xmlns:cx7="http://schemas.microsoft.com/office/drawing/2016/5/13/chartex" xmlns:cx6="http://schemas.microsoft.com/office/drawing/2016/5/12/chartex" xmlns:cx5="http://schemas.microsoft.com/office/drawing/2016/5/11/chartex" xmlns:cx4="http://schemas.microsoft.com/office/drawing/2016/5/10/chartex" xmlns:cx3="http://schemas.microsoft.com/office/drawing/2016/5/9/chartex" xmlns:cx2="http://schemas.microsoft.com/office/drawing/2015/10/21/chartex" xmlns:cx1="http://schemas.microsoft.com/office/drawing/2015/9/8/chartex" xmlns:cx="http://schemas.microsoft.com/office/drawing/2014/chartex">
             <w:pict>
               <v:line w14:anchorId="2B1E387B" id="Connecteur droit 5" o:spid="_x0000_s1026" style="position:absolute;z-index:-251654144;visibility:visible;mso-wrap-style:square;mso-wrap-distance-left:9pt;mso-wrap-distance-top:0;mso-wrap-distance-right:9pt;mso-wrap-distance-bottom:0;mso-position-horizontal:absolute;mso-position-horizontal-relative:margin;mso-position-vertical:absolute;mso-position-vertical-relative:text" from="-438.35pt,-350.55pt" to="197.5pt,364.75pt" o:gfxdata="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" strokecolor="#d0dbf0" strokeweight="1.5pt">
                 <v:stroke joinstyle="miter"/>
@@ -324,7 +324,7 @@
               </wp:anchor>
             </w:drawing>
           </mc:Choice>
-          <mc:Fallback xmlns:cx="http://schemas.microsoft.com/office/drawing/2014/chartex" xmlns:cx1="http://schemas.microsoft.com/office/drawing/2015/9/8/chartex" xmlns:cx2="http://schemas.microsoft.com/office/drawing/2015/10/21/chartex" xmlns:cx3="http://schemas.microsoft.com/office/drawing/2016/5/9/chartex" xmlns:cx4="http://schemas.microsoft.com/office/drawing/2016/5/10/chartex" xmlns:cx5="http://schemas.microsoft.com/office/drawing/2016/5/11/chartex" xmlns:cx6="http://schemas.microsoft.com/office/drawing/2016/5/12/chartex" xmlns:cx7="http://schemas.microsoft.com/office/drawing/2016/5/13/chartex" xmlns:cx8="http://schemas.microsoft.com/office/drawing/2016/5/14/chartex" xmlns:aink="http://schemas.microsoft.com/office/drawing/2016/ink" xmlns:am3d="http://schemas.microsoft.com/office/drawing/2017/model3d" xmlns:oel="http://schemas.microsoft.com/office/2019/extlst" xmlns:w16cex="http://schemas.microsoft.com/office/word/2018/wordml/cex" xmlns:w16cid="http://schemas.microsoft.com/office/word/2016/wordml/cid" xmlns:w16="http://schemas.microsoft.com/office/word/2018/wordml" xmlns:w16sdtdh="http://schemas.microsoft.com/office/word/2020/wordml/sdtdatahash" xmlns:w16se="http://schemas.microsoft.com/office/word/2015/wordml/symex">
+          <mc:Fallback xmlns:w16se="http://schemas.microsoft.com/office/word/2015/wordml/symex" xmlns:w16sdtdh="http://schemas.microsoft.com/office/word/2020/wordml/sdtdatahash" xmlns:w16="http://schemas.microsoft.com/office/word/2018/wordml" xmlns:w16cid="http://schemas.microsoft.com/office/word/2016/wordml/cid" xmlns:w16cex="http://schemas.microsoft.com/office/word/2018/wordml/cex" xmlns:oel="http://schemas.microsoft.com/office/2019/extlst" xmlns:am3d="http://schemas.microsoft.com/office/drawing/2017/model3d" xmlns:aink="http://schemas.microsoft.com/office/drawing/2016/ink" xmlns:cx8="http://schemas.microsoft.com/office/drawing/2016/5/14/chartex" xmlns:cx7="http://schemas.microsoft.com/office/drawing/2016/5/13/chartex" xmlns:cx6="http://schemas.microsoft.com/office/drawing/2016/5/12/chartex" xmlns:cx5="http://schemas.microsoft.com/office/drawing/2016/5/11/chartex" xmlns:cx4="http://schemas.microsoft.com/office/drawing/2016/5/10/chartex" xmlns:cx3="http://schemas.microsoft.com/office/drawing/2016/5/9/chartex" xmlns:cx2="http://schemas.microsoft.com/office/drawing/2015/10/21/chartex" xmlns:cx1="http://schemas.microsoft.com/office/drawing/2015/9/8/chartex" xmlns:cx="http://schemas.microsoft.com/office/drawing/2014/chartex">
             <w:pict>
               <v:line w14:anchorId="5CAA336F" id="Connecteur droit 5" o:spid="_x0000_s1026" style="position:absolute;z-index:-251652096;visibility:visible;mso-wrap-style:square;mso-wrap-distance-left:9pt;mso-wrap-distance-top:0;mso-wrap-distance-right:9pt;mso-wrap-distance-bottom:0;mso-position-horizontal:right;mso-position-horizontal-relative:page;mso-position-vertical:absolute;mso-position-vertical-relative:text" from="584.65pt,-359.9pt" to="1220.5pt,355.4pt" o:gfxdata="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" strokecolor="#d0dbf0" strokeweight="1.5pt">
                 <v:stroke joinstyle="miter"/>
@@ -434,7 +434,7 @@
               </wp:anchor>
             </w:drawing>
           </mc:Choice>
-          <mc:Fallback xmlns:cx="http://schemas.microsoft.com/office/drawing/2014/chartex" xmlns:cx1="http://schemas.microsoft.com/office/drawing/2015/9/8/chartex" xmlns:cx2="http://schemas.microsoft.com/office/drawing/2015/10/21/chartex" xmlns:cx3="http://schemas.microsoft.com/office/drawing/2016/5/9/chartex" xmlns:cx4="http://schemas.microsoft.com/office/drawing/2016/5/10/chartex" xmlns:cx5="http://schemas.microsoft.com/office/drawing/2016/5/11/chartex" xmlns:cx6="http://schemas.microsoft.com/office/drawing/2016/5/12/chartex" xmlns:cx7="http://schemas.microsoft.com/office/drawing/2016/5/13/chartex" xmlns:cx8="http://schemas.microsoft.com/office/drawing/2016/5/14/chartex" xmlns:aink="http://schemas.microsoft.com/office/drawing/2016/ink" xmlns:am3d="http://schemas.microsoft.com/office/drawing/2017/model3d" xmlns:oel="http://schemas.microsoft.com/office/2019/extlst" xmlns:w16cex="http://schemas.microsoft.com/office/word/2018/wordml/cex" xmlns:w16cid="http://schemas.microsoft.com/office/word/2016/wordml/cid" xmlns:w16="http://schemas.microsoft.com/office/word/2018/wordml" xmlns:w16sdtdh="http://schemas.microsoft.com/office/word/2020/wordml/sdtdatahash" xmlns:w16se="http://schemas.microsoft.com/office/word/2015/wordml/symex">
+          <mc:Fallback xmlns:w16se="http://schemas.microsoft.com/office/word/2015/wordml/symex" xmlns:w16sdtdh="http://schemas.microsoft.com/office/word/2020/wordml/sdtdatahash" xmlns:w16="http://schemas.microsoft.com/office/word/2018/wordml" xmlns:w16cid="http://schemas.microsoft.com/office/word/2016/wordml/cid" xmlns:w16cex="http://schemas.microsoft.com/office/word/2018/wordml/cex" xmlns:oel="http://schemas.microsoft.com/office/2019/extlst" xmlns:am3d="http://schemas.microsoft.com/office/drawing/2017/model3d" xmlns:aink="http://schemas.microsoft.com/office/drawing/2016/ink" xmlns:cx8="http://schemas.microsoft.com/office/drawing/2016/5/14/chartex" xmlns:cx7="http://schemas.microsoft.com/office/drawing/2016/5/13/chartex" xmlns:cx6="http://schemas.microsoft.com/office/drawing/2016/5/12/chartex" xmlns:cx5="http://schemas.microsoft.com/office/drawing/2016/5/11/chartex" xmlns:cx4="http://schemas.microsoft.com/office/drawing/2016/5/10/chartex" xmlns:cx3="http://schemas.microsoft.com/office/drawing/2016/5/9/chartex" xmlns:cx2="http://schemas.microsoft.com/office/drawing/2015/10/21/chartex" xmlns:cx1="http://schemas.microsoft.com/office/drawing/2015/9/8/chartex" xmlns:cx="http://schemas.microsoft.com/office/drawing/2014/chartex">
             <w:pict>
               <v:line w14:anchorId="0D91F9B6" id="Connecteur droit 5" o:spid="_x0000_s1026" style="position:absolute;z-index:-251641856;visibility:visible;mso-wrap-style:square;mso-wrap-distance-left:9pt;mso-wrap-distance-top:0;mso-wrap-distance-right:9pt;mso-wrap-distance-bottom:0;mso-position-horizontal:absolute;mso-position-horizontal-relative:margin;mso-position-vertical:absolute;mso-position-vertical-relative:text" from="151.55pt,20.05pt" to="787.35pt,735.35pt" o:gfxdata="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" strokecolor="#d0dbf0" strokeweight="1.5pt">
                 <v:stroke joinstyle="miter"/>
@@ -506,7 +506,7 @@
               </wp:anchor>
             </w:drawing>
           </mc:Choice>
-          <mc:Fallback xmlns:cx="http://schemas.microsoft.com/office/drawing/2014/chartex" xmlns:cx1="http://schemas.microsoft.com/office/drawing/2015/9/8/chartex" xmlns:cx2="http://schemas.microsoft.com/office/drawing/2015/10/21/chartex" xmlns:cx3="http://schemas.microsoft.com/office/drawing/2016/5/9/chartex" xmlns:cx4="http://schemas.microsoft.com/office/drawing/2016/5/10/chartex" xmlns:cx5="http://schemas.microsoft.com/office/drawing/2016/5/11/chartex" xmlns:cx6="http://schemas.microsoft.com/office/drawing/2016/5/12/chartex" xmlns:cx7="http://schemas.microsoft.com/office/drawing/2016/5/13/chartex" xmlns:cx8="http://schemas.microsoft.com/office/drawing/2016/5/14/chartex" xmlns:aink="http://schemas.microsoft.com/office/drawing/2016/ink" xmlns:am3d="http://schemas.microsoft.com/office/drawing/2017/model3d" xmlns:oel="http://schemas.microsoft.com/office/2019/extlst" xmlns:w16cex="http://schemas.microsoft.com/office/word/2018/wordml/cex" xmlns:w16cid="http://schemas.microsoft.com/office/word/2016/wordml/cid" xmlns:w16="http://schemas.microsoft.com/office/word/2018/wordml" xmlns:w16sdtdh="http://schemas.microsoft.com/office/word/2020/wordml/sdtdatahash" xmlns:w16se="http://schemas.microsoft.com/office/word/2015/wordml/symex">
+          <mc:Fallback xmlns:w16se="http://schemas.microsoft.com/office/word/2015/wordml/symex" xmlns:w16sdtdh="http://schemas.microsoft.com/office/word/2020/wordml/sdtdatahash" xmlns:w16="http://schemas.microsoft.com/office/word/2018/wordml" xmlns:w16cid="http://schemas.microsoft.com/office/word/2016/wordml/cid" xmlns:w16cex="http://schemas.microsoft.com/office/word/2018/wordml/cex" xmlns:oel="http://schemas.microsoft.com/office/2019/extlst" xmlns:am3d="http://schemas.microsoft.com/office/drawing/2017/model3d" xmlns:aink="http://schemas.microsoft.com/office/drawing/2016/ink" xmlns:cx8="http://schemas.microsoft.com/office/drawing/2016/5/14/chartex" xmlns:cx7="http://schemas.microsoft.com/office/drawing/2016/5/13/chartex" xmlns:cx6="http://schemas.microsoft.com/office/drawing/2016/5/12/chartex" xmlns:cx5="http://schemas.microsoft.com/office/drawing/2016/5/11/chartex" xmlns:cx4="http://schemas.microsoft.com/office/drawing/2016/5/10/chartex" xmlns:cx3="http://schemas.microsoft.com/office/drawing/2016/5/9/chartex" xmlns:cx2="http://schemas.microsoft.com/office/drawing/2015/10/21/chartex" xmlns:cx1="http://schemas.microsoft.com/office/drawing/2015/9/8/chartex" xmlns:cx="http://schemas.microsoft.com/office/drawing/2014/chartex">
             <w:pict>
               <v:line w14:anchorId="7941FD1F" id="Connecteur droit 5" o:spid="_x0000_s1026" style="position:absolute;z-index:-251650048;visibility:visible;mso-wrap-style:square;mso-wrap-distance-left:9pt;mso-wrap-distance-top:0;mso-wrap-distance-right:9pt;mso-wrap-distance-bottom:0;mso-position-horizontal:absolute;mso-position-horizontal-relative:margin;mso-position-vertical:absolute;mso-position-vertical-relative:text" from="139.3pt,8.5pt" to="775.1pt,723.8pt" o:gfxdata="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" strokecolor="#d0dbf0" strokeweight="1.5pt">
                 <v:stroke joinstyle="miter"/>
@@ -630,7 +630,7 @@
               </wp:anchor>
             </w:drawing>
           </mc:Choice>
-          <mc:Fallback xmlns:cx="http://schemas.microsoft.com/office/drawing/2014/chartex" xmlns:cx1="http://schemas.microsoft.com/office/drawing/2015/9/8/chartex" xmlns:cx2="http://schemas.microsoft.com/office/drawing/2015/10/21/chartex" xmlns:cx3="http://schemas.microsoft.com/office/drawing/2016/5/9/chartex" xmlns:cx4="http://schemas.microsoft.com/office/drawing/2016/5/10/chartex" xmlns:cx5="http://schemas.microsoft.com/office/drawing/2016/5/11/chartex" xmlns:cx6="http://schemas.microsoft.com/office/drawing/2016/5/12/chartex" xmlns:cx7="http://schemas.microsoft.com/office/drawing/2016/5/13/chartex" xmlns:cx8="http://schemas.microsoft.com/office/drawing/2016/5/14/chartex" xmlns:aink="http://schemas.microsoft.com/office/drawing/2016/ink" xmlns:am3d="http://schemas.microsoft.com/office/drawing/2017/model3d" xmlns:oel="http://schemas.microsoft.com/office/2019/extlst" xmlns:w16cex="http://schemas.microsoft.com/office/word/2018/wordml/cex" xmlns:w16cid="http://schemas.microsoft.com/office/word/2016/wordml/cid" xmlns:w16="http://schemas.microsoft.com/office/word/2018/wordml" xmlns:w16sdtdh="http://schemas.microsoft.com/office/word/2020/wordml/sdtdatahash" xmlns:w16se="http://schemas.microsoft.com/office/word/2015/wordml/symex">
+          <mc:Fallback xmlns:w16se="http://schemas.microsoft.com/office/word/2015/wordml/symex" xmlns:w16sdtdh="http://schemas.microsoft.com/office/word/2020/wordml/sdtdatahash" xmlns:w16="http://schemas.microsoft.com/office/word/2018/wordml" xmlns:w16cid="http://schemas.microsoft.com/office/word/2016/wordml/cid" xmlns:w16cex="http://schemas.microsoft.com/office/word/2018/wordml/cex" xmlns:oel="http://schemas.microsoft.com/office/2019/extlst" xmlns:am3d="http://schemas.microsoft.com/office/drawing/2017/model3d" xmlns:aink="http://schemas.microsoft.com/office/drawing/2016/ink" xmlns:cx8="http://schemas.microsoft.com/office/drawing/2016/5/14/chartex" xmlns:cx7="http://schemas.microsoft.com/office/drawing/2016/5/13/chartex" xmlns:cx6="http://schemas.microsoft.com/office/drawing/2016/5/12/chartex" xmlns:cx5="http://schemas.microsoft.com/office/drawing/2016/5/11/chartex" xmlns:cx4="http://schemas.microsoft.com/office/drawing/2016/5/10/chartex" xmlns:cx3="http://schemas.microsoft.com/office/drawing/2016/5/9/chartex" xmlns:cx2="http://schemas.microsoft.com/office/drawing/2015/10/21/chartex" xmlns:cx1="http://schemas.microsoft.com/office/drawing/2015/9/8/chartex" xmlns:cx="http://schemas.microsoft.com/office/drawing/2014/chartex">
             <w:pict>
               <v:line w14:anchorId="4D79A636" id="Connecteur droit 5" o:spid="_x0000_s1026" style="position:absolute;z-index:-251648000;visibility:visible;mso-wrap-style:square;mso-wrap-distance-left:9pt;mso-wrap-distance-top:0;mso-wrap-distance-right:9pt;mso-wrap-distance-bottom:0;mso-position-horizontal:absolute;mso-position-horizontal-relative:margin;mso-position-vertical:absolute;mso-position-vertical-relative:text" from="-26.15pt,13.6pt" to="609.65pt,728.9pt" o:gfxdata="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" strokecolor="#d0dbf0" strokeweight="1.5pt">
                 <v:stroke joinstyle="miter"/>
@@ -1433,7 +1433,7 @@
               </wp:anchor>
             </w:drawing>
           </mc:Choice>
-          <mc:Fallback xmlns:cx="http://schemas.microsoft.com/office/drawing/2014/chartex" xmlns:cx1="http://schemas.microsoft.com/office/drawing/2015/9/8/chartex" xmlns:cx2="http://schemas.microsoft.com/office/drawing/2015/10/21/chartex" xmlns:cx3="http://schemas.microsoft.com/office/drawing/2016/5/9/chartex" xmlns:cx4="http://schemas.microsoft.com/office/drawing/2016/5/10/chartex" xmlns:cx5="http://schemas.microsoft.com/office/drawing/2016/5/11/chartex" xmlns:cx6="http://schemas.microsoft.com/office/drawing/2016/5/12/chartex" xmlns:cx7="http://schemas.microsoft.com/office/drawing/2016/5/13/chartex" xmlns:cx8="http://schemas.microsoft.com/office/drawing/2016/5/14/chartex" xmlns:aink="http://schemas.microsoft.com/office/drawing/2016/ink" xmlns:am3d="http://schemas.microsoft.com/office/drawing/2017/model3d" xmlns:oel="http://schemas.microsoft.com/office/2019/extlst" xmlns:w16cex="http://schemas.microsoft.com/office/word/2018/wordml/cex" xmlns:w16cid="http://schemas.microsoft.com/office/word/2016/wordml/cid" xmlns:w16="http://schemas.microsoft.com/office/word/2018/wordml" xmlns:w16sdtdh="http://schemas.microsoft.com/office/word/2020/wordml/sdtdatahash" xmlns:w16se="http://schemas.microsoft.com/office/word/2015/wordml/symex">
+          <mc:Fallback xmlns:w16se="http://schemas.microsoft.com/office/word/2015/wordml/symex" xmlns:w16sdtdh="http://schemas.microsoft.com/office/word/2020/wordml/sdtdatahash" xmlns:w16="http://schemas.microsoft.com/office/word/2018/wordml" xmlns:w16cid="http://schemas.microsoft.com/office/word/2016/wordml/cid" xmlns:w16cex="http://schemas.microsoft.com/office/word/2018/wordml/cex" xmlns:oel="http://schemas.microsoft.com/office/2019/extlst" xmlns:am3d="http://schemas.microsoft.com/office/drawing/2017/model3d" xmlns:aink="http://schemas.microsoft.com/office/drawing/2016/ink" xmlns:cx8="http://schemas.microsoft.com/office/drawing/2016/5/14/chartex" xmlns:cx7="http://schemas.microsoft.com/office/drawing/2016/5/13/chartex" xmlns:cx6="http://schemas.microsoft.com/office/drawing/2016/5/12/chartex" xmlns:cx5="http://schemas.microsoft.com/office/drawing/2016/5/11/chartex" xmlns:cx4="http://schemas.microsoft.com/office/drawing/2016/5/10/chartex" xmlns:cx3="http://schemas.microsoft.com/office/drawing/2016/5/9/chartex" xmlns:cx2="http://schemas.microsoft.com/office/drawing/2015/10/21/chartex" xmlns:cx1="http://schemas.microsoft.com/office/drawing/2015/9/8/chartex" xmlns:cx="http://schemas.microsoft.com/office/drawing/2014/chartex">
             <w:pict>
               <v:line w14:anchorId="342DEA0A" id="Connecteur droit 1" o:spid="_x0000_s1026" style="position:absolute;z-index:251680768;visibility:visible;mso-wrap-style:square;mso-width-percent:0;mso-height-percent:0;mso-wrap-distance-left:9pt;mso-wrap-distance-top:0;mso-wrap-distance-right:9pt;mso-wrap-distance-bottom:0;mso-position-horizontal:absolute;mso-position-horizontal-relative:margin;mso-position-vertical:absolute;mso-position-vertical-relative:text;mso-width-percent:0;mso-height-percent:0;mso-width-relative:margin;mso-height-relative:margin" from="3.95pt,38.8pt" to="50.7pt,38.8pt" o:gfxdata="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" strokecolor="#4472c4 [3204]" strokeweight=".5pt">
                 <v:stroke joinstyle="miter"/>
@@ -2301,6 +2301,17 @@
         </w:rPr>
         <w:t>Design</w:t>
       </w:r>
+      <w:r>
+        <w:rPr>
+          <w:noProof/>
+          <w:color w:val="2F5496" w:themeColor="accent1" w:themeShade="BF"/>
+          <w:sz w:val="24"/>
+          <w:szCs w:val="24"/>
+          <w:u w:val="single"/>
+          <w:lang w:val="fr-FR"/>
+        </w:rPr>
+        <w:t xml:space="preserve"> et éco conception</w:t>
+      </w:r>
     </w:p>
     <w:p>
       <w:pPr>
@@ -2326,6 +2337,217 @@
         </w:rPr>
         <w:t>7.1 Identité visuelle et branding</w:t>
       </w:r>
+    </w:p>
+    <w:p>
+      <w:pPr>
+        <w:tabs>
+          <w:tab w:val="left" w:pos="8205"/>
+        </w:tabs>
+        <w:spacing w:line="240" w:lineRule="auto"/>
+        <w:rPr>
+          <w:noProof/>
+          <w:color w:val="2F5496" w:themeColor="accent1" w:themeShade="BF"/>
+          <w:sz w:val="24"/>
+          <w:szCs w:val="24"/>
+          <w:lang w:val="fr-FR"/>
+        </w:rPr>
+      </w:pPr>
+      <w:r>
+        <w:rPr>
+          <w:noProof/>
+          <w:color w:val="2F5496" w:themeColor="accent1" w:themeShade="BF"/>
+          <w:sz w:val="24"/>
+          <w:szCs w:val="24"/>
+          <w:lang w:val="fr-FR"/>
+        </w:rPr>
+        <w:t>7.2 Éco conception</w:t>
+      </w:r>
+    </w:p>
+    <w:p>
+      <w:pPr>
+        <w:tabs>
+          <w:tab w:val="left" w:pos="8205"/>
+        </w:tabs>
+        <w:spacing w:line="240" w:lineRule="auto"/>
+        <w:rPr>
+          <w:noProof/>
+          <w:color w:val="2F5496" w:themeColor="accent1" w:themeShade="BF"/>
+          <w:sz w:val="24"/>
+          <w:szCs w:val="24"/>
+          <w:lang w:val="fr-FR"/>
+        </w:rPr>
+      </w:pPr>
+    </w:p>
+    <w:p>
+      <w:pPr>
+        <w:tabs>
+          <w:tab w:val="left" w:pos="8205"/>
+        </w:tabs>
+        <w:spacing w:line="240" w:lineRule="auto"/>
+        <w:rPr>
+          <w:noProof/>
+          <w:color w:val="2F5496" w:themeColor="accent1" w:themeShade="BF"/>
+          <w:sz w:val="24"/>
+          <w:szCs w:val="24"/>
+          <w:u w:val="single"/>
+          <w:lang w:val="fr-FR"/>
+        </w:rPr>
+      </w:pPr>
+      <w:r>
+        <w:rPr>
+          <w:noProof/>
+          <w:color w:val="2F5496" w:themeColor="accent1" w:themeShade="BF"/>
+          <w:sz w:val="24"/>
+          <w:szCs w:val="24"/>
+          <w:u w:val="single"/>
+          <w:lang w:val="fr-FR"/>
+        </w:rPr>
+        <w:t>R</w:t>
+      </w:r>
+      <w:r>
+        <w:rPr>
+          <w:noProof/>
+          <w:color w:val="2F5496" w:themeColor="accent1" w:themeShade="BF"/>
+          <w:sz w:val="24"/>
+          <w:szCs w:val="24"/>
+          <w:u w:val="single"/>
+          <w:lang w:val="fr-FR"/>
+        </w:rPr>
+        <w:t xml:space="preserve">étro planning </w:t>
+      </w:r>
+      <w:r>
+        <w:rPr>
+          <w:noProof/>
+          <w:color w:val="2F5496" w:themeColor="accent1" w:themeShade="BF"/>
+          <w:sz w:val="24"/>
+          <w:szCs w:val="24"/>
+          <w:u w:val="single"/>
+          <w:lang w:val="fr-FR"/>
+        </w:rPr>
+        <w:t>et</w:t>
+      </w:r>
+      <w:r>
+        <w:rPr>
+          <w:noProof/>
+          <w:color w:val="2F5496" w:themeColor="accent1" w:themeShade="BF"/>
+          <w:sz w:val="24"/>
+          <w:szCs w:val="24"/>
+          <w:u w:val="single"/>
+          <w:lang w:val="fr-FR"/>
+        </w:rPr>
+        <w:t xml:space="preserve"> gestions d’équipe</w:t>
+      </w:r>
+      <w:r>
+        <w:rPr>
+          <w:noProof/>
+          <w:color w:val="2F5496" w:themeColor="accent1" w:themeShade="BF"/>
+          <w:sz w:val="24"/>
+          <w:szCs w:val="24"/>
+          <w:u w:val="single"/>
+          <w:lang w:val="fr-FR"/>
+        </w:rPr>
+        <w:t>s</w:t>
+      </w:r>
+    </w:p>
+    <w:p>
+      <w:pPr>
+        <w:tabs>
+          <w:tab w:val="left" w:pos="8205"/>
+        </w:tabs>
+        <w:spacing w:line="240" w:lineRule="auto"/>
+        <w:rPr>
+          <w:noProof/>
+          <w:color w:val="2F5496" w:themeColor="accent1" w:themeShade="BF"/>
+          <w:sz w:val="24"/>
+          <w:szCs w:val="24"/>
+          <w:lang w:val="fr-FR"/>
+        </w:rPr>
+      </w:pPr>
+      <w:r>
+        <w:rPr>
+          <w:noProof/>
+          <w:color w:val="2F5496" w:themeColor="accent1" w:themeShade="BF"/>
+          <w:sz w:val="24"/>
+          <w:szCs w:val="24"/>
+          <w:lang w:val="fr-FR"/>
+        </w:rPr>
+        <w:t>8</w:t>
+      </w:r>
+      <w:r>
+        <w:rPr>
+          <w:noProof/>
+          <w:color w:val="2F5496" w:themeColor="accent1" w:themeShade="BF"/>
+          <w:sz w:val="24"/>
+          <w:szCs w:val="24"/>
+          <w:lang w:val="fr-FR"/>
+        </w:rPr>
+        <w:t xml:space="preserve">.1 </w:t>
+      </w:r>
+      <w:r>
+        <w:rPr>
+          <w:noProof/>
+          <w:color w:val="2F5496" w:themeColor="accent1" w:themeShade="BF"/>
+          <w:sz w:val="24"/>
+          <w:szCs w:val="24"/>
+          <w:lang w:val="fr-FR"/>
+        </w:rPr>
+        <w:t>Trello et issues GitHub</w:t>
+      </w:r>
+    </w:p>
+    <w:p>
+      <w:pPr>
+        <w:tabs>
+          <w:tab w:val="left" w:pos="8205"/>
+        </w:tabs>
+        <w:spacing w:line="240" w:lineRule="auto"/>
+        <w:rPr>
+          <w:noProof/>
+          <w:color w:val="2F5496" w:themeColor="accent1" w:themeShade="BF"/>
+          <w:sz w:val="24"/>
+          <w:szCs w:val="24"/>
+          <w:lang w:val="fr-FR"/>
+        </w:rPr>
+      </w:pPr>
+      <w:r>
+        <w:rPr>
+          <w:noProof/>
+          <w:color w:val="2F5496" w:themeColor="accent1" w:themeShade="BF"/>
+          <w:sz w:val="24"/>
+          <w:szCs w:val="24"/>
+          <w:lang w:val="fr-FR"/>
+        </w:rPr>
+        <w:t>8.2 Planning textuel</w:t>
+      </w:r>
+    </w:p>
+    <w:p>
+      <w:pPr>
+        <w:tabs>
+          <w:tab w:val="left" w:pos="8205"/>
+        </w:tabs>
+        <w:spacing w:line="240" w:lineRule="auto"/>
+        <w:rPr>
+          <w:noProof/>
+          <w:color w:val="2F5496" w:themeColor="accent1" w:themeShade="BF"/>
+          <w:sz w:val="24"/>
+          <w:szCs w:val="24"/>
+          <w:lang w:val="fr-FR"/>
+        </w:rPr>
+      </w:pPr>
+    </w:p>
+    <w:p>
+      <w:pPr>
+        <w:tabs>
+          <w:tab w:val="left" w:pos="8205"/>
+        </w:tabs>
+        <w:spacing w:line="240" w:lineRule="auto"/>
+        <w:rPr>
+          <w:noProof/>
+          <w:color w:val="2F5496" w:themeColor="accent1" w:themeShade="BF"/>
+          <w:sz w:val="24"/>
+          <w:szCs w:val="24"/>
+          <w:lang w:val="fr-FR"/>
+        </w:rPr>
+      </w:pPr>
       <w:r>
         <w:rPr>
           <w:color w:val="2F5496" w:themeColor="accent1" w:themeShade="BF"/>
@@ -2352,36 +2574,6 @@
           <w:color w:val="2F5496" w:themeColor="accent1" w:themeShade="BF"/>
           <w:sz w:val="36"/>
           <w:szCs w:val="36"/>
-          <w:lang w:val="fr-FR"/>
-        </w:rPr>
-      </w:pPr>
-    </w:p>
-    <w:p>
-      <w:pPr>
-        <w:rPr>
-          <w:color w:val="2F5496" w:themeColor="accent1" w:themeShade="BF"/>
-          <w:sz w:val="52"/>
-          <w:szCs w:val="52"/>
-          <w:lang w:val="fr-FR"/>
-        </w:rPr>
-      </w:pPr>
-    </w:p>
-    <w:p>
-      <w:pPr>
-        <w:rPr>
-          <w:color w:val="2F5496" w:themeColor="accent1" w:themeShade="BF"/>
-          <w:sz w:val="52"/>
-          <w:szCs w:val="52"/>
-          <w:lang w:val="fr-FR"/>
-        </w:rPr>
-      </w:pPr>
-    </w:p>
-    <w:p>
-      <w:pPr>
-        <w:rPr>
-          <w:color w:val="2F5496" w:themeColor="accent1" w:themeShade="BF"/>
-          <w:sz w:val="52"/>
-          <w:szCs w:val="52"/>
           <w:lang w:val="fr-FR"/>
         </w:rPr>
       </w:pPr>
@@ -2489,7 +2681,7 @@
               </wp:anchor>
             </w:drawing>
           </mc:Choice>
-          <mc:Fallback xmlns:cx="http://schemas.microsoft.com/office/drawing/2014/chartex" xmlns:cx1="http://schemas.microsoft.com/office/drawing/2015/9/8/chartex" xmlns:cx2="http://schemas.microsoft.com/office/drawing/2015/10/21/chartex" xmlns:cx3="http://schemas.microsoft.com/office/drawing/2016/5/9/chartex" xmlns:cx4="http://schemas.microsoft.com/office/drawing/2016/5/10/chartex" xmlns:cx5="http://schemas.microsoft.com/office/drawing/2016/5/11/chartex" xmlns:cx6="http://schemas.microsoft.com/office/drawing/2016/5/12/chartex" xmlns:cx7="http://schemas.microsoft.com/office/drawing/2016/5/13/chartex" xmlns:cx8="http://schemas.microsoft.com/office/drawing/2016/5/14/chartex" xmlns:aink="http://schemas.microsoft.com/office/drawing/2016/ink" xmlns:am3d="http://schemas.microsoft.com/office/drawing/2017/model3d" xmlns:oel="http://schemas.microsoft.com/office/2019/extlst" xmlns:w16cex="http://schemas.microsoft.com/office/word/2018/wordml/cex" xmlns:w16cid="http://schemas.microsoft.com/office/word/2016/wordml/cid" xmlns:w16="http://schemas.microsoft.com/office/word/2018/wordml" xmlns:w16sdtdh="http://schemas.microsoft.com/office/word/2020/wordml/sdtdatahash" xmlns:w16se="http://schemas.microsoft.com/office/word/2015/wordml/symex">
+          <mc:Fallback xmlns:w16se="http://schemas.microsoft.com/office/word/2015/wordml/symex" xmlns:w16sdtdh="http://schemas.microsoft.com/office/word/2020/wordml/sdtdatahash" xmlns:w16="http://schemas.microsoft.com/office/word/2018/wordml" xmlns:w16cid="http://schemas.microsoft.com/office/word/2016/wordml/cid" xmlns:w16cex="http://schemas.microsoft.com/office/word/2018/wordml/cex" xmlns:oel="http://schemas.microsoft.com/office/2019/extlst" xmlns:am3d="http://schemas.microsoft.com/office/drawing/2017/model3d" xmlns:aink="http://schemas.microsoft.com/office/drawing/2016/ink" xmlns:cx8="http://schemas.microsoft.com/office/drawing/2016/5/14/chartex" xmlns:cx7="http://schemas.microsoft.com/office/drawing/2016/5/13/chartex" xmlns:cx6="http://schemas.microsoft.com/office/drawing/2016/5/12/chartex" xmlns:cx5="http://schemas.microsoft.com/office/drawing/2016/5/11/chartex" xmlns:cx4="http://schemas.microsoft.com/office/drawing/2016/5/10/chartex" xmlns:cx3="http://schemas.microsoft.com/office/drawing/2016/5/9/chartex" xmlns:cx2="http://schemas.microsoft.com/office/drawing/2015/10/21/chartex" xmlns:cx1="http://schemas.microsoft.com/office/drawing/2015/9/8/chartex" xmlns:cx="http://schemas.microsoft.com/office/drawing/2014/chartex">
             <w:pict>
               <v:line w14:anchorId="6DCD2417" id="Connecteur droit 1" o:spid="_x0000_s1026" style="position:absolute;z-index:251701248;visibility:visible;mso-wrap-style:square;mso-width-percent:0;mso-height-percent:0;mso-wrap-distance-left:9pt;mso-wrap-distance-top:0;mso-wrap-distance-right:9pt;mso-wrap-distance-bottom:0;mso-position-horizontal:absolute;mso-position-horizontal-relative:margin;mso-position-vertical:absolute;mso-position-vertical-relative:text;mso-width-percent:0;mso-height-percent:0;mso-width-relative:margin;mso-height-relative:margin" from="3.95pt,38.8pt" to="50.7pt,38.8pt" o:gfxdata="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" strokecolor="#4472c4 [3204]" strokeweight=".5pt">
                 <v:stroke joinstyle="miter"/>
@@ -3425,7 +3617,7 @@
               </wp:anchor>
             </w:drawing>
           </mc:Choice>
-          <mc:Fallback xmlns:cx="http://schemas.microsoft.com/office/drawing/2014/chartex" xmlns:cx1="http://schemas.microsoft.com/office/drawing/2015/9/8/chartex" xmlns:cx2="http://schemas.microsoft.com/office/drawing/2015/10/21/chartex" xmlns:cx3="http://schemas.microsoft.com/office/drawing/2016/5/9/chartex" xmlns:cx4="http://schemas.microsoft.com/office/drawing/2016/5/10/chartex" xmlns:cx5="http://schemas.microsoft.com/office/drawing/2016/5/11/chartex" xmlns:cx6="http://schemas.microsoft.com/office/drawing/2016/5/12/chartex" xmlns:cx7="http://schemas.microsoft.com/office/drawing/2016/5/13/chartex" xmlns:cx8="http://schemas.microsoft.com/office/drawing/2016/5/14/chartex" xmlns:aink="http://schemas.microsoft.com/office/drawing/2016/ink" xmlns:am3d="http://schemas.microsoft.com/office/drawing/2017/model3d" xmlns:oel="http://schemas.microsoft.com/office/2019/extlst" xmlns:w16cex="http://schemas.microsoft.com/office/word/2018/wordml/cex" xmlns:w16cid="http://schemas.microsoft.com/office/word/2016/wordml/cid" xmlns:w16="http://schemas.microsoft.com/office/word/2018/wordml" xmlns:w16sdtdh="http://schemas.microsoft.com/office/word/2020/wordml/sdtdatahash" xmlns:w16se="http://schemas.microsoft.com/office/word/2015/wordml/symex">
+          <mc:Fallback xmlns:w16se="http://schemas.microsoft.com/office/word/2015/wordml/symex" xmlns:w16sdtdh="http://schemas.microsoft.com/office/word/2020/wordml/sdtdatahash" xmlns:w16="http://schemas.microsoft.com/office/word/2018/wordml" xmlns:w16cid="http://schemas.microsoft.com/office/word/2016/wordml/cid" xmlns:w16cex="http://schemas.microsoft.com/office/word/2018/wordml/cex" xmlns:oel="http://schemas.microsoft.com/office/2019/extlst" xmlns:am3d="http://schemas.microsoft.com/office/drawing/2017/model3d" xmlns:aink="http://schemas.microsoft.com/office/drawing/2016/ink" xmlns:cx8="http://schemas.microsoft.com/office/drawing/2016/5/14/chartex" xmlns:cx7="http://schemas.microsoft.com/office/drawing/2016/5/13/chartex" xmlns:cx6="http://schemas.microsoft.com/office/drawing/2016/5/12/chartex" xmlns:cx5="http://schemas.microsoft.com/office/drawing/2016/5/11/chartex" xmlns:cx4="http://schemas.microsoft.com/office/drawing/2016/5/10/chartex" xmlns:cx3="http://schemas.microsoft.com/office/drawing/2016/5/9/chartex" xmlns:cx2="http://schemas.microsoft.com/office/drawing/2015/10/21/chartex" xmlns:cx1="http://schemas.microsoft.com/office/drawing/2015/9/8/chartex" xmlns:cx="http://schemas.microsoft.com/office/drawing/2014/chartex">
             <w:pict>
               <v:line w14:anchorId="5FEA8265" id="Connecteur droit 1" o:spid="_x0000_s1026" style="position:absolute;z-index:251708416;visibility:visible;mso-wrap-style:square;mso-width-percent:0;mso-height-percent:0;mso-wrap-distance-left:9pt;mso-wrap-distance-top:0;mso-wrap-distance-right:9pt;mso-wrap-distance-bottom:0;mso-position-horizontal:absolute;mso-position-horizontal-relative:margin;mso-position-vertical:absolute;mso-position-vertical-relative:text;mso-width-percent:0;mso-height-percent:0;mso-width-relative:margin;mso-height-relative:margin" from="3.95pt,38.8pt" to="50.7pt,38.8pt" o:gfxdata="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" strokecolor="#4472c4 [3204]" strokeweight=".5pt">
                 <v:stroke joinstyle="miter"/>
@@ -3545,25 +3737,7 @@
           <w:szCs w:val="24"/>
           <w:lang w:val="fr-FR"/>
         </w:rPr>
-        <w:t>"</w:t>
-      </w:r>
-      <w:r>
-        <w:rPr>
-          <w:color w:val="2F5496" w:themeColor="accent1" w:themeShade="BF"/>
-          <w:sz w:val="24"/>
-          <w:szCs w:val="24"/>
-          <w:lang w:val="fr-FR"/>
-        </w:rPr>
-        <w:t>KodingCore</w:t>
-      </w:r>
-      <w:r>
-        <w:rPr>
-          <w:color w:val="2F5496" w:themeColor="accent1" w:themeShade="BF"/>
-          <w:sz w:val="24"/>
-          <w:szCs w:val="24"/>
-          <w:lang w:val="fr-FR"/>
-        </w:rPr>
-        <w:t>"</w:t>
+        <w:t>"KodingCore"</w:t>
       </w:r>
       <w:r>
         <w:rPr>
@@ -4133,7 +4307,7 @@
               </wp:anchor>
             </w:drawing>
           </mc:Choice>
-          <mc:Fallback xmlns:cx="http://schemas.microsoft.com/office/drawing/2014/chartex" xmlns:cx1="http://schemas.microsoft.com/office/drawing/2015/9/8/chartex" xmlns:cx2="http://schemas.microsoft.com/office/drawing/2015/10/21/chartex" xmlns:cx3="http://schemas.microsoft.com/office/drawing/2016/5/9/chartex" xmlns:cx4="http://schemas.microsoft.com/office/drawing/2016/5/10/chartex" xmlns:cx5="http://schemas.microsoft.com/office/drawing/2016/5/11/chartex" xmlns:cx6="http://schemas.microsoft.com/office/drawing/2016/5/12/chartex" xmlns:cx7="http://schemas.microsoft.com/office/drawing/2016/5/13/chartex" xmlns:cx8="http://schemas.microsoft.com/office/drawing/2016/5/14/chartex" xmlns:aink="http://schemas.microsoft.com/office/drawing/2016/ink" xmlns:am3d="http://schemas.microsoft.com/office/drawing/2017/model3d" xmlns:oel="http://schemas.microsoft.com/office/2019/extlst" xmlns:w16cex="http://schemas.microsoft.com/office/word/2018/wordml/cex" xmlns:w16cid="http://schemas.microsoft.com/office/word/2016/wordml/cid" xmlns:w16="http://schemas.microsoft.com/office/word/2018/wordml" xmlns:w16sdtdh="http://schemas.microsoft.com/office/word/2020/wordml/sdtdatahash" xmlns:w16se="http://schemas.microsoft.com/office/word/2015/wordml/symex">
+          <mc:Fallback xmlns:w16se="http://schemas.microsoft.com/office/word/2015/wordml/symex" xmlns:w16sdtdh="http://schemas.microsoft.com/office/word/2020/wordml/sdtdatahash" xmlns:w16="http://schemas.microsoft.com/office/word/2018/wordml" xmlns:w16cid="http://schemas.microsoft.com/office/word/2016/wordml/cid" xmlns:w16cex="http://schemas.microsoft.com/office/word/2018/wordml/cex" xmlns:oel="http://schemas.microsoft.com/office/2019/extlst" xmlns:am3d="http://schemas.microsoft.com/office/drawing/2017/model3d" xmlns:aink="http://schemas.microsoft.com/office/drawing/2016/ink" xmlns:cx8="http://schemas.microsoft.com/office/drawing/2016/5/14/chartex" xmlns:cx7="http://schemas.microsoft.com/office/drawing/2016/5/13/chartex" xmlns:cx6="http://schemas.microsoft.com/office/drawing/2016/5/12/chartex" xmlns:cx5="http://schemas.microsoft.com/office/drawing/2016/5/11/chartex" xmlns:cx4="http://schemas.microsoft.com/office/drawing/2016/5/10/chartex" xmlns:cx3="http://schemas.microsoft.com/office/drawing/2016/5/9/chartex" xmlns:cx2="http://schemas.microsoft.com/office/drawing/2015/10/21/chartex" xmlns:cx1="http://schemas.microsoft.com/office/drawing/2015/9/8/chartex" xmlns:cx="http://schemas.microsoft.com/office/drawing/2014/chartex">
             <w:pict>
               <v:line w14:anchorId="57F9A92B" id="Connecteur droit 1" o:spid="_x0000_s1026" style="position:absolute;z-index:251710464;visibility:visible;mso-wrap-style:square;mso-width-percent:0;mso-height-percent:0;mso-wrap-distance-left:9pt;mso-wrap-distance-top:0;mso-wrap-distance-right:9pt;mso-wrap-distance-bottom:0;mso-position-horizontal:absolute;mso-position-horizontal-relative:margin;mso-position-vertical:absolute;mso-position-vertical-relative:text;mso-width-percent:0;mso-height-percent:0;mso-width-relative:margin;mso-height-relative:margin" from="3.95pt,38.8pt" to="50.7pt,38.8pt" o:gfxdata="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" strokecolor="#4472c4 [3204]" strokeweight=".5pt">
                 <v:stroke joinstyle="miter"/>
@@ -5326,7 +5500,7 @@
               </wp:anchor>
             </w:drawing>
           </mc:Choice>
-          <mc:Fallback xmlns:cx="http://schemas.microsoft.com/office/drawing/2014/chartex" xmlns:cx1="http://schemas.microsoft.com/office/drawing/2015/9/8/chartex" xmlns:cx2="http://schemas.microsoft.com/office/drawing/2015/10/21/chartex" xmlns:cx3="http://schemas.microsoft.com/office/drawing/2016/5/9/chartex" xmlns:cx4="http://schemas.microsoft.com/office/drawing/2016/5/10/chartex" xmlns:cx5="http://schemas.microsoft.com/office/drawing/2016/5/11/chartex" xmlns:cx6="http://schemas.microsoft.com/office/drawing/2016/5/12/chartex" xmlns:cx7="http://schemas.microsoft.com/office/drawing/2016/5/13/chartex" xmlns:cx8="http://schemas.microsoft.com/office/drawing/2016/5/14/chartex" xmlns:aink="http://schemas.microsoft.com/office/drawing/2016/ink" xmlns:am3d="http://schemas.microsoft.com/office/drawing/2017/model3d" xmlns:oel="http://schemas.microsoft.com/office/2019/extlst" xmlns:w16cex="http://schemas.microsoft.com/office/word/2018/wordml/cex" xmlns:w16cid="http://schemas.microsoft.com/office/word/2016/wordml/cid" xmlns:w16="http://schemas.microsoft.com/office/word/2018/wordml" xmlns:w16sdtdh="http://schemas.microsoft.com/office/word/2020/wordml/sdtdatahash" xmlns:w16se="http://schemas.microsoft.com/office/word/2015/wordml/symex">
+          <mc:Fallback xmlns:w16se="http://schemas.microsoft.com/office/word/2015/wordml/symex" xmlns:w16sdtdh="http://schemas.microsoft.com/office/word/2020/wordml/sdtdatahash" xmlns:w16="http://schemas.microsoft.com/office/word/2018/wordml" xmlns:w16cid="http://schemas.microsoft.com/office/word/2016/wordml/cid" xmlns:w16cex="http://schemas.microsoft.com/office/word/2018/wordml/cex" xmlns:oel="http://schemas.microsoft.com/office/2019/extlst" xmlns:am3d="http://schemas.microsoft.com/office/drawing/2017/model3d" xmlns:aink="http://schemas.microsoft.com/office/drawing/2016/ink" xmlns:cx8="http://schemas.microsoft.com/office/drawing/2016/5/14/chartex" xmlns:cx7="http://schemas.microsoft.com/office/drawing/2016/5/13/chartex" xmlns:cx6="http://schemas.microsoft.com/office/drawing/2016/5/12/chartex" xmlns:cx5="http://schemas.microsoft.com/office/drawing/2016/5/11/chartex" xmlns:cx4="http://schemas.microsoft.com/office/drawing/2016/5/10/chartex" xmlns:cx3="http://schemas.microsoft.com/office/drawing/2016/5/9/chartex" xmlns:cx2="http://schemas.microsoft.com/office/drawing/2015/10/21/chartex" xmlns:cx1="http://schemas.microsoft.com/office/drawing/2015/9/8/chartex" xmlns:cx="http://schemas.microsoft.com/office/drawing/2014/chartex">
             <w:pict>
               <v:line w14:anchorId="18903AD4" id="Connecteur droit 1" o:spid="_x0000_s1026" style="position:absolute;z-index:251712512;visibility:visible;mso-wrap-style:square;mso-width-percent:0;mso-height-percent:0;mso-wrap-distance-left:9pt;mso-wrap-distance-top:0;mso-wrap-distance-right:9pt;mso-wrap-distance-bottom:0;mso-position-horizontal:absolute;mso-position-horizontal-relative:margin;mso-position-vertical:absolute;mso-position-vertical-relative:text;mso-width-percent:0;mso-height-percent:0;mso-width-relative:margin;mso-height-relative:margin" from="3.95pt,38.8pt" to="50.7pt,38.8pt" o:gfxdata="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" strokecolor="#4472c4 [3204]" strokeweight=".5pt">
                 <v:stroke joinstyle="miter"/>
@@ -6516,7 +6690,7 @@
               </wp:anchor>
             </w:drawing>
           </mc:Choice>
-          <mc:Fallback xmlns:cx="http://schemas.microsoft.com/office/drawing/2014/chartex" xmlns:cx1="http://schemas.microsoft.com/office/drawing/2015/9/8/chartex" xmlns:cx2="http://schemas.microsoft.com/office/drawing/2015/10/21/chartex" xmlns:cx3="http://schemas.microsoft.com/office/drawing/2016/5/9/chartex" xmlns:cx4="http://schemas.microsoft.com/office/drawing/2016/5/10/chartex" xmlns:cx5="http://schemas.microsoft.com/office/drawing/2016/5/11/chartex" xmlns:cx6="http://schemas.microsoft.com/office/drawing/2016/5/12/chartex" xmlns:cx7="http://schemas.microsoft.com/office/drawing/2016/5/13/chartex" xmlns:cx8="http://schemas.microsoft.com/office/drawing/2016/5/14/chartex" xmlns:aink="http://schemas.microsoft.com/office/drawing/2016/ink" xmlns:am3d="http://schemas.microsoft.com/office/drawing/2017/model3d" xmlns:oel="http://schemas.microsoft.com/office/2019/extlst" xmlns:w16cex="http://schemas.microsoft.com/office/word/2018/wordml/cex" xmlns:w16cid="http://schemas.microsoft.com/office/word/2016/wordml/cid" xmlns:w16="http://schemas.microsoft.com/office/word/2018/wordml" xmlns:w16sdtdh="http://schemas.microsoft.com/office/word/2020/wordml/sdtdatahash" xmlns:w16se="http://schemas.microsoft.com/office/word/2015/wordml/symex">
+          <mc:Fallback xmlns:w16se="http://schemas.microsoft.com/office/word/2015/wordml/symex" xmlns:w16sdtdh="http://schemas.microsoft.com/office/word/2020/wordml/sdtdatahash" xmlns:w16="http://schemas.microsoft.com/office/word/2018/wordml" xmlns:w16cid="http://schemas.microsoft.com/office/word/2016/wordml/cid" xmlns:w16cex="http://schemas.microsoft.com/office/word/2018/wordml/cex" xmlns:oel="http://schemas.microsoft.com/office/2019/extlst" xmlns:am3d="http://schemas.microsoft.com/office/drawing/2017/model3d" xmlns:aink="http://schemas.microsoft.com/office/drawing/2016/ink" xmlns:cx8="http://schemas.microsoft.com/office/drawing/2016/5/14/chartex" xmlns:cx7="http://schemas.microsoft.com/office/drawing/2016/5/13/chartex" xmlns:cx6="http://schemas.microsoft.com/office/drawing/2016/5/12/chartex" xmlns:cx5="http://schemas.microsoft.com/office/drawing/2016/5/11/chartex" xmlns:cx4="http://schemas.microsoft.com/office/drawing/2016/5/10/chartex" xmlns:cx3="http://schemas.microsoft.com/office/drawing/2016/5/9/chartex" xmlns:cx2="http://schemas.microsoft.com/office/drawing/2015/10/21/chartex" xmlns:cx1="http://schemas.microsoft.com/office/drawing/2015/9/8/chartex" xmlns:cx="http://schemas.microsoft.com/office/drawing/2014/chartex">
             <w:pict>
               <v:line w14:anchorId="32DA1261" id="Connecteur droit 1" o:spid="_x0000_s1026" style="position:absolute;z-index:251714560;visibility:visible;mso-wrap-style:square;mso-width-percent:0;mso-height-percent:0;mso-wrap-distance-left:9pt;mso-wrap-distance-top:0;mso-wrap-distance-right:9pt;mso-wrap-distance-bottom:0;mso-position-horizontal:absolute;mso-position-horizontal-relative:margin;mso-position-vertical:absolute;mso-position-vertical-relative:text;mso-width-percent:0;mso-height-percent:0;mso-width-relative:margin;mso-height-relative:margin" from="3.95pt,38.8pt" to="50.7pt,38.8pt" o:gfxdata="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" strokecolor="#4472c4 [3204]" strokeweight=".5pt">
                 <v:stroke joinstyle="miter"/>
@@ -7632,7 +7806,27 @@
           <w:szCs w:val="24"/>
           <w:lang w:val="fr-FR"/>
         </w:rPr>
-        <w:t>La sécurité des données clients est une priorité. Toutes les mesures nécessaires doivent être prises pour protéger les informations personnelles des utilisateurs et éviter les risques de piratage ou de fuite de données. Les mots de passe doivent être sécurisés et stockés de manière appropriée.</w:t>
+        <w:t>La sécurité des données clients est une priorité. Toutes les mesures nécessaires doivent être prises pour protéger les informations personnelles des utilisateurs et éviter les risques de piratage ou de fuite de données</w:t>
+      </w:r>
+      <w:r>
+        <w:rPr>
+          <w:noProof/>
+          <w:color w:val="2F5496" w:themeColor="accent1" w:themeShade="BF"/>
+          <w:sz w:val="24"/>
+          <w:szCs w:val="24"/>
+          <w:lang w:val="fr-FR"/>
+        </w:rPr>
+        <w:t xml:space="preserve"> (faille XSS, injection SQL)</w:t>
+      </w:r>
+      <w:r>
+        <w:rPr>
+          <w:noProof/>
+          <w:color w:val="2F5496" w:themeColor="accent1" w:themeShade="BF"/>
+          <w:sz w:val="24"/>
+          <w:szCs w:val="24"/>
+          <w:lang w:val="fr-FR"/>
+        </w:rPr>
+        <w:t>. Les mots de passe doivent être sécurisés et stockés de manière appropriée.</w:t>
       </w:r>
     </w:p>
     <w:p>
@@ -8522,7 +8716,7 @@
               </wp:anchor>
             </w:drawing>
           </mc:Choice>
-          <mc:Fallback xmlns:cx="http://schemas.microsoft.com/office/drawing/2014/chartex" xmlns:cx1="http://schemas.microsoft.com/office/drawing/2015/9/8/chartex" xmlns:cx2="http://schemas.microsoft.com/office/drawing/2015/10/21/chartex" xmlns:cx3="http://schemas.microsoft.com/office/drawing/2016/5/9/chartex" xmlns:cx4="http://schemas.microsoft.com/office/drawing/2016/5/10/chartex" xmlns:cx5="http://schemas.microsoft.com/office/drawing/2016/5/11/chartex" xmlns:cx6="http://schemas.microsoft.com/office/drawing/2016/5/12/chartex" xmlns:cx7="http://schemas.microsoft.com/office/drawing/2016/5/13/chartex" xmlns:cx8="http://schemas.microsoft.com/office/drawing/2016/5/14/chartex" xmlns:aink="http://schemas.microsoft.com/office/drawing/2016/ink" xmlns:am3d="http://schemas.microsoft.com/office/drawing/2017/model3d" xmlns:oel="http://schemas.microsoft.com/office/2019/extlst" xmlns:w16cex="http://schemas.microsoft.com/office/word/2018/wordml/cex" xmlns:w16cid="http://schemas.microsoft.com/office/word/2016/wordml/cid" xmlns:w16="http://schemas.microsoft.com/office/word/2018/wordml" xmlns:w16sdtdh="http://schemas.microsoft.com/office/word/2020/wordml/sdtdatahash" xmlns:w16se="http://schemas.microsoft.com/office/word/2015/wordml/symex">
+          <mc:Fallback xmlns:w16se="http://schemas.microsoft.com/office/word/2015/wordml/symex" xmlns:w16sdtdh="http://schemas.microsoft.com/office/word/2020/wordml/sdtdatahash" xmlns:w16="http://schemas.microsoft.com/office/word/2018/wordml" xmlns:w16cid="http://schemas.microsoft.com/office/word/2016/wordml/cid" xmlns:w16cex="http://schemas.microsoft.com/office/word/2018/wordml/cex" xmlns:oel="http://schemas.microsoft.com/office/2019/extlst" xmlns:am3d="http://schemas.microsoft.com/office/drawing/2017/model3d" xmlns:aink="http://schemas.microsoft.com/office/drawing/2016/ink" xmlns:cx8="http://schemas.microsoft.com/office/drawing/2016/5/14/chartex" xmlns:cx7="http://schemas.microsoft.com/office/drawing/2016/5/13/chartex" xmlns:cx6="http://schemas.microsoft.com/office/drawing/2016/5/12/chartex" xmlns:cx5="http://schemas.microsoft.com/office/drawing/2016/5/11/chartex" xmlns:cx4="http://schemas.microsoft.com/office/drawing/2016/5/10/chartex" xmlns:cx3="http://schemas.microsoft.com/office/drawing/2016/5/9/chartex" xmlns:cx2="http://schemas.microsoft.com/office/drawing/2015/10/21/chartex" xmlns:cx1="http://schemas.microsoft.com/office/drawing/2015/9/8/chartex" xmlns:cx="http://schemas.microsoft.com/office/drawing/2014/chartex">
             <w:pict>
               <v:line w14:anchorId="77511E23" id="Connecteur droit 1" o:spid="_x0000_s1026" style="position:absolute;z-index:251716608;visibility:visible;mso-wrap-style:square;mso-width-percent:0;mso-height-percent:0;mso-wrap-distance-left:9pt;mso-wrap-distance-top:0;mso-wrap-distance-right:9pt;mso-wrap-distance-bottom:0;mso-position-horizontal:absolute;mso-position-horizontal-relative:margin;mso-position-vertical:absolute;mso-position-vertical-relative:text;mso-width-percent:0;mso-height-percent:0;mso-width-relative:margin;mso-height-relative:margin" from="3.95pt,38.8pt" to="50.7pt,38.8pt" o:gfxdata="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" strokecolor="#4472c4 [3204]" strokeweight=".5pt">
                 <v:stroke joinstyle="miter"/>
@@ -9280,17 +9474,7 @@
           <w:szCs w:val="24"/>
           <w:lang w:val="fr-FR"/>
         </w:rPr>
-        <w:t xml:space="preserve"> </w:t>
-      </w:r>
-      <w:r>
-        <w:rPr>
-          <w:noProof/>
-          <w:color w:val="2F5496" w:themeColor="accent1" w:themeShade="BF"/>
-          <w:sz w:val="24"/>
-          <w:szCs w:val="24"/>
-          <w:lang w:val="fr-FR"/>
-        </w:rPr>
-        <w:t>(Ceux-ci sont amenées à être quelque-peu modifiés au cours du projet)</w:t>
+        <w:t xml:space="preserve"> (Ceux-ci sont amenées à être quelque-peu modifiés au cours du projet)</w:t>
       </w:r>
     </w:p>
     <w:p>
@@ -13156,7 +13340,47 @@
           <w:szCs w:val="24"/>
           <w:lang w:val="fr-FR"/>
         </w:rPr>
-        <w:t xml:space="preserve"> Valider et traiter les informations fournies par le client pour générer un devis personnalisé.</w:t>
+        <w:t xml:space="preserve"> Valider et traiter les informations fournies par le client pour </w:t>
+      </w:r>
+      <w:r>
+        <w:rPr>
+          <w:noProof/>
+          <w:color w:val="2F5496" w:themeColor="accent1" w:themeShade="BF"/>
+          <w:sz w:val="24"/>
+          <w:szCs w:val="24"/>
+          <w:lang w:val="fr-FR"/>
+        </w:rPr>
+        <w:t>planifier la création</w:t>
+      </w:r>
+      <w:r>
+        <w:rPr>
+          <w:noProof/>
+          <w:color w:val="2F5496" w:themeColor="accent1" w:themeShade="BF"/>
+          <w:sz w:val="24"/>
+          <w:szCs w:val="24"/>
+          <w:lang w:val="fr-FR"/>
+        </w:rPr>
+        <w:t xml:space="preserve"> </w:t>
+      </w:r>
+      <w:r>
+        <w:rPr>
+          <w:noProof/>
+          <w:color w:val="2F5496" w:themeColor="accent1" w:themeShade="BF"/>
+          <w:sz w:val="24"/>
+          <w:szCs w:val="24"/>
+          <w:lang w:val="fr-FR"/>
+        </w:rPr>
+        <w:t>d’</w:t>
+      </w:r>
+      <w:r>
+        <w:rPr>
+          <w:noProof/>
+          <w:color w:val="2F5496" w:themeColor="accent1" w:themeShade="BF"/>
+          <w:sz w:val="24"/>
+          <w:szCs w:val="24"/>
+          <w:lang w:val="fr-FR"/>
+        </w:rPr>
+        <w:t>un devis personnalisé.</w:t>
       </w:r>
     </w:p>
     <w:p>
@@ -14984,8 +15208,6 @@
         </w:rPr>
         <w:t xml:space="preserve">et heure </w:t>
       </w:r>
-      <w:bookmarkStart w:id="0" w:name="_GoBack"/>
-      <w:bookmarkEnd w:id="0"/>
       <w:r>
         <w:rPr>
           <w:noProof/>
@@ -17046,7 +17268,7 @@
               </wp:anchor>
             </w:drawing>
           </mc:Choice>
-          <mc:Fallback xmlns:cx="http://schemas.microsoft.com/office/drawing/2014/chartex" xmlns:cx1="http://schemas.microsoft.com/office/drawing/2015/9/8/chartex" xmlns:cx2="http://schemas.microsoft.com/office/drawing/2015/10/21/chartex" xmlns:cx3="http://schemas.microsoft.com/office/drawing/2016/5/9/chartex" xmlns:cx4="http://schemas.microsoft.com/office/drawing/2016/5/10/chartex" xmlns:cx5="http://schemas.microsoft.com/office/drawing/2016/5/11/chartex" xmlns:cx6="http://schemas.microsoft.com/office/drawing/2016/5/12/chartex" xmlns:cx7="http://schemas.microsoft.com/office/drawing/2016/5/13/chartex" xmlns:cx8="http://schemas.microsoft.com/office/drawing/2016/5/14/chartex" xmlns:aink="http://schemas.microsoft.com/office/drawing/2016/ink" xmlns:am3d="http://schemas.microsoft.com/office/drawing/2017/model3d" xmlns:oel="http://schemas.microsoft.com/office/2019/extlst" xmlns:w16cex="http://schemas.microsoft.com/office/word/2018/wordml/cex" xmlns:w16cid="http://schemas.microsoft.com/office/word/2016/wordml/cid" xmlns:w16="http://schemas.microsoft.com/office/word/2018/wordml" xmlns:w16sdtdh="http://schemas.microsoft.com/office/word/2020/wordml/sdtdatahash" xmlns:w16se="http://schemas.microsoft.com/office/word/2015/wordml/symex">
+          <mc:Fallback xmlns:w16se="http://schemas.microsoft.com/office/word/2015/wordml/symex" xmlns:w16sdtdh="http://schemas.microsoft.com/office/word/2020/wordml/sdtdatahash" xmlns:w16="http://schemas.microsoft.com/office/word/2018/wordml" xmlns:w16cid="http://schemas.microsoft.com/office/word/2016/wordml/cid" xmlns:w16cex="http://schemas.microsoft.com/office/word/2018/wordml/cex" xmlns:oel="http://schemas.microsoft.com/office/2019/extlst" xmlns:am3d="http://schemas.microsoft.com/office/drawing/2017/model3d" xmlns:aink="http://schemas.microsoft.com/office/drawing/2016/ink" xmlns:cx8="http://schemas.microsoft.com/office/drawing/2016/5/14/chartex" xmlns:cx7="http://schemas.microsoft.com/office/drawing/2016/5/13/chartex" xmlns:cx6="http://schemas.microsoft.com/office/drawing/2016/5/12/chartex" xmlns:cx5="http://schemas.microsoft.com/office/drawing/2016/5/11/chartex" xmlns:cx4="http://schemas.microsoft.com/office/drawing/2016/5/10/chartex" xmlns:cx3="http://schemas.microsoft.com/office/drawing/2016/5/9/chartex" xmlns:cx2="http://schemas.microsoft.com/office/drawing/2015/10/21/chartex" xmlns:cx1="http://schemas.microsoft.com/office/drawing/2015/9/8/chartex" xmlns:cx="http://schemas.microsoft.com/office/drawing/2014/chartex">
             <w:pict>
               <v:line w14:anchorId="00A18175" id="Connecteur droit 1" o:spid="_x0000_s1026" style="position:absolute;z-index:251718656;visibility:visible;mso-wrap-style:square;mso-width-percent:0;mso-height-percent:0;mso-wrap-distance-left:9pt;mso-wrap-distance-top:0;mso-wrap-distance-right:9pt;mso-wrap-distance-bottom:0;mso-position-horizontal:absolute;mso-position-horizontal-relative:margin;mso-position-vertical:absolute;mso-position-vertical-relative:text;mso-width-percent:0;mso-height-percent:0;mso-width-relative:margin;mso-height-relative:margin" from="3.95pt,38.8pt" to="50.7pt,38.8pt" o:gfxdata="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" strokecolor="#4472c4 [3204]" strokeweight=".5pt">
                 <v:stroke joinstyle="miter"/>
@@ -17523,7 +17745,7 @@
               </wp:anchor>
             </w:drawing>
           </mc:Choice>
-          <mc:Fallback xmlns:cx="http://schemas.microsoft.com/office/drawing/2014/chartex" xmlns:cx1="http://schemas.microsoft.com/office/drawing/2015/9/8/chartex" xmlns:cx2="http://schemas.microsoft.com/office/drawing/2015/10/21/chartex" xmlns:cx3="http://schemas.microsoft.com/office/drawing/2016/5/9/chartex" xmlns:cx4="http://schemas.microsoft.com/office/drawing/2016/5/10/chartex" xmlns:cx5="http://schemas.microsoft.com/office/drawing/2016/5/11/chartex" xmlns:cx6="http://schemas.microsoft.com/office/drawing/2016/5/12/chartex" xmlns:cx7="http://schemas.microsoft.com/office/drawing/2016/5/13/chartex" xmlns:cx8="http://schemas.microsoft.com/office/drawing/2016/5/14/chartex" xmlns:aink="http://schemas.microsoft.com/office/drawing/2016/ink" xmlns:am3d="http://schemas.microsoft.com/office/drawing/2017/model3d" xmlns:oel="http://schemas.microsoft.com/office/2019/extlst" xmlns:w16cex="http://schemas.microsoft.com/office/word/2018/wordml/cex" xmlns:w16cid="http://schemas.microsoft.com/office/word/2016/wordml/cid" xmlns:w16="http://schemas.microsoft.com/office/word/2018/wordml" xmlns:w16sdtdh="http://schemas.microsoft.com/office/word/2020/wordml/sdtdatahash" xmlns:w16se="http://schemas.microsoft.com/office/word/2015/wordml/symex">
+          <mc:Fallback xmlns:w16se="http://schemas.microsoft.com/office/word/2015/wordml/symex" xmlns:w16sdtdh="http://schemas.microsoft.com/office/word/2020/wordml/sdtdatahash" xmlns:w16="http://schemas.microsoft.com/office/word/2018/wordml" xmlns:w16cid="http://schemas.microsoft.com/office/word/2016/wordml/cid" xmlns:w16cex="http://schemas.microsoft.com/office/word/2018/wordml/cex" xmlns:oel="http://schemas.microsoft.com/office/2019/extlst" xmlns:am3d="http://schemas.microsoft.com/office/drawing/2017/model3d" xmlns:aink="http://schemas.microsoft.com/office/drawing/2016/ink" xmlns:cx8="http://schemas.microsoft.com/office/drawing/2016/5/14/chartex" xmlns:cx7="http://schemas.microsoft.com/office/drawing/2016/5/13/chartex" xmlns:cx6="http://schemas.microsoft.com/office/drawing/2016/5/12/chartex" xmlns:cx5="http://schemas.microsoft.com/office/drawing/2016/5/11/chartex" xmlns:cx4="http://schemas.microsoft.com/office/drawing/2016/5/10/chartex" xmlns:cx3="http://schemas.microsoft.com/office/drawing/2016/5/9/chartex" xmlns:cx2="http://schemas.microsoft.com/office/drawing/2015/10/21/chartex" xmlns:cx1="http://schemas.microsoft.com/office/drawing/2015/9/8/chartex" xmlns:cx="http://schemas.microsoft.com/office/drawing/2014/chartex">
             <w:pict>
               <v:rect w14:anchorId="65AEE56E" id="Rectangle 3" o:spid="_x0000_s1026" style="position:absolute;margin-left:258.45pt;margin-top:10pt;width:54pt;height:51.75pt;z-index:251725824;visibility:visible;mso-wrap-style:square;mso-wrap-distance-left:9pt;mso-wrap-distance-top:0;mso-wrap-distance-right:9pt;mso-wrap-distance-bottom:0;mso-position-horizontal:absolute;mso-position-horizontal-relative:text;mso-position-vertical:absolute;mso-position-vertical-relative:text;v-text-anchor:middle" o:gfxdata="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" fillcolor="white [3212]" strokecolor="black [3213]" strokeweight="1pt">
                 <w10:wrap type="square"/>
@@ -17795,7 +18017,7 @@
               </wp:anchor>
             </w:drawing>
           </mc:Choice>
-          <mc:Fallback xmlns:cx="http://schemas.microsoft.com/office/drawing/2014/chartex" xmlns:cx1="http://schemas.microsoft.com/office/drawing/2015/9/8/chartex" xmlns:cx2="http://schemas.microsoft.com/office/drawing/2015/10/21/chartex" xmlns:cx3="http://schemas.microsoft.com/office/drawing/2016/5/9/chartex" xmlns:cx4="http://schemas.microsoft.com/office/drawing/2016/5/10/chartex" xmlns:cx5="http://schemas.microsoft.com/office/drawing/2016/5/11/chartex" xmlns:cx6="http://schemas.microsoft.com/office/drawing/2016/5/12/chartex" xmlns:cx7="http://schemas.microsoft.com/office/drawing/2016/5/13/chartex" xmlns:cx8="http://schemas.microsoft.com/office/drawing/2016/5/14/chartex" xmlns:aink="http://schemas.microsoft.com/office/drawing/2016/ink" xmlns:am3d="http://schemas.microsoft.com/office/drawing/2017/model3d" xmlns:oel="http://schemas.microsoft.com/office/2019/extlst" xmlns:w16cex="http://schemas.microsoft.com/office/word/2018/wordml/cex" xmlns:w16cid="http://schemas.microsoft.com/office/word/2016/wordml/cid" xmlns:w16="http://schemas.microsoft.com/office/word/2018/wordml" xmlns:w16sdtdh="http://schemas.microsoft.com/office/word/2020/wordml/sdtdatahash" xmlns:w16se="http://schemas.microsoft.com/office/word/2015/wordml/symex">
+          <mc:Fallback xmlns:w16se="http://schemas.microsoft.com/office/word/2015/wordml/symex" xmlns:w16sdtdh="http://schemas.microsoft.com/office/word/2020/wordml/sdtdatahash" xmlns:w16="http://schemas.microsoft.com/office/word/2018/wordml" xmlns:w16cid="http://schemas.microsoft.com/office/word/2016/wordml/cid" xmlns:w16cex="http://schemas.microsoft.com/office/word/2018/wordml/cex" xmlns:oel="http://schemas.microsoft.com/office/2019/extlst" xmlns:am3d="http://schemas.microsoft.com/office/drawing/2017/model3d" xmlns:aink="http://schemas.microsoft.com/office/drawing/2016/ink" xmlns:cx8="http://schemas.microsoft.com/office/drawing/2016/5/14/chartex" xmlns:cx7="http://schemas.microsoft.com/office/drawing/2016/5/13/chartex" xmlns:cx6="http://schemas.microsoft.com/office/drawing/2016/5/12/chartex" xmlns:cx5="http://schemas.microsoft.com/office/drawing/2016/5/11/chartex" xmlns:cx4="http://schemas.microsoft.com/office/drawing/2016/5/10/chartex" xmlns:cx3="http://schemas.microsoft.com/office/drawing/2016/5/9/chartex" xmlns:cx2="http://schemas.microsoft.com/office/drawing/2015/10/21/chartex" xmlns:cx1="http://schemas.microsoft.com/office/drawing/2015/9/8/chartex" xmlns:cx="http://schemas.microsoft.com/office/drawing/2014/chartex">
             <w:pict>
               <v:rect w14:anchorId="4A161BD1" id="Rectangle 3" o:spid="_x0000_s1026" style="position:absolute;margin-left:0;margin-top:9.95pt;width:54pt;height:51.75pt;z-index:251731968;visibility:visible;mso-wrap-style:square;mso-wrap-distance-left:9pt;mso-wrap-distance-top:0;mso-wrap-distance-right:9pt;mso-wrap-distance-bottom:0;mso-position-horizontal:absolute;mso-position-horizontal-relative:margin;mso-position-vertical:absolute;mso-position-vertical-relative:text;v-text-anchor:middle" o:gfxdata="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" fillcolor="#2f5597" strokecolor="black [3213]" strokeweight="1pt">
                 <w10:wrap type="square" anchorx="margin"/>
@@ -18355,7 +18577,7 @@
               </wp:anchor>
             </w:drawing>
           </mc:Choice>
-          <mc:Fallback xmlns:cx="http://schemas.microsoft.com/office/drawing/2014/chartex" xmlns:cx1="http://schemas.microsoft.com/office/drawing/2015/9/8/chartex" xmlns:cx2="http://schemas.microsoft.com/office/drawing/2015/10/21/chartex" xmlns:cx3="http://schemas.microsoft.com/office/drawing/2016/5/9/chartex" xmlns:cx4="http://schemas.microsoft.com/office/drawing/2016/5/10/chartex" xmlns:cx5="http://schemas.microsoft.com/office/drawing/2016/5/11/chartex" xmlns:cx6="http://schemas.microsoft.com/office/drawing/2016/5/12/chartex" xmlns:cx7="http://schemas.microsoft.com/office/drawing/2016/5/13/chartex" xmlns:cx8="http://schemas.microsoft.com/office/drawing/2016/5/14/chartex" xmlns:aink="http://schemas.microsoft.com/office/drawing/2016/ink" xmlns:am3d="http://schemas.microsoft.com/office/drawing/2017/model3d" xmlns:oel="http://schemas.microsoft.com/office/2019/extlst" xmlns:w16cex="http://schemas.microsoft.com/office/word/2018/wordml/cex" xmlns:w16cid="http://schemas.microsoft.com/office/word/2016/wordml/cid" xmlns:w16="http://schemas.microsoft.com/office/word/2018/wordml" xmlns:w16sdtdh="http://schemas.microsoft.com/office/word/2020/wordml/sdtdatahash" xmlns:w16se="http://schemas.microsoft.com/office/word/2015/wordml/symex">
+          <mc:Fallback xmlns:w16se="http://schemas.microsoft.com/office/word/2015/wordml/symex" xmlns:w16sdtdh="http://schemas.microsoft.com/office/word/2020/wordml/sdtdatahash" xmlns:w16="http://schemas.microsoft.com/office/word/2018/wordml" xmlns:w16cid="http://schemas.microsoft.com/office/word/2016/wordml/cid" xmlns:w16cex="http://schemas.microsoft.com/office/word/2018/wordml/cex" xmlns:oel="http://schemas.microsoft.com/office/2019/extlst" xmlns:am3d="http://schemas.microsoft.com/office/drawing/2017/model3d" xmlns:aink="http://schemas.microsoft.com/office/drawing/2016/ink" xmlns:cx8="http://schemas.microsoft.com/office/drawing/2016/5/14/chartex" xmlns:cx7="http://schemas.microsoft.com/office/drawing/2016/5/13/chartex" xmlns:cx6="http://schemas.microsoft.com/office/drawing/2016/5/12/chartex" xmlns:cx5="http://schemas.microsoft.com/office/drawing/2016/5/11/chartex" xmlns:cx4="http://schemas.microsoft.com/office/drawing/2016/5/10/chartex" xmlns:cx3="http://schemas.microsoft.com/office/drawing/2016/5/9/chartex" xmlns:cx2="http://schemas.microsoft.com/office/drawing/2015/10/21/chartex" xmlns:cx1="http://schemas.microsoft.com/office/drawing/2015/9/8/chartex" xmlns:cx="http://schemas.microsoft.com/office/drawing/2014/chartex">
             <w:pict>
               <v:rect w14:anchorId="24BDF4DC" id="Rectangle 3" o:spid="_x0000_s1026" style="position:absolute;margin-left:258.45pt;margin-top:2.05pt;width:54pt;height:51.75pt;z-index:251727872;visibility:visible;mso-wrap-style:square;mso-wrap-distance-left:9pt;mso-wrap-distance-top:0;mso-wrap-distance-right:9pt;mso-wrap-distance-bottom:0;mso-position-horizontal:absolute;mso-position-horizontal-relative:text;mso-position-vertical:absolute;mso-position-vertical-relative:text;v-text-anchor:middle" o:gfxdata="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" fillcolor="#c45911 [2405]" strokecolor="black [3213]" strokeweight="1pt">
                 <w10:wrap type="square"/>
@@ -18437,7 +18659,7 @@
               </wp:anchor>
             </w:drawing>
           </mc:Choice>
-          <mc:Fallback xmlns:cx="http://schemas.microsoft.com/office/drawing/2014/chartex" xmlns:cx1="http://schemas.microsoft.com/office/drawing/2015/9/8/chartex" xmlns:cx2="http://schemas.microsoft.com/office/drawing/2015/10/21/chartex" xmlns:cx3="http://schemas.microsoft.com/office/drawing/2016/5/9/chartex" xmlns:cx4="http://schemas.microsoft.com/office/drawing/2016/5/10/chartex" xmlns:cx5="http://schemas.microsoft.com/office/drawing/2016/5/11/chartex" xmlns:cx6="http://schemas.microsoft.com/office/drawing/2016/5/12/chartex" xmlns:cx7="http://schemas.microsoft.com/office/drawing/2016/5/13/chartex" xmlns:cx8="http://schemas.microsoft.com/office/drawing/2016/5/14/chartex" xmlns:aink="http://schemas.microsoft.com/office/drawing/2016/ink" xmlns:am3d="http://schemas.microsoft.com/office/drawing/2017/model3d" xmlns:oel="http://schemas.microsoft.com/office/2019/extlst" xmlns:w16cex="http://schemas.microsoft.com/office/word/2018/wordml/cex" xmlns:w16cid="http://schemas.microsoft.com/office/word/2016/wordml/cid" xmlns:w16="http://schemas.microsoft.com/office/word/2018/wordml" xmlns:w16sdtdh="http://schemas.microsoft.com/office/word/2020/wordml/sdtdatahash" xmlns:w16se="http://schemas.microsoft.com/office/word/2015/wordml/symex">
+          <mc:Fallback xmlns:w16se="http://schemas.microsoft.com/office/word/2015/wordml/symex" xmlns:w16sdtdh="http://schemas.microsoft.com/office/word/2020/wordml/sdtdatahash" xmlns:w16="http://schemas.microsoft.com/office/word/2018/wordml" xmlns:w16cid="http://schemas.microsoft.com/office/word/2016/wordml/cid" xmlns:w16cex="http://schemas.microsoft.com/office/word/2018/wordml/cex" xmlns:oel="http://schemas.microsoft.com/office/2019/extlst" xmlns:am3d="http://schemas.microsoft.com/office/drawing/2017/model3d" xmlns:aink="http://schemas.microsoft.com/office/drawing/2016/ink" xmlns:cx8="http://schemas.microsoft.com/office/drawing/2016/5/14/chartex" xmlns:cx7="http://schemas.microsoft.com/office/drawing/2016/5/13/chartex" xmlns:cx6="http://schemas.microsoft.com/office/drawing/2016/5/12/chartex" xmlns:cx5="http://schemas.microsoft.com/office/drawing/2016/5/11/chartex" xmlns:cx4="http://schemas.microsoft.com/office/drawing/2016/5/10/chartex" xmlns:cx3="http://schemas.microsoft.com/office/drawing/2016/5/9/chartex" xmlns:cx2="http://schemas.microsoft.com/office/drawing/2015/10/21/chartex" xmlns:cx1="http://schemas.microsoft.com/office/drawing/2015/9/8/chartex" xmlns:cx="http://schemas.microsoft.com/office/drawing/2014/chartex">
             <w:pict>
               <v:rect w14:anchorId="07D22CDB" id="Rectangle 3" o:spid="_x0000_s1026" style="position:absolute;margin-left:0;margin-top:2.1pt;width:54pt;height:51.75pt;z-index:251721728;visibility:visible;mso-wrap-style:square;mso-wrap-distance-left:9pt;mso-wrap-distance-top:0;mso-wrap-distance-right:9pt;mso-wrap-distance-bottom:0;mso-position-horizontal:absolute;mso-position-horizontal-relative:margin;mso-position-vertical:absolute;mso-position-vertical-relative:text;v-text-anchor:middle" o:gfxdata="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" fillcolor="#8faadc" strokecolor="black [3213]" strokeweight="1pt">
                 <w10:wrap type="square" anchorx="margin"/>
@@ -19460,8 +19682,2703 @@
         </w:rPr>
       </w:pPr>
     </w:p>
+    <w:p>
+      <w:pPr>
+        <w:tabs>
+          <w:tab w:val="left" w:pos="8205"/>
+        </w:tabs>
+        <w:spacing w:line="240" w:lineRule="auto"/>
+        <w:rPr>
+          <w:noProof/>
+          <w:color w:val="2F5496" w:themeColor="accent1" w:themeShade="BF"/>
+          <w:sz w:val="28"/>
+          <w:szCs w:val="28"/>
+          <w:lang w:val="fr-FR"/>
+        </w:rPr>
+      </w:pPr>
+    </w:p>
+    <w:p>
+      <w:pPr>
+        <w:tabs>
+          <w:tab w:val="left" w:pos="8205"/>
+        </w:tabs>
+        <w:spacing w:line="240" w:lineRule="auto"/>
+        <w:rPr>
+          <w:noProof/>
+          <w:color w:val="2F5496" w:themeColor="accent1" w:themeShade="BF"/>
+          <w:sz w:val="52"/>
+          <w:szCs w:val="52"/>
+          <w:lang w:val="fr-FR"/>
+        </w:rPr>
+      </w:pPr>
+    </w:p>
+    <w:p>
+      <w:pPr>
+        <w:tabs>
+          <w:tab w:val="left" w:pos="8205"/>
+        </w:tabs>
+        <w:spacing w:line="240" w:lineRule="auto"/>
+        <w:rPr>
+          <w:noProof/>
+          <w:color w:val="2F5496" w:themeColor="accent1" w:themeShade="BF"/>
+          <w:sz w:val="28"/>
+          <w:szCs w:val="28"/>
+          <w:u w:val="single"/>
+          <w:lang w:val="fr-FR"/>
+        </w:rPr>
+      </w:pPr>
+      <w:r>
+        <w:rPr>
+          <w:noProof/>
+          <w:color w:val="2F5496" w:themeColor="accent1" w:themeShade="BF"/>
+          <w:sz w:val="28"/>
+          <w:szCs w:val="28"/>
+          <w:lang w:val="fr-FR"/>
+        </w:rPr>
+        <w:t>7.2</w:t>
+      </w:r>
+      <w:r>
+        <w:rPr>
+          <w:noProof/>
+          <w:color w:val="2F5496" w:themeColor="accent1" w:themeShade="BF"/>
+          <w:sz w:val="28"/>
+          <w:szCs w:val="28"/>
+          <w:lang w:val="fr-FR"/>
+        </w:rPr>
+        <w:t xml:space="preserve"> </w:t>
+      </w:r>
+      <w:r>
+        <w:rPr>
+          <w:noProof/>
+          <w:color w:val="2F5496" w:themeColor="accent1" w:themeShade="BF"/>
+          <w:sz w:val="28"/>
+          <w:szCs w:val="28"/>
+          <w:u w:val="single"/>
+          <w:lang w:val="fr-FR"/>
+        </w:rPr>
+        <w:t>Éco conception</w:t>
+      </w:r>
+    </w:p>
+    <w:p>
+      <w:pPr>
+        <w:tabs>
+          <w:tab w:val="left" w:pos="8205"/>
+        </w:tabs>
+        <w:spacing w:line="240" w:lineRule="auto"/>
+        <w:rPr>
+          <w:noProof/>
+          <w:color w:val="2F5496" w:themeColor="accent1" w:themeShade="BF"/>
+          <w:sz w:val="24"/>
+          <w:szCs w:val="24"/>
+          <w:lang w:val="fr-FR"/>
+        </w:rPr>
+      </w:pPr>
+    </w:p>
+    <w:p>
+      <w:pPr>
+        <w:tabs>
+          <w:tab w:val="left" w:pos="8205"/>
+        </w:tabs>
+        <w:spacing w:line="240" w:lineRule="auto"/>
+        <w:rPr>
+          <w:noProof/>
+          <w:color w:val="2F5496" w:themeColor="accent1" w:themeShade="BF"/>
+          <w:sz w:val="24"/>
+          <w:szCs w:val="24"/>
+          <w:lang w:val="fr-FR"/>
+        </w:rPr>
+      </w:pPr>
+      <w:r>
+        <w:rPr>
+          <w:b/>
+          <w:bCs/>
+          <w:noProof/>
+          <w:color w:val="2F5496" w:themeColor="accent1" w:themeShade="BF"/>
+          <w:sz w:val="24"/>
+          <w:szCs w:val="24"/>
+          <w:u w:val="single"/>
+          <w:lang w:val="fr-FR"/>
+        </w:rPr>
+        <w:t>Contraste des couleurs</w:t>
+      </w:r>
+      <w:r>
+        <w:rPr>
+          <w:noProof/>
+          <w:color w:val="2F5496" w:themeColor="accent1" w:themeShade="BF"/>
+          <w:sz w:val="24"/>
+          <w:szCs w:val="24"/>
+          <w:lang w:val="fr-FR"/>
+        </w:rPr>
+        <w:t xml:space="preserve"> </w:t>
+      </w:r>
+    </w:p>
+    <w:p>
+      <w:pPr>
+        <w:tabs>
+          <w:tab w:val="left" w:pos="8205"/>
+        </w:tabs>
+        <w:spacing w:line="240" w:lineRule="auto"/>
+        <w:rPr>
+          <w:noProof/>
+          <w:color w:val="2F5496" w:themeColor="accent1" w:themeShade="BF"/>
+          <w:sz w:val="24"/>
+          <w:szCs w:val="24"/>
+          <w:lang w:val="fr-FR"/>
+        </w:rPr>
+      </w:pPr>
+      <w:r>
+        <w:rPr>
+          <w:noProof/>
+          <w:color w:val="2F5496" w:themeColor="accent1" w:themeShade="BF"/>
+          <w:sz w:val="24"/>
+          <w:szCs w:val="24"/>
+          <w:lang w:val="fr-FR"/>
+        </w:rPr>
+        <w:t>C'est l'élément central de l'identité visuelle. Le logo est un symbole graphique ou un emblème spécifique à l'entreprise ou à la marque.</w:t>
+      </w:r>
+    </w:p>
+    <w:p>
+      <w:pPr>
+        <w:tabs>
+          <w:tab w:val="left" w:pos="8205"/>
+        </w:tabs>
+        <w:spacing w:line="240" w:lineRule="auto"/>
+        <w:rPr>
+          <w:noProof/>
+          <w:color w:val="2F5496" w:themeColor="accent1" w:themeShade="BF"/>
+          <w:sz w:val="24"/>
+          <w:szCs w:val="24"/>
+          <w:lang w:val="fr-FR"/>
+        </w:rPr>
+      </w:pPr>
+    </w:p>
+    <w:p>
+      <w:pPr>
+        <w:tabs>
+          <w:tab w:val="left" w:pos="8205"/>
+        </w:tabs>
+        <w:spacing w:line="240" w:lineRule="auto"/>
+        <w:rPr>
+          <w:noProof/>
+          <w:color w:val="2F5496" w:themeColor="accent1" w:themeShade="BF"/>
+          <w:sz w:val="24"/>
+          <w:szCs w:val="24"/>
+          <w:lang w:val="fr-FR"/>
+        </w:rPr>
+      </w:pPr>
+      <w:r>
+        <w:rPr>
+          <w:b/>
+          <w:bCs/>
+          <w:noProof/>
+          <w:color w:val="2F5496" w:themeColor="accent1" w:themeShade="BF"/>
+          <w:sz w:val="24"/>
+          <w:szCs w:val="24"/>
+          <w:u w:val="single"/>
+          <w:lang w:val="fr-FR"/>
+        </w:rPr>
+        <w:t>Poids des fichiers</w:t>
+      </w:r>
+      <w:r>
+        <w:rPr>
+          <w:noProof/>
+          <w:color w:val="2F5496" w:themeColor="accent1" w:themeShade="BF"/>
+          <w:sz w:val="24"/>
+          <w:szCs w:val="24"/>
+          <w:lang w:val="fr-FR"/>
+        </w:rPr>
+        <w:t xml:space="preserve"> </w:t>
+      </w:r>
+    </w:p>
+    <w:p>
+      <w:pPr>
+        <w:tabs>
+          <w:tab w:val="left" w:pos="8205"/>
+        </w:tabs>
+        <w:spacing w:line="240" w:lineRule="auto"/>
+        <w:rPr>
+          <w:noProof/>
+          <w:color w:val="2F5496" w:themeColor="accent1" w:themeShade="BF"/>
+          <w:sz w:val="24"/>
+          <w:szCs w:val="24"/>
+          <w:lang w:val="fr-FR"/>
+        </w:rPr>
+      </w:pPr>
+      <w:r>
+        <w:rPr>
+          <w:noProof/>
+          <w:color w:val="2F5496" w:themeColor="accent1" w:themeShade="BF"/>
+          <w:sz w:val="24"/>
+          <w:szCs w:val="24"/>
+          <w:lang w:val="fr-FR"/>
+        </w:rPr>
+        <w:t>Les dimenssions des images seront soigneusement choisies, afin de limiter la consommation carbone du site. Aussi les fichier CSS et javascript seront minimiser, et cinçu de manière à être légers.</w:t>
+      </w:r>
+    </w:p>
+    <w:p>
+      <w:pPr>
+        <w:tabs>
+          <w:tab w:val="left" w:pos="8205"/>
+        </w:tabs>
+        <w:spacing w:line="240" w:lineRule="auto"/>
+        <w:rPr>
+          <w:noProof/>
+          <w:color w:val="2F5496" w:themeColor="accent1" w:themeShade="BF"/>
+          <w:sz w:val="24"/>
+          <w:szCs w:val="24"/>
+          <w:lang w:val="fr-FR"/>
+        </w:rPr>
+      </w:pPr>
+    </w:p>
+    <w:p>
+      <w:pPr>
+        <w:tabs>
+          <w:tab w:val="left" w:pos="8205"/>
+        </w:tabs>
+        <w:spacing w:line="240" w:lineRule="auto"/>
+        <w:rPr>
+          <w:noProof/>
+          <w:color w:val="2F5496" w:themeColor="accent1" w:themeShade="BF"/>
+          <w:sz w:val="24"/>
+          <w:szCs w:val="24"/>
+          <w:lang w:val="fr-FR"/>
+        </w:rPr>
+      </w:pPr>
+    </w:p>
+    <w:p>
+      <w:pPr>
+        <w:tabs>
+          <w:tab w:val="left" w:pos="8205"/>
+        </w:tabs>
+        <w:spacing w:line="240" w:lineRule="auto"/>
+        <w:rPr>
+          <w:noProof/>
+          <w:color w:val="2F5496" w:themeColor="accent1" w:themeShade="BF"/>
+          <w:sz w:val="24"/>
+          <w:szCs w:val="24"/>
+          <w:lang w:val="fr-FR"/>
+        </w:rPr>
+      </w:pPr>
+    </w:p>
+    <w:p>
+      <w:pPr>
+        <w:tabs>
+          <w:tab w:val="left" w:pos="8205"/>
+        </w:tabs>
+        <w:spacing w:line="240" w:lineRule="auto"/>
+        <w:rPr>
+          <w:noProof/>
+          <w:color w:val="2F5496" w:themeColor="accent1" w:themeShade="BF"/>
+          <w:sz w:val="24"/>
+          <w:szCs w:val="24"/>
+          <w:lang w:val="fr-FR"/>
+        </w:rPr>
+      </w:pPr>
+    </w:p>
+    <w:p>
+      <w:pPr>
+        <w:tabs>
+          <w:tab w:val="left" w:pos="8205"/>
+        </w:tabs>
+        <w:spacing w:line="240" w:lineRule="auto"/>
+        <w:rPr>
+          <w:noProof/>
+          <w:color w:val="2F5496" w:themeColor="accent1" w:themeShade="BF"/>
+          <w:sz w:val="24"/>
+          <w:szCs w:val="24"/>
+          <w:lang w:val="fr-FR"/>
+        </w:rPr>
+      </w:pPr>
+    </w:p>
+    <w:p>
+      <w:pPr>
+        <w:tabs>
+          <w:tab w:val="left" w:pos="8205"/>
+        </w:tabs>
+        <w:spacing w:line="240" w:lineRule="auto"/>
+        <w:rPr>
+          <w:noProof/>
+          <w:color w:val="2F5496" w:themeColor="accent1" w:themeShade="BF"/>
+          <w:sz w:val="24"/>
+          <w:szCs w:val="24"/>
+          <w:lang w:val="fr-FR"/>
+        </w:rPr>
+      </w:pPr>
+    </w:p>
+    <w:p>
+      <w:pPr>
+        <w:tabs>
+          <w:tab w:val="left" w:pos="8205"/>
+        </w:tabs>
+        <w:spacing w:line="240" w:lineRule="auto"/>
+        <w:rPr>
+          <w:noProof/>
+          <w:color w:val="2F5496" w:themeColor="accent1" w:themeShade="BF"/>
+          <w:sz w:val="24"/>
+          <w:szCs w:val="24"/>
+          <w:lang w:val="fr-FR"/>
+        </w:rPr>
+      </w:pPr>
+    </w:p>
+    <w:p>
+      <w:pPr>
+        <w:tabs>
+          <w:tab w:val="left" w:pos="8205"/>
+        </w:tabs>
+        <w:spacing w:line="240" w:lineRule="auto"/>
+        <w:rPr>
+          <w:noProof/>
+          <w:color w:val="2F5496" w:themeColor="accent1" w:themeShade="BF"/>
+          <w:sz w:val="24"/>
+          <w:szCs w:val="24"/>
+          <w:lang w:val="fr-FR"/>
+        </w:rPr>
+      </w:pPr>
+    </w:p>
+    <w:p>
+      <w:pPr>
+        <w:tabs>
+          <w:tab w:val="left" w:pos="8205"/>
+        </w:tabs>
+        <w:spacing w:line="240" w:lineRule="auto"/>
+        <w:rPr>
+          <w:noProof/>
+          <w:color w:val="2F5496" w:themeColor="accent1" w:themeShade="BF"/>
+          <w:sz w:val="24"/>
+          <w:szCs w:val="24"/>
+          <w:lang w:val="fr-FR"/>
+        </w:rPr>
+      </w:pPr>
+    </w:p>
+    <w:p>
+      <w:pPr>
+        <w:tabs>
+          <w:tab w:val="left" w:pos="8205"/>
+        </w:tabs>
+        <w:spacing w:line="240" w:lineRule="auto"/>
+        <w:rPr>
+          <w:noProof/>
+          <w:color w:val="2F5496" w:themeColor="accent1" w:themeShade="BF"/>
+          <w:sz w:val="24"/>
+          <w:szCs w:val="24"/>
+          <w:lang w:val="fr-FR"/>
+        </w:rPr>
+      </w:pPr>
+    </w:p>
+    <w:p>
+      <w:pPr>
+        <w:tabs>
+          <w:tab w:val="left" w:pos="8205"/>
+        </w:tabs>
+        <w:spacing w:line="240" w:lineRule="auto"/>
+        <w:rPr>
+          <w:noProof/>
+          <w:color w:val="2F5496" w:themeColor="accent1" w:themeShade="BF"/>
+          <w:sz w:val="24"/>
+          <w:szCs w:val="24"/>
+          <w:lang w:val="fr-FR"/>
+        </w:rPr>
+      </w:pPr>
+    </w:p>
+    <w:p>
+      <w:pPr>
+        <w:tabs>
+          <w:tab w:val="left" w:pos="8205"/>
+        </w:tabs>
+        <w:spacing w:line="240" w:lineRule="auto"/>
+        <w:rPr>
+          <w:noProof/>
+          <w:color w:val="2F5496" w:themeColor="accent1" w:themeShade="BF"/>
+          <w:sz w:val="24"/>
+          <w:szCs w:val="24"/>
+          <w:lang w:val="fr-FR"/>
+        </w:rPr>
+      </w:pPr>
+    </w:p>
+    <w:p>
+      <w:pPr>
+        <w:tabs>
+          <w:tab w:val="left" w:pos="8205"/>
+        </w:tabs>
+        <w:spacing w:line="240" w:lineRule="auto"/>
+        <w:rPr>
+          <w:noProof/>
+          <w:color w:val="2F5496" w:themeColor="accent1" w:themeShade="BF"/>
+          <w:sz w:val="24"/>
+          <w:szCs w:val="24"/>
+          <w:lang w:val="fr-FR"/>
+        </w:rPr>
+      </w:pPr>
+    </w:p>
+    <w:p>
+      <w:pPr>
+        <w:tabs>
+          <w:tab w:val="left" w:pos="8205"/>
+        </w:tabs>
+        <w:spacing w:line="240" w:lineRule="auto"/>
+        <w:rPr>
+          <w:noProof/>
+          <w:color w:val="2F5496" w:themeColor="accent1" w:themeShade="BF"/>
+          <w:sz w:val="24"/>
+          <w:szCs w:val="24"/>
+          <w:lang w:val="fr-FR"/>
+        </w:rPr>
+      </w:pPr>
+    </w:p>
+    <w:p>
+      <w:pPr>
+        <w:tabs>
+          <w:tab w:val="left" w:pos="8205"/>
+        </w:tabs>
+        <w:spacing w:line="240" w:lineRule="auto"/>
+        <w:rPr>
+          <w:noProof/>
+          <w:color w:val="2F5496" w:themeColor="accent1" w:themeShade="BF"/>
+          <w:sz w:val="24"/>
+          <w:szCs w:val="24"/>
+          <w:lang w:val="fr-FR"/>
+        </w:rPr>
+      </w:pPr>
+    </w:p>
+    <w:p>
+      <w:pPr>
+        <w:tabs>
+          <w:tab w:val="left" w:pos="8205"/>
+        </w:tabs>
+        <w:spacing w:line="240" w:lineRule="auto"/>
+        <w:rPr>
+          <w:noProof/>
+          <w:color w:val="2F5496" w:themeColor="accent1" w:themeShade="BF"/>
+          <w:sz w:val="24"/>
+          <w:szCs w:val="24"/>
+          <w:lang w:val="fr-FR"/>
+        </w:rPr>
+      </w:pPr>
+    </w:p>
+    <w:p>
+      <w:pPr>
+        <w:tabs>
+          <w:tab w:val="left" w:pos="8205"/>
+        </w:tabs>
+        <w:spacing w:line="240" w:lineRule="auto"/>
+        <w:rPr>
+          <w:noProof/>
+          <w:color w:val="2F5496" w:themeColor="accent1" w:themeShade="BF"/>
+          <w:sz w:val="24"/>
+          <w:szCs w:val="24"/>
+          <w:lang w:val="fr-FR"/>
+        </w:rPr>
+      </w:pPr>
+    </w:p>
+    <w:p>
+      <w:pPr>
+        <w:tabs>
+          <w:tab w:val="left" w:pos="8205"/>
+        </w:tabs>
+        <w:spacing w:line="240" w:lineRule="auto"/>
+        <w:rPr>
+          <w:noProof/>
+          <w:color w:val="2F5496" w:themeColor="accent1" w:themeShade="BF"/>
+          <w:sz w:val="52"/>
+          <w:szCs w:val="52"/>
+          <w:lang w:val="fr-FR"/>
+        </w:rPr>
+      </w:pPr>
+    </w:p>
+    <w:p>
+      <w:pPr>
+        <w:rPr>
+          <w:color w:val="2F5496" w:themeColor="accent1" w:themeShade="BF"/>
+          <w:sz w:val="52"/>
+          <w:szCs w:val="52"/>
+          <w:lang w:val="fr-FR"/>
+        </w:rPr>
+      </w:pPr>
+      <w:r>
+        <w:rPr>
+          <w:noProof/>
+          <w:color w:val="2F5496" w:themeColor="accent1" w:themeShade="BF"/>
+          <w:sz w:val="36"/>
+          <w:szCs w:val="36"/>
+          <w:lang w:val="fr-FR" w:eastAsia="fr-FR"/>
+        </w:rPr>
+        <mc:AlternateContent>
+          <mc:Choice Requires="wps">
+            <w:drawing>
+              <wp:anchor distT="0" distB="0" distL="114300" distR="114300" simplePos="0" relativeHeight="251743232" behindDoc="0" locked="0" layoutInCell="1" allowOverlap="1" wp14:anchorId="7F8F7146" wp14:editId="3CF988D6">
+                <wp:simplePos x="0" y="0"/>
+                <wp:positionH relativeFrom="margin">
+                  <wp:posOffset>50231</wp:posOffset>
+                </wp:positionH>
+                <wp:positionV relativeFrom="paragraph">
+                  <wp:posOffset>492496</wp:posOffset>
+                </wp:positionV>
+                <wp:extent cx="593766" cy="0"/>
+                <wp:effectExtent l="0" t="0" r="0" b="0"/>
+                <wp:wrapNone/>
+                <wp:docPr id="1" name="Connecteur droit 1"/>
+                <wp:cNvGraphicFramePr/>
+                <a:graphic xmlns:a="http://schemas.openxmlformats.org/drawingml/2006/main">
+                  <a:graphicData uri="http://schemas.microsoft.com/office/word/2010/wordprocessingShape">
+                    <wps:wsp>
+                      <wps:cNvCnPr/>
+                      <wps:spPr>
+                        <a:xfrm>
+                          <a:off x="0" y="0"/>
+                          <a:ext cx="593766" cy="0"/>
+                        </a:xfrm>
+                        <a:prstGeom prst="line">
+                          <a:avLst/>
+                        </a:prstGeom>
+                      </wps:spPr>
+                      <wps:style>
+                        <a:lnRef idx="1">
+                          <a:schemeClr val="accent1"/>
+                        </a:lnRef>
+                        <a:fillRef idx="0">
+                          <a:schemeClr val="accent1"/>
+                        </a:fillRef>
+                        <a:effectRef idx="0">
+                          <a:schemeClr val="accent1"/>
+                        </a:effectRef>
+                        <a:fontRef idx="minor">
+                          <a:schemeClr val="tx1"/>
+                        </a:fontRef>
+                      </wps:style>
+                      <wps:bodyPr/>
+                    </wps:wsp>
+                  </a:graphicData>
+                </a:graphic>
+                <wp14:sizeRelH relativeFrom="margin">
+                  <wp14:pctWidth>0</wp14:pctWidth>
+                </wp14:sizeRelH>
+                <wp14:sizeRelV relativeFrom="margin">
+                  <wp14:pctHeight>0</wp14:pctHeight>
+                </wp14:sizeRelV>
+              </wp:anchor>
+            </w:drawing>
+          </mc:Choice>
+          <mc:Fallback>
+            <w:pict>
+              <v:line w14:anchorId="6180A89B" id="Connecteur droit 1" o:spid="_x0000_s1026" style="position:absolute;z-index:251743232;visibility:visible;mso-wrap-style:square;mso-width-percent:0;mso-height-percent:0;mso-wrap-distance-left:9pt;mso-wrap-distance-top:0;mso-wrap-distance-right:9pt;mso-wrap-distance-bottom:0;mso-position-horizontal:absolute;mso-position-horizontal-relative:margin;mso-position-vertical:absolute;mso-position-vertical-relative:text;mso-width-percent:0;mso-height-percent:0;mso-width-relative:margin;mso-height-relative:margin" from="3.95pt,38.8pt" to="50.7pt,38.8pt" o:gfxdata="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" strokecolor="#4472c4 [3204]" strokeweight=".5pt">
+                <v:stroke joinstyle="miter"/>
+                <w10:wrap anchorx="margin"/>
+              </v:line>
+            </w:pict>
+          </mc:Fallback>
+        </mc:AlternateContent>
+      </w:r>
+      <w:r>
+        <w:rPr>
+          <w:color w:val="2F5496" w:themeColor="accent1" w:themeShade="BF"/>
+          <w:sz w:val="52"/>
+          <w:szCs w:val="52"/>
+          <w:lang w:val="fr-FR"/>
+        </w:rPr>
+        <w:t>Rétro planning et gestion d’équipes</w:t>
+      </w:r>
+    </w:p>
+    <w:p>
+      <w:pPr>
+        <w:tabs>
+          <w:tab w:val="left" w:pos="8205"/>
+        </w:tabs>
+        <w:spacing w:line="240" w:lineRule="auto"/>
+        <w:rPr>
+          <w:noProof/>
+          <w:color w:val="2F5496" w:themeColor="accent1" w:themeShade="BF"/>
+          <w:sz w:val="52"/>
+          <w:szCs w:val="52"/>
+          <w:lang w:val="fr-FR"/>
+        </w:rPr>
+      </w:pPr>
+    </w:p>
+    <w:p>
+      <w:pPr>
+        <w:tabs>
+          <w:tab w:val="left" w:pos="8205"/>
+        </w:tabs>
+        <w:spacing w:line="240" w:lineRule="auto"/>
+        <w:rPr>
+          <w:noProof/>
+          <w:color w:val="2F5496" w:themeColor="accent1" w:themeShade="BF"/>
+          <w:sz w:val="28"/>
+          <w:szCs w:val="28"/>
+          <w:u w:val="single"/>
+          <w:lang w:val="fr-FR"/>
+        </w:rPr>
+      </w:pPr>
+      <w:r>
+        <w:rPr>
+          <w:noProof/>
+          <w:color w:val="2F5496" w:themeColor="accent1" w:themeShade="BF"/>
+          <w:sz w:val="28"/>
+          <w:szCs w:val="28"/>
+          <w:lang w:val="fr-FR"/>
+        </w:rPr>
+        <w:t xml:space="preserve">8.1 </w:t>
+      </w:r>
+      <w:r>
+        <w:rPr>
+          <w:noProof/>
+          <w:color w:val="2F5496" w:themeColor="accent1" w:themeShade="BF"/>
+          <w:sz w:val="28"/>
+          <w:szCs w:val="28"/>
+          <w:u w:val="single"/>
+          <w:lang w:val="fr-FR"/>
+        </w:rPr>
+        <w:t>Trello et issues GitHub</w:t>
+      </w:r>
+    </w:p>
+    <w:p>
+      <w:pPr>
+        <w:tabs>
+          <w:tab w:val="left" w:pos="8205"/>
+        </w:tabs>
+        <w:spacing w:line="240" w:lineRule="auto"/>
+        <w:rPr>
+          <w:noProof/>
+          <w:color w:val="2F5496" w:themeColor="accent1" w:themeShade="BF"/>
+          <w:sz w:val="24"/>
+          <w:szCs w:val="24"/>
+          <w:lang w:val="fr-FR"/>
+        </w:rPr>
+      </w:pPr>
+      <w:r>
+        <w:rPr>
+          <w:noProof/>
+          <w:color w:val="2F5496" w:themeColor="accent1" w:themeShade="BF"/>
+          <w:sz w:val="24"/>
+          <w:szCs w:val="24"/>
+          <w:lang w:val="fr-FR"/>
+        </w:rPr>
+        <w:t>L’utilisation de ces deux outils permet une meilleurs gestion et organisation du projet</w:t>
+      </w:r>
+      <w:r>
+        <w:rPr>
+          <w:noProof/>
+          <w:color w:val="2F5496" w:themeColor="accent1" w:themeShade="BF"/>
+          <w:sz w:val="24"/>
+          <w:szCs w:val="24"/>
+          <w:lang w:val="fr-FR"/>
+        </w:rPr>
+        <w:t>.</w:t>
+      </w:r>
+      <w:r>
+        <w:rPr>
+          <w:noProof/>
+          <w:color w:val="2F5496" w:themeColor="accent1" w:themeShade="BF"/>
+          <w:sz w:val="24"/>
+          <w:szCs w:val="24"/>
+          <w:lang w:val="fr-FR"/>
+        </w:rPr>
+        <w:t xml:space="preserve"> </w:t>
+      </w:r>
+    </w:p>
+    <w:p>
+      <w:pPr>
+        <w:tabs>
+          <w:tab w:val="left" w:pos="8205"/>
+        </w:tabs>
+        <w:spacing w:line="240" w:lineRule="auto"/>
+        <w:rPr>
+          <w:noProof/>
+          <w:color w:val="2F5496" w:themeColor="accent1" w:themeShade="BF"/>
+          <w:sz w:val="24"/>
+          <w:szCs w:val="24"/>
+          <w:lang w:val="fr-FR"/>
+        </w:rPr>
+      </w:pPr>
+    </w:p>
+    <w:p>
+      <w:pPr>
+        <w:tabs>
+          <w:tab w:val="left" w:pos="8205"/>
+        </w:tabs>
+        <w:spacing w:line="240" w:lineRule="auto"/>
+        <w:rPr>
+          <w:noProof/>
+          <w:color w:val="2F5496" w:themeColor="accent1" w:themeShade="BF"/>
+          <w:sz w:val="24"/>
+          <w:szCs w:val="24"/>
+          <w:lang w:val="fr-FR"/>
+        </w:rPr>
+      </w:pPr>
+      <w:r>
+        <w:rPr>
+          <w:noProof/>
+          <w:color w:val="2F5496" w:themeColor="accent1" w:themeShade="BF"/>
+          <w:sz w:val="24"/>
+          <w:szCs w:val="24"/>
+          <w:lang w:val="fr-FR" w:eastAsia="fr-FR"/>
+        </w:rPr>
+        <w:drawing>
+          <wp:anchor distT="0" distB="0" distL="114300" distR="114300" simplePos="0" relativeHeight="251744256" behindDoc="0" locked="0" layoutInCell="1" allowOverlap="1" wp14:anchorId="3B85E0AC" wp14:editId="41977761">
+            <wp:simplePos x="0" y="0"/>
+            <wp:positionH relativeFrom="column">
+              <wp:posOffset>2652040</wp:posOffset>
+            </wp:positionH>
+            <wp:positionV relativeFrom="paragraph">
+              <wp:posOffset>3810</wp:posOffset>
+            </wp:positionV>
+            <wp:extent cx="1962785" cy="3708400"/>
+            <wp:effectExtent l="0" t="0" r="0" b="6350"/>
+            <wp:wrapNone/>
+            <wp:docPr id="2" name="Image 2"/>
+            <wp:cNvGraphicFramePr>
+              <a:graphicFrameLocks xmlns:a="http://schemas.openxmlformats.org/drawingml/2006/main" noChangeAspect="1"/>
+            </wp:cNvGraphicFramePr>
+            <a:graphic xmlns:a="http://schemas.openxmlformats.org/drawingml/2006/main">
+              <a:graphicData uri="http://schemas.openxmlformats.org/drawingml/2006/picture">
+                <pic:pic xmlns:pic="http://schemas.openxmlformats.org/drawingml/2006/picture">
+                  <pic:nvPicPr>
+                    <pic:cNvPr id="0" name="Picture 5"/>
+                    <pic:cNvPicPr>
+                      <a:picLocks noChangeAspect="1" noChangeArrowheads="1"/>
+                    </pic:cNvPicPr>
+                  </pic:nvPicPr>
+                  <pic:blipFill>
+                    <a:blip r:embed="rId17">
+                      <a:extLst>
+                        <a:ext uri="{28A0092B-C50C-407E-A947-70E740481C1C}">
+                          <a14:useLocalDpi xmlns:a14="http://schemas.microsoft.com/office/drawing/2010/main" val="0"/>
+                        </a:ext>
+                      </a:extLst>
+                    </a:blip>
+                    <a:srcRect/>
+                    <a:stretch>
+                      <a:fillRect/>
+                    </a:stretch>
+                  </pic:blipFill>
+                  <pic:spPr bwMode="auto">
+                    <a:xfrm>
+                      <a:off x="0" y="0"/>
+                      <a:ext cx="1962785" cy="3708400"/>
+                    </a:xfrm>
+                    <a:prstGeom prst="rect">
+                      <a:avLst/>
+                    </a:prstGeom>
+                    <a:noFill/>
+                    <a:ln>
+                      <a:noFill/>
+                    </a:ln>
+                  </pic:spPr>
+                </pic:pic>
+              </a:graphicData>
+            </a:graphic>
+            <wp14:sizeRelH relativeFrom="page">
+              <wp14:pctWidth>0</wp14:pctWidth>
+            </wp14:sizeRelH>
+            <wp14:sizeRelV relativeFrom="page">
+              <wp14:pctHeight>0</wp14:pctHeight>
+            </wp14:sizeRelV>
+          </wp:anchor>
+        </w:drawing>
+      </w:r>
+      <w:r>
+        <w:rPr>
+          <w:noProof/>
+        </w:rPr>
+        <w:pict w14:anchorId="38B637D4">
+          <v:shapetype id="_x0000_t75" coordsize="21600,21600" o:spt="75" o:preferrelative="t" path="m@4@5l@4@11@9@11@9@5xe" filled="f" stroked="f">
+            <v:stroke joinstyle="miter"/>
+            <v:formulas>
+              <v:f eqn="if lineDrawn pixelLineWidth 0"/>
+              <v:f eqn="sum @0 1 0"/>
+              <v:f eqn="sum 0 0 @1"/>
+              <v:f eqn="prod @2 1 2"/>
+              <v:f eqn="prod @3 21600 pixelWidth"/>
+              <v:f eqn="prod @3 21600 pixelHeight"/>
+              <v:f eqn="sum @0 0 1"/>
+              <v:f eqn="prod @6 1 2"/>
+              <v:f eqn="prod @7 21600 pixelWidth"/>
+              <v:f eqn="sum @8 21600 0"/>
+              <v:f eqn="prod @7 21600 pixelHeight"/>
+              <v:f eqn="sum @10 21600 0"/>
+            </v:formulas>
+            <v:path o:extrusionok="f" gradientshapeok="t" o:connecttype="rect"/>
+            <o:lock v:ext="edit" aspectratio="t"/>
+          </v:shapetype>
+          <v:shape id="_x0000_s1026" type="#_x0000_t75" style="position:absolute;margin-left:45.45pt;margin-top:1.1pt;width:120.4pt;height:289.75pt;z-index:251746304;mso-position-horizontal-relative:text;mso-position-vertical-relative:text">
+            <v:imagedata r:id="rId18" o:title="Trello"/>
+          </v:shape>
+        </w:pict>
+      </w:r>
+    </w:p>
+    <w:p>
+      <w:pPr>
+        <w:tabs>
+          <w:tab w:val="left" w:pos="8205"/>
+        </w:tabs>
+        <w:spacing w:line="240" w:lineRule="auto"/>
+        <w:rPr>
+          <w:noProof/>
+          <w:color w:val="2F5496" w:themeColor="accent1" w:themeShade="BF"/>
+          <w:sz w:val="24"/>
+          <w:szCs w:val="24"/>
+          <w:lang w:val="fr-FR"/>
+        </w:rPr>
+      </w:pPr>
+    </w:p>
+    <w:p>
+      <w:pPr>
+        <w:tabs>
+          <w:tab w:val="left" w:pos="8205"/>
+        </w:tabs>
+        <w:spacing w:line="240" w:lineRule="auto"/>
+        <w:rPr>
+          <w:noProof/>
+          <w:color w:val="2F5496" w:themeColor="accent1" w:themeShade="BF"/>
+          <w:sz w:val="24"/>
+          <w:szCs w:val="24"/>
+          <w:lang w:val="fr-FR"/>
+        </w:rPr>
+      </w:pPr>
+    </w:p>
+    <w:p>
+      <w:pPr>
+        <w:tabs>
+          <w:tab w:val="left" w:pos="8205"/>
+        </w:tabs>
+        <w:spacing w:line="240" w:lineRule="auto"/>
+        <w:rPr>
+          <w:noProof/>
+          <w:color w:val="2F5496" w:themeColor="accent1" w:themeShade="BF"/>
+          <w:sz w:val="24"/>
+          <w:szCs w:val="24"/>
+          <w:lang w:val="fr-FR"/>
+        </w:rPr>
+      </w:pPr>
+    </w:p>
+    <w:p>
+      <w:pPr>
+        <w:tabs>
+          <w:tab w:val="left" w:pos="8205"/>
+        </w:tabs>
+        <w:spacing w:line="240" w:lineRule="auto"/>
+        <w:rPr>
+          <w:noProof/>
+          <w:color w:val="2F5496" w:themeColor="accent1" w:themeShade="BF"/>
+          <w:sz w:val="24"/>
+          <w:szCs w:val="24"/>
+          <w:lang w:val="fr-FR"/>
+        </w:rPr>
+      </w:pPr>
+    </w:p>
+    <w:p>
+      <w:pPr>
+        <w:tabs>
+          <w:tab w:val="left" w:pos="8205"/>
+        </w:tabs>
+        <w:spacing w:line="240" w:lineRule="auto"/>
+        <w:rPr>
+          <w:noProof/>
+          <w:color w:val="2F5496" w:themeColor="accent1" w:themeShade="BF"/>
+          <w:sz w:val="24"/>
+          <w:szCs w:val="24"/>
+          <w:lang w:val="fr-FR"/>
+        </w:rPr>
+      </w:pPr>
+    </w:p>
+    <w:p>
+      <w:pPr>
+        <w:tabs>
+          <w:tab w:val="left" w:pos="8205"/>
+        </w:tabs>
+        <w:spacing w:line="240" w:lineRule="auto"/>
+        <w:rPr>
+          <w:noProof/>
+          <w:color w:val="2F5496" w:themeColor="accent1" w:themeShade="BF"/>
+          <w:sz w:val="24"/>
+          <w:szCs w:val="24"/>
+          <w:lang w:val="fr-FR"/>
+        </w:rPr>
+      </w:pPr>
+    </w:p>
+    <w:p>
+      <w:pPr>
+        <w:tabs>
+          <w:tab w:val="left" w:pos="8205"/>
+        </w:tabs>
+        <w:spacing w:line="240" w:lineRule="auto"/>
+        <w:rPr>
+          <w:noProof/>
+          <w:color w:val="2F5496" w:themeColor="accent1" w:themeShade="BF"/>
+          <w:sz w:val="24"/>
+          <w:szCs w:val="24"/>
+          <w:lang w:val="fr-FR"/>
+        </w:rPr>
+      </w:pPr>
+    </w:p>
+    <w:p>
+      <w:pPr>
+        <w:tabs>
+          <w:tab w:val="left" w:pos="8205"/>
+        </w:tabs>
+        <w:spacing w:line="240" w:lineRule="auto"/>
+        <w:rPr>
+          <w:noProof/>
+          <w:color w:val="2F5496" w:themeColor="accent1" w:themeShade="BF"/>
+          <w:sz w:val="24"/>
+          <w:szCs w:val="24"/>
+          <w:lang w:val="fr-FR"/>
+        </w:rPr>
+      </w:pPr>
+    </w:p>
+    <w:p>
+      <w:pPr>
+        <w:tabs>
+          <w:tab w:val="left" w:pos="8205"/>
+        </w:tabs>
+        <w:spacing w:line="240" w:lineRule="auto"/>
+        <w:rPr>
+          <w:noProof/>
+          <w:color w:val="2F5496" w:themeColor="accent1" w:themeShade="BF"/>
+          <w:sz w:val="24"/>
+          <w:szCs w:val="24"/>
+          <w:lang w:val="fr-FR"/>
+        </w:rPr>
+      </w:pPr>
+    </w:p>
+    <w:p>
+      <w:pPr>
+        <w:tabs>
+          <w:tab w:val="left" w:pos="8205"/>
+        </w:tabs>
+        <w:spacing w:line="240" w:lineRule="auto"/>
+        <w:rPr>
+          <w:noProof/>
+          <w:color w:val="2F5496" w:themeColor="accent1" w:themeShade="BF"/>
+          <w:sz w:val="24"/>
+          <w:szCs w:val="24"/>
+          <w:lang w:val="fr-FR"/>
+        </w:rPr>
+      </w:pPr>
+    </w:p>
+    <w:p>
+      <w:pPr>
+        <w:tabs>
+          <w:tab w:val="left" w:pos="8205"/>
+        </w:tabs>
+        <w:spacing w:line="240" w:lineRule="auto"/>
+        <w:rPr>
+          <w:noProof/>
+          <w:color w:val="2F5496" w:themeColor="accent1" w:themeShade="BF"/>
+          <w:sz w:val="24"/>
+          <w:szCs w:val="24"/>
+          <w:lang w:val="fr-FR"/>
+        </w:rPr>
+      </w:pPr>
+    </w:p>
+    <w:p>
+      <w:pPr>
+        <w:tabs>
+          <w:tab w:val="left" w:pos="8205"/>
+        </w:tabs>
+        <w:spacing w:line="240" w:lineRule="auto"/>
+        <w:rPr>
+          <w:noProof/>
+          <w:color w:val="2F5496" w:themeColor="accent1" w:themeShade="BF"/>
+          <w:sz w:val="24"/>
+          <w:szCs w:val="24"/>
+          <w:lang w:val="fr-FR"/>
+        </w:rPr>
+      </w:pPr>
+    </w:p>
+    <w:p>
+      <w:pPr>
+        <w:tabs>
+          <w:tab w:val="left" w:pos="8205"/>
+        </w:tabs>
+        <w:spacing w:line="240" w:lineRule="auto"/>
+        <w:rPr>
+          <w:noProof/>
+          <w:color w:val="2F5496" w:themeColor="accent1" w:themeShade="BF"/>
+          <w:sz w:val="24"/>
+          <w:szCs w:val="24"/>
+          <w:lang w:val="fr-FR"/>
+        </w:rPr>
+      </w:pPr>
+    </w:p>
+    <w:p>
+      <w:pPr>
+        <w:tabs>
+          <w:tab w:val="left" w:pos="8205"/>
+        </w:tabs>
+        <w:spacing w:line="240" w:lineRule="auto"/>
+        <w:rPr>
+          <w:noProof/>
+          <w:color w:val="2F5496" w:themeColor="accent1" w:themeShade="BF"/>
+          <w:sz w:val="24"/>
+          <w:szCs w:val="24"/>
+          <w:lang w:val="fr-FR"/>
+        </w:rPr>
+      </w:pPr>
+    </w:p>
+    <w:p>
+      <w:pPr>
+        <w:tabs>
+          <w:tab w:val="left" w:pos="8205"/>
+        </w:tabs>
+        <w:spacing w:line="240" w:lineRule="auto"/>
+        <w:rPr>
+          <w:noProof/>
+          <w:color w:val="2F5496" w:themeColor="accent1" w:themeShade="BF"/>
+          <w:sz w:val="24"/>
+          <w:szCs w:val="24"/>
+          <w:lang w:val="fr-FR"/>
+        </w:rPr>
+      </w:pPr>
+    </w:p>
+    <w:p>
+      <w:pPr>
+        <w:tabs>
+          <w:tab w:val="left" w:pos="8205"/>
+        </w:tabs>
+        <w:spacing w:line="240" w:lineRule="auto"/>
+        <w:rPr>
+          <w:noProof/>
+          <w:color w:val="2F5496" w:themeColor="accent1" w:themeShade="BF"/>
+          <w:sz w:val="24"/>
+          <w:szCs w:val="24"/>
+          <w:lang w:val="fr-FR"/>
+        </w:rPr>
+      </w:pPr>
+    </w:p>
+    <w:p>
+      <w:pPr>
+        <w:tabs>
+          <w:tab w:val="left" w:pos="8205"/>
+        </w:tabs>
+        <w:spacing w:line="240" w:lineRule="auto"/>
+        <w:rPr>
+          <w:noProof/>
+          <w:color w:val="2F5496" w:themeColor="accent1" w:themeShade="BF"/>
+          <w:sz w:val="24"/>
+          <w:szCs w:val="24"/>
+          <w:lang w:val="fr-FR"/>
+        </w:rPr>
+      </w:pPr>
+    </w:p>
+    <w:p>
+      <w:pPr>
+        <w:tabs>
+          <w:tab w:val="left" w:pos="8205"/>
+        </w:tabs>
+        <w:spacing w:line="240" w:lineRule="auto"/>
+        <w:rPr>
+          <w:noProof/>
+          <w:color w:val="2F5496" w:themeColor="accent1" w:themeShade="BF"/>
+          <w:sz w:val="24"/>
+          <w:szCs w:val="24"/>
+          <w:lang w:val="fr-FR"/>
+        </w:rPr>
+      </w:pPr>
+    </w:p>
+    <w:p>
+      <w:pPr>
+        <w:tabs>
+          <w:tab w:val="left" w:pos="8205"/>
+        </w:tabs>
+        <w:spacing w:line="240" w:lineRule="auto"/>
+        <w:rPr>
+          <w:noProof/>
+          <w:color w:val="2F5496" w:themeColor="accent1" w:themeShade="BF"/>
+          <w:sz w:val="52"/>
+          <w:szCs w:val="52"/>
+          <w:lang w:val="fr-FR"/>
+        </w:rPr>
+      </w:pPr>
+    </w:p>
+    <w:p>
+      <w:pPr>
+        <w:tabs>
+          <w:tab w:val="left" w:pos="8205"/>
+        </w:tabs>
+        <w:spacing w:line="240" w:lineRule="auto"/>
+        <w:rPr>
+          <w:noProof/>
+          <w:color w:val="2F5496" w:themeColor="accent1" w:themeShade="BF"/>
+          <w:sz w:val="28"/>
+          <w:szCs w:val="28"/>
+          <w:u w:val="single"/>
+          <w:lang w:val="fr-FR"/>
+        </w:rPr>
+      </w:pPr>
+      <w:r>
+        <w:rPr>
+          <w:noProof/>
+          <w:color w:val="2F5496" w:themeColor="accent1" w:themeShade="BF"/>
+          <w:sz w:val="28"/>
+          <w:szCs w:val="28"/>
+          <w:lang w:val="fr-FR"/>
+        </w:rPr>
+        <w:t xml:space="preserve">8.2 </w:t>
+      </w:r>
+      <w:r>
+        <w:rPr>
+          <w:noProof/>
+          <w:color w:val="2F5496" w:themeColor="accent1" w:themeShade="BF"/>
+          <w:sz w:val="28"/>
+          <w:szCs w:val="28"/>
+          <w:u w:val="single"/>
+          <w:lang w:val="fr-FR"/>
+        </w:rPr>
+        <w:t>Rétro planning</w:t>
+      </w:r>
+    </w:p>
+    <w:p>
+      <w:pPr>
+        <w:tabs>
+          <w:tab w:val="left" w:pos="8205"/>
+        </w:tabs>
+        <w:spacing w:line="240" w:lineRule="auto"/>
+        <w:rPr>
+          <w:noProof/>
+          <w:color w:val="2F5496" w:themeColor="accent1" w:themeShade="BF"/>
+          <w:sz w:val="28"/>
+          <w:szCs w:val="28"/>
+          <w:u w:val="single"/>
+          <w:lang w:val="fr-FR"/>
+        </w:rPr>
+      </w:pPr>
+    </w:p>
+    <w:p>
+      <w:pPr>
+        <w:tabs>
+          <w:tab w:val="left" w:pos="8205"/>
+        </w:tabs>
+        <w:spacing w:line="240" w:lineRule="auto"/>
+        <w:rPr>
+          <w:noProof/>
+          <w:color w:val="2F5496" w:themeColor="accent1" w:themeShade="BF"/>
+          <w:sz w:val="28"/>
+          <w:szCs w:val="28"/>
+          <w:u w:val="single"/>
+          <w:lang w:val="fr-FR"/>
+        </w:rPr>
+      </w:pPr>
+      <w:r>
+        <w:rPr>
+          <w:noProof/>
+          <w:color w:val="2F5496" w:themeColor="accent1" w:themeShade="BF"/>
+          <w:sz w:val="28"/>
+          <w:szCs w:val="28"/>
+          <w:u w:val="single"/>
+          <w:lang w:val="fr-FR"/>
+        </w:rPr>
+        <w:t>Phase de Préparation (07 août - 02 septembre):</w:t>
+      </w:r>
+    </w:p>
+    <w:p>
+      <w:pPr>
+        <w:tabs>
+          <w:tab w:val="left" w:pos="8205"/>
+        </w:tabs>
+        <w:spacing w:line="240" w:lineRule="auto"/>
+        <w:rPr>
+          <w:noProof/>
+          <w:color w:val="2F5496" w:themeColor="accent1" w:themeShade="BF"/>
+          <w:sz w:val="28"/>
+          <w:szCs w:val="28"/>
+          <w:lang w:val="fr-FR"/>
+        </w:rPr>
+      </w:pPr>
+    </w:p>
+    <w:p>
+      <w:pPr>
+        <w:tabs>
+          <w:tab w:val="left" w:pos="8205"/>
+        </w:tabs>
+        <w:spacing w:line="240" w:lineRule="auto"/>
+        <w:rPr>
+          <w:b/>
+          <w:noProof/>
+          <w:color w:val="2F5496" w:themeColor="accent1" w:themeShade="BF"/>
+          <w:sz w:val="24"/>
+          <w:szCs w:val="24"/>
+          <w:lang w:val="fr-FR"/>
+        </w:rPr>
+      </w:pPr>
+      <w:r>
+        <w:rPr>
+          <w:b/>
+          <w:noProof/>
+          <w:color w:val="2F5496" w:themeColor="accent1" w:themeShade="BF"/>
+          <w:sz w:val="24"/>
+          <w:szCs w:val="24"/>
+          <w:lang w:val="fr-FR"/>
+        </w:rPr>
+        <w:t>Semaine 1 (07 août - 11 août):</w:t>
+      </w:r>
+    </w:p>
+    <w:p>
+      <w:pPr>
+        <w:pStyle w:val="Paragraphedeliste"/>
+        <w:numPr>
+          <w:ilvl w:val="0"/>
+          <w:numId w:val="1"/>
+        </w:numPr>
+        <w:tabs>
+          <w:tab w:val="left" w:pos="8205"/>
+        </w:tabs>
+        <w:spacing w:line="240" w:lineRule="auto"/>
+        <w:rPr>
+          <w:noProof/>
+          <w:color w:val="2F5496" w:themeColor="accent1" w:themeShade="BF"/>
+          <w:sz w:val="24"/>
+          <w:szCs w:val="24"/>
+          <w:lang w:val="fr-FR"/>
+        </w:rPr>
+      </w:pPr>
+      <w:r>
+        <w:rPr>
+          <w:noProof/>
+          <w:color w:val="2F5496" w:themeColor="accent1" w:themeShade="BF"/>
+          <w:sz w:val="24"/>
+          <w:szCs w:val="24"/>
+          <w:lang w:val="fr-FR"/>
+        </w:rPr>
+        <w:t>C</w:t>
+      </w:r>
+      <w:r>
+        <w:rPr>
+          <w:noProof/>
+          <w:color w:val="2F5496" w:themeColor="accent1" w:themeShade="BF"/>
+          <w:sz w:val="24"/>
+          <w:szCs w:val="24"/>
+          <w:lang w:val="fr-FR"/>
+        </w:rPr>
+        <w:t>omprendre en détail les besoins et les fonctionnalités requises pour le site. Identifie</w:t>
+      </w:r>
+      <w:r>
+        <w:rPr>
+          <w:noProof/>
+          <w:color w:val="2F5496" w:themeColor="accent1" w:themeShade="BF"/>
+          <w:sz w:val="24"/>
+          <w:szCs w:val="24"/>
+          <w:lang w:val="fr-FR"/>
+        </w:rPr>
+        <w:t>r</w:t>
+      </w:r>
+      <w:r>
+        <w:rPr>
+          <w:noProof/>
+          <w:color w:val="2F5496" w:themeColor="accent1" w:themeShade="BF"/>
+          <w:sz w:val="24"/>
+          <w:szCs w:val="24"/>
+          <w:lang w:val="fr-FR"/>
+        </w:rPr>
+        <w:t xml:space="preserve"> clairement les objec</w:t>
+      </w:r>
+      <w:r>
+        <w:rPr>
+          <w:noProof/>
+          <w:color w:val="2F5496" w:themeColor="accent1" w:themeShade="BF"/>
+          <w:sz w:val="24"/>
+          <w:szCs w:val="24"/>
+          <w:lang w:val="fr-FR"/>
+        </w:rPr>
+        <w:t>tifs et les exigences du projet</w:t>
+      </w:r>
+      <w:r>
+        <w:rPr>
+          <w:noProof/>
+          <w:color w:val="2F5496" w:themeColor="accent1" w:themeShade="BF"/>
+          <w:sz w:val="24"/>
+          <w:szCs w:val="24"/>
+          <w:lang w:val="fr-FR"/>
+        </w:rPr>
+        <w:t>.</w:t>
+      </w:r>
+    </w:p>
+    <w:p>
+      <w:pPr>
+        <w:pStyle w:val="Paragraphedeliste"/>
+        <w:numPr>
+          <w:ilvl w:val="0"/>
+          <w:numId w:val="1"/>
+        </w:numPr>
+        <w:tabs>
+          <w:tab w:val="left" w:pos="8205"/>
+        </w:tabs>
+        <w:spacing w:line="240" w:lineRule="auto"/>
+        <w:rPr>
+          <w:noProof/>
+          <w:color w:val="2F5496" w:themeColor="accent1" w:themeShade="BF"/>
+          <w:sz w:val="24"/>
+          <w:szCs w:val="24"/>
+          <w:lang w:val="fr-FR"/>
+        </w:rPr>
+      </w:pPr>
+      <w:r>
+        <w:rPr>
+          <w:noProof/>
+          <w:color w:val="2F5496" w:themeColor="accent1" w:themeShade="BF"/>
+          <w:sz w:val="24"/>
+          <w:szCs w:val="24"/>
+          <w:lang w:val="fr-FR"/>
+        </w:rPr>
+        <w:t>Mettre en place un planning chronologique et de di</w:t>
+      </w:r>
+      <w:r>
+        <w:rPr>
+          <w:noProof/>
+          <w:color w:val="2F5496" w:themeColor="accent1" w:themeShade="BF"/>
+          <w:sz w:val="24"/>
+          <w:szCs w:val="24"/>
+          <w:lang w:val="fr-FR"/>
+        </w:rPr>
+        <w:t>stribution du travail en équipe</w:t>
+      </w:r>
+      <w:r>
+        <w:rPr>
+          <w:noProof/>
+          <w:color w:val="2F5496" w:themeColor="accent1" w:themeShade="BF"/>
+          <w:sz w:val="24"/>
+          <w:szCs w:val="24"/>
+          <w:lang w:val="fr-FR"/>
+        </w:rPr>
+        <w:t>.</w:t>
+      </w:r>
+    </w:p>
+    <w:p>
+      <w:pPr>
+        <w:pStyle w:val="Paragraphedeliste"/>
+        <w:numPr>
+          <w:ilvl w:val="0"/>
+          <w:numId w:val="1"/>
+        </w:numPr>
+        <w:tabs>
+          <w:tab w:val="left" w:pos="8205"/>
+        </w:tabs>
+        <w:spacing w:line="240" w:lineRule="auto"/>
+        <w:rPr>
+          <w:noProof/>
+          <w:color w:val="2F5496" w:themeColor="accent1" w:themeShade="BF"/>
+          <w:sz w:val="24"/>
+          <w:szCs w:val="24"/>
+          <w:lang w:val="fr-FR"/>
+        </w:rPr>
+      </w:pPr>
+      <w:r>
+        <w:rPr>
+          <w:noProof/>
+          <w:color w:val="2F5496" w:themeColor="accent1" w:themeShade="BF"/>
+          <w:sz w:val="24"/>
+          <w:szCs w:val="24"/>
+          <w:lang w:val="fr-FR"/>
+        </w:rPr>
+        <w:t>Travaille sur la conception et la mise en place de la base de données. Crée</w:t>
+      </w:r>
+      <w:r>
+        <w:rPr>
+          <w:noProof/>
+          <w:color w:val="2F5496" w:themeColor="accent1" w:themeShade="BF"/>
+          <w:sz w:val="24"/>
+          <w:szCs w:val="24"/>
+          <w:lang w:val="fr-FR"/>
+        </w:rPr>
+        <w:t>r les tables nécessaires en s</w:t>
+      </w:r>
+      <w:r>
+        <w:rPr>
+          <w:noProof/>
+          <w:color w:val="2F5496" w:themeColor="accent1" w:themeShade="BF"/>
+          <w:sz w:val="24"/>
+          <w:szCs w:val="24"/>
+          <w:lang w:val="fr-FR"/>
+        </w:rPr>
+        <w:t>'assurant que la structure convient aux fon</w:t>
+      </w:r>
+      <w:r>
+        <w:rPr>
+          <w:noProof/>
+          <w:color w:val="2F5496" w:themeColor="accent1" w:themeShade="BF"/>
+          <w:sz w:val="24"/>
+          <w:szCs w:val="24"/>
+          <w:lang w:val="fr-FR"/>
+        </w:rPr>
+        <w:t>ctionnalités prévues.</w:t>
+      </w:r>
+    </w:p>
+    <w:p>
+      <w:pPr>
+        <w:pStyle w:val="Paragraphedeliste"/>
+        <w:numPr>
+          <w:ilvl w:val="0"/>
+          <w:numId w:val="1"/>
+        </w:numPr>
+        <w:tabs>
+          <w:tab w:val="left" w:pos="8205"/>
+        </w:tabs>
+        <w:spacing w:line="240" w:lineRule="auto"/>
+        <w:rPr>
+          <w:noProof/>
+          <w:color w:val="2F5496" w:themeColor="accent1" w:themeShade="BF"/>
+          <w:sz w:val="24"/>
+          <w:szCs w:val="24"/>
+          <w:lang w:val="fr-FR"/>
+        </w:rPr>
+      </w:pPr>
+      <w:r>
+        <w:rPr>
+          <w:noProof/>
+          <w:color w:val="2F5496" w:themeColor="accent1" w:themeShade="BF"/>
+          <w:sz w:val="24"/>
+          <w:szCs w:val="24"/>
+          <w:lang w:val="fr-FR"/>
+        </w:rPr>
+        <w:t>Rédiger le cahier des charges</w:t>
+      </w:r>
+      <w:r>
+        <w:rPr>
+          <w:noProof/>
+          <w:color w:val="2F5496" w:themeColor="accent1" w:themeShade="BF"/>
+          <w:sz w:val="24"/>
+          <w:szCs w:val="24"/>
+          <w:lang w:val="fr-FR"/>
+        </w:rPr>
+        <w:t>.</w:t>
+      </w:r>
+    </w:p>
+    <w:p>
+      <w:pPr>
+        <w:pStyle w:val="Paragraphedeliste"/>
+        <w:numPr>
+          <w:ilvl w:val="0"/>
+          <w:numId w:val="1"/>
+        </w:numPr>
+        <w:tabs>
+          <w:tab w:val="left" w:pos="8205"/>
+        </w:tabs>
+        <w:spacing w:line="240" w:lineRule="auto"/>
+        <w:rPr>
+          <w:b/>
+          <w:noProof/>
+          <w:color w:val="2F5496" w:themeColor="accent1" w:themeShade="BF"/>
+          <w:sz w:val="24"/>
+          <w:szCs w:val="24"/>
+          <w:lang w:val="fr-FR"/>
+        </w:rPr>
+      </w:pPr>
+      <w:r>
+        <w:rPr>
+          <w:noProof/>
+          <w:color w:val="2F5496" w:themeColor="accent1" w:themeShade="BF"/>
+          <w:sz w:val="24"/>
+          <w:szCs w:val="24"/>
+          <w:lang w:val="fr-FR"/>
+        </w:rPr>
+        <w:t>Crée</w:t>
+      </w:r>
+      <w:r>
+        <w:rPr>
+          <w:noProof/>
+          <w:color w:val="2F5496" w:themeColor="accent1" w:themeShade="BF"/>
+          <w:sz w:val="24"/>
+          <w:szCs w:val="24"/>
+          <w:lang w:val="fr-FR"/>
+        </w:rPr>
+        <w:t>r</w:t>
+      </w:r>
+      <w:r>
+        <w:rPr>
+          <w:noProof/>
+          <w:color w:val="2F5496" w:themeColor="accent1" w:themeShade="BF"/>
+          <w:sz w:val="24"/>
+          <w:szCs w:val="24"/>
+          <w:lang w:val="fr-FR"/>
+        </w:rPr>
+        <w:t xml:space="preserve"> les fichiers et dossiers nécessaires pou</w:t>
+      </w:r>
+      <w:r>
+        <w:rPr>
+          <w:noProof/>
+          <w:color w:val="2F5496" w:themeColor="accent1" w:themeShade="BF"/>
+          <w:sz w:val="24"/>
+          <w:szCs w:val="24"/>
+          <w:lang w:val="fr-FR"/>
+        </w:rPr>
+        <w:t>r organiser le code (abrorescence du projet).</w:t>
+      </w:r>
+    </w:p>
+    <w:p>
+      <w:pPr>
+        <w:pStyle w:val="Paragraphedeliste"/>
+        <w:numPr>
+          <w:ilvl w:val="0"/>
+          <w:numId w:val="1"/>
+        </w:numPr>
+        <w:tabs>
+          <w:tab w:val="left" w:pos="8205"/>
+        </w:tabs>
+        <w:spacing w:line="240" w:lineRule="auto"/>
+        <w:rPr>
+          <w:b/>
+          <w:noProof/>
+          <w:color w:val="2F5496" w:themeColor="accent1" w:themeShade="BF"/>
+          <w:sz w:val="24"/>
+          <w:szCs w:val="24"/>
+          <w:lang w:val="fr-FR"/>
+        </w:rPr>
+      </w:pPr>
+      <w:r>
+        <w:rPr>
+          <w:noProof/>
+          <w:color w:val="2F5496" w:themeColor="accent1" w:themeShade="BF"/>
+          <w:sz w:val="24"/>
+          <w:szCs w:val="24"/>
+          <w:lang w:val="fr-FR"/>
+        </w:rPr>
+        <w:t>Créer toutes les classes d’objets (fonction des tables de la BDD), ainsi que les classes abstraites, évidentes au projet.</w:t>
+      </w:r>
+    </w:p>
+    <w:p>
+      <w:pPr>
+        <w:tabs>
+          <w:tab w:val="left" w:pos="8205"/>
+        </w:tabs>
+        <w:spacing w:line="240" w:lineRule="auto"/>
+        <w:rPr>
+          <w:noProof/>
+          <w:color w:val="2F5496" w:themeColor="accent1" w:themeShade="BF"/>
+          <w:sz w:val="28"/>
+          <w:szCs w:val="28"/>
+          <w:lang w:val="fr-FR"/>
+        </w:rPr>
+      </w:pPr>
+    </w:p>
+    <w:p>
+      <w:pPr>
+        <w:tabs>
+          <w:tab w:val="left" w:pos="8205"/>
+        </w:tabs>
+        <w:spacing w:line="240" w:lineRule="auto"/>
+        <w:rPr>
+          <w:b/>
+          <w:noProof/>
+          <w:color w:val="2F5496" w:themeColor="accent1" w:themeShade="BF"/>
+          <w:sz w:val="24"/>
+          <w:szCs w:val="24"/>
+          <w:lang w:val="fr-FR"/>
+        </w:rPr>
+      </w:pPr>
+      <w:r>
+        <w:rPr>
+          <w:b/>
+          <w:noProof/>
+          <w:color w:val="2F5496" w:themeColor="accent1" w:themeShade="BF"/>
+          <w:sz w:val="24"/>
+          <w:szCs w:val="24"/>
+          <w:lang w:val="fr-FR"/>
+        </w:rPr>
+        <w:t>Semaine</w:t>
+      </w:r>
+      <w:r>
+        <w:rPr>
+          <w:b/>
+          <w:noProof/>
+          <w:color w:val="2F5496" w:themeColor="accent1" w:themeShade="BF"/>
+          <w:sz w:val="24"/>
+          <w:szCs w:val="24"/>
+          <w:lang w:val="fr-FR"/>
+        </w:rPr>
+        <w:t xml:space="preserve"> 2 (14 août - 18 août):</w:t>
+      </w:r>
+    </w:p>
+    <w:p>
+      <w:pPr>
+        <w:pStyle w:val="Paragraphedeliste"/>
+        <w:numPr>
+          <w:ilvl w:val="0"/>
+          <w:numId w:val="1"/>
+        </w:numPr>
+        <w:tabs>
+          <w:tab w:val="left" w:pos="8205"/>
+        </w:tabs>
+        <w:spacing w:line="240" w:lineRule="auto"/>
+        <w:rPr>
+          <w:b/>
+          <w:noProof/>
+          <w:color w:val="2F5496" w:themeColor="accent1" w:themeShade="BF"/>
+          <w:sz w:val="24"/>
+          <w:szCs w:val="24"/>
+          <w:lang w:val="fr-FR"/>
+        </w:rPr>
+      </w:pPr>
+      <w:r>
+        <w:rPr>
+          <w:noProof/>
+          <w:color w:val="2F5496" w:themeColor="accent1" w:themeShade="BF"/>
+          <w:sz w:val="24"/>
+          <w:szCs w:val="24"/>
+          <w:lang w:val="fr-FR"/>
+        </w:rPr>
+        <w:t>Finaliser du cahier des charges.</w:t>
+      </w:r>
+    </w:p>
+    <w:p>
+      <w:pPr>
+        <w:pStyle w:val="Paragraphedeliste"/>
+        <w:numPr>
+          <w:ilvl w:val="0"/>
+          <w:numId w:val="1"/>
+        </w:numPr>
+        <w:tabs>
+          <w:tab w:val="left" w:pos="8205"/>
+        </w:tabs>
+        <w:spacing w:line="240" w:lineRule="auto"/>
+        <w:rPr>
+          <w:b/>
+          <w:noProof/>
+          <w:color w:val="2F5496" w:themeColor="accent1" w:themeShade="BF"/>
+          <w:sz w:val="24"/>
+          <w:szCs w:val="24"/>
+          <w:lang w:val="fr-FR"/>
+        </w:rPr>
+      </w:pPr>
+      <w:r>
+        <w:rPr>
+          <w:noProof/>
+          <w:color w:val="2F5496" w:themeColor="accent1" w:themeShade="BF"/>
+          <w:sz w:val="24"/>
+          <w:szCs w:val="24"/>
+          <w:lang w:val="fr-FR"/>
+        </w:rPr>
+        <w:t>Poursuivre</w:t>
+      </w:r>
+      <w:r>
+        <w:rPr>
+          <w:noProof/>
+          <w:color w:val="2F5496" w:themeColor="accent1" w:themeShade="BF"/>
+          <w:sz w:val="24"/>
+          <w:szCs w:val="24"/>
+          <w:lang w:val="fr-FR"/>
+        </w:rPr>
+        <w:t xml:space="preserve"> le développement en ajoutant </w:t>
+      </w:r>
+      <w:r>
+        <w:rPr>
+          <w:noProof/>
+          <w:color w:val="2F5496" w:themeColor="accent1" w:themeShade="BF"/>
+          <w:sz w:val="24"/>
+          <w:szCs w:val="24"/>
+          <w:lang w:val="fr-FR"/>
+        </w:rPr>
+        <w:t>les templates. D’abord en dehors de leur context final pour enchainer sur le routing.</w:t>
+      </w:r>
+    </w:p>
+    <w:p>
+      <w:pPr>
+        <w:pStyle w:val="Paragraphedeliste"/>
+        <w:numPr>
+          <w:ilvl w:val="0"/>
+          <w:numId w:val="1"/>
+        </w:numPr>
+        <w:tabs>
+          <w:tab w:val="left" w:pos="8205"/>
+        </w:tabs>
+        <w:spacing w:line="240" w:lineRule="auto"/>
+        <w:rPr>
+          <w:b/>
+          <w:noProof/>
+          <w:color w:val="2F5496" w:themeColor="accent1" w:themeShade="BF"/>
+          <w:sz w:val="24"/>
+          <w:szCs w:val="24"/>
+          <w:lang w:val="fr-FR"/>
+        </w:rPr>
+      </w:pPr>
+      <w:r>
+        <w:rPr>
+          <w:noProof/>
+          <w:color w:val="2F5496" w:themeColor="accent1" w:themeShade="BF"/>
+          <w:sz w:val="24"/>
+          <w:szCs w:val="24"/>
+          <w:lang w:val="fr-FR"/>
+        </w:rPr>
+        <w:t>Créer la gestion des routes du projet</w:t>
+      </w:r>
+      <w:r>
+        <w:rPr>
+          <w:noProof/>
+          <w:color w:val="2F5496" w:themeColor="accent1" w:themeShade="BF"/>
+          <w:sz w:val="24"/>
+          <w:szCs w:val="24"/>
+          <w:lang w:val="fr-FR"/>
+        </w:rPr>
+        <w:t xml:space="preserve"> (routing).</w:t>
+      </w:r>
+    </w:p>
+    <w:p>
+      <w:pPr>
+        <w:pStyle w:val="Paragraphedeliste"/>
+        <w:numPr>
+          <w:ilvl w:val="0"/>
+          <w:numId w:val="1"/>
+        </w:numPr>
+        <w:tabs>
+          <w:tab w:val="left" w:pos="8205"/>
+        </w:tabs>
+        <w:spacing w:line="240" w:lineRule="auto"/>
+        <w:rPr>
+          <w:noProof/>
+          <w:color w:val="2F5496" w:themeColor="accent1" w:themeShade="BF"/>
+          <w:sz w:val="24"/>
+          <w:szCs w:val="24"/>
+          <w:lang w:val="fr-FR"/>
+        </w:rPr>
+      </w:pPr>
+      <w:r>
+        <w:rPr>
+          <w:noProof/>
+          <w:color w:val="2F5496" w:themeColor="accent1" w:themeShade="BF"/>
+          <w:sz w:val="24"/>
+          <w:szCs w:val="24"/>
+          <w:lang w:val="fr-FR"/>
+        </w:rPr>
+        <w:t>Ajoute</w:t>
+      </w:r>
+      <w:r>
+        <w:rPr>
+          <w:noProof/>
+          <w:color w:val="2F5496" w:themeColor="accent1" w:themeShade="BF"/>
+          <w:sz w:val="24"/>
+          <w:szCs w:val="24"/>
+          <w:lang w:val="fr-FR"/>
+        </w:rPr>
+        <w:t>r</w:t>
+      </w:r>
+      <w:r>
+        <w:rPr>
+          <w:noProof/>
+          <w:color w:val="2F5496" w:themeColor="accent1" w:themeShade="BF"/>
+          <w:sz w:val="24"/>
+          <w:szCs w:val="24"/>
+          <w:lang w:val="fr-FR"/>
+        </w:rPr>
+        <w:t xml:space="preserve"> les fonctionnalités de création de compte et de connexion pour permettre aux utilisateurs de s'inscrire et de se connecter. </w:t>
+      </w:r>
+    </w:p>
+    <w:p>
+      <w:pPr>
+        <w:pStyle w:val="Paragraphedeliste"/>
+        <w:numPr>
+          <w:ilvl w:val="0"/>
+          <w:numId w:val="1"/>
+        </w:numPr>
+        <w:tabs>
+          <w:tab w:val="left" w:pos="8205"/>
+        </w:tabs>
+        <w:spacing w:line="240" w:lineRule="auto"/>
+        <w:rPr>
+          <w:noProof/>
+          <w:color w:val="2F5496" w:themeColor="accent1" w:themeShade="BF"/>
+          <w:sz w:val="24"/>
+          <w:szCs w:val="24"/>
+          <w:lang w:val="fr-FR"/>
+        </w:rPr>
+      </w:pPr>
+      <w:r>
+        <w:rPr>
+          <w:noProof/>
+          <w:color w:val="2F5496" w:themeColor="accent1" w:themeShade="BF"/>
+          <w:sz w:val="24"/>
+          <w:szCs w:val="24"/>
+          <w:lang w:val="fr-FR"/>
+        </w:rPr>
+        <w:t>Effectue</w:t>
+      </w:r>
+      <w:r>
+        <w:rPr>
+          <w:noProof/>
+          <w:color w:val="2F5496" w:themeColor="accent1" w:themeShade="BF"/>
+          <w:sz w:val="24"/>
+          <w:szCs w:val="24"/>
+          <w:lang w:val="fr-FR"/>
+        </w:rPr>
+        <w:t>r</w:t>
+      </w:r>
+      <w:r>
+        <w:rPr>
+          <w:noProof/>
+          <w:color w:val="2F5496" w:themeColor="accent1" w:themeShade="BF"/>
+          <w:sz w:val="24"/>
+          <w:szCs w:val="24"/>
+          <w:lang w:val="fr-FR"/>
+        </w:rPr>
+        <w:t xml:space="preserve"> des tests approfondis sur le site pour identifier les erreurs et les problèmes potentiels. Prend</w:t>
+      </w:r>
+      <w:r>
+        <w:rPr>
+          <w:noProof/>
+          <w:color w:val="2F5496" w:themeColor="accent1" w:themeShade="BF"/>
+          <w:sz w:val="24"/>
+          <w:szCs w:val="24"/>
+          <w:lang w:val="fr-FR"/>
+        </w:rPr>
+        <w:t>re</w:t>
+      </w:r>
+      <w:r>
+        <w:rPr>
+          <w:noProof/>
+          <w:color w:val="2F5496" w:themeColor="accent1" w:themeShade="BF"/>
+          <w:sz w:val="24"/>
+          <w:szCs w:val="24"/>
+          <w:lang w:val="fr-FR"/>
+        </w:rPr>
+        <w:t xml:space="preserve"> des notes détaillée</w:t>
+      </w:r>
+      <w:r>
+        <w:rPr>
+          <w:noProof/>
+          <w:color w:val="2F5496" w:themeColor="accent1" w:themeShade="BF"/>
+          <w:sz w:val="24"/>
+          <w:szCs w:val="24"/>
+          <w:lang w:val="fr-FR"/>
+        </w:rPr>
+        <w:t>s sur les problèmes rencontrés.</w:t>
+      </w:r>
+    </w:p>
+    <w:p>
+      <w:pPr>
+        <w:pStyle w:val="Paragraphedeliste"/>
+        <w:numPr>
+          <w:ilvl w:val="0"/>
+          <w:numId w:val="1"/>
+        </w:numPr>
+        <w:tabs>
+          <w:tab w:val="left" w:pos="8205"/>
+        </w:tabs>
+        <w:spacing w:line="240" w:lineRule="auto"/>
+        <w:rPr>
+          <w:noProof/>
+          <w:color w:val="2F5496" w:themeColor="accent1" w:themeShade="BF"/>
+          <w:sz w:val="24"/>
+          <w:szCs w:val="24"/>
+          <w:lang w:val="fr-FR"/>
+        </w:rPr>
+      </w:pPr>
+      <w:r>
+        <w:rPr>
+          <w:noProof/>
+          <w:color w:val="2F5496" w:themeColor="accent1" w:themeShade="BF"/>
+          <w:sz w:val="24"/>
+          <w:szCs w:val="24"/>
+          <w:lang w:val="fr-FR"/>
+        </w:rPr>
+        <w:t>Ajouter la fonctionnalité de contact administration</w:t>
+      </w:r>
+      <w:r>
+        <w:rPr>
+          <w:noProof/>
+          <w:color w:val="2F5496" w:themeColor="accent1" w:themeShade="BF"/>
+          <w:sz w:val="24"/>
+          <w:szCs w:val="24"/>
+          <w:lang w:val="fr-FR"/>
+        </w:rPr>
+        <w:t>.</w:t>
+      </w:r>
+      <w:bookmarkStart w:id="0" w:name="_GoBack"/>
+      <w:bookmarkEnd w:id="0"/>
+    </w:p>
+    <w:p>
+      <w:pPr>
+        <w:pStyle w:val="Paragraphedeliste"/>
+        <w:numPr>
+          <w:ilvl w:val="0"/>
+          <w:numId w:val="1"/>
+        </w:numPr>
+        <w:tabs>
+          <w:tab w:val="left" w:pos="8205"/>
+        </w:tabs>
+        <w:spacing w:line="240" w:lineRule="auto"/>
+        <w:rPr>
+          <w:noProof/>
+          <w:color w:val="2F5496" w:themeColor="accent1" w:themeShade="BF"/>
+          <w:sz w:val="24"/>
+          <w:szCs w:val="24"/>
+          <w:lang w:val="fr-FR"/>
+        </w:rPr>
+      </w:pPr>
+      <w:r>
+        <w:rPr>
+          <w:noProof/>
+          <w:color w:val="2F5496" w:themeColor="accent1" w:themeShade="BF"/>
+          <w:sz w:val="24"/>
+          <w:szCs w:val="24"/>
+          <w:lang w:val="fr-FR"/>
+        </w:rPr>
+        <w:t xml:space="preserve">Mettre en place le </w:t>
+      </w:r>
+      <w:r>
+        <w:rPr>
+          <w:noProof/>
+          <w:color w:val="2F5496" w:themeColor="accent1" w:themeShade="BF"/>
+          <w:sz w:val="24"/>
+          <w:szCs w:val="24"/>
+          <w:lang w:val="fr-FR"/>
+        </w:rPr>
+        <w:t xml:space="preserve">système de </w:t>
+      </w:r>
+      <w:r>
+        <w:rPr>
+          <w:noProof/>
+          <w:color w:val="2F5496" w:themeColor="accent1" w:themeShade="BF"/>
+          <w:sz w:val="24"/>
+          <w:szCs w:val="24"/>
+          <w:lang w:val="fr-FR"/>
+        </w:rPr>
+        <w:t>dashboard. G</w:t>
+      </w:r>
+      <w:r>
+        <w:rPr>
+          <w:noProof/>
+          <w:color w:val="2F5496" w:themeColor="accent1" w:themeShade="BF"/>
+          <w:sz w:val="24"/>
+          <w:szCs w:val="24"/>
+          <w:lang w:val="fr-FR"/>
+        </w:rPr>
+        <w:t xml:space="preserve">estion des </w:t>
+      </w:r>
+      <w:r>
+        <w:rPr>
+          <w:noProof/>
+          <w:color w:val="2F5496" w:themeColor="accent1" w:themeShade="BF"/>
+          <w:sz w:val="24"/>
+          <w:szCs w:val="24"/>
+          <w:lang w:val="fr-FR"/>
+        </w:rPr>
+        <w:t>utilisateurs, des messages, des templates et autres</w:t>
+      </w:r>
+      <w:r>
+        <w:rPr>
+          <w:noProof/>
+          <w:color w:val="2F5496" w:themeColor="accent1" w:themeShade="BF"/>
+          <w:sz w:val="24"/>
+          <w:szCs w:val="24"/>
+          <w:lang w:val="fr-FR"/>
+        </w:rPr>
+        <w:t xml:space="preserve">. </w:t>
+      </w:r>
+    </w:p>
+    <w:p>
+      <w:pPr>
+        <w:tabs>
+          <w:tab w:val="left" w:pos="8205"/>
+        </w:tabs>
+        <w:spacing w:line="240" w:lineRule="auto"/>
+        <w:rPr>
+          <w:noProof/>
+          <w:color w:val="2F5496" w:themeColor="accent1" w:themeShade="BF"/>
+          <w:sz w:val="24"/>
+          <w:szCs w:val="24"/>
+          <w:lang w:val="fr-FR"/>
+        </w:rPr>
+      </w:pPr>
+    </w:p>
+    <w:p>
+      <w:pPr>
+        <w:tabs>
+          <w:tab w:val="left" w:pos="8205"/>
+        </w:tabs>
+        <w:spacing w:line="240" w:lineRule="auto"/>
+        <w:rPr>
+          <w:noProof/>
+          <w:color w:val="2F5496" w:themeColor="accent1" w:themeShade="BF"/>
+          <w:sz w:val="24"/>
+          <w:szCs w:val="24"/>
+          <w:lang w:val="fr-FR"/>
+        </w:rPr>
+      </w:pPr>
+    </w:p>
+    <w:p>
+      <w:pPr>
+        <w:tabs>
+          <w:tab w:val="left" w:pos="8205"/>
+        </w:tabs>
+        <w:spacing w:line="240" w:lineRule="auto"/>
+        <w:rPr>
+          <w:noProof/>
+          <w:color w:val="2F5496" w:themeColor="accent1" w:themeShade="BF"/>
+          <w:sz w:val="24"/>
+          <w:szCs w:val="24"/>
+          <w:lang w:val="fr-FR"/>
+        </w:rPr>
+      </w:pPr>
+    </w:p>
+    <w:p>
+      <w:pPr>
+        <w:tabs>
+          <w:tab w:val="left" w:pos="8205"/>
+        </w:tabs>
+        <w:spacing w:line="240" w:lineRule="auto"/>
+        <w:rPr>
+          <w:noProof/>
+          <w:color w:val="2F5496" w:themeColor="accent1" w:themeShade="BF"/>
+          <w:sz w:val="24"/>
+          <w:szCs w:val="24"/>
+          <w:lang w:val="fr-FR"/>
+        </w:rPr>
+      </w:pPr>
+    </w:p>
+    <w:p>
+      <w:pPr>
+        <w:tabs>
+          <w:tab w:val="left" w:pos="8205"/>
+        </w:tabs>
+        <w:spacing w:line="240" w:lineRule="auto"/>
+        <w:rPr>
+          <w:noProof/>
+          <w:color w:val="2F5496" w:themeColor="accent1" w:themeShade="BF"/>
+          <w:sz w:val="24"/>
+          <w:szCs w:val="24"/>
+          <w:lang w:val="fr-FR"/>
+        </w:rPr>
+      </w:pPr>
+    </w:p>
+    <w:p>
+      <w:pPr>
+        <w:tabs>
+          <w:tab w:val="left" w:pos="8205"/>
+        </w:tabs>
+        <w:spacing w:line="240" w:lineRule="auto"/>
+        <w:rPr>
+          <w:noProof/>
+          <w:color w:val="2F5496" w:themeColor="accent1" w:themeShade="BF"/>
+          <w:sz w:val="52"/>
+          <w:szCs w:val="52"/>
+          <w:lang w:val="fr-FR"/>
+        </w:rPr>
+      </w:pPr>
+    </w:p>
+    <w:p>
+      <w:pPr>
+        <w:tabs>
+          <w:tab w:val="left" w:pos="8205"/>
+        </w:tabs>
+        <w:spacing w:line="240" w:lineRule="auto"/>
+        <w:rPr>
+          <w:b/>
+          <w:noProof/>
+          <w:color w:val="2F5496" w:themeColor="accent1" w:themeShade="BF"/>
+          <w:sz w:val="24"/>
+          <w:szCs w:val="24"/>
+          <w:lang w:val="fr-FR"/>
+        </w:rPr>
+      </w:pPr>
+      <w:r>
+        <w:rPr>
+          <w:b/>
+          <w:noProof/>
+          <w:color w:val="2F5496" w:themeColor="accent1" w:themeShade="BF"/>
+          <w:sz w:val="24"/>
+          <w:szCs w:val="24"/>
+          <w:lang w:val="fr-FR"/>
+        </w:rPr>
+        <w:t>Semaine 3 (21 août - 25 août):</w:t>
+      </w:r>
+    </w:p>
+    <w:p>
+      <w:pPr>
+        <w:pStyle w:val="Paragraphedeliste"/>
+        <w:numPr>
+          <w:ilvl w:val="0"/>
+          <w:numId w:val="1"/>
+        </w:numPr>
+        <w:tabs>
+          <w:tab w:val="left" w:pos="8205"/>
+        </w:tabs>
+        <w:spacing w:line="240" w:lineRule="auto"/>
+        <w:rPr>
+          <w:noProof/>
+          <w:color w:val="2F5496" w:themeColor="accent1" w:themeShade="BF"/>
+          <w:sz w:val="24"/>
+          <w:szCs w:val="24"/>
+          <w:lang w:val="fr-FR"/>
+        </w:rPr>
+      </w:pPr>
+      <w:r>
+        <w:rPr>
+          <w:noProof/>
+          <w:color w:val="2F5496" w:themeColor="accent1" w:themeShade="BF"/>
+          <w:sz w:val="24"/>
+          <w:szCs w:val="24"/>
+          <w:lang w:val="fr-FR"/>
+        </w:rPr>
+        <w:t>Ajoute</w:t>
+      </w:r>
+      <w:r>
+        <w:rPr>
+          <w:noProof/>
+          <w:color w:val="2F5496" w:themeColor="accent1" w:themeShade="BF"/>
+          <w:sz w:val="24"/>
+          <w:szCs w:val="24"/>
+          <w:lang w:val="fr-FR"/>
+        </w:rPr>
+        <w:t>r</w:t>
+      </w:r>
+      <w:r>
+        <w:rPr>
+          <w:noProof/>
+          <w:color w:val="2F5496" w:themeColor="accent1" w:themeShade="BF"/>
+          <w:sz w:val="24"/>
+          <w:szCs w:val="24"/>
+          <w:lang w:val="fr-FR"/>
+        </w:rPr>
+        <w:t xml:space="preserve"> les fonctionnalités permettant aux utilisateurs de consulter les templates</w:t>
+      </w:r>
+      <w:r>
+        <w:rPr>
+          <w:noProof/>
+          <w:color w:val="2F5496" w:themeColor="accent1" w:themeShade="BF"/>
+          <w:sz w:val="24"/>
+          <w:szCs w:val="24"/>
+          <w:lang w:val="fr-FR"/>
+        </w:rPr>
+        <w:t>, leur descriptions, et</w:t>
+      </w:r>
+      <w:r>
+        <w:rPr>
+          <w:noProof/>
+          <w:color w:val="2F5496" w:themeColor="accent1" w:themeShade="BF"/>
+          <w:sz w:val="24"/>
+          <w:szCs w:val="24"/>
+          <w:lang w:val="fr-FR"/>
+        </w:rPr>
+        <w:t xml:space="preserve"> le</w:t>
+      </w:r>
+      <w:r>
+        <w:rPr>
+          <w:noProof/>
+          <w:color w:val="2F5496" w:themeColor="accent1" w:themeShade="BF"/>
+          <w:sz w:val="24"/>
+          <w:szCs w:val="24"/>
+          <w:lang w:val="fr-FR"/>
+        </w:rPr>
+        <w:t>s avis des autres utilisateurs.</w:t>
+      </w:r>
+    </w:p>
+    <w:p>
+      <w:pPr>
+        <w:pStyle w:val="Paragraphedeliste"/>
+        <w:numPr>
+          <w:ilvl w:val="0"/>
+          <w:numId w:val="1"/>
+        </w:numPr>
+        <w:tabs>
+          <w:tab w:val="left" w:pos="8205"/>
+        </w:tabs>
+        <w:spacing w:line="240" w:lineRule="auto"/>
+        <w:rPr>
+          <w:noProof/>
+          <w:color w:val="2F5496" w:themeColor="accent1" w:themeShade="BF"/>
+          <w:sz w:val="24"/>
+          <w:szCs w:val="24"/>
+          <w:lang w:val="fr-FR"/>
+        </w:rPr>
+      </w:pPr>
+      <w:r>
+        <w:rPr>
+          <w:noProof/>
+          <w:color w:val="2F5496" w:themeColor="accent1" w:themeShade="BF"/>
+          <w:sz w:val="24"/>
+          <w:szCs w:val="24"/>
+          <w:lang w:val="fr-FR"/>
+        </w:rPr>
+        <w:t xml:space="preserve">Effectue des tests approfondis sur toutes les fonctionnalités du site pour détecter et corriger les erreurs. </w:t>
+      </w:r>
+    </w:p>
+    <w:p>
+      <w:pPr>
+        <w:pStyle w:val="Paragraphedeliste"/>
+        <w:numPr>
+          <w:ilvl w:val="0"/>
+          <w:numId w:val="1"/>
+        </w:numPr>
+        <w:tabs>
+          <w:tab w:val="left" w:pos="8205"/>
+        </w:tabs>
+        <w:spacing w:line="240" w:lineRule="auto"/>
+        <w:rPr>
+          <w:noProof/>
+          <w:color w:val="2F5496" w:themeColor="accent1" w:themeShade="BF"/>
+          <w:sz w:val="24"/>
+          <w:szCs w:val="24"/>
+          <w:lang w:val="fr-FR"/>
+        </w:rPr>
+      </w:pPr>
+      <w:r>
+        <w:rPr>
+          <w:noProof/>
+          <w:color w:val="2F5496" w:themeColor="accent1" w:themeShade="BF"/>
+          <w:sz w:val="24"/>
+          <w:szCs w:val="24"/>
+          <w:lang w:val="fr-FR"/>
+        </w:rPr>
+        <w:t>Corrige tous les bugs et problèmes de performance identifiés lors des tests, afin de gar</w:t>
+      </w:r>
+      <w:r>
+        <w:rPr>
+          <w:noProof/>
+          <w:color w:val="2F5496" w:themeColor="accent1" w:themeShade="BF"/>
+          <w:sz w:val="24"/>
+          <w:szCs w:val="24"/>
+          <w:lang w:val="fr-FR"/>
+        </w:rPr>
+        <w:t>antir un fonctionnement fluide.</w:t>
+      </w:r>
+    </w:p>
+    <w:p>
+      <w:pPr>
+        <w:tabs>
+          <w:tab w:val="left" w:pos="8205"/>
+        </w:tabs>
+        <w:spacing w:line="240" w:lineRule="auto"/>
+        <w:rPr>
+          <w:b/>
+          <w:noProof/>
+          <w:color w:val="2F5496" w:themeColor="accent1" w:themeShade="BF"/>
+          <w:sz w:val="24"/>
+          <w:szCs w:val="24"/>
+          <w:lang w:val="fr-FR"/>
+        </w:rPr>
+      </w:pPr>
+      <w:r>
+        <w:rPr>
+          <w:b/>
+          <w:noProof/>
+          <w:color w:val="2F5496" w:themeColor="accent1" w:themeShade="BF"/>
+          <w:sz w:val="24"/>
+          <w:szCs w:val="24"/>
+          <w:lang w:val="fr-FR"/>
+        </w:rPr>
+        <w:t>Semaine 4 (28 août - 01 septembre):</w:t>
+      </w:r>
+    </w:p>
+    <w:p>
+      <w:pPr>
+        <w:tabs>
+          <w:tab w:val="left" w:pos="8205"/>
+        </w:tabs>
+        <w:spacing w:line="240" w:lineRule="auto"/>
+        <w:rPr>
+          <w:noProof/>
+          <w:color w:val="2F5496" w:themeColor="accent1" w:themeShade="BF"/>
+          <w:sz w:val="24"/>
+          <w:szCs w:val="24"/>
+          <w:lang w:val="fr-FR"/>
+        </w:rPr>
+      </w:pPr>
+    </w:p>
+    <w:p>
+      <w:pPr>
+        <w:pStyle w:val="Paragraphedeliste"/>
+        <w:numPr>
+          <w:ilvl w:val="0"/>
+          <w:numId w:val="1"/>
+        </w:numPr>
+        <w:tabs>
+          <w:tab w:val="left" w:pos="8205"/>
+        </w:tabs>
+        <w:spacing w:line="240" w:lineRule="auto"/>
+        <w:rPr>
+          <w:noProof/>
+          <w:color w:val="2F5496" w:themeColor="accent1" w:themeShade="BF"/>
+          <w:sz w:val="24"/>
+          <w:szCs w:val="24"/>
+          <w:lang w:val="fr-FR"/>
+        </w:rPr>
+      </w:pPr>
+      <w:r>
+        <w:rPr>
+          <w:noProof/>
+          <w:color w:val="2F5496" w:themeColor="accent1" w:themeShade="BF"/>
+          <w:sz w:val="24"/>
+          <w:szCs w:val="24"/>
+          <w:lang w:val="fr-FR"/>
+        </w:rPr>
+        <w:t xml:space="preserve">Effectue des tests de sécurité approfondis et implémente les mesures nécessaires pour protéger les données des utilisateurs. </w:t>
+      </w:r>
+    </w:p>
+    <w:p>
+      <w:pPr>
+        <w:pStyle w:val="Paragraphedeliste"/>
+        <w:numPr>
+          <w:ilvl w:val="0"/>
+          <w:numId w:val="1"/>
+        </w:numPr>
+        <w:tabs>
+          <w:tab w:val="left" w:pos="8205"/>
+        </w:tabs>
+        <w:spacing w:line="240" w:lineRule="auto"/>
+        <w:rPr>
+          <w:noProof/>
+          <w:color w:val="2F5496" w:themeColor="accent1" w:themeShade="BF"/>
+          <w:sz w:val="24"/>
+          <w:szCs w:val="24"/>
+          <w:lang w:val="fr-FR"/>
+        </w:rPr>
+      </w:pPr>
+      <w:r>
+        <w:rPr>
+          <w:noProof/>
+          <w:color w:val="2F5496" w:themeColor="accent1" w:themeShade="BF"/>
+          <w:sz w:val="24"/>
+          <w:szCs w:val="24"/>
+          <w:lang w:val="fr-FR"/>
+        </w:rPr>
+        <w:t xml:space="preserve">Finalise la documentation technique et prépare le site pour le déploiement en suivant les procédures établies. </w:t>
+      </w:r>
+    </w:p>
+    <w:p>
+      <w:pPr>
+        <w:pStyle w:val="Paragraphedeliste"/>
+        <w:numPr>
+          <w:ilvl w:val="0"/>
+          <w:numId w:val="1"/>
+        </w:numPr>
+        <w:tabs>
+          <w:tab w:val="left" w:pos="8205"/>
+        </w:tabs>
+        <w:spacing w:line="240" w:lineRule="auto"/>
+        <w:rPr>
+          <w:noProof/>
+          <w:color w:val="2F5496" w:themeColor="accent1" w:themeShade="BF"/>
+          <w:sz w:val="24"/>
+          <w:szCs w:val="24"/>
+          <w:lang w:val="fr-FR"/>
+        </w:rPr>
+      </w:pPr>
+      <w:r>
+        <w:rPr>
+          <w:noProof/>
+          <w:color w:val="2F5496" w:themeColor="accent1" w:themeShade="BF"/>
+          <w:sz w:val="24"/>
+          <w:szCs w:val="24"/>
+          <w:lang w:val="fr-FR"/>
+        </w:rPr>
+        <w:t xml:space="preserve">Lance le site en ligne et assure-toi que tout fonctionne comme prévu. Effectue des tests pour vérifier la compatibilité avec différents navigateurs. </w:t>
+      </w:r>
+    </w:p>
+    <w:p>
+      <w:pPr>
+        <w:pStyle w:val="Paragraphedeliste"/>
+        <w:numPr>
+          <w:ilvl w:val="0"/>
+          <w:numId w:val="1"/>
+        </w:numPr>
+        <w:tabs>
+          <w:tab w:val="left" w:pos="8205"/>
+        </w:tabs>
+        <w:spacing w:line="240" w:lineRule="auto"/>
+        <w:rPr>
+          <w:noProof/>
+          <w:color w:val="2F5496" w:themeColor="accent1" w:themeShade="BF"/>
+          <w:sz w:val="24"/>
+          <w:szCs w:val="24"/>
+          <w:lang w:val="fr-FR"/>
+        </w:rPr>
+      </w:pPr>
+      <w:r>
+        <w:rPr>
+          <w:noProof/>
+          <w:color w:val="2F5496" w:themeColor="accent1" w:themeShade="BF"/>
+          <w:sz w:val="24"/>
+          <w:szCs w:val="24"/>
+          <w:lang w:val="fr-FR"/>
+        </w:rPr>
+        <w:t xml:space="preserve">Procède à des tests de performance approfondis et optimise le site si nécessaire pour garantir des temps de chargement rapides. </w:t>
+      </w:r>
+    </w:p>
+    <w:p>
+      <w:pPr>
+        <w:pStyle w:val="Paragraphedeliste"/>
+        <w:numPr>
+          <w:ilvl w:val="0"/>
+          <w:numId w:val="1"/>
+        </w:numPr>
+        <w:tabs>
+          <w:tab w:val="left" w:pos="8205"/>
+        </w:tabs>
+        <w:spacing w:line="240" w:lineRule="auto"/>
+        <w:rPr>
+          <w:noProof/>
+          <w:color w:val="2F5496" w:themeColor="accent1" w:themeShade="BF"/>
+          <w:sz w:val="24"/>
+          <w:szCs w:val="24"/>
+          <w:lang w:val="fr-FR"/>
+        </w:rPr>
+      </w:pPr>
+      <w:r>
+        <w:rPr>
+          <w:noProof/>
+          <w:color w:val="2F5496" w:themeColor="accent1" w:themeShade="BF"/>
+          <w:sz w:val="24"/>
+          <w:szCs w:val="24"/>
+          <w:lang w:val="fr-FR"/>
+        </w:rPr>
+        <w:t>Finalise la documentation technique et les guides d</w:t>
+      </w:r>
+      <w:r>
+        <w:rPr>
+          <w:noProof/>
+          <w:color w:val="2F5496" w:themeColor="accent1" w:themeShade="BF"/>
+          <w:sz w:val="24"/>
+          <w:szCs w:val="24"/>
+          <w:lang w:val="fr-FR"/>
+        </w:rPr>
+        <w:t>’</w:t>
+      </w:r>
+      <w:r>
+        <w:rPr>
+          <w:noProof/>
+          <w:color w:val="2F5496" w:themeColor="accent1" w:themeShade="BF"/>
+          <w:sz w:val="24"/>
+          <w:szCs w:val="24"/>
+          <w:lang w:val="fr-FR"/>
+        </w:rPr>
+        <w:t xml:space="preserve">utilisation pour aider les utilisateurs à tirer le meilleur parti du site. </w:t>
+      </w:r>
+    </w:p>
+    <w:p>
+      <w:pPr>
+        <w:tabs>
+          <w:tab w:val="left" w:pos="8205"/>
+        </w:tabs>
+        <w:spacing w:line="240" w:lineRule="auto"/>
+        <w:rPr>
+          <w:noProof/>
+          <w:color w:val="2F5496" w:themeColor="accent1" w:themeShade="BF"/>
+          <w:sz w:val="24"/>
+          <w:szCs w:val="24"/>
+          <w:lang w:val="fr-FR"/>
+        </w:rPr>
+      </w:pPr>
+    </w:p>
+    <w:p>
+      <w:pPr>
+        <w:tabs>
+          <w:tab w:val="left" w:pos="8205"/>
+        </w:tabs>
+        <w:spacing w:line="240" w:lineRule="auto"/>
+        <w:rPr>
+          <w:b/>
+          <w:noProof/>
+          <w:color w:val="2F5496" w:themeColor="accent1" w:themeShade="BF"/>
+          <w:sz w:val="24"/>
+          <w:szCs w:val="24"/>
+          <w:lang w:val="fr-FR"/>
+        </w:rPr>
+      </w:pPr>
+      <w:r>
+        <w:rPr>
+          <w:b/>
+          <w:noProof/>
+          <w:color w:val="2F5496" w:themeColor="accent1" w:themeShade="BF"/>
+          <w:sz w:val="24"/>
+          <w:szCs w:val="24"/>
+          <w:lang w:val="fr-FR"/>
+        </w:rPr>
+        <w:t xml:space="preserve">Semaine 5 (02 octobre </w:t>
+      </w:r>
+      <w:r>
+        <w:rPr>
+          <w:b/>
+          <w:noProof/>
+          <w:color w:val="2F5496" w:themeColor="accent1" w:themeShade="BF"/>
+          <w:sz w:val="24"/>
+          <w:szCs w:val="24"/>
+          <w:lang w:val="fr-FR"/>
+        </w:rPr>
+        <w:t>–</w:t>
+      </w:r>
+      <w:r>
+        <w:rPr>
+          <w:b/>
+          <w:noProof/>
+          <w:color w:val="2F5496" w:themeColor="accent1" w:themeShade="BF"/>
+          <w:sz w:val="24"/>
+          <w:szCs w:val="24"/>
+          <w:lang w:val="fr-FR"/>
+        </w:rPr>
+        <w:t xml:space="preserve"> 04 octobre)</w:t>
+      </w:r>
+      <w:r>
+        <w:rPr>
+          <w:b/>
+          <w:noProof/>
+          <w:color w:val="2F5496" w:themeColor="accent1" w:themeShade="BF"/>
+          <w:sz w:val="24"/>
+          <w:szCs w:val="24"/>
+          <w:lang w:val="fr-FR"/>
+        </w:rPr>
+        <w:t> </w:t>
+      </w:r>
+      <w:r>
+        <w:rPr>
+          <w:b/>
+          <w:noProof/>
+          <w:color w:val="2F5496" w:themeColor="accent1" w:themeShade="BF"/>
+          <w:sz w:val="24"/>
+          <w:szCs w:val="24"/>
+          <w:lang w:val="fr-FR"/>
+        </w:rPr>
+        <w:t>:</w:t>
+      </w:r>
+    </w:p>
+    <w:p>
+      <w:pPr>
+        <w:pStyle w:val="Paragraphedeliste"/>
+        <w:numPr>
+          <w:ilvl w:val="0"/>
+          <w:numId w:val="1"/>
+        </w:numPr>
+        <w:tabs>
+          <w:tab w:val="left" w:pos="8205"/>
+        </w:tabs>
+        <w:spacing w:line="240" w:lineRule="auto"/>
+        <w:rPr>
+          <w:noProof/>
+          <w:color w:val="2F5496" w:themeColor="accent1" w:themeShade="BF"/>
+          <w:sz w:val="24"/>
+          <w:szCs w:val="24"/>
+          <w:lang w:val="fr-FR"/>
+        </w:rPr>
+      </w:pPr>
+      <w:r>
+        <w:rPr>
+          <w:noProof/>
+          <w:color w:val="2F5496" w:themeColor="accent1" w:themeShade="BF"/>
+          <w:sz w:val="24"/>
+          <w:szCs w:val="24"/>
+          <w:lang w:val="fr-FR"/>
+        </w:rPr>
+        <w:t xml:space="preserve">Effectue une dernière vérification de sécurité et met en place des sauvegardes pour protéger les données en cas de problème. </w:t>
+      </w:r>
+    </w:p>
+    <w:p>
+      <w:pPr>
+        <w:pStyle w:val="Paragraphedeliste"/>
+        <w:numPr>
+          <w:ilvl w:val="0"/>
+          <w:numId w:val="1"/>
+        </w:numPr>
+        <w:tabs>
+          <w:tab w:val="left" w:pos="8205"/>
+        </w:tabs>
+        <w:spacing w:line="240" w:lineRule="auto"/>
+        <w:rPr>
+          <w:noProof/>
+          <w:color w:val="2F5496" w:themeColor="accent1" w:themeShade="BF"/>
+          <w:sz w:val="24"/>
+          <w:szCs w:val="24"/>
+          <w:lang w:val="fr-FR"/>
+        </w:rPr>
+      </w:pPr>
+      <w:r>
+        <w:rPr>
+          <w:noProof/>
+          <w:color w:val="2F5496" w:themeColor="accent1" w:themeShade="BF"/>
+          <w:sz w:val="24"/>
+          <w:szCs w:val="24"/>
+          <w:lang w:val="fr-FR"/>
+        </w:rPr>
+        <w:t xml:space="preserve">Prépare le lancement officiel du site en vérifiant une dernière fois tous les éléments critiques. Procède à des ajustements finaux si nécessaire. </w:t>
+      </w:r>
+    </w:p>
+    <w:p>
+      <w:pPr>
+        <w:pStyle w:val="Paragraphedeliste"/>
+        <w:numPr>
+          <w:ilvl w:val="0"/>
+          <w:numId w:val="1"/>
+        </w:numPr>
+        <w:tabs>
+          <w:tab w:val="left" w:pos="8205"/>
+        </w:tabs>
+        <w:spacing w:line="240" w:lineRule="auto"/>
+        <w:rPr>
+          <w:noProof/>
+          <w:color w:val="2F5496" w:themeColor="accent1" w:themeShade="BF"/>
+          <w:sz w:val="24"/>
+          <w:szCs w:val="24"/>
+          <w:lang w:val="fr-FR"/>
+        </w:rPr>
+      </w:pPr>
+      <w:r>
+        <w:rPr>
+          <w:noProof/>
+          <w:color w:val="2F5496" w:themeColor="accent1" w:themeShade="BF"/>
+          <w:sz w:val="24"/>
+          <w:szCs w:val="24"/>
+          <w:lang w:val="fr-FR"/>
+        </w:rPr>
+        <w:t xml:space="preserve">Lance officiellement le site et surveille attentivement son fonctionnement initial. Assure-toi que les utilisateurs n'ont pas de difficultés majeures. </w:t>
+      </w:r>
+    </w:p>
+    <w:p>
+      <w:pPr>
+        <w:pStyle w:val="Paragraphedeliste"/>
+        <w:numPr>
+          <w:ilvl w:val="0"/>
+          <w:numId w:val="1"/>
+        </w:numPr>
+        <w:tabs>
+          <w:tab w:val="left" w:pos="8205"/>
+        </w:tabs>
+        <w:spacing w:line="240" w:lineRule="auto"/>
+        <w:rPr>
+          <w:noProof/>
+          <w:color w:val="2F5496" w:themeColor="accent1" w:themeShade="BF"/>
+          <w:sz w:val="24"/>
+          <w:szCs w:val="24"/>
+          <w:lang w:val="fr-FR"/>
+        </w:rPr>
+      </w:pPr>
+      <w:r>
+        <w:rPr>
+          <w:noProof/>
+          <w:color w:val="2F5496" w:themeColor="accent1" w:themeShade="BF"/>
+          <w:sz w:val="24"/>
+          <w:szCs w:val="24"/>
+          <w:lang w:val="fr-FR"/>
+        </w:rPr>
+        <w:t xml:space="preserve">Si des problèmes mineurs sont identifiés, apporte rapidement les corrections nécessaires pour garantir une expérience utilisateur optimale. </w:t>
+      </w:r>
+    </w:p>
+    <w:p>
+      <w:pPr>
+        <w:tabs>
+          <w:tab w:val="left" w:pos="8205"/>
+        </w:tabs>
+        <w:spacing w:line="240" w:lineRule="auto"/>
+        <w:rPr>
+          <w:noProof/>
+          <w:color w:val="2F5496" w:themeColor="accent1" w:themeShade="BF"/>
+          <w:sz w:val="52"/>
+          <w:szCs w:val="52"/>
+          <w:lang w:val="fr-FR"/>
+        </w:rPr>
+      </w:pPr>
+    </w:p>
+    <w:p>
+      <w:pPr>
+        <w:tabs>
+          <w:tab w:val="left" w:pos="8205"/>
+        </w:tabs>
+        <w:spacing w:line="240" w:lineRule="auto"/>
+        <w:rPr>
+          <w:noProof/>
+          <w:color w:val="2F5496" w:themeColor="accent1" w:themeShade="BF"/>
+          <w:sz w:val="52"/>
+          <w:szCs w:val="52"/>
+          <w:lang w:val="fr-FR"/>
+        </w:rPr>
+      </w:pPr>
+    </w:p>
     <w:sectPr>
-      <w:footerReference w:type="default" r:id="rId17"/>
+      <w:footerReference w:type="default" r:id="rId19"/>
       <w:type w:val="continuous"/>
       <w:pgSz w:w="12240" w:h="15840"/>
       <w:pgMar w:top="1417" w:right="1417" w:bottom="1417" w:left="1417" w:header="708" w:footer="708" w:gutter="0"/>
@@ -19588,7 +22505,6 @@
           <w:dataBinding w:prefixMappings="xmlns:ns0='http://purl.org/dc/elements/1.1/' xmlns:ns1='http://schemas.openxmlformats.org/package/2006/metadata/core-properties' " w:xpath="/ns1:coreProperties[1]/ns0:creator[1]" w:storeItemID="{6C3C8BC8-F283-45AE-878A-BAB7291924A1}"/>
           <w:text/>
         </w:sdtPr>
-        <w:sdtEndPr/>
         <w:sdtContent>
           <w:tc>
             <w:tcPr>
@@ -19678,7 +22594,7 @@
               <w:szCs w:val="18"/>
               <w:lang w:val="fr-FR"/>
             </w:rPr>
-            <w:t>27</w:t>
+            <w:t>31</w:t>
           </w:r>
           <w:r>
             <w:rPr>
@@ -19797,7 +22713,7 @@
             </wp:anchor>
           </w:drawing>
         </mc:Choice>
-        <mc:Fallback xmlns:cx="http://schemas.microsoft.com/office/drawing/2014/chartex" xmlns:cx1="http://schemas.microsoft.com/office/drawing/2015/9/8/chartex" xmlns:cx2="http://schemas.microsoft.com/office/drawing/2015/10/21/chartex" xmlns:cx3="http://schemas.microsoft.com/office/drawing/2016/5/9/chartex" xmlns:cx4="http://schemas.microsoft.com/office/drawing/2016/5/10/chartex" xmlns:cx5="http://schemas.microsoft.com/office/drawing/2016/5/11/chartex" xmlns:cx6="http://schemas.microsoft.com/office/drawing/2016/5/12/chartex" xmlns:cx7="http://schemas.microsoft.com/office/drawing/2016/5/13/chartex" xmlns:cx8="http://schemas.microsoft.com/office/drawing/2016/5/14/chartex" xmlns:aink="http://schemas.microsoft.com/office/drawing/2016/ink" xmlns:am3d="http://schemas.microsoft.com/office/drawing/2017/model3d" xmlns:oel="http://schemas.microsoft.com/office/2019/extlst" xmlns:w16cex="http://schemas.microsoft.com/office/word/2018/wordml/cex" xmlns:w16cid="http://schemas.microsoft.com/office/word/2016/wordml/cid" xmlns:w16="http://schemas.microsoft.com/office/word/2018/wordml" xmlns:w16sdtdh="http://schemas.microsoft.com/office/word/2020/wordml/sdtdatahash" xmlns:w16se="http://schemas.microsoft.com/office/word/2015/wordml/symex">
+        <mc:Fallback xmlns:w16se="http://schemas.microsoft.com/office/word/2015/wordml/symex" xmlns:w16sdtdh="http://schemas.microsoft.com/office/word/2020/wordml/sdtdatahash" xmlns:w16="http://schemas.microsoft.com/office/word/2018/wordml" xmlns:w16cid="http://schemas.microsoft.com/office/word/2016/wordml/cid" xmlns:w16cex="http://schemas.microsoft.com/office/word/2018/wordml/cex" xmlns:oel="http://schemas.microsoft.com/office/2019/extlst" xmlns:am3d="http://schemas.microsoft.com/office/drawing/2017/model3d" xmlns:aink="http://schemas.microsoft.com/office/drawing/2016/ink" xmlns:cx8="http://schemas.microsoft.com/office/drawing/2016/5/14/chartex" xmlns:cx7="http://schemas.microsoft.com/office/drawing/2016/5/13/chartex" xmlns:cx6="http://schemas.microsoft.com/office/drawing/2016/5/12/chartex" xmlns:cx5="http://schemas.microsoft.com/office/drawing/2016/5/11/chartex" xmlns:cx4="http://schemas.microsoft.com/office/drawing/2016/5/10/chartex" xmlns:cx3="http://schemas.microsoft.com/office/drawing/2016/5/9/chartex" xmlns:cx2="http://schemas.microsoft.com/office/drawing/2015/10/21/chartex" xmlns:cx1="http://schemas.microsoft.com/office/drawing/2015/9/8/chartex" xmlns:cx="http://schemas.microsoft.com/office/drawing/2014/chartex">
           <w:pict>
             <v:line w14:anchorId="75AB5FBD" id="Connecteur droit 2" o:spid="_x0000_s1026" style="position:absolute;z-index:251660288;visibility:visible;mso-wrap-style:square;mso-wrap-distance-left:9pt;mso-wrap-distance-top:0;mso-wrap-distance-right:9pt;mso-wrap-distance-bottom:0;mso-position-horizontal:absolute;mso-position-horizontal-relative:text;mso-position-vertical:absolute;mso-position-vertical-relative:text" from="1.15pt,28.35pt" to="471.4pt,29.5pt" o:gfxdata="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" strokecolor="#4472c4 [3204]" strokeweight="1pt">
               <v:stroke joinstyle="miter"/>
@@ -24172,6 +27088,7 @@
     <w:rsid w:val="00244098"/>
     <w:rsid w:val="00361380"/>
     <w:rsid w:val="003624A7"/>
+    <w:rsid w:val="00673CBE"/>
     <w:rsid w:val="0072146A"/>
     <w:rsid w:val="007522F3"/>
     <w:rsid w:val="008C186D"/>
@@ -24956,7 +27873,7 @@
 </file>
 
 <file path=customXml/itemProps1.xml><?xml version="1.0" encoding="utf-8"?>
-<ds:datastoreItem xmlns:ds="http://schemas.openxmlformats.org/officeDocument/2006/customXml" ds:itemID="{68A43BB0-359A-4F59-A814-98C751B372EB}">
+<ds:datastoreItem xmlns:ds="http://schemas.openxmlformats.org/officeDocument/2006/customXml" ds:itemID="{A0A5BDFA-EEAF-42E7-B0EF-91E4FD81DCA1}">
   <ds:schemaRefs>
     <ds:schemaRef ds:uri="http://schemas.openxmlformats.org/officeDocument/2006/bibliography"/>
   </ds:schemaRefs>

</xml_diff>